<commit_message>
Se reemplaza "SIS-I" por "sistema"
</commit_message>
<xml_diff>
--- a/docs/Documento Taller de Proyecto de Software.docx
+++ b/docs/Documento Taller de Proyecto de Software.docx
@@ -100,6 +100,7 @@
         </w:rPr>
       </w:pPr>
       <w:bookmarkStart w:id="0" w:name="_Toc485723410"/>
+      <w:proofErr w:type="spellStart"/>
       <w:r>
         <w:rPr>
           <w:rFonts w:ascii="Myriad Pro" w:hAnsi="Myriad Pro"/>
@@ -107,6 +108,7 @@
         <w:t>Edd</w:t>
       </w:r>
       <w:bookmarkEnd w:id="0"/>
+      <w:proofErr w:type="spellEnd"/>
     </w:p>
     <w:p>
       <w:pPr>
@@ -271,8 +273,30 @@
         <w:rPr>
           <w:rFonts w:ascii="Myriad Pro" w:hAnsi="Myriad Pro"/>
         </w:rPr>
-        <w:t xml:space="preserve"> Alan Cartes Fica</w:t>
-      </w:r>
+        <w:t xml:space="preserve"> Alan </w:t>
+      </w:r>
+      <w:proofErr w:type="spellStart"/>
+      <w:r>
+        <w:rPr>
+          <w:rFonts w:ascii="Myriad Pro" w:hAnsi="Myriad Pro"/>
+        </w:rPr>
+        <w:t>Cartes</w:t>
+      </w:r>
+      <w:proofErr w:type="spellEnd"/>
+      <w:r>
+        <w:rPr>
+          <w:rFonts w:ascii="Myriad Pro" w:hAnsi="Myriad Pro"/>
+        </w:rPr>
+        <w:t xml:space="preserve"> </w:t>
+      </w:r>
+      <w:proofErr w:type="spellStart"/>
+      <w:r>
+        <w:rPr>
+          <w:rFonts w:ascii="Myriad Pro" w:hAnsi="Myriad Pro"/>
+        </w:rPr>
+        <w:t>Fica</w:t>
+      </w:r>
+      <w:proofErr w:type="spellEnd"/>
     </w:p>
     <w:p>
       <w:pPr>
@@ -309,10 +333,11 @@
     <w:sdt>
       <w:sdtPr>
         <w:rPr>
-          <w:rFonts w:ascii="Arial" w:hAnsi="Arial" w:cs="Arial"/>
+          <w:rFonts w:ascii="Arial" w:eastAsiaTheme="minorHAnsi" w:hAnsi="Arial" w:cs="Arial"/>
+          <w:color w:val="auto"/>
           <w:sz w:val="24"/>
           <w:szCs w:val="24"/>
-          <w:lang w:val="es-ES"/>
+          <w:lang w:val="es-ES" w:eastAsia="en-US"/>
         </w:rPr>
         <w:id w:val="-381326626"/>
         <w:docPartObj>
@@ -322,12 +347,10 @@
       </w:sdtPr>
       <w:sdtEndPr>
         <w:rPr>
-          <w:rFonts w:eastAsiaTheme="minorHAnsi" w:cstheme="minorBidi"/>
+          <w:rFonts w:cstheme="minorBidi"/>
           <w:b/>
           <w:bCs/>
-          <w:color w:val="auto"/>
           <w:szCs w:val="22"/>
-          <w:lang w:eastAsia="en-US"/>
         </w:rPr>
       </w:sdtEndPr>
       <w:sdtContent>
@@ -5657,8 +5680,13 @@
         <w:footnoteReference w:id="1"/>
       </w:r>
       <w:r>
-        <w:t>, se llegó a la conclusión que la construcción como sistema no experto sería suficiente para satisfacer todos los requerimientos y expectativas de los stakeholders</w:t>
-      </w:r>
+        <w:t xml:space="preserve">, se llegó a la conclusión que la construcción como sistema no experto sería suficiente para satisfacer todos los requerimientos y expectativas de los </w:t>
+      </w:r>
+      <w:proofErr w:type="spellStart"/>
+      <w:r>
+        <w:t>stakeholders</w:t>
+      </w:r>
+      <w:proofErr w:type="spellEnd"/>
       <w:r>
         <w:rPr>
           <w:rStyle w:val="Refdenotaalpie"/>
@@ -5781,7 +5809,15 @@
         <w:ind w:firstLine="709"/>
       </w:pPr>
       <w:r>
-        <w:t xml:space="preserve">El proyecto será un sistema web (debido a los requerimientos del cliente para favorecer a la portabilidad) que permitirá la generación de horarios académicos de forma automatizada a través de todas las variables necesarias del proceso como la disponibilidad docente, las salas, las mayas, las asignaturas, entre otros. El sistema razonará en relación de los requerimientos de la institución para la generación de horarios y entregaría hasta tres soluciones horarias académicas, disminuyendo considerablemente la complejidad y el tiempo utilizado en este proceso por parte de las personas. Debido a esto mismo, también permitiría disminuir cualquier complejidad de cambio de disponibilidad de docente, crecimiento de la sección, etc, ocurrida después de la creación de estos horarios, ya que el usuario solo tendría que modificar la disponibilidad del docente </w:t>
+        <w:t xml:space="preserve">El proyecto será un sistema web (debido a los requerimientos del cliente para favorecer a la portabilidad) que permitirá la generación de horarios académicos de forma automatizada a través de todas las variables necesarias del proceso como la disponibilidad docente, las salas, las mayas, las asignaturas, entre otros. El sistema razonará en relación de los requerimientos de la institución para la generación de horarios y entregaría hasta tres soluciones horarias académicas, disminuyendo considerablemente la complejidad y el tiempo utilizado en este proceso por parte de las personas. Debido a esto mismo, también permitiría disminuir cualquier complejidad de cambio de disponibilidad de docente, crecimiento de la sección, </w:t>
+      </w:r>
+      <w:proofErr w:type="spellStart"/>
+      <w:r>
+        <w:t>etc</w:t>
+      </w:r>
+      <w:proofErr w:type="spellEnd"/>
+      <w:r>
+        <w:t xml:space="preserve">, ocurrida después de la creación de estos horarios, ya que el usuario solo tendría que modificar la disponibilidad del docente </w:t>
       </w:r>
       <w:r>
         <w:lastRenderedPageBreak/>
@@ -5837,7 +5873,15 @@
       </w:r>
       <w:r>
         <w:lastRenderedPageBreak/>
-        <w:t>seremos capaces de disminuir considerablemente toda esta carga, no solo disminuyendo los tiempos y la complejidad, sino también los errores implícitos, beneficiando considerablemente a los stakeholders.</w:t>
+        <w:t xml:space="preserve">seremos capaces de disminuir considerablemente toda esta carga, no solo disminuyendo los tiempos y la complejidad, sino también los errores implícitos, beneficiando considerablemente a los </w:t>
+      </w:r>
+      <w:proofErr w:type="spellStart"/>
+      <w:r>
+        <w:t>stakeholders</w:t>
+      </w:r>
+      <w:proofErr w:type="spellEnd"/>
+      <w:r>
+        <w:t>.</w:t>
       </w:r>
     </w:p>
     <w:p>
@@ -5882,7 +5926,25 @@
           <w:sz w:val="24"/>
           <w:lang w:val="es-CL"/>
         </w:rPr>
-        <w:t>El sistema web de planificación horaria Edd permitiría la planificación de horarios académicos en la Universidad Tecnológica de Chile, INACAP, sede Chillán, de forma automatizada y entregando de una a tres soluciones horarias. Esto lo realizaría a través del análisis de la información ingresada por los usuarios al sistema. La información que se menciona está constituida por:</w:t>
+        <w:t xml:space="preserve">El sistema web de planificación horaria </w:t>
+      </w:r>
+      <w:proofErr w:type="spellStart"/>
+      <w:r>
+        <w:rPr>
+          <w:rFonts w:cs="Arial"/>
+          <w:sz w:val="24"/>
+          <w:lang w:val="es-CL"/>
+        </w:rPr>
+        <w:t>Edd</w:t>
+      </w:r>
+      <w:proofErr w:type="spellEnd"/>
+      <w:r>
+        <w:rPr>
+          <w:rFonts w:cs="Arial"/>
+          <w:sz w:val="24"/>
+          <w:lang w:val="es-CL"/>
+        </w:rPr>
+        <w:t xml:space="preserve"> permitiría la planificación de horarios académicos en la Universidad Tecnológica de Chile, INACAP, sede Chillán, de forma automatizada y entregando de una a tres soluciones horarias. Esto lo realizaría a través del análisis de la información ingresada por los usuarios al sistema. La información que se menciona está constituida por:</w:t>
       </w:r>
     </w:p>
     <w:p>
@@ -7065,23 +7127,95 @@
           <w:sz w:val="24"/>
           <w:lang w:val="es-CL"/>
         </w:rPr>
-        <w:t>Lenguajes y tecnologías en uso: NodeJS,</w:t>
-      </w:r>
+        <w:t xml:space="preserve">Lenguajes y tecnologías en uso: </w:t>
+      </w:r>
+      <w:proofErr w:type="spellStart"/>
       <w:r>
         <w:rPr>
           <w:rFonts w:cs="Arial"/>
           <w:sz w:val="24"/>
           <w:lang w:val="es-CL"/>
         </w:rPr>
-        <w:t xml:space="preserve"> JSON, Javascript,</w:t>
-      </w:r>
+        <w:t>NodeJS</w:t>
+      </w:r>
+      <w:proofErr w:type="spellEnd"/>
       <w:r>
         <w:rPr>
           <w:rFonts w:cs="Arial"/>
           <w:sz w:val="24"/>
           <w:lang w:val="es-CL"/>
         </w:rPr>
-        <w:t xml:space="preserve"> HTML5, CSS3, MariaDB, Enterprise Architect, Ubuntu Server, VPS.</w:t>
+        <w:t>,</w:t>
+      </w:r>
+      <w:r>
+        <w:rPr>
+          <w:rFonts w:cs="Arial"/>
+          <w:sz w:val="24"/>
+          <w:lang w:val="es-CL"/>
+        </w:rPr>
+        <w:t xml:space="preserve"> JSON, </w:t>
+      </w:r>
+      <w:proofErr w:type="spellStart"/>
+      <w:r>
+        <w:rPr>
+          <w:rFonts w:cs="Arial"/>
+          <w:sz w:val="24"/>
+          <w:lang w:val="es-CL"/>
+        </w:rPr>
+        <w:t>Javascript</w:t>
+      </w:r>
+      <w:proofErr w:type="spellEnd"/>
+      <w:r>
+        <w:rPr>
+          <w:rFonts w:cs="Arial"/>
+          <w:sz w:val="24"/>
+          <w:lang w:val="es-CL"/>
+        </w:rPr>
+        <w:t>,</w:t>
+      </w:r>
+      <w:r>
+        <w:rPr>
+          <w:rFonts w:cs="Arial"/>
+          <w:sz w:val="24"/>
+          <w:lang w:val="es-CL"/>
+        </w:rPr>
+        <w:t xml:space="preserve"> HTML5, CSS3, </w:t>
+      </w:r>
+      <w:proofErr w:type="spellStart"/>
+      <w:r>
+        <w:rPr>
+          <w:rFonts w:cs="Arial"/>
+          <w:sz w:val="24"/>
+          <w:lang w:val="es-CL"/>
+        </w:rPr>
+        <w:t>MariaDB</w:t>
+      </w:r>
+      <w:proofErr w:type="spellEnd"/>
+      <w:r>
+        <w:rPr>
+          <w:rFonts w:cs="Arial"/>
+          <w:sz w:val="24"/>
+          <w:lang w:val="es-CL"/>
+        </w:rPr>
+        <w:t xml:space="preserve">, Enterprise </w:t>
+      </w:r>
+      <w:proofErr w:type="spellStart"/>
+      <w:r>
+        <w:rPr>
+          <w:rFonts w:cs="Arial"/>
+          <w:sz w:val="24"/>
+          <w:lang w:val="es-CL"/>
+        </w:rPr>
+        <w:t>Architect</w:t>
+      </w:r>
+      <w:proofErr w:type="spellEnd"/>
+      <w:r>
+        <w:rPr>
+          <w:rFonts w:cs="Arial"/>
+          <w:sz w:val="24"/>
+          <w:lang w:val="es-CL"/>
+        </w:rPr>
+        <w:t>, Ubuntu Server, VPS.</w:t>
       </w:r>
     </w:p>
     <w:p>
@@ -7105,7 +7239,59 @@
           <w:sz w:val="24"/>
           <w:lang w:val="es-CL"/>
         </w:rPr>
-        <w:t xml:space="preserve">El VPS donde se implementará el SIS-I deberá poseer la capacidad de soportar y ejecutar aplicaciones escritas en NodeJS y bases de datos en MariaDB. </w:t>
+        <w:t xml:space="preserve">El VPS donde se implementará el </w:t>
+      </w:r>
+      <w:r>
+        <w:rPr>
+          <w:rFonts w:cs="Arial"/>
+          <w:sz w:val="24"/>
+          <w:lang w:val="es-CL"/>
+        </w:rPr>
+        <w:t>sistema</w:t>
+      </w:r>
+      <w:r>
+        <w:rPr>
+          <w:rFonts w:cs="Arial"/>
+          <w:sz w:val="24"/>
+          <w:lang w:val="es-CL"/>
+        </w:rPr>
+        <w:t xml:space="preserve"> deberá poseer la capacidad de soportar y ejecutar aplicaciones escritas en </w:t>
+      </w:r>
+      <w:proofErr w:type="spellStart"/>
+      <w:r>
+        <w:rPr>
+          <w:rFonts w:cs="Arial"/>
+          <w:sz w:val="24"/>
+          <w:lang w:val="es-CL"/>
+        </w:rPr>
+        <w:t>NodeJS</w:t>
+      </w:r>
+      <w:proofErr w:type="spellEnd"/>
+      <w:r>
+        <w:rPr>
+          <w:rFonts w:cs="Arial"/>
+          <w:sz w:val="24"/>
+          <w:lang w:val="es-CL"/>
+        </w:rPr>
+        <w:t xml:space="preserve"> y bases de datos en </w:t>
+      </w:r>
+      <w:proofErr w:type="spellStart"/>
+      <w:r>
+        <w:rPr>
+          <w:rFonts w:cs="Arial"/>
+          <w:sz w:val="24"/>
+          <w:lang w:val="es-CL"/>
+        </w:rPr>
+        <w:t>MariaDB</w:t>
+      </w:r>
+      <w:proofErr w:type="spellEnd"/>
+      <w:r>
+        <w:rPr>
+          <w:rFonts w:cs="Arial"/>
+          <w:sz w:val="24"/>
+          <w:lang w:val="es-CL"/>
+        </w:rPr>
+        <w:t xml:space="preserve">. </w:t>
       </w:r>
     </w:p>
     <w:p>
@@ -7185,7 +7371,23 @@
           <w:sz w:val="24"/>
           <w:lang w:val="es-CL"/>
         </w:rPr>
-        <w:t>El SIS-I podrá planificar solo hasta tres soluciones horarias, entendiendo que puede existir la posibilidad de crear menos soluciones con el mínimo de una.</w:t>
+        <w:t xml:space="preserve">El </w:t>
+      </w:r>
+      <w:r>
+        <w:rPr>
+          <w:rFonts w:cs="Arial"/>
+          <w:sz w:val="24"/>
+          <w:lang w:val="es-CL"/>
+        </w:rPr>
+        <w:t>sistema</w:t>
+      </w:r>
+      <w:r>
+        <w:rPr>
+          <w:rFonts w:cs="Arial"/>
+          <w:sz w:val="24"/>
+          <w:lang w:val="es-CL"/>
+        </w:rPr>
+        <w:t xml:space="preserve"> podrá planificar solo hasta tres soluciones horarias, entendiendo que puede existir la posibilidad de crear menos soluciones con el mínimo de una.</w:t>
       </w:r>
     </w:p>
     <w:p>
@@ -7209,7 +7411,23 @@
           <w:sz w:val="24"/>
           <w:lang w:val="es-CL"/>
         </w:rPr>
-        <w:t>El SIS-I no entregará un archivo para ser exportado, sino que solo permitirá la visualización para que este sea copiado de forma visual al sistema de planificación de INACAP.</w:t>
+        <w:t xml:space="preserve">El </w:t>
+      </w:r>
+      <w:r>
+        <w:rPr>
+          <w:rFonts w:cs="Arial"/>
+          <w:sz w:val="24"/>
+          <w:lang w:val="es-CL"/>
+        </w:rPr>
+        <w:t>sistema</w:t>
+      </w:r>
+      <w:r>
+        <w:rPr>
+          <w:rFonts w:cs="Arial"/>
+          <w:sz w:val="24"/>
+          <w:lang w:val="es-CL"/>
+        </w:rPr>
+        <w:t xml:space="preserve"> no entregará un archivo para ser exportado, sino que solo permitirá la visualización para que este sea copiado de forma visual al sistema de planificación de INACAP.</w:t>
       </w:r>
     </w:p>
     <w:p>
@@ -7257,7 +7475,23 @@
           <w:sz w:val="24"/>
           <w:lang w:val="es-CL"/>
         </w:rPr>
-        <w:t>La sumatoria de las horas totales de las Asignaturas asignadas a un Docente no puede superar la cantidad de horas especificadas en la disponibilidad de este. Si se asigna una Asignatura a un Docente y con esta supera la cantidad de horas en su disponibilidad, entonces el SIS-I deberá informar de esto al usuario y no permitir asignarle la Asignatura.</w:t>
+        <w:t xml:space="preserve">La sumatoria de las horas totales de las Asignaturas asignadas a un Docente no puede superar la cantidad de horas especificadas en la disponibilidad de este. Si se asigna una Asignatura a un Docente y con esta supera la cantidad de horas en su disponibilidad, entonces el </w:t>
+      </w:r>
+      <w:r>
+        <w:rPr>
+          <w:rFonts w:cs="Arial"/>
+          <w:sz w:val="24"/>
+          <w:lang w:val="es-CL"/>
+        </w:rPr>
+        <w:t>sistema</w:t>
+      </w:r>
+      <w:r>
+        <w:rPr>
+          <w:rFonts w:cs="Arial"/>
+          <w:sz w:val="24"/>
+          <w:lang w:val="es-CL"/>
+        </w:rPr>
+        <w:t xml:space="preserve"> deberá informar de esto al usuario y no permitir asignarle la Asignatura.</w:t>
       </w:r>
     </w:p>
     <w:p>
@@ -7377,7 +7611,16 @@
           <w:sz w:val="24"/>
           <w:lang w:val="es-CL"/>
         </w:rPr>
-        <w:t>Al modificar la cantidad de horas disponibles en el Docente, esta no debe bajar más allá del 30% en relación al semestre anterior símil, es decir, si se modifica el segundo semestre del año, no debe bajar más del 30% en relación al segundo semestre del año anterior.</w:t>
+        <w:t xml:space="preserve">Al modificar la cantidad de horas disponibles en el Docente, esta no debe bajar más allá del 30% en relación al semestre anterior símil, es decir, si se </w:t>
+      </w:r>
+      <w:r>
+        <w:rPr>
+          <w:rFonts w:cs="Arial"/>
+          <w:sz w:val="24"/>
+          <w:lang w:val="es-CL"/>
+        </w:rPr>
+        <w:lastRenderedPageBreak/>
+        <w:t>modifica el segundo semestre del año, no debe bajar más del 30% en relación al segundo semestre del año anterior.</w:t>
       </w:r>
     </w:p>
     <w:p/>
@@ -7619,7 +7862,15 @@
         <w:ind w:firstLine="709"/>
       </w:pPr>
       <w:r>
-        <w:t>Para el modelamiento del comportamiento, estructura e interacción del usuario con el sistema, se utilizará UML v2.5 que permite la diagramación de los procesos, actividades, pasos, respuestas, etc, del sistema de una forma sencilla y aclaradora.</w:t>
+        <w:t xml:space="preserve">Para el modelamiento del comportamiento, estructura e interacción del usuario con el sistema, se utilizará UML v2.5 que permite la diagramación de los procesos, actividades, pasos, respuestas, </w:t>
+      </w:r>
+      <w:proofErr w:type="spellStart"/>
+      <w:r>
+        <w:t>etc</w:t>
+      </w:r>
+      <w:proofErr w:type="spellEnd"/>
+      <w:r>
+        <w:t>, del sistema de una forma sencilla y aclaradora.</w:t>
       </w:r>
     </w:p>
     <w:p/>
@@ -7639,8 +7890,13 @@
         <w:ind w:firstLine="709"/>
       </w:pPr>
       <w:r>
-        <w:t>Debido a que el software se desarrollará para plataforma web, se ha optado por la utilización de la librería NodeJS</w:t>
-      </w:r>
+        <w:t xml:space="preserve">Debido a que el software se desarrollará para plataforma web, se ha optado por la utilización de la librería </w:t>
+      </w:r>
+      <w:proofErr w:type="spellStart"/>
+      <w:r>
+        <w:t>NodeJS</w:t>
+      </w:r>
+      <w:proofErr w:type="spellEnd"/>
       <w:r>
         <w:rPr>
           <w:rStyle w:val="Refdenotaalpie"/>
@@ -7655,12 +7911,25 @@
       <w:pPr>
         <w:ind w:firstLine="709"/>
       </w:pPr>
-      <w:r>
-        <w:t xml:space="preserve">NodeJS es un entorno de ejecución para JavaScript construido con el motor de JavaScript V8 de Chrome. Node.js usa un modelo de operaciones E/S sin bloqueo y orientado a eventos, que lo hace liviano y eficiente. Esto permitiría múltiples conexiones </w:t>
+      <w:proofErr w:type="spellStart"/>
+      <w:r>
+        <w:t>NodeJS</w:t>
+      </w:r>
+      <w:proofErr w:type="spellEnd"/>
+      <w:r>
+        <w:t xml:space="preserve"> es un entorno de ejecución para JavaScript construido con el motor de JavaScript V8 de Chrome. Node.js usa un modelo de operaciones E/S sin bloqueo y orientado a eventos, que lo hace liviano y eficiente. Esto permitiría múltiples conexiones </w:t>
       </w:r>
       <w:r>
         <w:lastRenderedPageBreak/>
-        <w:t>al sistema y trabajar con procesos de alta demanda sin necesidad de que se exista un bloqueo por parte del servidor. A diferencia de lenguajes como PHP, NodeJS permite la escritura de un sistema asíncrono con una mayor naturalidad, otorgando más estabilidad y disponibilidad al sistema en procesos de alta demanda de procesamiento.</w:t>
+        <w:t xml:space="preserve">al sistema y trabajar con procesos de alta demanda sin necesidad de que se exista un bloqueo por parte del servidor. A diferencia de lenguajes como PHP, </w:t>
+      </w:r>
+      <w:proofErr w:type="spellStart"/>
+      <w:r>
+        <w:t>NodeJS</w:t>
+      </w:r>
+      <w:proofErr w:type="spellEnd"/>
+      <w:r>
+        <w:t xml:space="preserve"> permite la escritura de un sistema asíncrono con una mayor naturalidad, otorgando más estabilidad y disponibilidad al sistema en procesos de alta demanda de procesamiento.</w:t>
       </w:r>
     </w:p>
     <w:p/>
@@ -7680,7 +7949,31 @@
         <w:ind w:firstLine="709"/>
       </w:pPr>
       <w:r>
-        <w:t>Ya que el sistema se desarrollará en un ambiente web para el fácil acceso y portabilidad demandada por los usuarios, se ha concluido que el mejor lenguaje a utilizar como base sería Javascript. La programación en Javascript estará dictada por el estilo impuesto por la librería NodeJS y se añadirá la tecnología JSON</w:t>
+        <w:t xml:space="preserve">Ya que el sistema se desarrollará en un ambiente web para el fácil acceso y portabilidad demandada por los usuarios, se ha concluido que el mejor lenguaje a utilizar como base sería </w:t>
+      </w:r>
+      <w:proofErr w:type="spellStart"/>
+      <w:r>
+        <w:t>Javascript</w:t>
+      </w:r>
+      <w:proofErr w:type="spellEnd"/>
+      <w:r>
+        <w:t xml:space="preserve">. La programación en </w:t>
+      </w:r>
+      <w:proofErr w:type="spellStart"/>
+      <w:r>
+        <w:t>Javascript</w:t>
+      </w:r>
+      <w:proofErr w:type="spellEnd"/>
+      <w:r>
+        <w:t xml:space="preserve"> estará dictada por el estilo impuesto por la librería </w:t>
+      </w:r>
+      <w:proofErr w:type="spellStart"/>
+      <w:r>
+        <w:t>NodeJS</w:t>
+      </w:r>
+      <w:proofErr w:type="spellEnd"/>
+      <w:r>
+        <w:t xml:space="preserve"> y se añadirá la tecnología JSON</w:t>
       </w:r>
       <w:r>
         <w:rPr>
@@ -7705,8 +7998,21 @@
         </w:sectPr>
       </w:pPr>
       <w:r>
-        <w:t>Cabe destacar, que la elección de un lenguaje de programación puede reducirse a una decisión trivial, debido a que los lenguajes de programación no son un elemento crítico al momento de hablar de seguridad y/o performance, sobre todo en el proyecto en cuestión. Recordar que este tipo de temas tienen mayor relación con las técnicas de programación aplicadas, cómo protejo el servidor y base de datos además de la programación en sí y siempre manteniendo los pilares de la seguridad informática. Entonces, ¿por qué la elección de Javascript y no cualquier otro lenguaje que permita la programación del lado del servidor? La elección es gracias a lo moderno del lenguaje (se adapta completamente a los más modernos estilos de programación), posee una comunidad muy activa que siempre está actualizando sus frameworks</w:t>
-      </w:r>
+        <w:t xml:space="preserve">Cabe destacar, que la elección de un lenguaje de programación puede reducirse a una decisión trivial, debido a que los lenguajes de programación no son un elemento crítico al momento de hablar de seguridad y/o performance, sobre todo en el proyecto en cuestión. Recordar que este tipo de temas tienen mayor relación con las técnicas de programación aplicadas, cómo protejo el servidor y base de datos además de la programación en sí y siempre manteniendo los pilares de la seguridad informática. Entonces, ¿por qué la elección de </w:t>
+      </w:r>
+      <w:proofErr w:type="spellStart"/>
+      <w:r>
+        <w:t>Javascript</w:t>
+      </w:r>
+      <w:proofErr w:type="spellEnd"/>
+      <w:r>
+        <w:t xml:space="preserve"> y no cualquier otro lenguaje que permita la programación del lado del servidor? La elección es gracias a lo moderno del lenguaje (se adapta completamente a los más modernos estilos de programación), posee una comunidad muy activa que siempre está actualizando sus </w:t>
+      </w:r>
+      <w:proofErr w:type="spellStart"/>
+      <w:r>
+        <w:t>frameworks</w:t>
+      </w:r>
+      <w:proofErr w:type="spellEnd"/>
       <w:r>
         <w:rPr>
           <w:rStyle w:val="Refdenotaalpie"/>
@@ -7739,15 +8045,36 @@
         <w:ind w:firstLine="709"/>
       </w:pPr>
       <w:r>
-        <w:t>Tomando en consideración las ventajas que ofrece, la facilidad de implementación con los lenguajes anteriormente mencionados, el reconocimiento de los datos utilizados por el sistema y la capacidad de poder estructurar estos mismos, se escoge como motor de base datos a MariaDB.</w:t>
+        <w:t xml:space="preserve">Tomando en consideración las ventajas que ofrece, la facilidad de implementación con los lenguajes anteriormente mencionados, el reconocimiento de los datos utilizados por el sistema y la capacidad de poder estructurar estos mismos, se escoge como motor de base datos a </w:t>
+      </w:r>
+      <w:proofErr w:type="spellStart"/>
+      <w:r>
+        <w:t>MariaDB</w:t>
+      </w:r>
+      <w:proofErr w:type="spellEnd"/>
+      <w:r>
+        <w:t>.</w:t>
       </w:r>
     </w:p>
     <w:p>
       <w:pPr>
         <w:ind w:firstLine="709"/>
       </w:pPr>
-      <w:r>
-        <w:t>MariaDB es un sistema de administración relacional de bases de datos basado en MySQL. Una base de datos relacional archiva datos en tablas separadas en vez de colocar todos los datos en un gran archivo. Esto permite velocidad y flexibilidad. Las tablas están conectadas por relaciones definidas que hacen posible combinar datos de diferentes tablas sobre pedido.</w:t>
+      <w:proofErr w:type="spellStart"/>
+      <w:r>
+        <w:t>MariaDB</w:t>
+      </w:r>
+      <w:proofErr w:type="spellEnd"/>
+      <w:r>
+        <w:t xml:space="preserve"> es un sistema de administración relacional de bases de datos basado en </w:t>
+      </w:r>
+      <w:proofErr w:type="spellStart"/>
+      <w:r>
+        <w:t>MySQL</w:t>
+      </w:r>
+      <w:proofErr w:type="spellEnd"/>
+      <w:r>
+        <w:t>. Una base de datos relacional archiva datos en tablas separadas en vez de colocar todos los datos en un gran archivo. Esto permite velocidad y flexibilidad. Las tablas están conectadas por relaciones definidas que hacen posible combinar datos de diferentes tablas sobre pedido.</w:t>
       </w:r>
     </w:p>
     <w:p>
@@ -7755,7 +8082,15 @@
         <w:ind w:firstLine="709"/>
       </w:pPr>
       <w:r>
-        <w:t>Algunas de las ventajas de MariaDB son:</w:t>
+        <w:t xml:space="preserve">Algunas de las ventajas de </w:t>
+      </w:r>
+      <w:proofErr w:type="spellStart"/>
+      <w:r>
+        <w:t>MariaDB</w:t>
+      </w:r>
+      <w:proofErr w:type="spellEnd"/>
+      <w:r>
+        <w:t xml:space="preserve"> son:</w:t>
       </w:r>
     </w:p>
     <w:p>
@@ -7779,7 +8114,31 @@
         </w:numPr>
       </w:pPr>
       <w:r>
-        <w:t>El optimizador de MariaDB -que se encuentra en el núcleo de cualquier SGBDfunciona claramente más rápido con cargas complejas que MySQL.</w:t>
+        <w:t xml:space="preserve">El optimizador de </w:t>
+      </w:r>
+      <w:proofErr w:type="spellStart"/>
+      <w:r>
+        <w:t>MariaDB</w:t>
+      </w:r>
+      <w:proofErr w:type="spellEnd"/>
+      <w:r>
+        <w:t xml:space="preserve"> -que se encuentra en el núcleo de cualquier </w:t>
+      </w:r>
+      <w:proofErr w:type="spellStart"/>
+      <w:r>
+        <w:t>SGBDfunciona</w:t>
+      </w:r>
+      <w:proofErr w:type="spellEnd"/>
+      <w:r>
+        <w:t xml:space="preserve"> claramente más rápido con cargas complejas que </w:t>
+      </w:r>
+      <w:proofErr w:type="spellStart"/>
+      <w:r>
+        <w:t>MySQL</w:t>
+      </w:r>
+      <w:proofErr w:type="spellEnd"/>
+      <w:r>
+        <w:t>.</w:t>
       </w:r>
     </w:p>
     <w:p>
@@ -7819,7 +8178,15 @@
         </w:sectPr>
       </w:pPr>
       <w:r>
-        <w:t>Acerca de por qué no otro sistema de base de datos relacional, este sistema satisface a cabalidad los requerimientos del proyecto y utilizar un sistema distinto y más complejo de base de datos sería innecesario. Acerca de sistemas de base de datos parecidos a MariaDB, se pudo identificar casi ninguna diferencia, solo diferenciándose en aspectos completamente opcionales o no requeridos para el proyecto en cuestión.</w:t>
+        <w:t xml:space="preserve">Acerca de por qué no otro sistema de base de datos relacional, este sistema satisface a cabalidad los requerimientos del proyecto y utilizar un sistema distinto y más complejo de base de datos sería innecesario. Acerca de sistemas de base de datos parecidos a </w:t>
+      </w:r>
+      <w:proofErr w:type="spellStart"/>
+      <w:r>
+        <w:t>MariaDB</w:t>
+      </w:r>
+      <w:proofErr w:type="spellEnd"/>
+      <w:r>
+        <w:t>, se pudo identificar casi ninguna diferencia, solo diferenciándose en aspectos completamente opcionales o no requeridos para el proyecto en cuestión.</w:t>
       </w:r>
     </w:p>
     <w:p>
@@ -7985,7 +8352,15 @@
       </w:pPr>
       <w:r>
         <w:lastRenderedPageBreak/>
-        <w:t>Las características mencionadas satisfacen las necesidades de los softwares ocupados. Recordar que Javascript puede ser programado a través de simples editores de código sin la necesidad de un IDE</w:t>
+        <w:t xml:space="preserve">Las características mencionadas satisfacen las necesidades de los softwares ocupados. Recordar que </w:t>
+      </w:r>
+      <w:proofErr w:type="spellStart"/>
+      <w:r>
+        <w:t>Javascript</w:t>
+      </w:r>
+      <w:proofErr w:type="spellEnd"/>
+      <w:r>
+        <w:t xml:space="preserve"> puede ser programado a través de simples editores de código sin la necesidad de un IDE</w:t>
       </w:r>
       <w:r>
         <w:rPr>
@@ -8971,6 +9346,7 @@
                 <w:szCs w:val="20"/>
               </w:rPr>
             </w:pPr>
+            <w:proofErr w:type="spellStart"/>
             <w:r>
               <w:rPr>
                 <w:rFonts w:cs="Arial"/>
@@ -8979,6 +9355,7 @@
               </w:rPr>
               <w:t>NodeJS</w:t>
             </w:r>
+            <w:proofErr w:type="spellEnd"/>
           </w:p>
         </w:tc>
         <w:tc>
@@ -9148,6 +9525,7 @@
                 <w:szCs w:val="20"/>
               </w:rPr>
             </w:pPr>
+            <w:proofErr w:type="spellStart"/>
             <w:r>
               <w:rPr>
                 <w:rFonts w:cs="Arial"/>
@@ -9156,6 +9534,7 @@
               </w:rPr>
               <w:t>MariaDB</w:t>
             </w:r>
+            <w:proofErr w:type="spellEnd"/>
           </w:p>
         </w:tc>
         <w:tc>
@@ -10048,28 +10427,18 @@
       <w:r>
         <w:t xml:space="preserve">Tabla </w:t>
       </w:r>
-      <w:r>
-        <w:fldChar w:fldCharType="begin"/>
-      </w:r>
-      <w:r>
-        <w:instrText xml:space="preserve"> SEQ Tabla \* ARABIC </w:instrText>
-      </w:r>
-      <w:r>
-        <w:fldChar w:fldCharType="separate"/>
-      </w:r>
+      <w:fldSimple w:instr=" SEQ Tabla \* ARABIC ">
+        <w:r>
+          <w:rPr>
+            <w:noProof/>
+          </w:rPr>
+          <w:t>1</w:t>
+        </w:r>
+      </w:fldSimple>
       <w:r>
         <w:rPr>
           <w:noProof/>
         </w:rPr>
-        <w:t>1</w:t>
-      </w:r>
-      <w:r>
-        <w:fldChar w:fldCharType="end"/>
-      </w:r>
-      <w:r>
-        <w:rPr>
-          <w:noProof/>
-        </w:rPr>
         <w:t xml:space="preserve"> - Tabla de costos del proyecto</w:t>
       </w:r>
     </w:p>
@@ -10078,7 +10447,23 @@
         <w:ind w:firstLine="709"/>
       </w:pPr>
       <w:r>
-        <w:t>La empresa prestadora del servicio de VPS elegida es DigitalOcean debido a su buena reputación en la comunidad y el precio entregado (5 dólares). Las empresas que prestan servicios de arriendo de equipos son muy poco conocidas o lo hacen a empresas y eventos en particular, por lo tanto, se ha preferido adquirir un notebook que satisfaga las prestaciones necesarias para el desarrollo del proyecto. El certificado SSL ha sido cotizado en GoDaddy debido a su precio y buena reputación en la comunidad.</w:t>
+        <w:t xml:space="preserve">La empresa prestadora del servicio de VPS elegida es </w:t>
+      </w:r>
+      <w:proofErr w:type="spellStart"/>
+      <w:r>
+        <w:t>DigitalOcean</w:t>
+      </w:r>
+      <w:proofErr w:type="spellEnd"/>
+      <w:r>
+        <w:t xml:space="preserve"> debido a su buena reputación en la comunidad y el precio entregado (5 dólares). Las empresas que prestan servicios de arriendo de equipos son muy poco conocidas o lo hacen a empresas y eventos en particular, por lo tanto, se ha preferido adquirir un notebook que satisfaga las prestaciones necesarias para el desarrollo del proyecto. El certificado SSL ha sido cotizado en </w:t>
+      </w:r>
+      <w:proofErr w:type="spellStart"/>
+      <w:r>
+        <w:t>GoDaddy</w:t>
+      </w:r>
+      <w:proofErr w:type="spellEnd"/>
+      <w:r>
+        <w:t xml:space="preserve"> debido a su precio y buena reputación en la comunidad.</w:t>
       </w:r>
     </w:p>
     <w:p>
@@ -10290,24 +10675,14 @@
       <w:r>
         <w:t xml:space="preserve">Ilustración </w:t>
       </w:r>
-      <w:r>
-        <w:fldChar w:fldCharType="begin"/>
-      </w:r>
-      <w:r>
-        <w:instrText xml:space="preserve"> SEQ Ilustración \* ARABIC </w:instrText>
-      </w:r>
-      <w:r>
-        <w:fldChar w:fldCharType="separate"/>
-      </w:r>
-      <w:r>
-        <w:rPr>
-          <w:noProof/>
-        </w:rPr>
-        <w:t>1</w:t>
-      </w:r>
-      <w:r>
-        <w:fldChar w:fldCharType="end"/>
-      </w:r>
+      <w:fldSimple w:instr=" SEQ Ilustración \* ARABIC ">
+        <w:r>
+          <w:rPr>
+            <w:noProof/>
+          </w:rPr>
+          <w:t>1</w:t>
+        </w:r>
+      </w:fldSimple>
       <w:r>
         <w:rPr>
           <w:noProof/>
@@ -10395,24 +10770,14 @@
       <w:r>
         <w:t xml:space="preserve">Ilustración </w:t>
       </w:r>
-      <w:r>
-        <w:fldChar w:fldCharType="begin"/>
-      </w:r>
-      <w:r>
-        <w:instrText xml:space="preserve"> SEQ Ilustración \* ARABIC </w:instrText>
-      </w:r>
-      <w:r>
-        <w:fldChar w:fldCharType="separate"/>
-      </w:r>
-      <w:r>
-        <w:rPr>
-          <w:noProof/>
-        </w:rPr>
-        <w:t>2</w:t>
-      </w:r>
-      <w:r>
-        <w:fldChar w:fldCharType="end"/>
-      </w:r>
+      <w:fldSimple w:instr=" SEQ Ilustración \* ARABIC ">
+        <w:r>
+          <w:rPr>
+            <w:noProof/>
+          </w:rPr>
+          <w:t>2</w:t>
+        </w:r>
+      </w:fldSimple>
       <w:r>
         <w:rPr>
           <w:noProof/>
@@ -10678,7 +11043,27 @@
                 <w:szCs w:val="24"/>
                 <w:lang w:val="es-CL"/>
               </w:rPr>
-              <w:t>El sistema presentará una interfaz de usuario sencilla y responsive para que sea de fácil manejo a los usuarios del sistema.</w:t>
+              <w:t xml:space="preserve">El sistema presentará una interfaz de usuario sencilla y </w:t>
+            </w:r>
+            <w:proofErr w:type="spellStart"/>
+            <w:r>
+              <w:rPr>
+                <w:rFonts w:ascii="Arial" w:hAnsi="Arial" w:cs="Arial"/>
+                <w:sz w:val="24"/>
+                <w:szCs w:val="24"/>
+                <w:lang w:val="es-CL"/>
+              </w:rPr>
+              <w:t>responsive</w:t>
+            </w:r>
+            <w:proofErr w:type="spellEnd"/>
+            <w:r>
+              <w:rPr>
+                <w:rFonts w:ascii="Arial" w:hAnsi="Arial" w:cs="Arial"/>
+                <w:sz w:val="24"/>
+                <w:szCs w:val="24"/>
+                <w:lang w:val="es-CL"/>
+              </w:rPr>
+              <w:t xml:space="preserve"> para que sea de fácil manejo a los usuarios del sistema.</w:t>
             </w:r>
           </w:p>
         </w:tc>
@@ -10742,7 +11127,37 @@
                 <w:rFonts w:cs="Arial"/>
                 <w:szCs w:val="24"/>
               </w:rPr>
-              <w:t>El diseño del SIS-I deberá ser de fácil manejo, es decir, debe poseer una navegabilidad y uso intuitivo además de presentar un formato responsive.</w:t>
+              <w:t xml:space="preserve">El diseño del </w:t>
+            </w:r>
+            <w:r>
+              <w:rPr>
+                <w:rFonts w:cs="Arial"/>
+                <w:szCs w:val="24"/>
+              </w:rPr>
+              <w:t>sistema</w:t>
+            </w:r>
+            <w:r>
+              <w:rPr>
+                <w:rFonts w:cs="Arial"/>
+                <w:szCs w:val="24"/>
+              </w:rPr>
+              <w:t xml:space="preserve"> deberá ser de fácil manejo, es decir, debe poseer una navegabilidad y uso intuitivo además de presentar un formato </w:t>
+            </w:r>
+            <w:proofErr w:type="spellStart"/>
+            <w:r>
+              <w:rPr>
+                <w:rFonts w:cs="Arial"/>
+                <w:szCs w:val="24"/>
+              </w:rPr>
+              <w:t>responsive</w:t>
+            </w:r>
+            <w:proofErr w:type="spellEnd"/>
+            <w:r>
+              <w:rPr>
+                <w:rFonts w:cs="Arial"/>
+                <w:szCs w:val="24"/>
+              </w:rPr>
+              <w:t>.</w:t>
             </w:r>
           </w:p>
         </w:tc>
@@ -10998,7 +11413,27 @@
                 <w:szCs w:val="24"/>
                 <w:lang w:val="es-CL"/>
               </w:rPr>
-              <w:t>El sistema contará con un sistema de login para el acceso al panel administrativo. Sobre los datos, se asegurará su confiabilidad, integridad y accesibilidad.</w:t>
+              <w:t xml:space="preserve">El sistema contará con un sistema de </w:t>
+            </w:r>
+            <w:proofErr w:type="spellStart"/>
+            <w:r>
+              <w:rPr>
+                <w:rFonts w:ascii="Arial" w:hAnsi="Arial" w:cs="Arial"/>
+                <w:sz w:val="24"/>
+                <w:szCs w:val="24"/>
+                <w:lang w:val="es-CL"/>
+              </w:rPr>
+              <w:t>login</w:t>
+            </w:r>
+            <w:proofErr w:type="spellEnd"/>
+            <w:r>
+              <w:rPr>
+                <w:rFonts w:ascii="Arial" w:hAnsi="Arial" w:cs="Arial"/>
+                <w:sz w:val="24"/>
+                <w:szCs w:val="24"/>
+                <w:lang w:val="es-CL"/>
+              </w:rPr>
+              <w:t xml:space="preserve"> para el acceso al panel administrativo. Sobre los datos, se asegurará su confiabilidad, integridad y accesibilidad.</w:t>
             </w:r>
           </w:p>
         </w:tc>
@@ -11062,7 +11497,21 @@
                 <w:rFonts w:cs="Arial"/>
                 <w:szCs w:val="24"/>
               </w:rPr>
-              <w:t>Se asegurarán las bases de la seguridad de la información. El SIS-I deberá contar con los certificados y cortafuegos correspondientes. Se deberán usar técnicas de programación que estén en beneficio de la seguridad de la información.</w:t>
+              <w:t xml:space="preserve">Se asegurarán las bases de la seguridad de la información. El </w:t>
+            </w:r>
+            <w:r>
+              <w:rPr>
+                <w:rFonts w:cs="Arial"/>
+                <w:szCs w:val="24"/>
+              </w:rPr>
+              <w:t>sistema</w:t>
+            </w:r>
+            <w:r>
+              <w:rPr>
+                <w:rFonts w:cs="Arial"/>
+                <w:szCs w:val="24"/>
+              </w:rPr>
+              <w:t xml:space="preserve"> deberá contar con los certificados y cortafuegos correspondientes. Se deberán usar técnicas de programación que estén en beneficio de la seguridad de la información.</w:t>
             </w:r>
           </w:p>
         </w:tc>
@@ -11327,7 +11776,25 @@
                 <w:szCs w:val="24"/>
                 <w:lang w:val="es-CL"/>
               </w:rPr>
-              <w:t>El usuario podrá crear, leer, actualizar y eliminar la información de los docentes en el SIS-I.</w:t>
+              <w:t xml:space="preserve">El usuario podrá crear, leer, actualizar y eliminar la información de los docentes en el </w:t>
+            </w:r>
+            <w:r>
+              <w:rPr>
+                <w:rFonts w:ascii="Arial" w:hAnsi="Arial" w:cs="Arial"/>
+                <w:sz w:val="24"/>
+                <w:szCs w:val="24"/>
+                <w:lang w:val="es-CL"/>
+              </w:rPr>
+              <w:t>sistema</w:t>
+            </w:r>
+            <w:r>
+              <w:rPr>
+                <w:rFonts w:ascii="Arial" w:hAnsi="Arial" w:cs="Arial"/>
+                <w:sz w:val="24"/>
+                <w:szCs w:val="24"/>
+                <w:lang w:val="es-CL"/>
+              </w:rPr>
+              <w:t>.</w:t>
             </w:r>
           </w:p>
         </w:tc>
@@ -11386,7 +11853,25 @@
                 <w:szCs w:val="24"/>
                 <w:lang w:val="es-CL"/>
               </w:rPr>
-              <w:t>La información manipulada de los docentes en el SIS-I es la siguiente:</w:t>
+              <w:t xml:space="preserve">La información manipulada de los docentes en el </w:t>
+            </w:r>
+            <w:r>
+              <w:rPr>
+                <w:rFonts w:ascii="Arial" w:hAnsi="Arial" w:cs="Arial"/>
+                <w:sz w:val="24"/>
+                <w:szCs w:val="24"/>
+                <w:lang w:val="es-CL"/>
+              </w:rPr>
+              <w:t>sistema</w:t>
+            </w:r>
+            <w:r>
+              <w:rPr>
+                <w:rFonts w:ascii="Arial" w:hAnsi="Arial" w:cs="Arial"/>
+                <w:sz w:val="24"/>
+                <w:szCs w:val="24"/>
+                <w:lang w:val="es-CL"/>
+              </w:rPr>
+              <w:t xml:space="preserve"> es la siguiente:</w:t>
             </w:r>
           </w:p>
           <w:p>
@@ -11668,7 +12153,25 @@
                 <w:szCs w:val="24"/>
                 <w:lang w:val="es-CL"/>
               </w:rPr>
-              <w:t>El SIS-I también debe almacenar las fechas en las que se hicieron modificaciones en la disponibilidad del Docente para satisfacer la restricción dictada con anterioridad.</w:t>
+              <w:t xml:space="preserve">El </w:t>
+            </w:r>
+            <w:r>
+              <w:rPr>
+                <w:rFonts w:ascii="Arial" w:hAnsi="Arial" w:cs="Arial"/>
+                <w:sz w:val="24"/>
+                <w:szCs w:val="24"/>
+                <w:lang w:val="es-CL"/>
+              </w:rPr>
+              <w:t>sistema</w:t>
+            </w:r>
+            <w:r>
+              <w:rPr>
+                <w:rFonts w:ascii="Arial" w:hAnsi="Arial" w:cs="Arial"/>
+                <w:sz w:val="24"/>
+                <w:szCs w:val="24"/>
+                <w:lang w:val="es-CL"/>
+              </w:rPr>
+              <w:t xml:space="preserve"> también debe almacenar las fechas en las que se hicieron modificaciones en la disponibilidad del Docente para satisfacer la restricción dictada con anterioridad.</w:t>
             </w:r>
           </w:p>
           <w:p>
@@ -11690,7 +12193,25 @@
                 <w:szCs w:val="24"/>
                 <w:lang w:val="es-CL"/>
               </w:rPr>
-              <w:t>La información de la Disponibilidad del Docente será cargada a través de un archivo Excel formateado. El SIS-I deberá ser capaz de leer este archivo y obtener los datos de este.</w:t>
+              <w:t xml:space="preserve">La información de la Disponibilidad del Docente será cargada a través de un archivo Excel formateado. El </w:t>
+            </w:r>
+            <w:r>
+              <w:rPr>
+                <w:rFonts w:ascii="Arial" w:hAnsi="Arial" w:cs="Arial"/>
+                <w:sz w:val="24"/>
+                <w:szCs w:val="24"/>
+                <w:lang w:val="es-CL"/>
+              </w:rPr>
+              <w:t>sistema</w:t>
+            </w:r>
+            <w:r>
+              <w:rPr>
+                <w:rFonts w:ascii="Arial" w:hAnsi="Arial" w:cs="Arial"/>
+                <w:sz w:val="24"/>
+                <w:szCs w:val="24"/>
+                <w:lang w:val="es-CL"/>
+              </w:rPr>
+              <w:t xml:space="preserve"> deberá ser capaz de leer este archivo y obtener los datos de este.</w:t>
             </w:r>
           </w:p>
         </w:tc>
@@ -12031,7 +12552,25 @@
                 <w:szCs w:val="24"/>
                 <w:lang w:val="es-CL"/>
               </w:rPr>
-              <w:t>El usuario podrá crear, leer, actualizar y eliminar la información de las mayas en el SIS-I.</w:t>
+              <w:t xml:space="preserve">El usuario podrá crear, leer, actualizar y eliminar la información de las mayas en el </w:t>
+            </w:r>
+            <w:r>
+              <w:rPr>
+                <w:rFonts w:ascii="Arial" w:hAnsi="Arial" w:cs="Arial"/>
+                <w:sz w:val="24"/>
+                <w:szCs w:val="24"/>
+                <w:lang w:val="es-CL"/>
+              </w:rPr>
+              <w:t>sistema</w:t>
+            </w:r>
+            <w:r>
+              <w:rPr>
+                <w:rFonts w:ascii="Arial" w:hAnsi="Arial" w:cs="Arial"/>
+                <w:sz w:val="24"/>
+                <w:szCs w:val="24"/>
+                <w:lang w:val="es-CL"/>
+              </w:rPr>
+              <w:t>.</w:t>
             </w:r>
           </w:p>
         </w:tc>
@@ -12090,7 +12629,25 @@
                 <w:szCs w:val="24"/>
                 <w:lang w:val="es-CL"/>
               </w:rPr>
-              <w:t>La información manipulada de las mayas en el SIS-I es la siguiente:</w:t>
+              <w:t xml:space="preserve">La información manipulada de las mayas en el </w:t>
+            </w:r>
+            <w:r>
+              <w:rPr>
+                <w:rFonts w:ascii="Arial" w:hAnsi="Arial" w:cs="Arial"/>
+                <w:sz w:val="24"/>
+                <w:szCs w:val="24"/>
+                <w:lang w:val="es-CL"/>
+              </w:rPr>
+              <w:t>sistema</w:t>
+            </w:r>
+            <w:r>
+              <w:rPr>
+                <w:rFonts w:ascii="Arial" w:hAnsi="Arial" w:cs="Arial"/>
+                <w:sz w:val="24"/>
+                <w:szCs w:val="24"/>
+                <w:lang w:val="es-CL"/>
+              </w:rPr>
+              <w:t xml:space="preserve"> es la siguiente:</w:t>
             </w:r>
           </w:p>
           <w:p>
@@ -12616,7 +13173,25 @@
                 <w:szCs w:val="24"/>
                 <w:lang w:val="es-CL"/>
               </w:rPr>
-              <w:t>El usuario podrá crear, leer, modificar y eliminar la información de las secciones en el SIS-I.</w:t>
+              <w:t xml:space="preserve">El usuario podrá crear, leer, modificar y eliminar la información de las secciones en el </w:t>
+            </w:r>
+            <w:r>
+              <w:rPr>
+                <w:rFonts w:ascii="Arial" w:hAnsi="Arial" w:cs="Arial"/>
+                <w:sz w:val="24"/>
+                <w:szCs w:val="24"/>
+                <w:lang w:val="es-CL"/>
+              </w:rPr>
+              <w:t>sistema</w:t>
+            </w:r>
+            <w:r>
+              <w:rPr>
+                <w:rFonts w:ascii="Arial" w:hAnsi="Arial" w:cs="Arial"/>
+                <w:sz w:val="24"/>
+                <w:szCs w:val="24"/>
+                <w:lang w:val="es-CL"/>
+              </w:rPr>
+              <w:t>.</w:t>
             </w:r>
           </w:p>
         </w:tc>
@@ -12675,7 +13250,25 @@
                 <w:szCs w:val="24"/>
                 <w:lang w:val="es-CL"/>
               </w:rPr>
-              <w:t>La información manipulada de las secciones en el SIS-I es la siguiente:</w:t>
+              <w:t xml:space="preserve">La información manipulada de las secciones en el </w:t>
+            </w:r>
+            <w:r>
+              <w:rPr>
+                <w:rFonts w:ascii="Arial" w:hAnsi="Arial" w:cs="Arial"/>
+                <w:sz w:val="24"/>
+                <w:szCs w:val="24"/>
+                <w:lang w:val="es-CL"/>
+              </w:rPr>
+              <w:t>sistema</w:t>
+            </w:r>
+            <w:r>
+              <w:rPr>
+                <w:rFonts w:ascii="Arial" w:hAnsi="Arial" w:cs="Arial"/>
+                <w:sz w:val="24"/>
+                <w:szCs w:val="24"/>
+                <w:lang w:val="es-CL"/>
+              </w:rPr>
+              <w:t xml:space="preserve"> es la siguiente:</w:t>
             </w:r>
           </w:p>
           <w:p>
@@ -13226,7 +13819,25 @@
                 <w:szCs w:val="24"/>
                 <w:lang w:val="es-CL"/>
               </w:rPr>
-              <w:t>El usuario podrá crear, leer, modificar y eliminar la información las salas en el SIS-I.</w:t>
+              <w:t xml:space="preserve">El usuario podrá crear, leer, modificar y eliminar la información las salas en el </w:t>
+            </w:r>
+            <w:r>
+              <w:rPr>
+                <w:rFonts w:ascii="Arial" w:hAnsi="Arial" w:cs="Arial"/>
+                <w:sz w:val="24"/>
+                <w:szCs w:val="24"/>
+                <w:lang w:val="es-CL"/>
+              </w:rPr>
+              <w:t>sistema</w:t>
+            </w:r>
+            <w:r>
+              <w:rPr>
+                <w:rFonts w:ascii="Arial" w:hAnsi="Arial" w:cs="Arial"/>
+                <w:sz w:val="24"/>
+                <w:szCs w:val="24"/>
+                <w:lang w:val="es-CL"/>
+              </w:rPr>
+              <w:t>.</w:t>
             </w:r>
           </w:p>
         </w:tc>
@@ -13285,7 +13896,25 @@
                 <w:szCs w:val="24"/>
                 <w:lang w:val="es-CL"/>
               </w:rPr>
-              <w:t>La información manipulada de las salas en el SIS-I es la siguiente:</w:t>
+              <w:t xml:space="preserve">La información manipulada de las salas en el </w:t>
+            </w:r>
+            <w:r>
+              <w:rPr>
+                <w:rFonts w:ascii="Arial" w:hAnsi="Arial" w:cs="Arial"/>
+                <w:sz w:val="24"/>
+                <w:szCs w:val="24"/>
+                <w:lang w:val="es-CL"/>
+              </w:rPr>
+              <w:t>sistema</w:t>
+            </w:r>
+            <w:r>
+              <w:rPr>
+                <w:rFonts w:ascii="Arial" w:hAnsi="Arial" w:cs="Arial"/>
+                <w:sz w:val="24"/>
+                <w:szCs w:val="24"/>
+                <w:lang w:val="es-CL"/>
+              </w:rPr>
+              <w:t xml:space="preserve"> es la siguiente:</w:t>
             </w:r>
           </w:p>
           <w:p>
@@ -13500,6 +14129,7 @@
                 <w:szCs w:val="24"/>
                 <w:lang w:val="es-CL"/>
               </w:rPr>
+              <w:lastRenderedPageBreak/>
               <w:t>Requerimiento NO funcional:</w:t>
             </w:r>
           </w:p>
@@ -13811,7 +14441,25 @@
                 <w:szCs w:val="24"/>
                 <w:lang w:val="es-CL"/>
               </w:rPr>
-              <w:t>El usuario podrá crear, leer, modificar y eliminar la información de las asignaturas en el SIS-I.</w:t>
+              <w:t xml:space="preserve">El usuario podrá crear, leer, modificar y eliminar la información de las asignaturas en el </w:t>
+            </w:r>
+            <w:r>
+              <w:rPr>
+                <w:rFonts w:ascii="Arial" w:hAnsi="Arial" w:cs="Arial"/>
+                <w:sz w:val="24"/>
+                <w:szCs w:val="24"/>
+                <w:lang w:val="es-CL"/>
+              </w:rPr>
+              <w:t>sistema</w:t>
+            </w:r>
+            <w:r>
+              <w:rPr>
+                <w:rFonts w:ascii="Arial" w:hAnsi="Arial" w:cs="Arial"/>
+                <w:sz w:val="24"/>
+                <w:szCs w:val="24"/>
+                <w:lang w:val="es-CL"/>
+              </w:rPr>
+              <w:t>.</w:t>
             </w:r>
           </w:p>
         </w:tc>
@@ -13870,7 +14518,25 @@
                 <w:szCs w:val="24"/>
                 <w:lang w:val="es-CL"/>
               </w:rPr>
-              <w:t>La información manipulada en el SIS-I de las asignaturas es la siguiente:</w:t>
+              <w:t xml:space="preserve">La información manipulada en el </w:t>
+            </w:r>
+            <w:r>
+              <w:rPr>
+                <w:rFonts w:ascii="Arial" w:hAnsi="Arial" w:cs="Arial"/>
+                <w:sz w:val="24"/>
+                <w:szCs w:val="24"/>
+                <w:lang w:val="es-CL"/>
+              </w:rPr>
+              <w:t>sistema</w:t>
+            </w:r>
+            <w:r>
+              <w:rPr>
+                <w:rFonts w:ascii="Arial" w:hAnsi="Arial" w:cs="Arial"/>
+                <w:sz w:val="24"/>
+                <w:szCs w:val="24"/>
+                <w:lang w:val="es-CL"/>
+              </w:rPr>
+              <w:t xml:space="preserve"> de las asignaturas es la siguiente:</w:t>
             </w:r>
           </w:p>
           <w:p>
@@ -14370,7 +15036,25 @@
                 <w:szCs w:val="24"/>
                 <w:lang w:val="es-CL"/>
               </w:rPr>
-              <w:t>El usuario podrá crear, leer, modificar y eliminar la información de las carreras en el SIS-I.</w:t>
+              <w:t xml:space="preserve">El usuario podrá crear, leer, modificar y eliminar la información de las carreras en el </w:t>
+            </w:r>
+            <w:r>
+              <w:rPr>
+                <w:rFonts w:ascii="Arial" w:hAnsi="Arial" w:cs="Arial"/>
+                <w:sz w:val="24"/>
+                <w:szCs w:val="24"/>
+                <w:lang w:val="es-CL"/>
+              </w:rPr>
+              <w:t>sistema</w:t>
+            </w:r>
+            <w:r>
+              <w:rPr>
+                <w:rFonts w:ascii="Arial" w:hAnsi="Arial" w:cs="Arial"/>
+                <w:sz w:val="24"/>
+                <w:szCs w:val="24"/>
+                <w:lang w:val="es-CL"/>
+              </w:rPr>
+              <w:t>.</w:t>
             </w:r>
           </w:p>
         </w:tc>
@@ -14429,7 +15113,25 @@
                 <w:szCs w:val="24"/>
                 <w:lang w:val="es-CL"/>
               </w:rPr>
-              <w:t>La información manipulada en el SIS-I de las carreras es la siguiente:</w:t>
+              <w:t xml:space="preserve">La información manipulada en el </w:t>
+            </w:r>
+            <w:r>
+              <w:rPr>
+                <w:rFonts w:ascii="Arial" w:hAnsi="Arial" w:cs="Arial"/>
+                <w:sz w:val="24"/>
+                <w:szCs w:val="24"/>
+                <w:lang w:val="es-CL"/>
+              </w:rPr>
+              <w:t>sistema</w:t>
+            </w:r>
+            <w:r>
+              <w:rPr>
+                <w:rFonts w:ascii="Arial" w:hAnsi="Arial" w:cs="Arial"/>
+                <w:sz w:val="24"/>
+                <w:szCs w:val="24"/>
+                <w:lang w:val="es-CL"/>
+              </w:rPr>
+              <w:t xml:space="preserve"> de las carreras es la siguiente:</w:t>
             </w:r>
           </w:p>
           <w:p>
@@ -14850,7 +15552,25 @@
                 <w:szCs w:val="24"/>
                 <w:lang w:val="es-CL"/>
               </w:rPr>
-              <w:t>El usuario podrá crear, leer, modificar y eliminar la información del área académica en el SIS-I.</w:t>
+              <w:t xml:space="preserve">El usuario podrá crear, leer, modificar y eliminar la información del área académica en el </w:t>
+            </w:r>
+            <w:r>
+              <w:rPr>
+                <w:rFonts w:ascii="Arial" w:hAnsi="Arial" w:cs="Arial"/>
+                <w:sz w:val="24"/>
+                <w:szCs w:val="24"/>
+                <w:lang w:val="es-CL"/>
+              </w:rPr>
+              <w:t>sistema</w:t>
+            </w:r>
+            <w:r>
+              <w:rPr>
+                <w:rFonts w:ascii="Arial" w:hAnsi="Arial" w:cs="Arial"/>
+                <w:sz w:val="24"/>
+                <w:szCs w:val="24"/>
+                <w:lang w:val="es-CL"/>
+              </w:rPr>
+              <w:t>.</w:t>
             </w:r>
           </w:p>
         </w:tc>
@@ -14909,7 +15629,25 @@
                 <w:szCs w:val="24"/>
                 <w:lang w:val="es-CL"/>
               </w:rPr>
-              <w:t>La información manipulada en el SIS-I del área académica es la siguiente:</w:t>
+              <w:t xml:space="preserve">La información manipulada en el </w:t>
+            </w:r>
+            <w:r>
+              <w:rPr>
+                <w:rFonts w:ascii="Arial" w:hAnsi="Arial" w:cs="Arial"/>
+                <w:sz w:val="24"/>
+                <w:szCs w:val="24"/>
+                <w:lang w:val="es-CL"/>
+              </w:rPr>
+              <w:t>sistema</w:t>
+            </w:r>
+            <w:r>
+              <w:rPr>
+                <w:rFonts w:ascii="Arial" w:hAnsi="Arial" w:cs="Arial"/>
+                <w:sz w:val="24"/>
+                <w:szCs w:val="24"/>
+                <w:lang w:val="es-CL"/>
+              </w:rPr>
+              <w:t xml:space="preserve"> del área académica es la siguiente:</w:t>
             </w:r>
           </w:p>
           <w:p>
@@ -15331,7 +16069,16 @@
                 <w:szCs w:val="24"/>
                 <w:lang w:val="es-CL"/>
               </w:rPr>
-              <w:t>El usuario podrá visualizar y modificar su información personal en el SIS-I</w:t>
+              <w:t xml:space="preserve">El usuario podrá visualizar y modificar su información personal en el </w:t>
+            </w:r>
+            <w:r>
+              <w:rPr>
+                <w:rFonts w:ascii="Arial" w:hAnsi="Arial" w:cs="Arial"/>
+                <w:sz w:val="24"/>
+                <w:szCs w:val="24"/>
+                <w:lang w:val="es-CL"/>
+              </w:rPr>
+              <w:t>sistema.</w:t>
             </w:r>
           </w:p>
         </w:tc>
@@ -15390,7 +16137,25 @@
                 <w:szCs w:val="24"/>
                 <w:lang w:val="es-CL"/>
               </w:rPr>
-              <w:t>La información que podrá manipular el usuario en el SIS-I acerca de sí mismo es la siguiente:</w:t>
+              <w:t xml:space="preserve">La información que podrá manipular el usuario en el </w:t>
+            </w:r>
+            <w:r>
+              <w:rPr>
+                <w:rFonts w:ascii="Arial" w:hAnsi="Arial" w:cs="Arial"/>
+                <w:sz w:val="24"/>
+                <w:szCs w:val="24"/>
+                <w:lang w:val="es-CL"/>
+              </w:rPr>
+              <w:t>sistema</w:t>
+            </w:r>
+            <w:r>
+              <w:rPr>
+                <w:rFonts w:ascii="Arial" w:hAnsi="Arial" w:cs="Arial"/>
+                <w:sz w:val="24"/>
+                <w:szCs w:val="24"/>
+                <w:lang w:val="es-CL"/>
+              </w:rPr>
+              <w:t xml:space="preserve"> acerca de sí mismo es la siguiente:</w:t>
             </w:r>
           </w:p>
           <w:p>
@@ -15863,7 +16628,25 @@
                 <w:szCs w:val="24"/>
                 <w:lang w:val="es-CL"/>
               </w:rPr>
-              <w:t>El usuario podrá solicitar la planificación de soluciones de horario académico a través de la selección de la información necesaria e inicio del proceso en el SIS-I con la pulsación de un botón en el mismo.</w:t>
+              <w:t xml:space="preserve">El usuario podrá solicitar la planificación de soluciones de horario académico a través de la selección de la información necesaria e inicio del proceso en el </w:t>
+            </w:r>
+            <w:r>
+              <w:rPr>
+                <w:rFonts w:ascii="Arial" w:hAnsi="Arial" w:cs="Arial"/>
+                <w:sz w:val="24"/>
+                <w:szCs w:val="24"/>
+                <w:lang w:val="es-CL"/>
+              </w:rPr>
+              <w:t>sistema</w:t>
+            </w:r>
+            <w:r>
+              <w:rPr>
+                <w:rFonts w:ascii="Arial" w:hAnsi="Arial" w:cs="Arial"/>
+                <w:sz w:val="24"/>
+                <w:szCs w:val="24"/>
+                <w:lang w:val="es-CL"/>
+              </w:rPr>
+              <w:t xml:space="preserve"> con la pulsación de un botón en el mismo.</w:t>
             </w:r>
           </w:p>
         </w:tc>
@@ -16153,7 +16936,25 @@
                 <w:szCs w:val="24"/>
                 <w:lang w:val="es-CL"/>
               </w:rPr>
-              <w:t>Recordar que todos los constructos deben estar completos con anterioridad según la información ingresada en el SIS-I, si no es así, el sistema informará del error.</w:t>
+              <w:t xml:space="preserve">Recordar que todos los constructos deben estar completos con anterioridad según la información ingresada en el </w:t>
+            </w:r>
+            <w:r>
+              <w:rPr>
+                <w:rFonts w:ascii="Arial" w:hAnsi="Arial" w:cs="Arial"/>
+                <w:sz w:val="24"/>
+                <w:szCs w:val="24"/>
+                <w:lang w:val="es-CL"/>
+              </w:rPr>
+              <w:t>sistema</w:t>
+            </w:r>
+            <w:r>
+              <w:rPr>
+                <w:rFonts w:ascii="Arial" w:hAnsi="Arial" w:cs="Arial"/>
+                <w:sz w:val="24"/>
+                <w:szCs w:val="24"/>
+                <w:lang w:val="es-CL"/>
+              </w:rPr>
+              <w:t>, si no es así, el sistema informará del error.</w:t>
             </w:r>
           </w:p>
         </w:tc>
@@ -16185,6 +16986,7 @@
                 <w:szCs w:val="24"/>
                 <w:lang w:val="es-CL"/>
               </w:rPr>
+              <w:lastRenderedPageBreak/>
               <w:t>Requerimiento NO funcional:</w:t>
             </w:r>
           </w:p>
@@ -16496,7 +17298,16 @@
                 <w:szCs w:val="24"/>
                 <w:lang w:val="es-CL"/>
               </w:rPr>
-              <w:t>El usuario tendrá acceso a la visualización de los horarios planificados anteriormente en el SIS-I,</w:t>
+              <w:t xml:space="preserve">El usuario tendrá acceso a la visualización de los horarios planificados anteriormente en el </w:t>
+            </w:r>
+            <w:r>
+              <w:rPr>
+                <w:rFonts w:ascii="Arial" w:hAnsi="Arial" w:cs="Arial"/>
+                <w:sz w:val="24"/>
+                <w:szCs w:val="24"/>
+                <w:lang w:val="es-CL"/>
+              </w:rPr>
+              <w:t>sistema.</w:t>
             </w:r>
           </w:p>
         </w:tc>
@@ -16555,7 +17366,25 @@
                 <w:szCs w:val="24"/>
                 <w:lang w:val="es-CL"/>
               </w:rPr>
-              <w:t>Para poder visualizar los horarios académicos planificados con anterioridad en el SIS-I, el usuario deberá seleccionar de los siguientes datos:</w:t>
+              <w:t>Para poder visualizar los horarios académicos planifica</w:t>
+            </w:r>
+            <w:r>
+              <w:rPr>
+                <w:rFonts w:ascii="Arial" w:hAnsi="Arial" w:cs="Arial"/>
+                <w:sz w:val="24"/>
+                <w:szCs w:val="24"/>
+                <w:lang w:val="es-CL"/>
+              </w:rPr>
+              <w:t>dos con anterioridad en el sistema</w:t>
+            </w:r>
+            <w:r>
+              <w:rPr>
+                <w:rFonts w:ascii="Arial" w:hAnsi="Arial" w:cs="Arial"/>
+                <w:sz w:val="24"/>
+                <w:szCs w:val="24"/>
+                <w:lang w:val="es-CL"/>
+              </w:rPr>
+              <w:t>, el usuario deberá seleccionar de los siguientes datos:</w:t>
             </w:r>
           </w:p>
           <w:p>
@@ -16976,7 +17805,25 @@
                 <w:szCs w:val="24"/>
                 <w:lang w:val="es-CL"/>
               </w:rPr>
-              <w:t>El usuario podrá visualizar un registro de todas las actividades realizadas en el SIS-I por los usuarios en un rango de días determinado. También dispondrá de una caja de búsqueda para localizar cualquier registro que contenga las palabras que el usuario digite.</w:t>
+              <w:t>El usuario podrá visualizar un registro de todas las ac</w:t>
+            </w:r>
+            <w:r>
+              <w:rPr>
+                <w:rFonts w:ascii="Arial" w:hAnsi="Arial" w:cs="Arial"/>
+                <w:sz w:val="24"/>
+                <w:szCs w:val="24"/>
+                <w:lang w:val="es-CL"/>
+              </w:rPr>
+              <w:t>tividades realizadas en el sistema</w:t>
+            </w:r>
+            <w:r>
+              <w:rPr>
+                <w:rFonts w:ascii="Arial" w:hAnsi="Arial" w:cs="Arial"/>
+                <w:sz w:val="24"/>
+                <w:szCs w:val="24"/>
+                <w:lang w:val="es-CL"/>
+              </w:rPr>
+              <w:t xml:space="preserve"> por los usuarios en un rango de días determinado. También dispondrá de una caja de búsqueda para localizar cualquier registro que contenga las palabras que el usuario digite.</w:t>
             </w:r>
           </w:p>
         </w:tc>
@@ -17399,6 +18246,8 @@
               </w:rPr>
               <w:t>Crear usuario</w:t>
             </w:r>
+            <w:bookmarkStart w:id="39" w:name="_GoBack"/>
+            <w:bookmarkEnd w:id="39"/>
           </w:p>
         </w:tc>
       </w:tr>
@@ -17652,6 +18501,7 @@
                 <w:szCs w:val="24"/>
                 <w:lang w:val="es-CL"/>
               </w:rPr>
+              <w:lastRenderedPageBreak/>
               <w:t>Requerimiento NO funcional:</w:t>
             </w:r>
           </w:p>
@@ -17784,23 +18634,23 @@
       <w:pPr>
         <w:pStyle w:val="Ttulo1"/>
       </w:pPr>
-      <w:bookmarkStart w:id="39" w:name="_Toc485723449"/>
+      <w:bookmarkStart w:id="40" w:name="_Toc485723449"/>
       <w:r>
         <w:lastRenderedPageBreak/>
         <w:t>POLITICAS DE PROGRAMACIÓN</w:t>
       </w:r>
-      <w:bookmarkEnd w:id="39"/>
+      <w:bookmarkEnd w:id="40"/>
     </w:p>
     <w:p/>
     <w:p>
       <w:pPr>
         <w:pStyle w:val="Ttulo2"/>
       </w:pPr>
-      <w:bookmarkStart w:id="40" w:name="_Toc485723450"/>
+      <w:bookmarkStart w:id="41" w:name="_Toc485723450"/>
       <w:r>
         <w:t>CONTROL DE VERSIONES</w:t>
       </w:r>
-      <w:bookmarkEnd w:id="40"/>
+      <w:bookmarkEnd w:id="41"/>
     </w:p>
     <w:p/>
     <w:p>
@@ -17808,7 +18658,15 @@
         <w:ind w:firstLine="709"/>
       </w:pPr>
       <w:r>
-        <w:t>Como metodología para la programación, el Control de Versiones es una opción precisa al momento de trabajar bajo una metodología agil ya que permite una documentación sencilla y rápida, además de permitir la revisión y validación de cada cambio hecho al proyecto sin ningún tipo de complicación, facilitando y mejorando el proceso de termino de cada Sprint en la metodología, mejorando la calidad del proyecto mismo.</w:t>
+        <w:t xml:space="preserve">Como metodología para la programación, el Control de Versiones es una opción precisa al momento de trabajar bajo una metodología </w:t>
+      </w:r>
+      <w:proofErr w:type="spellStart"/>
+      <w:r>
+        <w:t>agil</w:t>
+      </w:r>
+      <w:proofErr w:type="spellEnd"/>
+      <w:r>
+        <w:t xml:space="preserve"> ya que permite una documentación sencilla y rápida, además de permitir la revisión y validación de cada cambio hecho al proyecto sin ningún tipo de complicación, facilitando y mejorando el proceso de termino de cada Sprint en la metodología, mejorando la calidad del proyecto mismo.</w:t>
       </w:r>
     </w:p>
     <w:p/>
@@ -17816,77 +18674,77 @@
       <w:pPr>
         <w:pStyle w:val="Ttulo2"/>
       </w:pPr>
-      <w:bookmarkStart w:id="41" w:name="_Toc485723451"/>
+      <w:bookmarkStart w:id="42" w:name="_Toc485723451"/>
       <w:r>
         <w:t>MATRIZ DE RIESGOS</w:t>
       </w:r>
-      <w:bookmarkEnd w:id="41"/>
+      <w:bookmarkEnd w:id="42"/>
     </w:p>
     <w:p/>
     <w:p>
       <w:pPr>
         <w:pStyle w:val="Ttulo2"/>
       </w:pPr>
-      <w:bookmarkStart w:id="42" w:name="_Toc485723452"/>
+      <w:bookmarkStart w:id="43" w:name="_Toc485723452"/>
       <w:r>
         <w:t>PLAN DE CONTINGENCIA</w:t>
       </w:r>
-      <w:bookmarkEnd w:id="42"/>
+      <w:bookmarkEnd w:id="43"/>
     </w:p>
     <w:p/>
     <w:p>
       <w:pPr>
         <w:pStyle w:val="Ttulo2"/>
       </w:pPr>
-      <w:bookmarkStart w:id="43" w:name="_Toc485723453"/>
+      <w:bookmarkStart w:id="44" w:name="_Toc485723453"/>
       <w:r>
         <w:t>MEDIDAS MITIGADORAS</w:t>
       </w:r>
-      <w:bookmarkEnd w:id="43"/>
+      <w:bookmarkEnd w:id="44"/>
     </w:p>
     <w:p/>
     <w:p>
       <w:pPr>
         <w:pStyle w:val="Ttulo2"/>
       </w:pPr>
-      <w:bookmarkStart w:id="44" w:name="_Toc485723454"/>
+      <w:bookmarkStart w:id="45" w:name="_Toc485723454"/>
       <w:r>
         <w:t>PLAN DE PRUEBAS</w:t>
       </w:r>
-      <w:bookmarkEnd w:id="44"/>
+      <w:bookmarkEnd w:id="45"/>
     </w:p>
     <w:p/>
     <w:p>
       <w:pPr>
         <w:pStyle w:val="Ttulo3"/>
       </w:pPr>
-      <w:bookmarkStart w:id="45" w:name="_Toc485723455"/>
+      <w:bookmarkStart w:id="46" w:name="_Toc485723455"/>
       <w:r>
         <w:t>PRUEBAS UNITARIAS</w:t>
       </w:r>
-      <w:bookmarkEnd w:id="45"/>
+      <w:bookmarkEnd w:id="46"/>
     </w:p>
     <w:p/>
     <w:p>
       <w:pPr>
         <w:pStyle w:val="Ttulo3"/>
       </w:pPr>
-      <w:bookmarkStart w:id="46" w:name="_Toc485723456"/>
+      <w:bookmarkStart w:id="47" w:name="_Toc485723456"/>
       <w:r>
         <w:t>PRUEBAS DE INTEGRACIÓN</w:t>
       </w:r>
-      <w:bookmarkEnd w:id="46"/>
+      <w:bookmarkEnd w:id="47"/>
     </w:p>
     <w:p/>
     <w:p>
       <w:pPr>
         <w:pStyle w:val="Ttulo2"/>
       </w:pPr>
-      <w:bookmarkStart w:id="47" w:name="_Toc485723457"/>
+      <w:bookmarkStart w:id="48" w:name="_Toc485723457"/>
       <w:r>
         <w:t>CAJA BLANCA</w:t>
       </w:r>
-      <w:bookmarkEnd w:id="47"/>
+      <w:bookmarkEnd w:id="48"/>
     </w:p>
     <w:p/>
     <w:p>
@@ -17910,12 +18768,12 @@
       <w:pPr>
         <w:pStyle w:val="Ttulo1"/>
       </w:pPr>
-      <w:bookmarkStart w:id="48" w:name="_Toc485723458"/>
+      <w:bookmarkStart w:id="49" w:name="_Toc485723458"/>
       <w:r>
         <w:lastRenderedPageBreak/>
         <w:t>INTERFACES</w:t>
       </w:r>
-      <w:bookmarkEnd w:id="48"/>
+      <w:bookmarkEnd w:id="49"/>
     </w:p>
     <w:p/>
     <w:p>
@@ -17939,12 +18797,12 @@
       <w:pPr>
         <w:pStyle w:val="Ttulo1"/>
       </w:pPr>
-      <w:bookmarkStart w:id="49" w:name="_Toc485723459"/>
+      <w:bookmarkStart w:id="50" w:name="_Toc485723459"/>
       <w:r>
         <w:lastRenderedPageBreak/>
         <w:t>CONCLUSIÓN</w:t>
       </w:r>
-      <w:bookmarkEnd w:id="49"/>
+      <w:bookmarkEnd w:id="50"/>
     </w:p>
     <w:p/>
     <w:p>
@@ -17968,12 +18826,7 @@
         <w:ind w:firstLine="709"/>
       </w:pPr>
       <w:r>
-        <w:t>También se concluye que la comparación</w:t>
-      </w:r>
-      <w:bookmarkStart w:id="50" w:name="_GoBack"/>
-      <w:bookmarkEnd w:id="50"/>
-      <w:r>
-        <w:t xml:space="preserve"> de los requerimientos mínimos de las tecnologías a utilizar para el desarrollo del proyecto con las tecnologías a contratar para la producción de este y la realización de distintas estimaciones con estos datos, entrega un nivel de certeza adecuado para poder seleccionar el mejor ambiente para este fin.</w:t>
+        <w:t>También se concluye que la comparación de los requerimientos mínimos de las tecnologías a utilizar para el desarrollo del proyecto con las tecnologías a contratar para la producción de este y la realización de distintas estimaciones con estos datos, entrega un nivel de certeza adecuado para poder seleccionar el mejor ambiente para este fin.</w:t>
       </w:r>
     </w:p>
     <w:p>
@@ -18072,6 +18925,7 @@
         <w:docPartUnique/>
       </w:docPartObj>
     </w:sdtPr>
+    <w:sdtEndPr/>
     <w:sdtContent>
       <w:p>
         <w:pPr>
@@ -18092,7 +18946,7 @@
             <w:noProof/>
             <w:lang w:val="es-ES"/>
           </w:rPr>
-          <w:t>36</w:t>
+          <w:t>33</w:t>
         </w:r>
         <w:r>
           <w:fldChar w:fldCharType="end"/>
@@ -21997,7 +22851,7 @@
 </file>
 
 <file path=customXml/itemProps1.xml><?xml version="1.0" encoding="utf-8"?>
-<ds:datastoreItem xmlns:ds="http://schemas.openxmlformats.org/officeDocument/2006/customXml" ds:itemID="{7458C410-7A89-4AA3-962A-BCC516A9B8DF}">
+<ds:datastoreItem xmlns:ds="http://schemas.openxmlformats.org/officeDocument/2006/customXml" ds:itemID="{BF65804A-5874-4F21-BBB8-EB8E12254A59}">
   <ds:schemaRefs>
     <ds:schemaRef ds:uri="http://schemas.openxmlformats.org/officeDocument/2006/bibliography"/>
   </ds:schemaRefs>

</xml_diff>

<commit_message>
Se agregan los alcances, limites y plan de contingencia. Se esta completando la descripcion de empresa cliente.
</commit_message>
<xml_diff>
--- a/docs/Documento Taller de Proyecto de Software.docx
+++ b/docs/Documento Taller de Proyecto de Software.docx
@@ -3886,7 +3886,7 @@
                 <w:noProof/>
                 <w:webHidden/>
               </w:rPr>
-              <w:t>43</w:t>
+              <w:t>44</w:t>
             </w:r>
             <w:r>
               <w:rPr>
@@ -3974,7 +3974,7 @@
                 <w:noProof/>
                 <w:webHidden/>
               </w:rPr>
-              <w:t>43</w:t>
+              <w:t>45</w:t>
             </w:r>
             <w:r>
               <w:rPr>
@@ -4062,7 +4062,7 @@
                 <w:noProof/>
                 <w:webHidden/>
               </w:rPr>
-              <w:t>44</w:t>
+              <w:t>50</w:t>
             </w:r>
             <w:r>
               <w:rPr>
@@ -4150,7 +4150,7 @@
                 <w:noProof/>
                 <w:webHidden/>
               </w:rPr>
-              <w:t>44</w:t>
+              <w:t>50</w:t>
             </w:r>
             <w:r>
               <w:rPr>
@@ -4238,7 +4238,7 @@
                 <w:noProof/>
                 <w:webHidden/>
               </w:rPr>
-              <w:t>44</w:t>
+              <w:t>50</w:t>
             </w:r>
             <w:r>
               <w:rPr>
@@ -4326,7 +4326,7 @@
                 <w:noProof/>
                 <w:webHidden/>
               </w:rPr>
-              <w:t>44</w:t>
+              <w:t>50</w:t>
             </w:r>
             <w:r>
               <w:rPr>
@@ -4414,7 +4414,7 @@
                 <w:noProof/>
                 <w:webHidden/>
               </w:rPr>
-              <w:t>44</w:t>
+              <w:t>51</w:t>
             </w:r>
             <w:r>
               <w:rPr>
@@ -4502,7 +4502,7 @@
                 <w:noProof/>
                 <w:webHidden/>
               </w:rPr>
-              <w:t>45</w:t>
+              <w:t>52</w:t>
             </w:r>
             <w:r>
               <w:rPr>
@@ -4590,7 +4590,7 @@
                 <w:noProof/>
                 <w:webHidden/>
               </w:rPr>
-              <w:t>46</w:t>
+              <w:t>53</w:t>
             </w:r>
             <w:r>
               <w:rPr>
@@ -4678,7 +4678,7 @@
                 <w:noProof/>
                 <w:webHidden/>
               </w:rPr>
-              <w:t>47</w:t>
+              <w:t>54</w:t>
             </w:r>
             <w:r>
               <w:rPr>
@@ -4759,11 +4759,9 @@
       <w:r>
         <w:t xml:space="preserve">En la actualidad, INACAP posee un sistema de planificación informático que permite realizar el proceso de una manera relativamente sencilla </w:t>
       </w:r>
-      <w:proofErr w:type="gramStart"/>
-      <w:r>
-        <w:t>en relación a</w:t>
-      </w:r>
-      <w:proofErr w:type="gramEnd"/>
+      <w:r>
+        <w:t>en relación con</w:t>
+      </w:r>
       <w:r>
         <w:t xml:space="preserve"> la cantidad de variables que debe manejar (incluyendo qué tan grandes son). Sin embargo, las planificaciones horarias siguen mostrando dificultades al momento de ser realizadas y con la alta cantidad de variables se producen errores de choques de disponibilidad de docentes y salas, teniendo que ocupar una alta cantidad de tiempo en este proceso, además, se producen errores implícitos que no están solucionados por ninguna normativa establecida en la institución, afectando negativamente en la calidad de trabajo de los docentes e, incluso, en su calidad de vida.</w:t>
       </w:r>
@@ -4773,7 +4771,19 @@
         <w:ind w:firstLine="709"/>
       </w:pPr>
       <w:r>
-        <w:t xml:space="preserve">Como se acaba de mencionar, la única solución para esto sería implementar una normativa dentro de la institución educacional para mejorar la calidad de las cargas académicas de los docentes, lo cual implicaría una mayor preocupación por esto mismo, disminuyendo los errores mencionados con anterioridad. Esto se desarrollará en más profundidad dentro de los fundamentos teóricos. Sin embargo, la otra solución posible a esta problemática que, cabe destacar, no solucionaría el problema existente en los 7 docentes, sería un sistema web de planificación horaria automatizada que entregaría la posibilidad de entregar horarios académicos de forma visual planificados por el sistema mismo a través de las variables involucradas en esto. Este permitiría una disminución </w:t>
+        <w:t>Como se acaba de mencionar, la única solución para esto sería implementar una normativa dentro de la institución educacional para mejorar la calidad de las cargas académicas de los docentes, lo cual implicaría una mayor preocupación por esto mismo, disminuyendo los errores mencionados con anterioridad. Esto se desarrollará en más profundidad den</w:t>
+      </w:r>
+      <w:r>
+        <w:t>tro de la</w:t>
+      </w:r>
+      <w:r>
+        <w:t xml:space="preserve"> </w:t>
+      </w:r>
+      <w:r>
+        <w:t>Justificación</w:t>
+      </w:r>
+      <w:r>
+        <w:t xml:space="preserve">. Sin embargo, la otra solución posible a esta problemática que, cabe destacar, no solucionaría el problema existente en los 7 docentes, sería un sistema web de planificación horaria automatizada que entregaría la posibilidad de entregar horarios académicos de forma visual planificados por el sistema mismo a través de las variables involucradas en esto. Este permitiría una disminución </w:t>
       </w:r>
       <w:r>
         <w:lastRenderedPageBreak/>
@@ -4854,6 +4864,427 @@
     <w:p/>
     <w:p>
       <w:pPr>
+        <w:ind w:firstLine="709"/>
+      </w:pPr>
+      <w:r>
+        <w:t>La empresa cliente actual del proyecto es la institución académica INACAP.</w:t>
+      </w:r>
+    </w:p>
+    <w:p>
+      <w:pPr>
+        <w:ind w:firstLine="709"/>
+      </w:pPr>
+      <w:r>
+        <w:t>Inacap es una institución de educación superior chilena, corporación de derecho privado, fundada el 21 de octubre de 1966 y constituida por tres instituciones:</w:t>
+      </w:r>
+    </w:p>
+    <w:p>
+      <w:pPr>
+        <w:pStyle w:val="Prrafodelista"/>
+        <w:numPr>
+          <w:ilvl w:val="0"/>
+          <w:numId w:val="22"/>
+        </w:numPr>
+      </w:pPr>
+      <w:r>
+        <w:t>Centro de Formación Técnica INACAP, que cuenta con la mayor acreditación nacional otorgada por CNA-Chile junto</w:t>
+      </w:r>
+      <w:r>
+        <w:t xml:space="preserve"> a </w:t>
+      </w:r>
+      <w:proofErr w:type="spellStart"/>
+      <w:r>
+        <w:t>DuocUC</w:t>
+      </w:r>
+      <w:proofErr w:type="spellEnd"/>
+      <w:r>
+        <w:t xml:space="preserve"> y ENAC por seis años.</w:t>
+      </w:r>
+    </w:p>
+    <w:p>
+      <w:pPr>
+        <w:pStyle w:val="Prrafodelista"/>
+        <w:numPr>
+          <w:ilvl w:val="0"/>
+          <w:numId w:val="22"/>
+        </w:numPr>
+      </w:pPr>
+      <w:r>
+        <w:t>Instituto Profesional INACAP, acreditado por CNA-Chile por seis años, sien</w:t>
+      </w:r>
+      <w:r>
+        <w:t xml:space="preserve">do superada solo por </w:t>
+      </w:r>
+      <w:proofErr w:type="spellStart"/>
+      <w:r>
+        <w:t>DuocUC</w:t>
+      </w:r>
+      <w:proofErr w:type="spellEnd"/>
+      <w:r>
+        <w:t>.</w:t>
+      </w:r>
+    </w:p>
+    <w:p>
+      <w:pPr>
+        <w:pStyle w:val="Prrafodelista"/>
+        <w:numPr>
+          <w:ilvl w:val="0"/>
+          <w:numId w:val="22"/>
+        </w:numPr>
+      </w:pPr>
+      <w:r>
+        <w:t>Universidad Tecnológica de Chile INACAP, universidad privada y autónoma, acreditada por CNA-Chile por dos años de un máximo de siete, entre noviembr</w:t>
+      </w:r>
+      <w:r>
+        <w:t xml:space="preserve">e de 2016 y noviembre de 2018. </w:t>
+      </w:r>
+      <w:r>
+        <w:t xml:space="preserve">Figura como la 33.ª universidad chilena según la clasificación </w:t>
+      </w:r>
+      <w:proofErr w:type="spellStart"/>
+      <w:r>
+        <w:t>webométr</w:t>
+      </w:r>
+      <w:r>
+        <w:t>ica</w:t>
+      </w:r>
+      <w:proofErr w:type="spellEnd"/>
+      <w:r>
+        <w:t xml:space="preserve"> del CSIC, en julio de 2016.</w:t>
+      </w:r>
+    </w:p>
+    <w:p>
+      <w:pPr>
+        <w:ind w:firstLine="709"/>
+      </w:pPr>
+      <w:r>
+        <w:t>Como sistema integrado, INACAP plantea un sistema de articulación gradual de estudios, donde sus alumnos pueden ingresar primero a su centro de formación técnica, continuar en su instituto profesional y proseg</w:t>
+      </w:r>
+      <w:r>
+        <w:t>uir estudios en su universidad.</w:t>
+      </w:r>
+    </w:p>
+    <w:p>
+      <w:pPr>
+        <w:ind w:firstLine="709"/>
+      </w:pPr>
+      <w:r>
+        <w:t>Además, esta institución está compuesta por el Organismo Técnico de Capacitación INACAP que ofrece cursos a medida del cliente, consultorías, cursos abiertos y opciones a franquicia tributaria.</w:t>
+      </w:r>
+    </w:p>
+    <w:p>
+      <w:pPr>
+        <w:ind w:firstLine="709"/>
+      </w:pPr>
+      <w:r>
+        <w:t>Más específicamente, el proyecto apunta a los encargados de planificación dentro de la institución académica. Los involucrados en el proceso pueden ser identificados a través del siguiente organigrama:</w:t>
+      </w:r>
+    </w:p>
+    <w:p>
+      <w:pPr>
+        <w:ind w:firstLine="709"/>
+      </w:pPr>
+      <w:bookmarkStart w:id="6" w:name="_GoBack"/>
+      <w:bookmarkEnd w:id="6"/>
+    </w:p>
+    <w:p>
+      <w:pPr>
+        <w:pStyle w:val="Ttulo1"/>
+      </w:pPr>
+      <w:bookmarkStart w:id="7" w:name="_Toc486719895"/>
+      <w:r>
+        <w:lastRenderedPageBreak/>
+        <w:t>FORMULACIÓN Y DELIMITACIÓN DEL PROBLEMA EN ESTUDIO</w:t>
+      </w:r>
+      <w:bookmarkEnd w:id="7"/>
+    </w:p>
+    <w:p/>
+    <w:p>
+      <w:pPr>
+        <w:ind w:firstLine="709"/>
+      </w:pPr>
+      <w:r>
+        <w:t>Antiguamente, las planificaciones de horario de los semestres académicos eran realizadas en papel, sin un sistema que permita la temprana visualización de posibles topones o errores en la claridad de la disponibilidad de los docentes y salas. Este proceso tomaba un excesivo tiempo debido a su altísima complejidad, haciéndolo muy difícil de llevar.</w:t>
+      </w:r>
+    </w:p>
+    <w:p>
+      <w:pPr>
+        <w:ind w:firstLine="709"/>
+      </w:pPr>
+      <w:r>
+        <w:t>En la actualidad, las planificaciones de horario de los semestres académicos son realizadas a través de un sistema incorporado en la plataforma de INACAP. Este sistema disminuye los errores mencionados con la forma anterior de planificación, sin embargo, no se simplifica el proceso y la complejidad de este (aunque no es tanta como en la forma anterior) sigue siendo un tema a la hora de planificar. Los tiempos siguen siendo muy altos y aún se presentan problemas de topones, falta de claridad en las disponibilidades de docentes y salas conllevando a una alta probabilidad de modificaciones en el horario en un plazo extenso de marcha blanca.</w:t>
+      </w:r>
+    </w:p>
+    <w:p>
+      <w:pPr>
+        <w:ind w:firstLine="709"/>
+      </w:pPr>
+    </w:p>
+    <w:p>
+      <w:pPr>
+        <w:pStyle w:val="Ttulo2"/>
+      </w:pPr>
+      <w:bookmarkStart w:id="8" w:name="_Toc486719896"/>
+      <w:r>
+        <w:t>PROYECTO PERTINENTE</w:t>
+      </w:r>
+      <w:bookmarkEnd w:id="8"/>
+    </w:p>
+    <w:p/>
+    <w:p>
+      <w:pPr>
+        <w:ind w:firstLine="709"/>
+      </w:pPr>
+      <w:r>
+        <w:t xml:space="preserve">El proyecto será un sistema web (debido a los requerimientos del cliente para favorecer a la portabilidad) que permitirá la generación de horarios académicos de forma automatizada a través de todas las variables necesarias del proceso como la disponibilidad docente, las salas, las mayas, las asignaturas, entre otros. El sistema razonará en relación de los requerimientos de la institución para la generación de horarios y entregaría hasta tres soluciones horarias académicas, disminuyendo considerablemente la complejidad y el tiempo utilizado en este proceso por parte de las personas. Debido a esto mismo, también permitiría disminuir cualquier complejidad de cambio de disponibilidad de docente, crecimiento de la sección, </w:t>
+      </w:r>
+      <w:proofErr w:type="spellStart"/>
+      <w:r>
+        <w:t>etc</w:t>
+      </w:r>
+      <w:proofErr w:type="spellEnd"/>
+      <w:r>
+        <w:t xml:space="preserve">, ocurrida después de </w:t>
+      </w:r>
+      <w:r>
+        <w:lastRenderedPageBreak/>
+        <w:t>la creación de estos horarios, ya que el usuario solo tendría que modificar la disponibilidad del docente o el dato necesario y volver a solicitar la planificación para esa sección, semestre y maya en específico.</w:t>
+      </w:r>
+    </w:p>
+    <w:p>
+      <w:pPr>
+        <w:ind w:firstLine="709"/>
+      </w:pPr>
+    </w:p>
+    <w:p>
+      <w:pPr>
+        <w:pStyle w:val="Ttulo2"/>
+      </w:pPr>
+      <w:bookmarkStart w:id="9" w:name="_Toc486719897"/>
+      <w:r>
+        <w:t>JUSTIFICACIÓN</w:t>
+      </w:r>
+      <w:bookmarkEnd w:id="9"/>
+    </w:p>
+    <w:p/>
+    <w:p>
+      <w:pPr>
+        <w:ind w:firstLine="709"/>
+      </w:pPr>
+      <w:r>
+        <w:t>Primero que todo en esta sección, cabe destacar lo siguiente:</w:t>
+      </w:r>
+    </w:p>
+    <w:p>
+      <w:pPr>
+        <w:ind w:firstLine="709"/>
+      </w:pPr>
+      <w:r>
+        <w:t xml:space="preserve">La normativa mencionada en la introducción implicaría que la disponibilidad de los docentes estuviera bajo ciertos márgenes regulatorios, eliminando la posibilidad existente de que ellos sean quienes tengan el control total sobre su disponibilidad, teniendo que adaptarse. De cualquier otra forma, al existir muchísima variación dentro de todas las disponibilidades de los docentes, es prácticamente imposible realizar un horario de tal grado de que este sea compacto </w:t>
+      </w:r>
+      <w:r>
+        <w:t>en relación con</w:t>
+      </w:r>
+      <w:r>
+        <w:t xml:space="preserve"> la carga académica docente. Esta nueva normativa sería absolutamente necesaria si se buscase entregar una solución al gran problema de las ventanas en los docentes ya que, de no implementarse, tendría que seguir llenándose los espacios vacíos en el horario por aquellos docentes con disponibilidad que, comúnmente, poseen una disponibilidad completa.</w:t>
+      </w:r>
+    </w:p>
+    <w:p>
+      <w:pPr>
+        <w:ind w:firstLine="709"/>
+      </w:pPr>
+      <w:r>
+        <w:t>Sin embargo, se ha optado por la solución de un sistema web, dejando registrado todo lo necesario para que en un futuro pueda implementarse esta nueva normativa y demostrando que, sin esta, por muy automatizado o inteligente que sea el sistema, no podrá entregar una solución que satisfaga a todos los implicados en este proceso.</w:t>
+      </w:r>
+    </w:p>
+    <w:p>
+      <w:pPr>
+        <w:ind w:firstLine="709"/>
+      </w:pPr>
+      <w:r>
+        <w:t xml:space="preserve">En cuanto al sistema web, la planificación actual es un proceso manejado por seres humanos y requiere una alta capacidad de análisis y concentración directamente proporcional al tamaño del área en la que se sitúa el planificador. Sumado al trabajado que debe realizar además de planificador (atención de alumnos, docentes y otras actividades), la concentración resulta ser muy dependiente de todo esto y disminuiría su capacidad, aumentando la cantidad de errores implícitos posibles dentro del proceso, además, si no solo tomamos en consideración al mejor de los casos, este proceso se 15 vuelve más tortuoso al tener que modificar las variables. Sin embargo, si logramos </w:t>
+      </w:r>
+      <w:r>
+        <w:lastRenderedPageBreak/>
+        <w:t>reemplazar el manejo humano en los pasos más complejos del proceso por maquinas, seremos capaces de disminuir considerablemente toda esta carga, no solo disminuyendo los tiempos y la complejidad, sino también los errores implícitos, beneficiando considerablemente a los stakeholders.</w:t>
+      </w:r>
+    </w:p>
+    <w:p>
+      <w:pPr>
+        <w:ind w:firstLine="709"/>
+      </w:pPr>
+      <w:r>
+        <w:t>De esta manera, se cumpliría con todos los requerimientos del proyecto y se impactaría de forma positiva en el proceso de planificación en cuanto a los usuarios.</w:t>
+      </w:r>
+    </w:p>
+    <w:p>
+      <w:pPr>
+        <w:ind w:firstLine="709"/>
+      </w:pPr>
+    </w:p>
+    <w:p>
+      <w:pPr>
+        <w:pStyle w:val="Ttulo2"/>
+      </w:pPr>
+      <w:bookmarkStart w:id="10" w:name="_Toc486719898"/>
+      <w:r>
+        <w:t>ALCANCES</w:t>
+      </w:r>
+      <w:bookmarkEnd w:id="10"/>
+    </w:p>
+    <w:p/>
+    <w:p>
+      <w:pPr>
+        <w:ind w:firstLine="709"/>
+      </w:pPr>
+      <w:r>
+        <w:t xml:space="preserve">El proyecto de sistema web de planificación horaria académica </w:t>
+      </w:r>
+      <w:proofErr w:type="spellStart"/>
+      <w:r>
+        <w:t>Edd</w:t>
+      </w:r>
+      <w:proofErr w:type="spellEnd"/>
+      <w:r>
+        <w:t xml:space="preserve"> permitirá la planificación horaria académica de una semana para las secciones de una carrera seleccionada. Estos horarios estarán construidos en relación con la información ingresada al sistema por los usuarios.</w:t>
+      </w:r>
+    </w:p>
+    <w:p>
+      <w:pPr>
+        <w:ind w:firstLine="709"/>
+      </w:pPr>
+      <w:r>
+        <w:t>El proyecto será realizado como plataforma web para satisfacer las necesidades de portabilidad requerida por los clientes y entregar un servicio más expedito.</w:t>
+      </w:r>
+    </w:p>
+    <w:p>
+      <w:pPr>
+        <w:ind w:firstLine="709"/>
+      </w:pPr>
+    </w:p>
+    <w:p>
+      <w:pPr>
+        <w:pStyle w:val="Ttulo2"/>
+      </w:pPr>
+      <w:bookmarkStart w:id="11" w:name="_Toc486719899"/>
+      <w:r>
+        <w:t>LÍMITES</w:t>
+      </w:r>
+      <w:bookmarkEnd w:id="11"/>
+    </w:p>
+    <w:p/>
+    <w:p>
+      <w:pPr>
+        <w:ind w:firstLine="709"/>
+      </w:pPr>
+      <w:r>
+        <w:t>El sistema solo permitirá la planificación académica y el ingreso de la información necesaria para esto. La información necesaria para el proceso tendrá que estar preparada y validada con anterioridad por los usuarios.</w:t>
+      </w:r>
+    </w:p>
+    <w:p>
+      <w:pPr>
+        <w:ind w:firstLine="709"/>
+      </w:pPr>
+      <w:r>
+        <w:t>La estructura del proyecto en cuanto a software se refiere está hecha en base a las necesidades de planificación académica de INACAP. Por lo tanto, las instituciones deben adaptarse a la estructura para poder hacer uso del sistema.</w:t>
+      </w:r>
+    </w:p>
+    <w:p>
+      <w:pPr>
+        <w:ind w:firstLine="709"/>
+      </w:pPr>
+      <w:r>
+        <w:t>El tiempo máximo de entrega es la mencionada en el objetivo general y el costo del proyecto no deberá superar lo especificado en la viabilidad económica.</w:t>
+      </w:r>
+    </w:p>
+    <w:p>
+      <w:pPr>
+        <w:pStyle w:val="Ttulo1"/>
+      </w:pPr>
+      <w:bookmarkStart w:id="12" w:name="_Toc486719900"/>
+      <w:r>
+        <w:lastRenderedPageBreak/>
+        <w:t>OBJETIVOS</w:t>
+      </w:r>
+      <w:bookmarkEnd w:id="12"/>
+    </w:p>
+    <w:p/>
+    <w:p>
+      <w:pPr>
+        <w:pStyle w:val="Ttulo2"/>
+      </w:pPr>
+      <w:bookmarkStart w:id="13" w:name="_Toc486719901"/>
+      <w:r>
+        <w:t>OBJETIVO GENERAL</w:t>
+      </w:r>
+      <w:bookmarkEnd w:id="13"/>
+    </w:p>
+    <w:p/>
+    <w:p>
+      <w:pPr>
+        <w:ind w:firstLine="709"/>
+      </w:pPr>
+      <w:r>
+        <w:t>Desarrollar un sistema web capaz de planificar de una a tres soluciones horarias para los semestres académicos de la Universidad Tecnológica de Chile, INACAP, sede Chillán antes del 30 de noviembre del 2017.</w:t>
+      </w:r>
+    </w:p>
+    <w:p>
+      <w:pPr>
+        <w:ind w:firstLine="709"/>
+      </w:pPr>
+    </w:p>
+    <w:p>
+      <w:pPr>
+        <w:pStyle w:val="Ttulo2"/>
+      </w:pPr>
+      <w:bookmarkStart w:id="14" w:name="_Toc486719902"/>
+      <w:r>
+        <w:t>OBJETIVOS ESPECÍFICOS</w:t>
+      </w:r>
+      <w:bookmarkEnd w:id="14"/>
+    </w:p>
+    <w:p/>
+    <w:p>
+      <w:pPr>
+        <w:pStyle w:val="Prrafodelista"/>
+        <w:numPr>
+          <w:ilvl w:val="0"/>
+          <w:numId w:val="12"/>
+        </w:numPr>
+        <w:ind w:left="357" w:firstLine="357"/>
+      </w:pPr>
+      <w:r>
+        <w:t>Disminuir la carga y la complejidad de la planificación horaria de los semestres académicos para los usuarios.</w:t>
+      </w:r>
+    </w:p>
+    <w:p>
+      <w:pPr>
+        <w:pStyle w:val="Prrafodelista"/>
+        <w:numPr>
+          <w:ilvl w:val="0"/>
+          <w:numId w:val="12"/>
+        </w:numPr>
+        <w:ind w:left="357" w:firstLine="357"/>
+      </w:pPr>
+      <w:r>
+        <w:t>Disminuir errores de choque y falta de claridad en la disponibilidad de los docentes y salas.</w:t>
+      </w:r>
+    </w:p>
+    <w:p>
+      <w:pPr>
+        <w:pStyle w:val="Prrafodelista"/>
+        <w:numPr>
+          <w:ilvl w:val="0"/>
+          <w:numId w:val="12"/>
+        </w:numPr>
+        <w:ind w:left="357" w:firstLine="357"/>
+      </w:pPr>
+      <w:r>
+        <w:t>Planificar horarios de mayor calidad según las reglas establecidas por la institución.</w:t>
+      </w:r>
+    </w:p>
+    <w:p>
+      <w:pPr>
         <w:sectPr>
           <w:type w:val="continuous"/>
           <w:pgSz w:w="12240" w:h="15840"/>
@@ -4873,2034 +5304,73 @@
       <w:pPr>
         <w:pStyle w:val="Ttulo1"/>
       </w:pPr>
-      <w:bookmarkStart w:id="6" w:name="_Toc486719895"/>
-      <w:r>
-        <w:lastRenderedPageBreak/>
-        <w:t>FORMULACIÓN Y DELIMITACIÓN DEL PROBLEMA EN ESTUDIO</w:t>
-      </w:r>
-      <w:bookmarkEnd w:id="6"/>
-    </w:p>
-    <w:p/>
-    <w:p>
-      <w:pPr>
-        <w:ind w:firstLine="709"/>
-      </w:pPr>
-      <w:r>
-        <w:t>Antiguamente, las planificaciones de horario de los semestres académicos eran realizadas en papel, sin un sistema que permita la temprana visualización de posibles topones o errores en la claridad de la disponibilidad de los docentes y salas. Este proceso tomaba un excesivo tiempo debido a su altísima complejidad, haciéndolo muy difícil de llevar.</w:t>
-      </w:r>
-    </w:p>
-    <w:p>
-      <w:pPr>
-        <w:ind w:firstLine="709"/>
-      </w:pPr>
-      <w:r>
-        <w:t>En la actualidad, las planificaciones de horario de los semestres académicos son realizadas a través de un sistema incorporado en la plataforma de INACAP. Este sistema disminuye los errores mencionados con la forma anterior de planificación, sin embargo, no se simplifica el proceso y la complejidad de este (aunque no es tanta como en la forma anterior) sigue siendo un tema a la hora de planificar. Los tiempos siguen siendo muy altos y aún se presentan problemas de topones, falta de claridad en las disponibilidades de docentes y salas conllevando a una alta probabilidad de modificaciones en el horario en un plazo extenso de marcha blanca.</w:t>
-      </w:r>
-    </w:p>
-    <w:p>
-      <w:pPr>
-        <w:ind w:firstLine="709"/>
-      </w:pPr>
-    </w:p>
-    <w:p>
-      <w:pPr>
-        <w:pStyle w:val="Ttulo2"/>
-      </w:pPr>
-      <w:bookmarkStart w:id="7" w:name="_Toc486719896"/>
-      <w:r>
-        <w:t>PROYECTO PERTINENTE</w:t>
-      </w:r>
-      <w:bookmarkEnd w:id="7"/>
-    </w:p>
-    <w:p/>
-    <w:p>
-      <w:pPr>
-        <w:ind w:firstLine="709"/>
-      </w:pPr>
-      <w:r>
-        <w:t xml:space="preserve">El proyecto será un sistema web (debido a los requerimientos del cliente para favorecer a la portabilidad) que permitirá la generación de horarios académicos de forma automatizada a través de todas las variables necesarias del proceso como la disponibilidad docente, las salas, las mayas, las asignaturas, entre otros. El sistema razonará en relación de los requerimientos de la institución para la generación de horarios y entregaría hasta tres soluciones horarias académicas, disminuyendo considerablemente la complejidad y el tiempo utilizado en este proceso por parte de las personas. Debido a esto mismo, también permitiría disminuir cualquier complejidad de cambio de disponibilidad de docente, crecimiento de la sección, </w:t>
-      </w:r>
-      <w:proofErr w:type="spellStart"/>
-      <w:r>
-        <w:t>etc</w:t>
-      </w:r>
-      <w:proofErr w:type="spellEnd"/>
-      <w:r>
-        <w:t xml:space="preserve">, ocurrida después de </w:t>
-      </w:r>
-      <w:r>
-        <w:lastRenderedPageBreak/>
-        <w:t>la creación de estos horarios, ya que el usuario solo tendría que modificar la disponibilidad del docente o el dato necesario y volver a solicitar la planificación para esa sección, semestre y maya en específico.</w:t>
-      </w:r>
-    </w:p>
-    <w:p>
-      <w:pPr>
-        <w:ind w:firstLine="709"/>
-      </w:pPr>
-    </w:p>
-    <w:p>
-      <w:pPr>
-        <w:pStyle w:val="Ttulo2"/>
-      </w:pPr>
-      <w:bookmarkStart w:id="8" w:name="_Toc486719897"/>
-      <w:r>
-        <w:t>JUSTIFICACIÓN</w:t>
-      </w:r>
-      <w:bookmarkEnd w:id="8"/>
-    </w:p>
-    <w:p/>
-    <w:p>
-      <w:pPr>
-        <w:ind w:firstLine="709"/>
-      </w:pPr>
-      <w:r>
-        <w:t>Primero que todo en esta sección, cabe destacar lo siguiente:</w:t>
-      </w:r>
-    </w:p>
-    <w:p>
-      <w:pPr>
-        <w:ind w:firstLine="709"/>
-      </w:pPr>
-      <w:r>
-        <w:t xml:space="preserve">La normativa mencionada en la introducción implicaría que la disponibilidad de los docentes estuviera bajo ciertos márgenes regulatorios, eliminando la posibilidad existente de que ellos sean quienes tengan el control total sobre su disponibilidad, teniendo que adaptarse. De cualquier otra forma, al existir muchísima variación dentro de todas las disponibilidades de los docentes, es prácticamente imposible realizar un horario de tal grado de que este sea compacto </w:t>
-      </w:r>
-      <w:proofErr w:type="gramStart"/>
-      <w:r>
-        <w:t>en relación a</w:t>
-      </w:r>
-      <w:proofErr w:type="gramEnd"/>
-      <w:r>
-        <w:t xml:space="preserve"> la carga académica docente. Esta nueva normativa sería absolutamente necesaria si se buscase entregar una solución al gran problema de las ventanas en los docentes ya que, de no implementarse, tendría que seguir llenándose los espacios vacíos en el horario por aquellos docentes con disponibilidad que, comúnmente, poseen una disponibilidad completa.</w:t>
-      </w:r>
-    </w:p>
-    <w:p>
-      <w:pPr>
-        <w:ind w:firstLine="709"/>
-      </w:pPr>
-      <w:r>
-        <w:t xml:space="preserve">Sin embargo, y </w:t>
-      </w:r>
-      <w:proofErr w:type="gramStart"/>
-      <w:r>
-        <w:t>en razón de</w:t>
-      </w:r>
-      <w:proofErr w:type="gramEnd"/>
-      <w:r>
-        <w:t xml:space="preserve"> tesis y como proceso de investigación aplicada, se ha optado por la solución de un sistema web, dejando registrado todo lo necesario para que en un futuro pueda implementarse esta nueva normativa y demostrando que, sin esta, por muy automatizado o inteligente que sea el sistema, no podrá entregar una solución que satisfaga a todos los implicados en este proceso.</w:t>
-      </w:r>
-    </w:p>
-    <w:p>
-      <w:pPr>
-        <w:ind w:firstLine="709"/>
-      </w:pPr>
-      <w:r>
-        <w:t xml:space="preserve">En cuanto al sistema web, la planificación actual es un proceso manejado por seres humanos y requiere una alta capacidad de análisis y concentración directamente proporcional al tamaño del área en la que se sitúa el planificador. Sumado al trabajado que debe realizar además de planificador (atención de alumnos, docentes y otras actividades), la concentración resulta ser muy dependiente de todo esto y disminuiría su capacidad, aumentando la cantidad de errores implícitos posibles dentro del proceso, además, si no solo tomamos en consideración al mejor de los casos, este proceso se 15 </w:t>
-      </w:r>
-      <w:r>
-        <w:lastRenderedPageBreak/>
-        <w:t>vuelve más tortuoso al tener que modificar las variables. Sin embargo, si logramos reemplazar el manejo humano en los pasos más complejos del proceso por maquinas, seremos capaces de disminuir considerablemente toda esta carga, no solo disminuyendo los tiempos y la complejidad, sino también los errores implícitos, beneficiando considerablemente a los stakeholders.</w:t>
-      </w:r>
-    </w:p>
-    <w:p>
-      <w:pPr>
-        <w:ind w:firstLine="709"/>
-      </w:pPr>
-      <w:r>
-        <w:t>De esta manera, se cumpliría con todos los requerimientos del proyecto y se impactaría de forma positiva en el proceso de planificación en cuanto a los usuarios.</w:t>
-      </w:r>
-    </w:p>
-    <w:p>
-      <w:pPr>
-        <w:ind w:firstLine="709"/>
-      </w:pPr>
-    </w:p>
-    <w:p>
-      <w:pPr>
-        <w:pStyle w:val="Ttulo2"/>
-      </w:pPr>
-      <w:bookmarkStart w:id="9" w:name="_Toc486719898"/>
-      <w:r>
-        <w:t>ALCANCES</w:t>
-      </w:r>
-      <w:bookmarkEnd w:id="9"/>
-    </w:p>
-    <w:p/>
-    <w:p>
-      <w:pPr>
-        <w:pStyle w:val="Normalindentado2"/>
-        <w:spacing w:line="360" w:lineRule="auto"/>
-        <w:ind w:left="601" w:firstLine="709"/>
-        <w:jc w:val="both"/>
-        <w:rPr>
-          <w:rFonts w:cs="Arial"/>
-          <w:sz w:val="24"/>
-          <w:lang w:val="es-CL"/>
-        </w:rPr>
-      </w:pPr>
-      <w:r>
-        <w:rPr>
-          <w:rFonts w:cs="Arial"/>
-          <w:sz w:val="24"/>
-          <w:lang w:val="es-CL"/>
-        </w:rPr>
-        <w:t xml:space="preserve">El sistema web de planificación horaria </w:t>
-      </w:r>
-      <w:proofErr w:type="spellStart"/>
-      <w:r>
-        <w:rPr>
-          <w:rFonts w:cs="Arial"/>
-          <w:sz w:val="24"/>
-          <w:lang w:val="es-CL"/>
-        </w:rPr>
-        <w:t>Edd</w:t>
-      </w:r>
-      <w:proofErr w:type="spellEnd"/>
-      <w:r>
-        <w:rPr>
-          <w:rFonts w:cs="Arial"/>
-          <w:sz w:val="24"/>
-          <w:lang w:val="es-CL"/>
-        </w:rPr>
-        <w:t xml:space="preserve"> permitiría la planificación de horarios académicos en la Universidad Tecnológica de Chile, INACAP, sede Chillán, de forma automatizada y entregando de una a tres soluciones horarias. Esto lo realizaría a través del análisis de la información ingresada por los usuarios al sistema. La información que se menciona está constituida por:</w:t>
-      </w:r>
-    </w:p>
-    <w:p>
-      <w:pPr>
-        <w:pStyle w:val="Normalindentado2"/>
-        <w:numPr>
-          <w:ilvl w:val="0"/>
-          <w:numId w:val="10"/>
-        </w:numPr>
-        <w:spacing w:line="360" w:lineRule="auto"/>
-        <w:jc w:val="both"/>
-        <w:rPr>
-          <w:rFonts w:cs="Arial"/>
-          <w:sz w:val="24"/>
-          <w:lang w:val="es-CL"/>
-        </w:rPr>
-      </w:pPr>
-      <w:r>
-        <w:rPr>
-          <w:rFonts w:cs="Arial"/>
-          <w:sz w:val="24"/>
-          <w:lang w:val="es-CL"/>
-        </w:rPr>
-        <w:t>Docente:</w:t>
-      </w:r>
-    </w:p>
-    <w:p>
-      <w:pPr>
-        <w:pStyle w:val="Normalindentado2"/>
-        <w:numPr>
-          <w:ilvl w:val="1"/>
-          <w:numId w:val="10"/>
-        </w:numPr>
-        <w:spacing w:line="360" w:lineRule="auto"/>
-        <w:jc w:val="both"/>
-        <w:rPr>
-          <w:rFonts w:cs="Arial"/>
-          <w:sz w:val="24"/>
-          <w:lang w:val="es-CL"/>
-        </w:rPr>
-      </w:pPr>
-      <w:r>
-        <w:rPr>
-          <w:rFonts w:cs="Arial"/>
-          <w:sz w:val="24"/>
-          <w:lang w:val="es-CL"/>
-        </w:rPr>
-        <w:t>Disponibilidad</w:t>
-      </w:r>
-    </w:p>
-    <w:p>
-      <w:pPr>
-        <w:pStyle w:val="Normalindentado2"/>
-        <w:numPr>
-          <w:ilvl w:val="2"/>
-          <w:numId w:val="10"/>
-        </w:numPr>
-        <w:spacing w:line="360" w:lineRule="auto"/>
-        <w:jc w:val="both"/>
-        <w:rPr>
-          <w:rFonts w:cs="Arial"/>
-          <w:sz w:val="24"/>
-          <w:lang w:val="es-CL"/>
-        </w:rPr>
-      </w:pPr>
-      <w:r>
-        <w:rPr>
-          <w:rFonts w:cs="Arial"/>
-          <w:sz w:val="24"/>
-          <w:lang w:val="es-CL"/>
-        </w:rPr>
-        <w:t>Cantidad de horas máximas</w:t>
-      </w:r>
-    </w:p>
-    <w:p>
-      <w:pPr>
-        <w:pStyle w:val="Normalindentado2"/>
-        <w:numPr>
-          <w:ilvl w:val="2"/>
-          <w:numId w:val="10"/>
-        </w:numPr>
-        <w:spacing w:line="360" w:lineRule="auto"/>
-        <w:jc w:val="both"/>
-        <w:rPr>
-          <w:rFonts w:cs="Arial"/>
-          <w:sz w:val="24"/>
-          <w:lang w:val="es-CL"/>
-        </w:rPr>
-      </w:pPr>
-      <w:r>
-        <w:rPr>
-          <w:rFonts w:cs="Arial"/>
-          <w:sz w:val="24"/>
-          <w:lang w:val="es-CL"/>
-        </w:rPr>
-        <w:t>Días</w:t>
-      </w:r>
-    </w:p>
-    <w:p>
-      <w:pPr>
-        <w:pStyle w:val="Normalindentado2"/>
-        <w:numPr>
-          <w:ilvl w:val="2"/>
-          <w:numId w:val="10"/>
-        </w:numPr>
-        <w:spacing w:line="360" w:lineRule="auto"/>
-        <w:jc w:val="both"/>
-        <w:rPr>
-          <w:rFonts w:cs="Arial"/>
-          <w:sz w:val="24"/>
-          <w:lang w:val="es-CL"/>
-        </w:rPr>
-      </w:pPr>
-      <w:r>
-        <w:rPr>
-          <w:rFonts w:cs="Arial"/>
-          <w:sz w:val="24"/>
-          <w:lang w:val="es-CL"/>
-        </w:rPr>
-        <w:t>Bloques diarios</w:t>
-      </w:r>
-    </w:p>
-    <w:p>
-      <w:pPr>
-        <w:pStyle w:val="Normalindentado2"/>
-        <w:numPr>
-          <w:ilvl w:val="1"/>
-          <w:numId w:val="10"/>
-        </w:numPr>
-        <w:spacing w:line="360" w:lineRule="auto"/>
-        <w:jc w:val="both"/>
-        <w:rPr>
-          <w:rFonts w:cs="Arial"/>
-          <w:sz w:val="24"/>
-          <w:lang w:val="es-CL"/>
-        </w:rPr>
-      </w:pPr>
-      <w:r>
-        <w:rPr>
-          <w:rFonts w:cs="Arial"/>
-          <w:sz w:val="24"/>
-          <w:lang w:val="es-CL"/>
-        </w:rPr>
-        <w:t>Prioridad</w:t>
-      </w:r>
-    </w:p>
-    <w:p>
-      <w:pPr>
-        <w:pStyle w:val="Normalindentado2"/>
-        <w:numPr>
-          <w:ilvl w:val="1"/>
-          <w:numId w:val="10"/>
-        </w:numPr>
-        <w:spacing w:line="360" w:lineRule="auto"/>
-        <w:jc w:val="both"/>
-        <w:rPr>
-          <w:rFonts w:cs="Arial"/>
-          <w:sz w:val="24"/>
-          <w:lang w:val="es-CL"/>
-        </w:rPr>
-      </w:pPr>
-      <w:r>
-        <w:rPr>
-          <w:rFonts w:cs="Arial"/>
-          <w:sz w:val="24"/>
-          <w:lang w:val="es-CL"/>
-        </w:rPr>
-        <w:t>Ruta formativa</w:t>
-      </w:r>
-    </w:p>
-    <w:p>
-      <w:pPr>
-        <w:pStyle w:val="Normalindentado2"/>
-        <w:numPr>
-          <w:ilvl w:val="1"/>
-          <w:numId w:val="10"/>
-        </w:numPr>
-        <w:spacing w:line="360" w:lineRule="auto"/>
-        <w:jc w:val="both"/>
-        <w:rPr>
-          <w:rFonts w:cs="Arial"/>
-          <w:sz w:val="24"/>
-          <w:lang w:val="es-CL"/>
-        </w:rPr>
-      </w:pPr>
-      <w:r>
-        <w:rPr>
-          <w:rFonts w:cs="Arial"/>
-          <w:sz w:val="24"/>
-          <w:lang w:val="es-CL"/>
-        </w:rPr>
-        <w:t>Información personal</w:t>
-      </w:r>
-    </w:p>
-    <w:p>
-      <w:pPr>
-        <w:pStyle w:val="Normalindentado2"/>
-        <w:numPr>
-          <w:ilvl w:val="1"/>
-          <w:numId w:val="10"/>
-        </w:numPr>
-        <w:spacing w:line="360" w:lineRule="auto"/>
-        <w:jc w:val="both"/>
-        <w:rPr>
-          <w:rFonts w:cs="Arial"/>
-          <w:sz w:val="24"/>
-          <w:lang w:val="es-CL"/>
-        </w:rPr>
-      </w:pPr>
-      <w:r>
-        <w:rPr>
-          <w:rFonts w:cs="Arial"/>
-          <w:sz w:val="24"/>
-          <w:lang w:val="es-CL"/>
-        </w:rPr>
-        <w:t>Asignaturas asignadas</w:t>
-      </w:r>
-    </w:p>
-    <w:p>
-      <w:pPr>
-        <w:pStyle w:val="Normalindentado2"/>
-        <w:numPr>
-          <w:ilvl w:val="1"/>
-          <w:numId w:val="10"/>
-        </w:numPr>
-        <w:spacing w:line="360" w:lineRule="auto"/>
-        <w:jc w:val="both"/>
-        <w:rPr>
-          <w:rFonts w:cs="Arial"/>
-          <w:sz w:val="24"/>
-          <w:lang w:val="es-CL"/>
-        </w:rPr>
-      </w:pPr>
-      <w:r>
-        <w:rPr>
-          <w:rFonts w:cs="Arial"/>
-          <w:sz w:val="24"/>
-          <w:lang w:val="es-CL"/>
-        </w:rPr>
-        <w:t>Área</w:t>
-      </w:r>
-    </w:p>
-    <w:p>
-      <w:pPr>
-        <w:pStyle w:val="Normalindentado2"/>
-        <w:numPr>
-          <w:ilvl w:val="0"/>
-          <w:numId w:val="10"/>
-        </w:numPr>
-        <w:spacing w:line="360" w:lineRule="auto"/>
-        <w:jc w:val="both"/>
-        <w:rPr>
-          <w:rFonts w:cs="Arial"/>
-          <w:sz w:val="24"/>
-          <w:lang w:val="es-CL"/>
-        </w:rPr>
-      </w:pPr>
-      <w:r>
-        <w:rPr>
-          <w:rFonts w:cs="Arial"/>
-          <w:sz w:val="24"/>
-          <w:lang w:val="es-CL"/>
-        </w:rPr>
-        <w:t>Maya:</w:t>
-      </w:r>
-    </w:p>
-    <w:p>
-      <w:pPr>
-        <w:pStyle w:val="Normalindentado2"/>
-        <w:numPr>
-          <w:ilvl w:val="1"/>
-          <w:numId w:val="10"/>
-        </w:numPr>
-        <w:spacing w:line="360" w:lineRule="auto"/>
-        <w:jc w:val="both"/>
-        <w:rPr>
-          <w:rFonts w:cs="Arial"/>
-          <w:sz w:val="24"/>
-          <w:lang w:val="es-CL"/>
-        </w:rPr>
-      </w:pPr>
-      <w:r>
-        <w:rPr>
-          <w:rFonts w:cs="Arial"/>
-          <w:sz w:val="24"/>
-          <w:lang w:val="es-CL"/>
-        </w:rPr>
-        <w:t>Asignaturas</w:t>
-      </w:r>
-    </w:p>
-    <w:p>
-      <w:pPr>
-        <w:pStyle w:val="Normalindentado2"/>
-        <w:numPr>
-          <w:ilvl w:val="2"/>
-          <w:numId w:val="10"/>
-        </w:numPr>
-        <w:spacing w:line="360" w:lineRule="auto"/>
-        <w:jc w:val="both"/>
-        <w:rPr>
-          <w:rFonts w:cs="Arial"/>
-          <w:sz w:val="24"/>
-          <w:lang w:val="es-CL"/>
-        </w:rPr>
-      </w:pPr>
-      <w:r>
-        <w:rPr>
-          <w:rFonts w:cs="Arial"/>
-          <w:sz w:val="24"/>
-          <w:lang w:val="es-CL"/>
-        </w:rPr>
-        <w:t>Historial de docentes</w:t>
-      </w:r>
-    </w:p>
-    <w:p>
-      <w:pPr>
-        <w:pStyle w:val="Normalindentado2"/>
-        <w:numPr>
-          <w:ilvl w:val="2"/>
-          <w:numId w:val="10"/>
-        </w:numPr>
-        <w:spacing w:line="360" w:lineRule="auto"/>
-        <w:jc w:val="both"/>
-        <w:rPr>
-          <w:rFonts w:cs="Arial"/>
-          <w:sz w:val="24"/>
-          <w:lang w:val="es-CL"/>
-        </w:rPr>
-      </w:pPr>
-      <w:r>
-        <w:rPr>
-          <w:rFonts w:cs="Arial"/>
-          <w:sz w:val="24"/>
-          <w:lang w:val="es-CL"/>
-        </w:rPr>
-        <w:t>Especialidad o no</w:t>
-      </w:r>
-    </w:p>
-    <w:p>
-      <w:pPr>
-        <w:pStyle w:val="Normalindentado2"/>
-        <w:numPr>
-          <w:ilvl w:val="2"/>
-          <w:numId w:val="10"/>
-        </w:numPr>
-        <w:spacing w:line="360" w:lineRule="auto"/>
-        <w:jc w:val="both"/>
-        <w:rPr>
-          <w:rFonts w:cs="Arial"/>
-          <w:sz w:val="24"/>
-          <w:lang w:val="es-CL"/>
-        </w:rPr>
-      </w:pPr>
-      <w:r>
-        <w:rPr>
-          <w:rFonts w:cs="Arial"/>
-          <w:sz w:val="24"/>
-          <w:lang w:val="es-CL"/>
-        </w:rPr>
-        <w:lastRenderedPageBreak/>
-        <w:t>Cantidad de horas</w:t>
-      </w:r>
-    </w:p>
-    <w:p>
-      <w:pPr>
-        <w:pStyle w:val="Normalindentado2"/>
-        <w:numPr>
-          <w:ilvl w:val="2"/>
-          <w:numId w:val="10"/>
-        </w:numPr>
-        <w:spacing w:line="360" w:lineRule="auto"/>
-        <w:jc w:val="both"/>
-        <w:rPr>
-          <w:rFonts w:cs="Arial"/>
-          <w:sz w:val="24"/>
-          <w:lang w:val="es-CL"/>
-        </w:rPr>
-      </w:pPr>
-      <w:r>
-        <w:rPr>
-          <w:rFonts w:cs="Arial"/>
-          <w:sz w:val="24"/>
-          <w:lang w:val="es-CL"/>
-        </w:rPr>
-        <w:t>Necesidad de equipamiento tecnológico</w:t>
-      </w:r>
-    </w:p>
-    <w:p>
-      <w:pPr>
-        <w:pStyle w:val="Normalindentado2"/>
-        <w:numPr>
-          <w:ilvl w:val="2"/>
-          <w:numId w:val="10"/>
-        </w:numPr>
-        <w:spacing w:line="360" w:lineRule="auto"/>
-        <w:jc w:val="both"/>
-        <w:rPr>
-          <w:rFonts w:cs="Arial"/>
-          <w:sz w:val="24"/>
-          <w:lang w:val="es-CL"/>
-        </w:rPr>
-      </w:pPr>
-      <w:r>
-        <w:rPr>
-          <w:rFonts w:cs="Arial"/>
-          <w:sz w:val="24"/>
-          <w:lang w:val="es-CL"/>
-        </w:rPr>
-        <w:t>Nombre</w:t>
-      </w:r>
-    </w:p>
-    <w:p>
-      <w:pPr>
-        <w:pStyle w:val="Normalindentado2"/>
-        <w:numPr>
-          <w:ilvl w:val="2"/>
-          <w:numId w:val="10"/>
-        </w:numPr>
-        <w:spacing w:line="360" w:lineRule="auto"/>
-        <w:jc w:val="both"/>
-        <w:rPr>
-          <w:rFonts w:cs="Arial"/>
-          <w:sz w:val="24"/>
-          <w:lang w:val="es-CL"/>
-        </w:rPr>
-      </w:pPr>
-      <w:r>
-        <w:rPr>
-          <w:rFonts w:cs="Arial"/>
-          <w:sz w:val="24"/>
-          <w:lang w:val="es-CL"/>
-        </w:rPr>
-        <w:t>Semestre</w:t>
-      </w:r>
-    </w:p>
-    <w:p>
-      <w:pPr>
-        <w:pStyle w:val="Normalindentado2"/>
-        <w:numPr>
-          <w:ilvl w:val="1"/>
-          <w:numId w:val="10"/>
-        </w:numPr>
-        <w:spacing w:line="360" w:lineRule="auto"/>
-        <w:jc w:val="both"/>
-        <w:rPr>
-          <w:rFonts w:cs="Arial"/>
-          <w:sz w:val="24"/>
-          <w:lang w:val="es-CL"/>
-        </w:rPr>
-      </w:pPr>
-      <w:r>
-        <w:rPr>
-          <w:rFonts w:cs="Arial"/>
-          <w:sz w:val="24"/>
-          <w:lang w:val="es-CL"/>
-        </w:rPr>
-        <w:t>Código</w:t>
-      </w:r>
-    </w:p>
-    <w:p>
-      <w:pPr>
-        <w:pStyle w:val="Normalindentado2"/>
-        <w:numPr>
-          <w:ilvl w:val="1"/>
-          <w:numId w:val="10"/>
-        </w:numPr>
-        <w:spacing w:line="360" w:lineRule="auto"/>
-        <w:jc w:val="both"/>
-        <w:rPr>
-          <w:rFonts w:cs="Arial"/>
-          <w:sz w:val="24"/>
-          <w:lang w:val="es-CL"/>
-        </w:rPr>
-      </w:pPr>
-      <w:r>
-        <w:rPr>
-          <w:rFonts w:cs="Arial"/>
-          <w:sz w:val="24"/>
-          <w:lang w:val="es-CL"/>
-        </w:rPr>
-        <w:t>Carrera</w:t>
-      </w:r>
-    </w:p>
-    <w:p>
-      <w:pPr>
-        <w:pStyle w:val="Normalindentado2"/>
-        <w:numPr>
-          <w:ilvl w:val="1"/>
-          <w:numId w:val="10"/>
-        </w:numPr>
-        <w:spacing w:line="360" w:lineRule="auto"/>
-        <w:jc w:val="both"/>
-        <w:rPr>
-          <w:rFonts w:cs="Arial"/>
-          <w:sz w:val="24"/>
-          <w:lang w:val="es-CL"/>
-        </w:rPr>
-      </w:pPr>
-      <w:r>
-        <w:rPr>
-          <w:rFonts w:cs="Arial"/>
-          <w:sz w:val="24"/>
-          <w:lang w:val="es-CL"/>
-        </w:rPr>
-        <w:t>Cantidad de asignaturas</w:t>
-      </w:r>
-    </w:p>
-    <w:p>
-      <w:pPr>
-        <w:pStyle w:val="Normalindentado2"/>
-        <w:numPr>
-          <w:ilvl w:val="0"/>
-          <w:numId w:val="10"/>
-        </w:numPr>
-        <w:spacing w:line="360" w:lineRule="auto"/>
-        <w:jc w:val="both"/>
-        <w:rPr>
-          <w:rFonts w:cs="Arial"/>
-          <w:sz w:val="24"/>
-          <w:lang w:val="es-CL"/>
-        </w:rPr>
-      </w:pPr>
-      <w:r>
-        <w:rPr>
-          <w:rFonts w:cs="Arial"/>
-          <w:sz w:val="24"/>
-          <w:lang w:val="es-CL"/>
-        </w:rPr>
-        <w:t>Secciones:</w:t>
-      </w:r>
-    </w:p>
-    <w:p>
-      <w:pPr>
-        <w:pStyle w:val="Normalindentado2"/>
-        <w:numPr>
-          <w:ilvl w:val="1"/>
-          <w:numId w:val="10"/>
-        </w:numPr>
-        <w:spacing w:line="360" w:lineRule="auto"/>
-        <w:jc w:val="both"/>
-        <w:rPr>
-          <w:rFonts w:cs="Arial"/>
-          <w:sz w:val="24"/>
-          <w:lang w:val="es-CL"/>
-        </w:rPr>
-      </w:pPr>
-      <w:r>
-        <w:rPr>
-          <w:rFonts w:cs="Arial"/>
-          <w:sz w:val="24"/>
-          <w:lang w:val="es-CL"/>
-        </w:rPr>
-        <w:t>Curso</w:t>
-      </w:r>
-    </w:p>
-    <w:p>
-      <w:pPr>
-        <w:pStyle w:val="Normalindentado2"/>
-        <w:numPr>
-          <w:ilvl w:val="2"/>
-          <w:numId w:val="10"/>
-        </w:numPr>
-        <w:spacing w:line="360" w:lineRule="auto"/>
-        <w:jc w:val="both"/>
-        <w:rPr>
-          <w:rFonts w:cs="Arial"/>
-          <w:sz w:val="24"/>
-          <w:lang w:val="es-CL"/>
-        </w:rPr>
-      </w:pPr>
-      <w:r>
-        <w:rPr>
-          <w:rFonts w:cs="Arial"/>
-          <w:sz w:val="24"/>
-          <w:lang w:val="es-CL"/>
-        </w:rPr>
-        <w:t>Tamaño</w:t>
-      </w:r>
-    </w:p>
-    <w:p>
-      <w:pPr>
-        <w:pStyle w:val="Normalindentado2"/>
-        <w:numPr>
-          <w:ilvl w:val="2"/>
-          <w:numId w:val="10"/>
-        </w:numPr>
-        <w:spacing w:line="360" w:lineRule="auto"/>
-        <w:jc w:val="both"/>
-        <w:rPr>
-          <w:rFonts w:cs="Arial"/>
-          <w:sz w:val="24"/>
-          <w:lang w:val="es-CL"/>
-        </w:rPr>
-      </w:pPr>
-      <w:r>
-        <w:rPr>
-          <w:rFonts w:cs="Arial"/>
-          <w:sz w:val="24"/>
-          <w:lang w:val="es-CL"/>
-        </w:rPr>
-        <w:t>Código</w:t>
-      </w:r>
-    </w:p>
-    <w:p>
-      <w:pPr>
-        <w:pStyle w:val="Normalindentado2"/>
-        <w:numPr>
-          <w:ilvl w:val="1"/>
-          <w:numId w:val="10"/>
-        </w:numPr>
-        <w:spacing w:line="360" w:lineRule="auto"/>
-        <w:jc w:val="both"/>
-        <w:rPr>
-          <w:rFonts w:cs="Arial"/>
-          <w:sz w:val="24"/>
-          <w:lang w:val="es-CL"/>
-        </w:rPr>
-      </w:pPr>
-      <w:r>
-        <w:rPr>
-          <w:rFonts w:cs="Arial"/>
-          <w:sz w:val="24"/>
-          <w:lang w:val="es-CL"/>
-        </w:rPr>
-        <w:t>Diurno o Vespertino</w:t>
-      </w:r>
-    </w:p>
-    <w:p>
-      <w:pPr>
-        <w:pStyle w:val="Normalindentado2"/>
-        <w:numPr>
-          <w:ilvl w:val="1"/>
-          <w:numId w:val="10"/>
-        </w:numPr>
-        <w:spacing w:line="360" w:lineRule="auto"/>
-        <w:jc w:val="both"/>
-        <w:rPr>
-          <w:rFonts w:cs="Arial"/>
-          <w:sz w:val="24"/>
-          <w:lang w:val="es-CL"/>
-        </w:rPr>
-      </w:pPr>
-      <w:r>
-        <w:rPr>
-          <w:rFonts w:cs="Arial"/>
-          <w:sz w:val="24"/>
-          <w:lang w:val="es-CL"/>
-        </w:rPr>
-        <w:t>Código</w:t>
-      </w:r>
-    </w:p>
-    <w:p>
-      <w:pPr>
-        <w:pStyle w:val="Normalindentado2"/>
-        <w:numPr>
-          <w:ilvl w:val="1"/>
-          <w:numId w:val="10"/>
-        </w:numPr>
-        <w:spacing w:line="360" w:lineRule="auto"/>
-        <w:jc w:val="both"/>
-        <w:rPr>
-          <w:rFonts w:cs="Arial"/>
-          <w:sz w:val="24"/>
-          <w:lang w:val="es-CL"/>
-        </w:rPr>
-      </w:pPr>
-      <w:r>
-        <w:rPr>
-          <w:rFonts w:cs="Arial"/>
-          <w:sz w:val="24"/>
-          <w:lang w:val="es-CL"/>
-        </w:rPr>
-        <w:t>Nombre</w:t>
-      </w:r>
-    </w:p>
-    <w:p>
-      <w:pPr>
-        <w:pStyle w:val="Normalindentado2"/>
-        <w:numPr>
-          <w:ilvl w:val="1"/>
-          <w:numId w:val="10"/>
-        </w:numPr>
-        <w:spacing w:line="360" w:lineRule="auto"/>
-        <w:jc w:val="both"/>
-        <w:rPr>
-          <w:rFonts w:cs="Arial"/>
-          <w:sz w:val="24"/>
-          <w:lang w:val="es-CL"/>
-        </w:rPr>
-      </w:pPr>
-      <w:r>
-        <w:rPr>
-          <w:rFonts w:cs="Arial"/>
-          <w:sz w:val="24"/>
-          <w:lang w:val="es-CL"/>
-        </w:rPr>
-        <w:t>Carrera</w:t>
-      </w:r>
-    </w:p>
-    <w:p>
-      <w:pPr>
-        <w:pStyle w:val="Normalindentado2"/>
-        <w:numPr>
-          <w:ilvl w:val="1"/>
-          <w:numId w:val="10"/>
-        </w:numPr>
-        <w:spacing w:line="360" w:lineRule="auto"/>
-        <w:jc w:val="both"/>
-        <w:rPr>
-          <w:rFonts w:cs="Arial"/>
-          <w:sz w:val="24"/>
-          <w:lang w:val="es-CL"/>
-        </w:rPr>
-      </w:pPr>
-      <w:r>
-        <w:rPr>
-          <w:rFonts w:cs="Arial"/>
-          <w:sz w:val="24"/>
-          <w:lang w:val="es-CL"/>
-        </w:rPr>
-        <w:t>Semestre</w:t>
-      </w:r>
-    </w:p>
-    <w:p>
-      <w:pPr>
-        <w:pStyle w:val="Normalindentado2"/>
-        <w:numPr>
-          <w:ilvl w:val="0"/>
-          <w:numId w:val="10"/>
-        </w:numPr>
-        <w:spacing w:line="360" w:lineRule="auto"/>
-        <w:jc w:val="both"/>
-        <w:rPr>
-          <w:rFonts w:cs="Arial"/>
-          <w:sz w:val="24"/>
-          <w:lang w:val="es-CL"/>
-        </w:rPr>
-      </w:pPr>
-      <w:r>
-        <w:rPr>
-          <w:rFonts w:cs="Arial"/>
-          <w:sz w:val="24"/>
-          <w:lang w:val="es-CL"/>
-        </w:rPr>
-        <w:t>Salas:</w:t>
-      </w:r>
-    </w:p>
-    <w:p>
-      <w:pPr>
-        <w:pStyle w:val="Normalindentado2"/>
-        <w:numPr>
-          <w:ilvl w:val="1"/>
-          <w:numId w:val="10"/>
-        </w:numPr>
-        <w:spacing w:line="360" w:lineRule="auto"/>
-        <w:jc w:val="both"/>
-        <w:rPr>
-          <w:rFonts w:cs="Arial"/>
-          <w:sz w:val="24"/>
-          <w:lang w:val="es-CL"/>
-        </w:rPr>
-      </w:pPr>
-      <w:r>
-        <w:rPr>
-          <w:rFonts w:cs="Arial"/>
-          <w:sz w:val="24"/>
-          <w:lang w:val="es-CL"/>
-        </w:rPr>
-        <w:t>Características</w:t>
-      </w:r>
-    </w:p>
-    <w:p>
-      <w:pPr>
-        <w:pStyle w:val="Normalindentado2"/>
-        <w:numPr>
-          <w:ilvl w:val="2"/>
-          <w:numId w:val="10"/>
-        </w:numPr>
-        <w:spacing w:line="360" w:lineRule="auto"/>
-        <w:jc w:val="both"/>
-        <w:rPr>
-          <w:rFonts w:cs="Arial"/>
-          <w:sz w:val="24"/>
-          <w:lang w:val="es-CL"/>
-        </w:rPr>
-      </w:pPr>
-      <w:r>
-        <w:rPr>
-          <w:rFonts w:cs="Arial"/>
-          <w:sz w:val="24"/>
-          <w:lang w:val="es-CL"/>
-        </w:rPr>
-        <w:t>Capacidad de alumnos</w:t>
-      </w:r>
-    </w:p>
-    <w:p>
-      <w:pPr>
-        <w:pStyle w:val="Normalindentado2"/>
-        <w:numPr>
-          <w:ilvl w:val="2"/>
-          <w:numId w:val="10"/>
-        </w:numPr>
-        <w:spacing w:line="360" w:lineRule="auto"/>
-        <w:jc w:val="both"/>
-        <w:rPr>
-          <w:rFonts w:cs="Arial"/>
-          <w:sz w:val="24"/>
-          <w:lang w:val="es-CL"/>
-        </w:rPr>
-      </w:pPr>
-      <w:r>
-        <w:rPr>
-          <w:rFonts w:cs="Arial"/>
-          <w:sz w:val="24"/>
-          <w:lang w:val="es-CL"/>
-        </w:rPr>
-        <w:t>Equipamiento tecnológico</w:t>
-      </w:r>
-    </w:p>
-    <w:p>
-      <w:pPr>
-        <w:pStyle w:val="Normalindentado2"/>
-        <w:numPr>
-          <w:ilvl w:val="2"/>
-          <w:numId w:val="10"/>
-        </w:numPr>
-        <w:spacing w:line="360" w:lineRule="auto"/>
-        <w:jc w:val="both"/>
-        <w:rPr>
-          <w:rFonts w:cs="Arial"/>
-          <w:sz w:val="24"/>
-          <w:lang w:val="es-CL"/>
-        </w:rPr>
-      </w:pPr>
-      <w:r>
-        <w:rPr>
-          <w:rFonts w:cs="Arial"/>
-          <w:sz w:val="24"/>
-          <w:lang w:val="es-CL"/>
-        </w:rPr>
-        <w:t>Ubicación</w:t>
-      </w:r>
-    </w:p>
-    <w:p>
-      <w:pPr>
-        <w:pStyle w:val="Normalindentado2"/>
-        <w:numPr>
-          <w:ilvl w:val="2"/>
-          <w:numId w:val="10"/>
-        </w:numPr>
-        <w:spacing w:line="360" w:lineRule="auto"/>
-        <w:jc w:val="both"/>
-        <w:rPr>
-          <w:rFonts w:cs="Arial"/>
-          <w:sz w:val="24"/>
-          <w:lang w:val="es-CL"/>
-        </w:rPr>
-      </w:pPr>
-      <w:r>
-        <w:rPr>
-          <w:rFonts w:cs="Arial"/>
-          <w:sz w:val="24"/>
-          <w:lang w:val="es-CL"/>
-        </w:rPr>
-        <w:t>Código</w:t>
-      </w:r>
-    </w:p>
-    <w:p>
-      <w:pPr>
-        <w:pStyle w:val="Normalindentado2"/>
-        <w:numPr>
-          <w:ilvl w:val="1"/>
-          <w:numId w:val="10"/>
-        </w:numPr>
-        <w:spacing w:line="360" w:lineRule="auto"/>
-        <w:jc w:val="both"/>
-        <w:rPr>
-          <w:rFonts w:cs="Arial"/>
-          <w:sz w:val="24"/>
-          <w:lang w:val="es-CL"/>
-        </w:rPr>
-      </w:pPr>
-      <w:r>
-        <w:rPr>
-          <w:rFonts w:cs="Arial"/>
-          <w:sz w:val="24"/>
-          <w:lang w:val="es-CL"/>
-        </w:rPr>
-        <w:t>Disponibilidad</w:t>
-      </w:r>
-    </w:p>
-    <w:p>
-      <w:pPr>
-        <w:pStyle w:val="Normalindentado2"/>
-        <w:spacing w:line="360" w:lineRule="auto"/>
-        <w:jc w:val="both"/>
-        <w:rPr>
-          <w:rFonts w:cs="Arial"/>
-          <w:sz w:val="24"/>
-          <w:lang w:val="es-CL"/>
-        </w:rPr>
-      </w:pPr>
-    </w:p>
-    <w:p>
-      <w:pPr>
-        <w:pStyle w:val="Normalindentado2"/>
-        <w:numPr>
-          <w:ilvl w:val="0"/>
-          <w:numId w:val="10"/>
-        </w:numPr>
-        <w:spacing w:line="360" w:lineRule="auto"/>
-        <w:jc w:val="both"/>
-        <w:rPr>
-          <w:rFonts w:cs="Arial"/>
-          <w:sz w:val="24"/>
-          <w:lang w:val="es-CL"/>
-        </w:rPr>
-      </w:pPr>
-      <w:r>
-        <w:rPr>
-          <w:rFonts w:cs="Arial"/>
-          <w:sz w:val="24"/>
-          <w:lang w:val="es-CL"/>
-        </w:rPr>
-        <w:t>Carrera:</w:t>
-      </w:r>
-    </w:p>
-    <w:p>
-      <w:pPr>
-        <w:pStyle w:val="Normalindentado2"/>
-        <w:numPr>
-          <w:ilvl w:val="1"/>
-          <w:numId w:val="10"/>
-        </w:numPr>
-        <w:spacing w:line="360" w:lineRule="auto"/>
-        <w:jc w:val="both"/>
-        <w:rPr>
-          <w:rFonts w:cs="Arial"/>
-          <w:sz w:val="24"/>
-          <w:lang w:val="es-CL"/>
-        </w:rPr>
-      </w:pPr>
-      <w:r>
-        <w:rPr>
-          <w:rFonts w:cs="Arial"/>
-          <w:sz w:val="24"/>
-          <w:lang w:val="es-CL"/>
-        </w:rPr>
-        <w:t>Código</w:t>
-      </w:r>
-    </w:p>
-    <w:p>
-      <w:pPr>
-        <w:pStyle w:val="Normalindentado2"/>
-        <w:numPr>
-          <w:ilvl w:val="1"/>
-          <w:numId w:val="10"/>
-        </w:numPr>
-        <w:spacing w:line="360" w:lineRule="auto"/>
-        <w:jc w:val="both"/>
-        <w:rPr>
-          <w:rFonts w:cs="Arial"/>
-          <w:sz w:val="24"/>
-          <w:lang w:val="es-CL"/>
-        </w:rPr>
-      </w:pPr>
-      <w:r>
-        <w:rPr>
-          <w:rFonts w:cs="Arial"/>
-          <w:sz w:val="24"/>
-          <w:lang w:val="es-CL"/>
-        </w:rPr>
-        <w:t>Nombre</w:t>
-      </w:r>
-    </w:p>
-    <w:p>
-      <w:pPr>
-        <w:pStyle w:val="Normalindentado2"/>
-        <w:numPr>
-          <w:ilvl w:val="0"/>
-          <w:numId w:val="10"/>
-        </w:numPr>
-        <w:spacing w:line="360" w:lineRule="auto"/>
-        <w:jc w:val="both"/>
-        <w:rPr>
-          <w:rFonts w:cs="Arial"/>
-          <w:sz w:val="24"/>
-          <w:lang w:val="es-CL"/>
-        </w:rPr>
-      </w:pPr>
-      <w:r>
-        <w:rPr>
-          <w:rFonts w:cs="Arial"/>
-          <w:sz w:val="24"/>
-          <w:lang w:val="es-CL"/>
-        </w:rPr>
-        <w:t>Área</w:t>
-      </w:r>
-    </w:p>
-    <w:p>
-      <w:pPr>
-        <w:pStyle w:val="Normalindentado2"/>
-        <w:numPr>
-          <w:ilvl w:val="1"/>
-          <w:numId w:val="10"/>
-        </w:numPr>
-        <w:spacing w:line="360" w:lineRule="auto"/>
-        <w:jc w:val="both"/>
-        <w:rPr>
-          <w:rFonts w:cs="Arial"/>
-          <w:sz w:val="24"/>
-          <w:lang w:val="es-CL"/>
-        </w:rPr>
-      </w:pPr>
-      <w:r>
-        <w:rPr>
-          <w:rFonts w:cs="Arial"/>
-          <w:sz w:val="24"/>
-          <w:lang w:val="es-CL"/>
-        </w:rPr>
-        <w:t>Código</w:t>
-      </w:r>
-    </w:p>
-    <w:p>
-      <w:pPr>
-        <w:pStyle w:val="Normalindentado2"/>
-        <w:numPr>
-          <w:ilvl w:val="1"/>
-          <w:numId w:val="10"/>
-        </w:numPr>
-        <w:spacing w:line="360" w:lineRule="auto"/>
-        <w:jc w:val="both"/>
-        <w:rPr>
-          <w:rFonts w:cs="Arial"/>
-          <w:sz w:val="24"/>
-          <w:lang w:val="es-CL"/>
-        </w:rPr>
-      </w:pPr>
-      <w:r>
-        <w:rPr>
-          <w:rFonts w:cs="Arial"/>
-          <w:sz w:val="24"/>
-          <w:lang w:val="es-CL"/>
-        </w:rPr>
-        <w:t>Nombre</w:t>
-      </w:r>
-    </w:p>
-    <w:p>
-      <w:pPr>
-        <w:pStyle w:val="Normalindentado2"/>
-        <w:spacing w:line="360" w:lineRule="auto"/>
-        <w:jc w:val="both"/>
-        <w:rPr>
-          <w:rFonts w:cs="Arial"/>
-          <w:sz w:val="24"/>
-          <w:lang w:val="es-CL"/>
-        </w:rPr>
-      </w:pPr>
-    </w:p>
-    <w:p>
-      <w:pPr>
-        <w:pStyle w:val="Normalindentado2"/>
-        <w:spacing w:line="360" w:lineRule="auto"/>
-        <w:ind w:left="601" w:firstLine="720"/>
-        <w:jc w:val="both"/>
-        <w:rPr>
-          <w:rFonts w:cs="Arial"/>
-          <w:sz w:val="24"/>
-          <w:lang w:val="es-CL"/>
-        </w:rPr>
-        <w:sectPr>
-          <w:type w:val="continuous"/>
-          <w:pgSz w:w="12240" w:h="15840"/>
-          <w:pgMar w:top="1418" w:right="1134" w:bottom="1418" w:left="1701" w:header="709" w:footer="284" w:gutter="0"/>
-          <w:cols w:space="708"/>
-          <w:titlePg/>
-          <w:docGrid w:linePitch="360"/>
-        </w:sectPr>
-      </w:pPr>
-      <w:r>
-        <w:rPr>
-          <w:rFonts w:cs="Arial"/>
-          <w:sz w:val="24"/>
-          <w:lang w:val="es-CL"/>
-        </w:rPr>
-        <w:lastRenderedPageBreak/>
-        <w:t xml:space="preserve">El </w:t>
-      </w:r>
-      <w:r>
-        <w:rPr>
-          <w:rFonts w:cs="Arial"/>
-          <w:sz w:val="24"/>
-          <w:lang w:val="es-CL"/>
-        </w:rPr>
-        <w:t>sistema</w:t>
-      </w:r>
-      <w:r>
-        <w:rPr>
-          <w:rFonts w:cs="Arial"/>
-          <w:sz w:val="24"/>
-          <w:lang w:val="es-CL"/>
-        </w:rPr>
-        <w:t xml:space="preserve"> solo planificará una semana </w:t>
-      </w:r>
-      <w:proofErr w:type="gramStart"/>
-      <w:r>
-        <w:rPr>
-          <w:rFonts w:cs="Arial"/>
-          <w:sz w:val="24"/>
-          <w:lang w:val="es-CL"/>
-        </w:rPr>
-        <w:t>en relación al</w:t>
-      </w:r>
-      <w:proofErr w:type="gramEnd"/>
-      <w:r>
-        <w:rPr>
-          <w:rFonts w:cs="Arial"/>
-          <w:sz w:val="24"/>
-          <w:lang w:val="es-CL"/>
-        </w:rPr>
-        <w:t xml:space="preserve"> rango de días escogidos antes del proceso. Esto es debido a que no se entrega un archivo para exportación y, por ejemplo, si un día llegase a ser festivo, este solo se salta y no se recuperan clases fuera del rango escogido para estas.</w:t>
-      </w:r>
-    </w:p>
-    <w:p>
-      <w:pPr>
-        <w:pStyle w:val="Normalindentado2"/>
-        <w:spacing w:line="360" w:lineRule="auto"/>
-        <w:ind w:left="601" w:firstLine="720"/>
-        <w:jc w:val="both"/>
-        <w:rPr>
-          <w:rFonts w:cs="Arial"/>
-          <w:sz w:val="24"/>
-          <w:lang w:val="es-CL"/>
-        </w:rPr>
-      </w:pPr>
-      <w:r>
-        <w:rPr>
-          <w:rFonts w:cs="Arial"/>
-          <w:sz w:val="24"/>
-          <w:lang w:val="es-CL"/>
-        </w:rPr>
-        <w:br w:type="page"/>
-      </w:r>
-    </w:p>
-    <w:p>
-      <w:pPr>
-        <w:pStyle w:val="Ttulo2"/>
-      </w:pPr>
-      <w:bookmarkStart w:id="10" w:name="_Toc486719899"/>
-      <w:r>
-        <w:lastRenderedPageBreak/>
-        <w:t>LÍMITES</w:t>
-      </w:r>
-      <w:bookmarkEnd w:id="10"/>
-    </w:p>
-    <w:p/>
-    <w:p>
-      <w:pPr>
-        <w:pStyle w:val="Normalindentado2"/>
-        <w:numPr>
-          <w:ilvl w:val="0"/>
-          <w:numId w:val="11"/>
-        </w:numPr>
-        <w:spacing w:line="360" w:lineRule="auto"/>
-        <w:jc w:val="both"/>
-        <w:rPr>
-          <w:rFonts w:cs="Arial"/>
-          <w:sz w:val="24"/>
-          <w:lang w:val="es-CL"/>
-        </w:rPr>
-      </w:pPr>
-      <w:r>
-        <w:rPr>
-          <w:rFonts w:cs="Arial"/>
-          <w:sz w:val="24"/>
-          <w:lang w:val="es-CL"/>
-        </w:rPr>
-        <w:t>Interfaz para ser usada en web.</w:t>
-      </w:r>
-    </w:p>
-    <w:p>
-      <w:pPr>
-        <w:pStyle w:val="Normalindentado2"/>
-        <w:numPr>
-          <w:ilvl w:val="0"/>
-          <w:numId w:val="11"/>
-        </w:numPr>
-        <w:spacing w:line="360" w:lineRule="auto"/>
-        <w:jc w:val="both"/>
-        <w:rPr>
-          <w:rFonts w:cs="Arial"/>
-          <w:sz w:val="24"/>
-          <w:lang w:val="es-CL"/>
-        </w:rPr>
-      </w:pPr>
-      <w:r>
-        <w:rPr>
-          <w:rFonts w:cs="Arial"/>
-          <w:sz w:val="24"/>
-          <w:lang w:val="es-CL"/>
-        </w:rPr>
-        <w:t xml:space="preserve">Lenguajes y tecnologías en uso: </w:t>
-      </w:r>
-      <w:proofErr w:type="spellStart"/>
-      <w:r>
-        <w:rPr>
-          <w:rFonts w:cs="Arial"/>
-          <w:sz w:val="24"/>
-          <w:lang w:val="es-CL"/>
-        </w:rPr>
-        <w:t>NodeJS</w:t>
-      </w:r>
-      <w:proofErr w:type="spellEnd"/>
-      <w:r>
-        <w:rPr>
-          <w:rFonts w:cs="Arial"/>
-          <w:sz w:val="24"/>
-          <w:lang w:val="es-CL"/>
-        </w:rPr>
-        <w:t>,</w:t>
-      </w:r>
-      <w:r>
-        <w:rPr>
-          <w:rFonts w:cs="Arial"/>
-          <w:sz w:val="24"/>
-          <w:lang w:val="es-CL"/>
-        </w:rPr>
-        <w:t xml:space="preserve"> JSON, </w:t>
-      </w:r>
-      <w:proofErr w:type="spellStart"/>
-      <w:r>
-        <w:rPr>
-          <w:rFonts w:cs="Arial"/>
-          <w:sz w:val="24"/>
-          <w:lang w:val="es-CL"/>
-        </w:rPr>
-        <w:t>Javascript</w:t>
-      </w:r>
-      <w:proofErr w:type="spellEnd"/>
-      <w:r>
-        <w:rPr>
-          <w:rFonts w:cs="Arial"/>
-          <w:sz w:val="24"/>
-          <w:lang w:val="es-CL"/>
-        </w:rPr>
-        <w:t>,</w:t>
-      </w:r>
-      <w:r>
-        <w:rPr>
-          <w:rFonts w:cs="Arial"/>
-          <w:sz w:val="24"/>
-          <w:lang w:val="es-CL"/>
-        </w:rPr>
-        <w:t xml:space="preserve"> HTML5, CSS3, </w:t>
-      </w:r>
-      <w:proofErr w:type="spellStart"/>
-      <w:r>
-        <w:rPr>
-          <w:rFonts w:cs="Arial"/>
-          <w:sz w:val="24"/>
-          <w:lang w:val="es-CL"/>
-        </w:rPr>
-        <w:t>MariaDB</w:t>
-      </w:r>
-      <w:proofErr w:type="spellEnd"/>
-      <w:r>
-        <w:rPr>
-          <w:rFonts w:cs="Arial"/>
-          <w:sz w:val="24"/>
-          <w:lang w:val="es-CL"/>
-        </w:rPr>
-        <w:t xml:space="preserve">, Enterprise </w:t>
-      </w:r>
-      <w:proofErr w:type="spellStart"/>
-      <w:r>
-        <w:rPr>
-          <w:rFonts w:cs="Arial"/>
-          <w:sz w:val="24"/>
-          <w:lang w:val="es-CL"/>
-        </w:rPr>
-        <w:t>Architect</w:t>
-      </w:r>
-      <w:proofErr w:type="spellEnd"/>
-      <w:r>
-        <w:rPr>
-          <w:rFonts w:cs="Arial"/>
-          <w:sz w:val="24"/>
-          <w:lang w:val="es-CL"/>
-        </w:rPr>
-        <w:t>, Ubuntu Server, VPS.</w:t>
-      </w:r>
-    </w:p>
-    <w:p>
-      <w:pPr>
-        <w:pStyle w:val="Normalindentado2"/>
-        <w:numPr>
-          <w:ilvl w:val="0"/>
-          <w:numId w:val="11"/>
-        </w:numPr>
-        <w:spacing w:line="360" w:lineRule="auto"/>
-        <w:jc w:val="both"/>
-        <w:rPr>
-          <w:rFonts w:cs="Arial"/>
-          <w:sz w:val="24"/>
-          <w:lang w:val="es-CL"/>
-        </w:rPr>
-      </w:pPr>
-      <w:r>
-        <w:rPr>
-          <w:rFonts w:cs="Arial"/>
-          <w:sz w:val="24"/>
-          <w:lang w:val="es-CL"/>
-        </w:rPr>
-        <w:t xml:space="preserve">El VPS donde se implementará el </w:t>
-      </w:r>
-      <w:r>
-        <w:rPr>
-          <w:rFonts w:cs="Arial"/>
-          <w:sz w:val="24"/>
-          <w:lang w:val="es-CL"/>
-        </w:rPr>
-        <w:t>sistema</w:t>
-      </w:r>
-      <w:r>
-        <w:rPr>
-          <w:rFonts w:cs="Arial"/>
-          <w:sz w:val="24"/>
-          <w:lang w:val="es-CL"/>
-        </w:rPr>
-        <w:t xml:space="preserve"> deberá poseer la capacidad de soportar y ejecutar aplicaciones escritas en </w:t>
-      </w:r>
-      <w:proofErr w:type="spellStart"/>
-      <w:r>
-        <w:rPr>
-          <w:rFonts w:cs="Arial"/>
-          <w:sz w:val="24"/>
-          <w:lang w:val="es-CL"/>
-        </w:rPr>
-        <w:t>NodeJS</w:t>
-      </w:r>
-      <w:proofErr w:type="spellEnd"/>
-      <w:r>
-        <w:rPr>
-          <w:rFonts w:cs="Arial"/>
-          <w:sz w:val="24"/>
-          <w:lang w:val="es-CL"/>
-        </w:rPr>
-        <w:t xml:space="preserve"> y bases de datos en </w:t>
-      </w:r>
-      <w:proofErr w:type="spellStart"/>
-      <w:r>
-        <w:rPr>
-          <w:rFonts w:cs="Arial"/>
-          <w:sz w:val="24"/>
-          <w:lang w:val="es-CL"/>
-        </w:rPr>
-        <w:t>MariaDB</w:t>
-      </w:r>
-      <w:proofErr w:type="spellEnd"/>
-      <w:r>
-        <w:rPr>
-          <w:rFonts w:cs="Arial"/>
-          <w:sz w:val="24"/>
-          <w:lang w:val="es-CL"/>
-        </w:rPr>
-        <w:t xml:space="preserve">. </w:t>
-      </w:r>
-    </w:p>
-    <w:p>
-      <w:pPr>
-        <w:pStyle w:val="Normalindentado2"/>
-        <w:numPr>
-          <w:ilvl w:val="0"/>
-          <w:numId w:val="11"/>
-        </w:numPr>
-        <w:spacing w:line="360" w:lineRule="auto"/>
-        <w:jc w:val="both"/>
-        <w:rPr>
-          <w:rFonts w:cs="Arial"/>
-          <w:sz w:val="24"/>
-          <w:lang w:val="es-CL"/>
-        </w:rPr>
-      </w:pPr>
-      <w:r>
-        <w:rPr>
-          <w:rFonts w:cs="Arial"/>
-          <w:sz w:val="24"/>
-          <w:lang w:val="es-CL"/>
-        </w:rPr>
-        <w:t>La base de datos deberá contar con un</w:t>
-      </w:r>
-      <w:r>
-        <w:rPr>
-          <w:rFonts w:cs="Arial"/>
-          <w:sz w:val="24"/>
-          <w:lang w:val="es-CL"/>
-        </w:rPr>
-        <w:t xml:space="preserve"> Usuario y Área</w:t>
-      </w:r>
-      <w:r>
-        <w:rPr>
-          <w:rFonts w:cs="Arial"/>
-          <w:sz w:val="24"/>
-          <w:lang w:val="es-CL"/>
-        </w:rPr>
-        <w:t xml:space="preserve"> ya inscrito</w:t>
-      </w:r>
-      <w:r>
-        <w:rPr>
-          <w:rFonts w:cs="Arial"/>
-          <w:sz w:val="24"/>
-          <w:lang w:val="es-CL"/>
-        </w:rPr>
-        <w:t>s</w:t>
-      </w:r>
-      <w:r>
-        <w:rPr>
-          <w:rFonts w:cs="Arial"/>
-          <w:sz w:val="24"/>
-          <w:lang w:val="es-CL"/>
-        </w:rPr>
-        <w:t>.</w:t>
-      </w:r>
-    </w:p>
-    <w:p>
-      <w:pPr>
-        <w:pStyle w:val="Normalindentado2"/>
-        <w:numPr>
-          <w:ilvl w:val="0"/>
-          <w:numId w:val="11"/>
-        </w:numPr>
-        <w:spacing w:line="360" w:lineRule="auto"/>
-        <w:jc w:val="both"/>
-        <w:rPr>
-          <w:rFonts w:cs="Arial"/>
-          <w:sz w:val="24"/>
-          <w:lang w:val="es-CL"/>
-        </w:rPr>
-      </w:pPr>
-      <w:r>
-        <w:rPr>
-          <w:rFonts w:cs="Arial"/>
-          <w:sz w:val="24"/>
-          <w:lang w:val="es-CL"/>
-        </w:rPr>
-        <w:t xml:space="preserve">El </w:t>
-      </w:r>
-      <w:r>
-        <w:rPr>
-          <w:rFonts w:cs="Arial"/>
-          <w:sz w:val="24"/>
-          <w:lang w:val="es-CL"/>
-        </w:rPr>
-        <w:t>sistema</w:t>
-      </w:r>
-      <w:r>
-        <w:rPr>
-          <w:rFonts w:cs="Arial"/>
-          <w:sz w:val="24"/>
-          <w:lang w:val="es-CL"/>
-        </w:rPr>
-        <w:t xml:space="preserve"> podrá planificar solo hasta tres soluciones horarias, entendiendo que puede existir la posibilidad de crear menos soluciones con el mínimo de una.</w:t>
-      </w:r>
-    </w:p>
-    <w:p>
-      <w:pPr>
-        <w:pStyle w:val="Normalindentado2"/>
-        <w:numPr>
-          <w:ilvl w:val="0"/>
-          <w:numId w:val="11"/>
-        </w:numPr>
-        <w:spacing w:line="360" w:lineRule="auto"/>
-        <w:jc w:val="both"/>
-        <w:rPr>
-          <w:rFonts w:cs="Arial"/>
-          <w:sz w:val="24"/>
-          <w:lang w:val="es-CL"/>
-        </w:rPr>
-      </w:pPr>
-      <w:r>
-        <w:rPr>
-          <w:rFonts w:cs="Arial"/>
-          <w:sz w:val="24"/>
-          <w:lang w:val="es-CL"/>
-        </w:rPr>
-        <w:t xml:space="preserve">El </w:t>
-      </w:r>
-      <w:r>
-        <w:rPr>
-          <w:rFonts w:cs="Arial"/>
-          <w:sz w:val="24"/>
-          <w:lang w:val="es-CL"/>
-        </w:rPr>
-        <w:t>sistema</w:t>
-      </w:r>
-      <w:r>
-        <w:rPr>
-          <w:rFonts w:cs="Arial"/>
-          <w:sz w:val="24"/>
-          <w:lang w:val="es-CL"/>
-        </w:rPr>
-        <w:t xml:space="preserve"> no entregará un archivo para ser exportado, sino que solo permitirá la visualización para que este sea copiado de forma visual al sistema de planificación de INACAP.</w:t>
-      </w:r>
-    </w:p>
-    <w:p>
-      <w:pPr>
-        <w:pStyle w:val="Normalindentado2"/>
-        <w:numPr>
-          <w:ilvl w:val="0"/>
-          <w:numId w:val="11"/>
-        </w:numPr>
-        <w:spacing w:line="360" w:lineRule="auto"/>
-        <w:jc w:val="both"/>
-        <w:rPr>
-          <w:rFonts w:cs="Arial"/>
-          <w:sz w:val="24"/>
-          <w:lang w:val="es-CL"/>
-        </w:rPr>
-      </w:pPr>
-      <w:r>
-        <w:rPr>
-          <w:rFonts w:cs="Arial"/>
-          <w:sz w:val="24"/>
-          <w:lang w:val="es-CL"/>
-        </w:rPr>
-        <w:t>Si un Docente termina su jornada al último bloque del día, al día siguiente, no podrá entrar al primer bloque del día. Esto podrá saltarse en razón que lo solicite el Docente.</w:t>
-      </w:r>
-    </w:p>
-    <w:p>
-      <w:pPr>
-        <w:pStyle w:val="Normalindentado2"/>
-        <w:numPr>
-          <w:ilvl w:val="0"/>
-          <w:numId w:val="11"/>
-        </w:numPr>
-        <w:spacing w:line="360" w:lineRule="auto"/>
-        <w:jc w:val="both"/>
-        <w:rPr>
-          <w:rFonts w:cs="Arial"/>
-          <w:sz w:val="24"/>
-          <w:lang w:val="es-CL"/>
-        </w:rPr>
-      </w:pPr>
-      <w:r>
-        <w:rPr>
-          <w:rFonts w:cs="Arial"/>
-          <w:sz w:val="24"/>
-          <w:lang w:val="es-CL"/>
-        </w:rPr>
-        <w:t xml:space="preserve">La sumatoria de las horas totales de las Asignaturas asignadas a un Docente no puede superar la cantidad de horas especificadas en la disponibilidad de este. Si se asigna una Asignatura a un Docente y con esta supera la cantidad de horas en su disponibilidad, entonces el </w:t>
-      </w:r>
-      <w:r>
-        <w:rPr>
-          <w:rFonts w:cs="Arial"/>
-          <w:sz w:val="24"/>
-          <w:lang w:val="es-CL"/>
-        </w:rPr>
-        <w:t>sistema</w:t>
-      </w:r>
-      <w:r>
-        <w:rPr>
-          <w:rFonts w:cs="Arial"/>
-          <w:sz w:val="24"/>
-          <w:lang w:val="es-CL"/>
-        </w:rPr>
-        <w:t xml:space="preserve"> deberá informar de esto al usuario y no permitir asignarle la Asignatura.</w:t>
-      </w:r>
-    </w:p>
-    <w:p>
-      <w:pPr>
-        <w:pStyle w:val="Normalindentado2"/>
-        <w:numPr>
-          <w:ilvl w:val="0"/>
-          <w:numId w:val="11"/>
-        </w:numPr>
-        <w:spacing w:line="360" w:lineRule="auto"/>
-        <w:jc w:val="both"/>
-        <w:rPr>
-          <w:rFonts w:cs="Arial"/>
-          <w:sz w:val="24"/>
-          <w:lang w:val="es-CL"/>
-        </w:rPr>
-      </w:pPr>
-      <w:r>
-        <w:rPr>
-          <w:rFonts w:cs="Arial"/>
-          <w:sz w:val="24"/>
-          <w:lang w:val="es-CL"/>
-        </w:rPr>
-        <w:t>No debe existir un día con dos o menos bloques de clases por Sección.</w:t>
-      </w:r>
-    </w:p>
-    <w:p>
-      <w:pPr>
-        <w:pStyle w:val="Normalindentado2"/>
-        <w:numPr>
-          <w:ilvl w:val="0"/>
-          <w:numId w:val="11"/>
-        </w:numPr>
-        <w:spacing w:line="360" w:lineRule="auto"/>
-        <w:jc w:val="both"/>
-        <w:rPr>
-          <w:rFonts w:cs="Arial"/>
-          <w:sz w:val="24"/>
-          <w:lang w:val="es-CL"/>
-        </w:rPr>
-      </w:pPr>
-      <w:r>
-        <w:rPr>
-          <w:rFonts w:cs="Arial"/>
-          <w:sz w:val="24"/>
-          <w:lang w:val="es-CL"/>
-        </w:rPr>
-        <w:t>El Docente no debe tener más de trece bloques académicos asignados por día.</w:t>
-      </w:r>
-    </w:p>
-    <w:p>
-      <w:pPr>
-        <w:pStyle w:val="Normalindentado2"/>
-        <w:numPr>
-          <w:ilvl w:val="0"/>
-          <w:numId w:val="11"/>
-        </w:numPr>
-        <w:spacing w:line="360" w:lineRule="auto"/>
-        <w:jc w:val="both"/>
-        <w:rPr>
-          <w:rFonts w:cs="Arial"/>
-          <w:sz w:val="24"/>
-          <w:lang w:val="es-CL"/>
-        </w:rPr>
-      </w:pPr>
-      <w:r>
-        <w:rPr>
-          <w:rFonts w:cs="Arial"/>
-          <w:sz w:val="24"/>
-          <w:lang w:val="es-CL"/>
-        </w:rPr>
-        <w:t>Los horarios planificados deben ser compactos, es decir, no debe existir más de una ventana de cuarenta y cinco minutos por semana en cada Sección.</w:t>
-      </w:r>
-    </w:p>
-    <w:p>
-      <w:pPr>
-        <w:pStyle w:val="Normalindentado2"/>
-        <w:numPr>
-          <w:ilvl w:val="0"/>
-          <w:numId w:val="11"/>
-        </w:numPr>
-        <w:spacing w:line="360" w:lineRule="auto"/>
-        <w:jc w:val="both"/>
-        <w:rPr>
-          <w:rFonts w:cs="Arial"/>
-          <w:sz w:val="24"/>
-          <w:lang w:val="es-CL"/>
-        </w:rPr>
-      </w:pPr>
-      <w:r>
-        <w:rPr>
-          <w:rFonts w:cs="Arial"/>
-          <w:sz w:val="24"/>
-          <w:lang w:val="es-CL"/>
-        </w:rPr>
-        <w:t>Puede quedar un día libre dentro del rango de días escogido.</w:t>
-      </w:r>
-    </w:p>
-    <w:p>
-      <w:pPr>
-        <w:pStyle w:val="Normalindentado2"/>
-        <w:numPr>
-          <w:ilvl w:val="0"/>
-          <w:numId w:val="11"/>
-        </w:numPr>
-        <w:spacing w:line="360" w:lineRule="auto"/>
-        <w:jc w:val="both"/>
-        <w:rPr>
-          <w:rFonts w:cs="Arial"/>
-          <w:sz w:val="24"/>
-          <w:lang w:val="es-CL"/>
-        </w:rPr>
-      </w:pPr>
-      <w:r>
-        <w:rPr>
-          <w:rFonts w:cs="Arial"/>
-          <w:sz w:val="24"/>
-          <w:lang w:val="es-CL"/>
-        </w:rPr>
-        <w:t xml:space="preserve">Al modificar la cantidad de horas disponibles en el Docente, esta no debe bajar más allá del 30% </w:t>
-      </w:r>
-      <w:proofErr w:type="gramStart"/>
-      <w:r>
-        <w:rPr>
-          <w:rFonts w:cs="Arial"/>
-          <w:sz w:val="24"/>
-          <w:lang w:val="es-CL"/>
-        </w:rPr>
-        <w:t>en relación al</w:t>
-      </w:r>
-      <w:proofErr w:type="gramEnd"/>
-      <w:r>
-        <w:rPr>
-          <w:rFonts w:cs="Arial"/>
-          <w:sz w:val="24"/>
-          <w:lang w:val="es-CL"/>
-        </w:rPr>
-        <w:t xml:space="preserve"> semestre anterior símil, es decir, si se </w:t>
-      </w:r>
-      <w:r>
-        <w:rPr>
-          <w:rFonts w:cs="Arial"/>
-          <w:sz w:val="24"/>
-          <w:lang w:val="es-CL"/>
-        </w:rPr>
-        <w:lastRenderedPageBreak/>
-        <w:t>modifica el segundo semestre del año, no debe bajar más del 30% en relación al segundo semestre del año anterior.</w:t>
-      </w:r>
-    </w:p>
-    <w:p/>
-    <w:p>
-      <w:pPr>
-        <w:pStyle w:val="Ttulo1"/>
-      </w:pPr>
-      <w:bookmarkStart w:id="11" w:name="_Toc486719900"/>
-      <w:r>
-        <w:t>OBJETIVOS</w:t>
-      </w:r>
-      <w:bookmarkEnd w:id="11"/>
-    </w:p>
-    <w:p/>
-    <w:p>
-      <w:pPr>
-        <w:pStyle w:val="Ttulo2"/>
-      </w:pPr>
-      <w:bookmarkStart w:id="12" w:name="_Toc486719901"/>
-      <w:r>
-        <w:t>OBJETIVO GENERAL</w:t>
-      </w:r>
-      <w:bookmarkEnd w:id="12"/>
-    </w:p>
-    <w:p/>
-    <w:p>
-      <w:pPr>
-        <w:ind w:firstLine="709"/>
-      </w:pPr>
-      <w:r>
-        <w:t>Desarrollar un sistema web capaz de planificar de una a tres soluciones horarias para los semestres académicos de la Universidad Tecnológica de Chile, INACAP, sede Chillán antes del 30 de noviembre del 2017.</w:t>
-      </w:r>
-    </w:p>
-    <w:p>
-      <w:pPr>
-        <w:ind w:firstLine="709"/>
-      </w:pPr>
-    </w:p>
-    <w:p>
-      <w:pPr>
-        <w:pStyle w:val="Ttulo2"/>
-      </w:pPr>
-      <w:bookmarkStart w:id="13" w:name="_Toc486719902"/>
-      <w:r>
-        <w:t>OBJETIVOS ESPECÍFICOS</w:t>
-      </w:r>
-      <w:bookmarkEnd w:id="13"/>
-    </w:p>
-    <w:p/>
-    <w:p>
-      <w:pPr>
-        <w:pStyle w:val="Prrafodelista"/>
-        <w:numPr>
-          <w:ilvl w:val="0"/>
-          <w:numId w:val="12"/>
-        </w:numPr>
-        <w:ind w:left="357" w:firstLine="357"/>
-      </w:pPr>
-      <w:r>
-        <w:t>Disminuir la carga y la complejidad de la planificación horaria de los semestres académicos para los usuarios.</w:t>
-      </w:r>
-    </w:p>
-    <w:p>
-      <w:pPr>
-        <w:pStyle w:val="Prrafodelista"/>
-        <w:numPr>
-          <w:ilvl w:val="0"/>
-          <w:numId w:val="12"/>
-        </w:numPr>
-        <w:ind w:left="357" w:firstLine="357"/>
-      </w:pPr>
-      <w:r>
-        <w:t>Disminuir errores de choque y falta de claridad en la disponibilidad de los docentes y salas.</w:t>
-      </w:r>
-    </w:p>
-    <w:p>
-      <w:pPr>
-        <w:pStyle w:val="Prrafodelista"/>
-        <w:numPr>
-          <w:ilvl w:val="0"/>
-          <w:numId w:val="12"/>
-        </w:numPr>
-        <w:ind w:left="357" w:firstLine="357"/>
-      </w:pPr>
-      <w:r>
-        <w:t>Planificar horarios de mayor calidad según las reglas establecidas por la institución.</w:t>
-      </w:r>
-    </w:p>
-    <w:p>
-      <w:pPr>
-        <w:sectPr>
-          <w:type w:val="continuous"/>
-          <w:pgSz w:w="12240" w:h="15840"/>
-          <w:pgMar w:top="1418" w:right="1134" w:bottom="1418" w:left="1701" w:header="709" w:footer="284" w:gutter="0"/>
-          <w:cols w:space="708"/>
-          <w:titlePg/>
-          <w:docGrid w:linePitch="360"/>
-        </w:sectPr>
-      </w:pPr>
-    </w:p>
-    <w:p>
-      <w:r>
-        <w:br w:type="page"/>
-      </w:r>
-    </w:p>
-    <w:p>
-      <w:pPr>
-        <w:pStyle w:val="Ttulo1"/>
-      </w:pPr>
-      <w:bookmarkStart w:id="14" w:name="_Toc486719903"/>
+      <w:bookmarkStart w:id="15" w:name="_Toc486719903"/>
       <w:r>
         <w:lastRenderedPageBreak/>
         <w:t>METODOLOGÍA DE PROGRAMACIÓN A UTILIZAR</w:t>
       </w:r>
-      <w:bookmarkEnd w:id="14"/>
+      <w:bookmarkEnd w:id="15"/>
     </w:p>
     <w:p/>
     <w:p>
       <w:pPr>
+        <w:ind w:firstLine="709"/>
+      </w:pPr>
+      <w:r>
+        <w:t>Se utilizará una adaptación de SCRUM</w:t>
+      </w:r>
+      <w:r>
+        <w:rPr>
+          <w:rStyle w:val="Refdenotaalpie"/>
+        </w:rPr>
+        <w:footnoteReference w:id="4"/>
+      </w:r>
+      <w:r>
+        <w:t>. El uso de una metodología ágil o adaptación de esta permite ir verificando y validando cada mantenedor y algoritmo implementado en el proyecto de una manera más veloz y no sujeta a una extensa cantidad de pasos que pueden llegar a ser innecesarios.</w:t>
+      </w:r>
+      <w:r>
+        <w:t xml:space="preserve"> </w:t>
+      </w:r>
+      <w:r>
+        <w:t xml:space="preserve">Esta metodología permite el desarrollo del software a través de objetivos y una fácil integración en proyectos que requieren </w:t>
+      </w:r>
+      <w:proofErr w:type="gramStart"/>
+      <w:r>
+        <w:t>una mayor modularidad</w:t>
+      </w:r>
+      <w:proofErr w:type="gramEnd"/>
+      <w:r>
+        <w:t xml:space="preserve"> a través de los </w:t>
+      </w:r>
+      <w:proofErr w:type="spellStart"/>
+      <w:r>
+        <w:t>Sprints</w:t>
+      </w:r>
+      <w:proofErr w:type="spellEnd"/>
+      <w:r>
+        <w:t xml:space="preserve">. Esto beneficia directamente a este proyecto debido a que necesita una </w:t>
+      </w:r>
+      <w:r>
+        <w:t>aplicación web que permite</w:t>
+      </w:r>
+      <w:r>
+        <w:t xml:space="preserve"> ser desarrollada a través de objetivos, además de un sentido de dependencia descendiente en donde un módulo necesita de otro para su completo funcionamiento.</w:t>
+      </w:r>
+    </w:p>
+    <w:p>
+      <w:pPr>
+        <w:ind w:firstLine="709"/>
+      </w:pPr>
+    </w:p>
+    <w:p>
+      <w:pPr>
         <w:pStyle w:val="Ttulo2"/>
       </w:pPr>
-      <w:bookmarkStart w:id="15" w:name="_Toc486719904"/>
+      <w:bookmarkStart w:id="16" w:name="_Toc486719904"/>
       <w:r>
         <w:t>CICLO DE VIDA</w:t>
       </w:r>
-      <w:bookmarkEnd w:id="15"/>
+      <w:bookmarkEnd w:id="16"/>
     </w:p>
     <w:p/>
     <w:p>
@@ -6916,19 +5386,7 @@
         </w:sectPr>
       </w:pPr>
       <w:r>
-        <w:t>Se utilizará una adaptación de SCRUM</w:t>
-      </w:r>
-      <w:r>
-        <w:rPr>
-          <w:rStyle w:val="Refdenotaalpie"/>
-        </w:rPr>
-        <w:footnoteReference w:id="4"/>
-      </w:r>
-      <w:r>
-        <w:t xml:space="preserve">. </w:t>
-      </w:r>
-      <w:r>
-        <w:t>El uso de una metodología ágil o adaptación de esta permite ir verificando y validando cada mantenedor y algoritmo implementado en el proyecto de una manera más veloz y no sujeta a una extensa cantidad de pasos que pueden llegar a ser innecesarios. Ya que el desarrollo ágil se basa en el desarrollo iterativo e incremental</w:t>
+        <w:t>Ya que el desarrollo ágil se basa en el desarrollo iterativo e incremental</w:t>
       </w:r>
       <w:r>
         <w:rPr>
@@ -6952,14 +5410,12 @@
       <w:pPr>
         <w:pStyle w:val="Ttulo1"/>
       </w:pPr>
-      <w:bookmarkStart w:id="16" w:name="_Toc486719905"/>
-      <w:bookmarkStart w:id="17" w:name="_GoBack"/>
-      <w:bookmarkEnd w:id="17"/>
+      <w:bookmarkStart w:id="17" w:name="_Toc486719905"/>
       <w:r>
         <w:lastRenderedPageBreak/>
         <w:t>FACTIBILIDADES</w:t>
       </w:r>
-      <w:bookmarkEnd w:id="16"/>
+      <w:bookmarkEnd w:id="17"/>
     </w:p>
     <w:p/>
     <w:p>
@@ -7018,7 +5474,13 @@
         <w:ind w:firstLine="709"/>
       </w:pPr>
       <w:r>
-        <w:t xml:space="preserve">Para el modelamiento del comportamiento, estructura e interacción del usuario con el sistema, se utilizará UML v2.5 que permite la diagramación de los procesos, actividades, pasos, respuestas, </w:t>
+        <w:t>Para el modelamiento del comportamiento, estructura e interacción del usuario con e</w:t>
+      </w:r>
+      <w:r>
+        <w:t>l sistema, se utilizará UML v2</w:t>
+      </w:r>
+      <w:r>
+        <w:t xml:space="preserve"> que permite la diagramación de los procesos, actividades, pasos, respuestas, </w:t>
       </w:r>
       <w:proofErr w:type="spellStart"/>
       <w:r>
@@ -8458,14 +6920,27 @@
       <w:r>
         <w:t xml:space="preserve">Ilustración </w:t>
       </w:r>
-      <w:fldSimple w:instr=" SEQ Ilustración \* ARABIC ">
-        <w:r>
-          <w:rPr>
-            <w:noProof/>
-          </w:rPr>
-          <w:t>1</w:t>
-        </w:r>
-      </w:fldSimple>
+      <w:r>
+        <w:fldChar w:fldCharType="begin"/>
+      </w:r>
+      <w:r>
+        <w:instrText xml:space="preserve"> SEQ Ilustración \* ARABIC </w:instrText>
+      </w:r>
+      <w:r>
+        <w:fldChar w:fldCharType="separate"/>
+      </w:r>
+      <w:r>
+        <w:rPr>
+          <w:noProof/>
+        </w:rPr>
+        <w:t>1</w:t>
+      </w:r>
+      <w:r>
+        <w:rPr>
+          <w:noProof/>
+        </w:rPr>
+        <w:fldChar w:fldCharType="end"/>
+      </w:r>
       <w:r>
         <w:rPr>
           <w:noProof/>
@@ -8542,14 +7017,27 @@
       <w:r>
         <w:t xml:space="preserve">Ilustración </w:t>
       </w:r>
-      <w:fldSimple w:instr=" SEQ Ilustración \* ARABIC ">
-        <w:r>
-          <w:rPr>
-            <w:noProof/>
-          </w:rPr>
-          <w:t>2</w:t>
-        </w:r>
-      </w:fldSimple>
+      <w:r>
+        <w:fldChar w:fldCharType="begin"/>
+      </w:r>
+      <w:r>
+        <w:instrText xml:space="preserve"> SEQ Ilustración \* ARABIC </w:instrText>
+      </w:r>
+      <w:r>
+        <w:fldChar w:fldCharType="separate"/>
+      </w:r>
+      <w:r>
+        <w:rPr>
+          <w:noProof/>
+        </w:rPr>
+        <w:t>2</w:t>
+      </w:r>
+      <w:r>
+        <w:rPr>
+          <w:noProof/>
+        </w:rPr>
+        <w:fldChar w:fldCharType="end"/>
+      </w:r>
       <w:r>
         <w:rPr>
           <w:noProof/>
@@ -8615,14 +7103,27 @@
       <w:r>
         <w:t xml:space="preserve">Ilustración </w:t>
       </w:r>
-      <w:fldSimple w:instr=" SEQ Ilustración \* ARABIC ">
-        <w:r>
-          <w:rPr>
-            <w:noProof/>
-          </w:rPr>
-          <w:t>3</w:t>
-        </w:r>
-      </w:fldSimple>
+      <w:r>
+        <w:fldChar w:fldCharType="begin"/>
+      </w:r>
+      <w:r>
+        <w:instrText xml:space="preserve"> SEQ Ilustración \* ARABIC </w:instrText>
+      </w:r>
+      <w:r>
+        <w:fldChar w:fldCharType="separate"/>
+      </w:r>
+      <w:r>
+        <w:rPr>
+          <w:noProof/>
+        </w:rPr>
+        <w:t>3</w:t>
+      </w:r>
+      <w:r>
+        <w:rPr>
+          <w:noProof/>
+        </w:rPr>
+        <w:fldChar w:fldCharType="end"/>
+      </w:r>
       <w:r>
         <w:rPr>
           <w:noProof/>
@@ -10689,14 +9190,27 @@
       <w:r>
         <w:t xml:space="preserve">Tabla </w:t>
       </w:r>
-      <w:fldSimple w:instr=" SEQ Tabla \* ARABIC ">
-        <w:r>
-          <w:rPr>
-            <w:noProof/>
-          </w:rPr>
-          <w:t>1</w:t>
-        </w:r>
-      </w:fldSimple>
+      <w:r>
+        <w:fldChar w:fldCharType="begin"/>
+      </w:r>
+      <w:r>
+        <w:instrText xml:space="preserve"> SEQ Tabla \* ARABIC </w:instrText>
+      </w:r>
+      <w:r>
+        <w:fldChar w:fldCharType="separate"/>
+      </w:r>
+      <w:r>
+        <w:rPr>
+          <w:noProof/>
+        </w:rPr>
+        <w:t>1</w:t>
+      </w:r>
+      <w:r>
+        <w:rPr>
+          <w:noProof/>
+        </w:rPr>
+        <w:fldChar w:fldCharType="end"/>
+      </w:r>
       <w:r>
         <w:rPr>
           <w:noProof/>
@@ -10972,14 +9486,27 @@
       <w:r>
         <w:t xml:space="preserve">Ilustración </w:t>
       </w:r>
-      <w:fldSimple w:instr=" SEQ Ilustración \* ARABIC ">
-        <w:r>
-          <w:rPr>
-            <w:noProof/>
-          </w:rPr>
-          <w:t>4</w:t>
-        </w:r>
-      </w:fldSimple>
+      <w:r>
+        <w:fldChar w:fldCharType="begin"/>
+      </w:r>
+      <w:r>
+        <w:instrText xml:space="preserve"> SEQ Ilustración \* ARABIC </w:instrText>
+      </w:r>
+      <w:r>
+        <w:fldChar w:fldCharType="separate"/>
+      </w:r>
+      <w:r>
+        <w:rPr>
+          <w:noProof/>
+        </w:rPr>
+        <w:t>4</w:t>
+      </w:r>
+      <w:r>
+        <w:rPr>
+          <w:noProof/>
+        </w:rPr>
+        <w:fldChar w:fldCharType="end"/>
+      </w:r>
       <w:r>
         <w:rPr>
           <w:noProof/>
@@ -11053,14 +9580,27 @@
       <w:r>
         <w:t xml:space="preserve">Ilustración </w:t>
       </w:r>
-      <w:fldSimple w:instr=" SEQ Ilustración \* ARABIC ">
-        <w:r>
-          <w:rPr>
-            <w:noProof/>
-          </w:rPr>
-          <w:t>5</w:t>
-        </w:r>
-      </w:fldSimple>
+      <w:r>
+        <w:fldChar w:fldCharType="begin"/>
+      </w:r>
+      <w:r>
+        <w:instrText xml:space="preserve"> SEQ Ilustración \* ARABIC </w:instrText>
+      </w:r>
+      <w:r>
+        <w:fldChar w:fldCharType="separate"/>
+      </w:r>
+      <w:r>
+        <w:rPr>
+          <w:noProof/>
+        </w:rPr>
+        <w:t>5</w:t>
+      </w:r>
+      <w:r>
+        <w:rPr>
+          <w:noProof/>
+        </w:rPr>
+        <w:fldChar w:fldCharType="end"/>
+      </w:r>
       <w:r>
         <w:rPr>
           <w:noProof/>
@@ -11175,14 +9715,27 @@
       <w:r>
         <w:t xml:space="preserve">Ilustración </w:t>
       </w:r>
-      <w:fldSimple w:instr=" SEQ Ilustración \* ARABIC ">
-        <w:r>
-          <w:rPr>
-            <w:noProof/>
-          </w:rPr>
-          <w:t>6</w:t>
-        </w:r>
-      </w:fldSimple>
+      <w:r>
+        <w:fldChar w:fldCharType="begin"/>
+      </w:r>
+      <w:r>
+        <w:instrText xml:space="preserve"> SEQ Ilustración \* ARABIC </w:instrText>
+      </w:r>
+      <w:r>
+        <w:fldChar w:fldCharType="separate"/>
+      </w:r>
+      <w:r>
+        <w:rPr>
+          <w:noProof/>
+        </w:rPr>
+        <w:t>6</w:t>
+      </w:r>
+      <w:r>
+        <w:rPr>
+          <w:noProof/>
+        </w:rPr>
+        <w:fldChar w:fldCharType="end"/>
+      </w:r>
       <w:r>
         <w:rPr>
           <w:noProof/>
@@ -11270,14 +9823,27 @@
       <w:r>
         <w:t xml:space="preserve">Ilustración </w:t>
       </w:r>
-      <w:fldSimple w:instr=" SEQ Ilustración \* ARABIC ">
-        <w:r>
-          <w:rPr>
-            <w:noProof/>
-          </w:rPr>
-          <w:t>7</w:t>
-        </w:r>
-      </w:fldSimple>
+      <w:r>
+        <w:fldChar w:fldCharType="begin"/>
+      </w:r>
+      <w:r>
+        <w:instrText xml:space="preserve"> SEQ Ilustración \* ARABIC </w:instrText>
+      </w:r>
+      <w:r>
+        <w:fldChar w:fldCharType="separate"/>
+      </w:r>
+      <w:r>
+        <w:rPr>
+          <w:noProof/>
+        </w:rPr>
+        <w:t>7</w:t>
+      </w:r>
+      <w:r>
+        <w:rPr>
+          <w:noProof/>
+        </w:rPr>
+        <w:fldChar w:fldCharType="end"/>
+      </w:r>
       <w:r>
         <w:rPr>
           <w:noProof/>
@@ -11363,14 +9929,27 @@
       <w:r>
         <w:t xml:space="preserve">Ilustración </w:t>
       </w:r>
-      <w:fldSimple w:instr=" SEQ Ilustración \* ARABIC ">
-        <w:r>
-          <w:rPr>
-            <w:noProof/>
-          </w:rPr>
-          <w:t>8</w:t>
-        </w:r>
-      </w:fldSimple>
+      <w:r>
+        <w:fldChar w:fldCharType="begin"/>
+      </w:r>
+      <w:r>
+        <w:instrText xml:space="preserve"> SEQ Ilustración \* ARABIC </w:instrText>
+      </w:r>
+      <w:r>
+        <w:fldChar w:fldCharType="separate"/>
+      </w:r>
+      <w:r>
+        <w:rPr>
+          <w:noProof/>
+        </w:rPr>
+        <w:t>8</w:t>
+      </w:r>
+      <w:r>
+        <w:rPr>
+          <w:noProof/>
+        </w:rPr>
+        <w:fldChar w:fldCharType="end"/>
+      </w:r>
       <w:r>
         <w:rPr>
           <w:noProof/>
@@ -11450,14 +10029,27 @@
       <w:r>
         <w:t xml:space="preserve">Ilustración </w:t>
       </w:r>
-      <w:fldSimple w:instr=" SEQ Ilustración \* ARABIC ">
-        <w:r>
-          <w:rPr>
-            <w:noProof/>
-          </w:rPr>
-          <w:t>9</w:t>
-        </w:r>
-      </w:fldSimple>
+      <w:r>
+        <w:fldChar w:fldCharType="begin"/>
+      </w:r>
+      <w:r>
+        <w:instrText xml:space="preserve"> SEQ Ilustración \* ARABIC </w:instrText>
+      </w:r>
+      <w:r>
+        <w:fldChar w:fldCharType="separate"/>
+      </w:r>
+      <w:r>
+        <w:rPr>
+          <w:noProof/>
+        </w:rPr>
+        <w:t>9</w:t>
+      </w:r>
+      <w:r>
+        <w:rPr>
+          <w:noProof/>
+        </w:rPr>
+        <w:fldChar w:fldCharType="end"/>
+      </w:r>
       <w:r>
         <w:rPr>
           <w:noProof/>
@@ -12183,6 +10775,7 @@
                 <w:szCs w:val="24"/>
                 <w:lang w:val="es-CL"/>
               </w:rPr>
+              <w:lastRenderedPageBreak/>
               <w:t xml:space="preserve">Prioridad del requerimiento:     </w:t>
             </w:r>
           </w:p>
@@ -12884,6 +11477,7 @@
                 <w:szCs w:val="24"/>
                 <w:lang w:val="es-CL"/>
               </w:rPr>
+              <w:lastRenderedPageBreak/>
               <w:t>Requerimiento NO funcional:</w:t>
             </w:r>
           </w:p>
@@ -15364,6 +13958,7 @@
                 <w:szCs w:val="24"/>
                 <w:lang w:val="es-CL"/>
               </w:rPr>
+              <w:lastRenderedPageBreak/>
               <w:t>Requerimiento NO funcional:</w:t>
             </w:r>
           </w:p>
@@ -19340,14 +17935,12 @@
           <w:rFonts w:cs="Arial"/>
         </w:rPr>
       </w:pPr>
-      <w:proofErr w:type="gramStart"/>
       <w:r>
         <w:rPr>
           <w:rFonts w:cs="Arial"/>
         </w:rPr>
-        <w:t>En relación al</w:t>
-      </w:r>
-      <w:proofErr w:type="gramEnd"/>
+        <w:t>En relación con el</w:t>
+      </w:r>
       <w:r>
         <w:rPr>
           <w:rFonts w:cs="Arial"/>
@@ -19573,14 +18166,27 @@
       <w:r>
         <w:t xml:space="preserve">Ilustración </w:t>
       </w:r>
-      <w:fldSimple w:instr=" SEQ Ilustración \* ARABIC ">
-        <w:r>
-          <w:rPr>
-            <w:noProof/>
-          </w:rPr>
-          <w:t>10</w:t>
-        </w:r>
-      </w:fldSimple>
+      <w:r>
+        <w:fldChar w:fldCharType="begin"/>
+      </w:r>
+      <w:r>
+        <w:instrText xml:space="preserve"> SEQ Ilustración \* ARABIC </w:instrText>
+      </w:r>
+      <w:r>
+        <w:fldChar w:fldCharType="separate"/>
+      </w:r>
+      <w:r>
+        <w:rPr>
+          <w:noProof/>
+        </w:rPr>
+        <w:t>10</w:t>
+      </w:r>
+      <w:r>
+        <w:rPr>
+          <w:noProof/>
+        </w:rPr>
+        <w:fldChar w:fldCharType="end"/>
+      </w:r>
       <w:r>
         <w:rPr>
           <w:noProof/>
@@ -19644,14 +18250,27 @@
       <w:r>
         <w:t xml:space="preserve">Ilustración </w:t>
       </w:r>
-      <w:fldSimple w:instr=" SEQ Ilustración \* ARABIC ">
-        <w:r>
-          <w:rPr>
-            <w:noProof/>
-          </w:rPr>
-          <w:t>11</w:t>
-        </w:r>
-      </w:fldSimple>
+      <w:r>
+        <w:fldChar w:fldCharType="begin"/>
+      </w:r>
+      <w:r>
+        <w:instrText xml:space="preserve"> SEQ Ilustración \* ARABIC </w:instrText>
+      </w:r>
+      <w:r>
+        <w:fldChar w:fldCharType="separate"/>
+      </w:r>
+      <w:r>
+        <w:rPr>
+          <w:noProof/>
+        </w:rPr>
+        <w:t>11</w:t>
+      </w:r>
+      <w:r>
+        <w:rPr>
+          <w:noProof/>
+        </w:rPr>
+        <w:fldChar w:fldCharType="end"/>
+      </w:r>
       <w:r>
         <w:rPr>
           <w:noProof/>
@@ -19693,6 +18312,633 @@
     <w:p/>
     <w:p>
       <w:pPr>
+        <w:pStyle w:val="Ttulo3"/>
+      </w:pPr>
+      <w:r>
+        <w:t>FALTA DE CONOCIMIENTO EN EL DESARROLLO</w:t>
+      </w:r>
+    </w:p>
+    <w:p/>
+    <w:p>
+      <w:pPr>
+        <w:pStyle w:val="Ttulo4"/>
+      </w:pPr>
+      <w:r>
+        <w:t>EVITACIÓN</w:t>
+      </w:r>
+    </w:p>
+    <w:p/>
+    <w:p>
+      <w:pPr>
+        <w:ind w:firstLine="709"/>
+      </w:pPr>
+      <w:r>
+        <w:t>Realizar cursos acerca del uso de las tecnologías implicadas en el proyecto y la utilización de distintas plataformas que entreguen información si existiese alguna duda.</w:t>
+      </w:r>
+    </w:p>
+    <w:p>
+      <w:pPr>
+        <w:ind w:firstLine="709"/>
+      </w:pPr>
+    </w:p>
+    <w:p>
+      <w:pPr>
+        <w:pStyle w:val="Ttulo4"/>
+      </w:pPr>
+      <w:r>
+        <w:t>MONITORIZACIÓN</w:t>
+      </w:r>
+    </w:p>
+    <w:p/>
+    <w:p>
+      <w:pPr>
+        <w:ind w:firstLine="709"/>
+      </w:pPr>
+      <w:r>
+        <w:t>Llevar a cabo un control constante del desarrollo a través del uso de planillas Excel con fechas de cumplimiento de objetivos y horas utilizadas para cada actividad.</w:t>
+      </w:r>
+    </w:p>
+    <w:p>
+      <w:pPr>
+        <w:ind w:firstLine="709"/>
+      </w:pPr>
+    </w:p>
+    <w:p>
+      <w:pPr>
+        <w:pStyle w:val="Ttulo4"/>
+      </w:pPr>
+      <w:r>
+        <w:t>GESTIÓN</w:t>
+      </w:r>
+    </w:p>
+    <w:p/>
+    <w:p>
+      <w:pPr>
+        <w:ind w:firstLine="709"/>
+      </w:pPr>
+      <w:r>
+        <w:t>Pedir asesoramiento en distintas páginas web dedicadas a la utilización de las tecnologías del proyecto y la utilización de la documentación adecuada.</w:t>
+      </w:r>
+    </w:p>
+    <w:p>
+      <w:pPr>
+        <w:ind w:firstLine="709"/>
+      </w:pPr>
+    </w:p>
+    <w:p>
+      <w:pPr>
+        <w:pStyle w:val="Ttulo3"/>
+      </w:pPr>
+      <w:r>
+        <w:t>INCREMENTO EN COSTO DE DESARROLLO</w:t>
+      </w:r>
+    </w:p>
+    <w:p/>
+    <w:p>
+      <w:pPr>
+        <w:pStyle w:val="Ttulo4"/>
+      </w:pPr>
+      <w:r>
+        <w:t>EVITACIÓN</w:t>
+      </w:r>
+    </w:p>
+    <w:p/>
+    <w:p>
+      <w:pPr>
+        <w:ind w:firstLine="709"/>
+      </w:pPr>
+      <w:r>
+        <w:t>Seguir correctamente el estudio económico e incorporar un porcentaje de holgura.</w:t>
+      </w:r>
+    </w:p>
+    <w:p/>
+    <w:p>
+      <w:pPr>
+        <w:pStyle w:val="Ttulo4"/>
+      </w:pPr>
+      <w:r>
+        <w:lastRenderedPageBreak/>
+        <w:t>MONITORIZACIÓN</w:t>
+      </w:r>
+    </w:p>
+    <w:p/>
+    <w:p>
+      <w:pPr>
+        <w:ind w:firstLine="709"/>
+      </w:pPr>
+      <w:r>
+        <w:t>Seguir correctamente una carta Gantt y todos los recursos necesarios especificados en esta y no recursos extras o actividades que estén fuera de la carta.</w:t>
+      </w:r>
+    </w:p>
+    <w:p>
+      <w:pPr>
+        <w:ind w:firstLine="709"/>
+      </w:pPr>
+    </w:p>
+    <w:p>
+      <w:pPr>
+        <w:pStyle w:val="Ttulo4"/>
+      </w:pPr>
+      <w:r>
+        <w:t>GESTIÓN</w:t>
+      </w:r>
+    </w:p>
+    <w:p/>
+    <w:p>
+      <w:pPr>
+        <w:ind w:firstLine="709"/>
+      </w:pPr>
+      <w:r>
+        <w:t>Pedir un nuevo préstamo a una institución bancaria o reducir el porcentaje de utilidad para el costo de los gastos adicionales.</w:t>
+      </w:r>
+    </w:p>
+    <w:p>
+      <w:pPr>
+        <w:ind w:firstLine="709"/>
+      </w:pPr>
+    </w:p>
+    <w:p>
+      <w:pPr>
+        <w:pStyle w:val="Ttulo3"/>
+      </w:pPr>
+      <w:r>
+        <w:t>EXCEDER FECHA LÍMITE DE ENTREGA</w:t>
+      </w:r>
+    </w:p>
+    <w:p/>
+    <w:p>
+      <w:pPr>
+        <w:pStyle w:val="Ttulo4"/>
+      </w:pPr>
+      <w:r>
+        <w:t>EVITACIÓN</w:t>
+      </w:r>
+    </w:p>
+    <w:p/>
+    <w:p>
+      <w:pPr>
+        <w:ind w:firstLine="709"/>
+      </w:pPr>
+      <w:r>
+        <w:t>Cumplir correctamente los objetivos del proceso del desarrollo del proyecto con sus fechas de entrega correspondientes.</w:t>
+      </w:r>
+    </w:p>
+    <w:p>
+      <w:pPr>
+        <w:ind w:firstLine="709"/>
+      </w:pPr>
+    </w:p>
+    <w:p>
+      <w:pPr>
+        <w:pStyle w:val="Ttulo4"/>
+      </w:pPr>
+      <w:r>
+        <w:t>MONITORIZACIÓN</w:t>
+      </w:r>
+    </w:p>
+    <w:p/>
+    <w:p>
+      <w:pPr>
+        <w:ind w:firstLine="709"/>
+      </w:pPr>
+      <w:r>
+        <w:t xml:space="preserve">Establecer metas </w:t>
+      </w:r>
+      <w:r>
+        <w:t>con fechas específicas para el cumplimiento de los objetivos del proyecto y cumplirlas.</w:t>
+      </w:r>
+    </w:p>
+    <w:p>
+      <w:pPr>
+        <w:spacing w:line="259" w:lineRule="auto"/>
+        <w:jc w:val="left"/>
+      </w:pPr>
+      <w:r>
+        <w:br w:type="page"/>
+      </w:r>
+    </w:p>
+    <w:p>
+      <w:pPr>
+        <w:pStyle w:val="Ttulo4"/>
+      </w:pPr>
+      <w:r>
+        <w:lastRenderedPageBreak/>
+        <w:t>GESTIÓN</w:t>
+      </w:r>
+    </w:p>
+    <w:p/>
+    <w:p>
+      <w:pPr>
+        <w:ind w:firstLine="709"/>
+      </w:pPr>
+      <w:r>
+        <w:t>Si se estima que se excederá la fecha límite de entrega, se realizarán las tareas más rápidas de finalizar y se intentará finalizar las más complejas al final, entregando el mayor contenido posible.</w:t>
+      </w:r>
+    </w:p>
+    <w:p>
+      <w:pPr>
+        <w:ind w:firstLine="709"/>
+      </w:pPr>
+    </w:p>
+    <w:p>
+      <w:pPr>
+        <w:pStyle w:val="Ttulo3"/>
+      </w:pPr>
+      <w:r>
+        <w:t>FALTA DE EQUIPAMIENTO DE DESARROLLO</w:t>
+      </w:r>
+    </w:p>
+    <w:p/>
+    <w:p>
+      <w:pPr>
+        <w:pStyle w:val="Ttulo4"/>
+      </w:pPr>
+      <w:r>
+        <w:t>EVITACIÓN</w:t>
+      </w:r>
+    </w:p>
+    <w:p/>
+    <w:p>
+      <w:pPr>
+        <w:ind w:firstLine="709"/>
+      </w:pPr>
+      <w:r>
+        <w:t>Seguir correctamente el estudio técnico e identificar tecnologías que ofrezcan las mismas o parecidas capacidades por si llegasen a necesitarse.</w:t>
+      </w:r>
+    </w:p>
+    <w:p>
+      <w:pPr>
+        <w:ind w:firstLine="709"/>
+      </w:pPr>
+    </w:p>
+    <w:p>
+      <w:pPr>
+        <w:pStyle w:val="Ttulo4"/>
+      </w:pPr>
+      <w:r>
+        <w:t>MONITORIZACIÓN</w:t>
+      </w:r>
+    </w:p>
+    <w:p/>
+    <w:p>
+      <w:pPr>
+        <w:ind w:firstLine="709"/>
+      </w:pPr>
+      <w:r>
+        <w:t>Se realizarán controles semanales acerca del correcto funcionamiento de las tecnologías.</w:t>
+      </w:r>
+    </w:p>
+    <w:p>
+      <w:pPr>
+        <w:ind w:firstLine="709"/>
+      </w:pPr>
+    </w:p>
+    <w:p>
+      <w:pPr>
+        <w:pStyle w:val="Ttulo4"/>
+      </w:pPr>
+      <w:r>
+        <w:t>GESTIÓN</w:t>
+      </w:r>
+    </w:p>
+    <w:p/>
+    <w:p>
+      <w:pPr>
+        <w:ind w:firstLine="709"/>
+      </w:pPr>
+      <w:r>
+        <w:t>Se utilizarán tecnologías alternativas previamente identificadas que ofrezcan las mismas o parecidas capacidades para el desarrollo del proyecto.</w:t>
+      </w:r>
+    </w:p>
+    <w:p>
+      <w:pPr>
+        <w:spacing w:line="259" w:lineRule="auto"/>
+        <w:jc w:val="left"/>
+      </w:pPr>
+      <w:r>
+        <w:br w:type="page"/>
+      </w:r>
+    </w:p>
+    <w:p>
+      <w:pPr>
+        <w:pStyle w:val="Ttulo3"/>
+      </w:pPr>
+      <w:r>
+        <w:lastRenderedPageBreak/>
+        <w:t>ATAQUE INFORMÁTICO AL SERVIDOR</w:t>
+      </w:r>
+    </w:p>
+    <w:p/>
+    <w:p>
+      <w:pPr>
+        <w:pStyle w:val="Ttulo4"/>
+      </w:pPr>
+      <w:r>
+        <w:t>EVITACIÓN</w:t>
+      </w:r>
+    </w:p>
+    <w:p/>
+    <w:p>
+      <w:pPr>
+        <w:ind w:firstLine="709"/>
+      </w:pPr>
+      <w:r>
+        <w:t>Se utilizarán prácticas recomendadas para la seguridad de servidores, implantación de un certificado SSL y prácticas recomendadas para la seguridad de la información del estándar ISO 27002.</w:t>
+      </w:r>
+    </w:p>
+    <w:p>
+      <w:pPr>
+        <w:ind w:firstLine="709"/>
+      </w:pPr>
+    </w:p>
+    <w:p>
+      <w:pPr>
+        <w:pStyle w:val="Ttulo4"/>
+      </w:pPr>
+      <w:r>
+        <w:t>MONITORIZACIÓN</w:t>
+      </w:r>
+    </w:p>
+    <w:p/>
+    <w:p>
+      <w:pPr>
+        <w:ind w:firstLine="709"/>
+      </w:pPr>
+      <w:r>
+        <w:t>Se utilizarán estimaciones de estabilidad de componentes en el sistema y pruebas de seguridad apoyadas por sistemas de seguridad especializados</w:t>
+      </w:r>
+      <w:r>
+        <w:t xml:space="preserve"> como Kali Linux.</w:t>
+      </w:r>
+    </w:p>
+    <w:p>
+      <w:pPr>
+        <w:ind w:firstLine="709"/>
+      </w:pPr>
+    </w:p>
+    <w:p>
+      <w:pPr>
+        <w:pStyle w:val="Ttulo4"/>
+      </w:pPr>
+      <w:r>
+        <w:t>GESTIÓN</w:t>
+      </w:r>
+    </w:p>
+    <w:p/>
+    <w:p>
+      <w:pPr>
+        <w:ind w:firstLine="709"/>
+      </w:pPr>
+      <w:r>
+        <w:t xml:space="preserve">Se identificará el tipo de ataque y </w:t>
+      </w:r>
+      <w:r>
+        <w:t>en relación con</w:t>
+      </w:r>
+      <w:r>
+        <w:t xml:space="preserve"> eso, se decidirá s</w:t>
+      </w:r>
+      <w:r>
+        <w:t>uspender el sistema, evaluar los daños y solucionar las problemáticas existentes para volver a levantar el servicio.</w:t>
+      </w:r>
+    </w:p>
+    <w:p>
+      <w:pPr>
+        <w:ind w:firstLine="709"/>
+      </w:pPr>
+    </w:p>
+    <w:p>
+      <w:pPr>
+        <w:pStyle w:val="Ttulo3"/>
+      </w:pPr>
+      <w:r>
+        <w:t>DEMASIADAS CONSULTAS A LA BASE DE DATOS</w:t>
+      </w:r>
+    </w:p>
+    <w:p/>
+    <w:p>
+      <w:pPr>
+        <w:pStyle w:val="Ttulo4"/>
+      </w:pPr>
+      <w:r>
+        <w:t>EVITACIÓN</w:t>
+      </w:r>
+    </w:p>
+    <w:p/>
+    <w:p>
+      <w:pPr>
+        <w:ind w:firstLine="709"/>
+      </w:pPr>
+      <w:r>
+        <w:t>Se realizarán pruebas de estrés a la base de datos y estimaciones de cantidad de peticiones para poder seleccionar el hardware óptimo para el servicio.</w:t>
+      </w:r>
+    </w:p>
+    <w:p>
+      <w:pPr>
+        <w:spacing w:line="259" w:lineRule="auto"/>
+        <w:jc w:val="left"/>
+      </w:pPr>
+      <w:r>
+        <w:br w:type="page"/>
+      </w:r>
+    </w:p>
+    <w:p>
+      <w:pPr>
+        <w:pStyle w:val="Ttulo4"/>
+      </w:pPr>
+      <w:r>
+        <w:lastRenderedPageBreak/>
+        <w:t>MONITORIZACIÓN</w:t>
+      </w:r>
+    </w:p>
+    <w:p/>
+    <w:p>
+      <w:pPr>
+        <w:ind w:firstLine="709"/>
+      </w:pPr>
+      <w:r>
+        <w:t>Se llevará a cabo evaluaciones del rendimiento de la base de datos en relación con la cantidad de consultas realizadas. Con esto, se podrá decidir la contratación de hardware más potente según se necesite, además de ajustar las configuraciones del motor de base de datos.</w:t>
+      </w:r>
+    </w:p>
+    <w:p>
+      <w:pPr>
+        <w:ind w:firstLine="709"/>
+      </w:pPr>
+    </w:p>
+    <w:p>
+      <w:pPr>
+        <w:pStyle w:val="Ttulo4"/>
+      </w:pPr>
+      <w:r>
+        <w:t>GESTIÓN</w:t>
+      </w:r>
+    </w:p>
+    <w:p/>
+    <w:p>
+      <w:pPr>
+        <w:ind w:firstLine="709"/>
+      </w:pPr>
+      <w:r>
+        <w:t>Se evaluará cuanto es el exceso de utilización de base de datos y se contratará hardware más potente según sea necesario, además de ajustar las configuraciones del motor de base de datos.</w:t>
+      </w:r>
+    </w:p>
+    <w:p>
+      <w:pPr>
+        <w:ind w:firstLine="709"/>
+      </w:pPr>
+    </w:p>
+    <w:p>
+      <w:pPr>
+        <w:pStyle w:val="Ttulo3"/>
+      </w:pPr>
+      <w:r>
+        <w:t>CATÁSTROFE NATURAL</w:t>
+      </w:r>
+    </w:p>
+    <w:p/>
+    <w:p>
+      <w:pPr>
+        <w:pStyle w:val="Ttulo4"/>
+      </w:pPr>
+      <w:r>
+        <w:t>EVITACIÓN</w:t>
+      </w:r>
+    </w:p>
+    <w:p/>
+    <w:p>
+      <w:pPr>
+        <w:ind w:firstLine="709"/>
+      </w:pPr>
+      <w:r>
+        <w:t>Se utilizarán servicios de respaldo para la información de los clientes.</w:t>
+      </w:r>
+    </w:p>
+    <w:p>
+      <w:pPr>
+        <w:ind w:firstLine="709"/>
+      </w:pPr>
+    </w:p>
+    <w:p>
+      <w:pPr>
+        <w:pStyle w:val="Ttulo4"/>
+      </w:pPr>
+      <w:r>
+        <w:t>MONITORIZACIÓN</w:t>
+      </w:r>
+    </w:p>
+    <w:p/>
+    <w:p>
+      <w:pPr>
+        <w:ind w:firstLine="709"/>
+      </w:pPr>
+      <w:r>
+        <w:t>Se controlará la disponibilidad de los respaldos de forma mensual.</w:t>
+      </w:r>
+    </w:p>
+    <w:p>
+      <w:pPr>
+        <w:ind w:firstLine="709"/>
+      </w:pPr>
+    </w:p>
+    <w:p>
+      <w:pPr>
+        <w:pStyle w:val="Ttulo4"/>
+      </w:pPr>
+      <w:r>
+        <w:t>GESTIÓN</w:t>
+      </w:r>
+    </w:p>
+    <w:p/>
+    <w:p>
+      <w:pPr>
+        <w:ind w:firstLine="709"/>
+      </w:pPr>
+      <w:r>
+        <w:t>Se utilizarán los respaldos para poder reestablecer la disponibilidad del servicio.</w:t>
+      </w:r>
+    </w:p>
+    <w:p>
+      <w:pPr>
+        <w:pStyle w:val="Ttulo3"/>
+      </w:pPr>
+      <w:r>
+        <w:lastRenderedPageBreak/>
+        <w:t>DEMASIADO PROCESAMIENTO POR ALGORITMO</w:t>
+      </w:r>
+    </w:p>
+    <w:p/>
+    <w:p>
+      <w:pPr>
+        <w:pStyle w:val="Ttulo4"/>
+      </w:pPr>
+      <w:r>
+        <w:t>EVITACIÓN</w:t>
+      </w:r>
+    </w:p>
+    <w:p/>
+    <w:p>
+      <w:pPr>
+        <w:ind w:firstLine="709"/>
+      </w:pPr>
+      <w:r>
+        <w:t xml:space="preserve">Se llevarán a cabo pruebas de complejidad </w:t>
+      </w:r>
+      <w:proofErr w:type="spellStart"/>
+      <w:r>
+        <w:t>ciclomática</w:t>
+      </w:r>
+      <w:proofErr w:type="spellEnd"/>
+      <w:r>
+        <w:t>, pruebas de estrés y mejoras en el código en relación con utilizar mejores funciones que consuman la menor cantidad de procesamiento posible entregando un buen funcionamiento.</w:t>
+      </w:r>
+    </w:p>
+    <w:p>
+      <w:pPr>
+        <w:ind w:firstLine="709"/>
+      </w:pPr>
+    </w:p>
+    <w:p>
+      <w:pPr>
+        <w:pStyle w:val="Ttulo4"/>
+      </w:pPr>
+      <w:r>
+        <w:t>MONITORIZACIÓN</w:t>
+      </w:r>
+    </w:p>
+    <w:p/>
+    <w:p>
+      <w:pPr>
+        <w:ind w:firstLine="709"/>
+      </w:pPr>
+      <w:r>
+        <w:t>Se evaluará el consumo del servidor en cuanto a procesamiento para poder decidir sobre la contratación de hardware más potente.</w:t>
+      </w:r>
+    </w:p>
+    <w:p>
+      <w:pPr>
+        <w:ind w:firstLine="709"/>
+      </w:pPr>
+    </w:p>
+    <w:p>
+      <w:pPr>
+        <w:pStyle w:val="Ttulo4"/>
+      </w:pPr>
+      <w:r>
+        <w:t>GESTIÓN</w:t>
+      </w:r>
+    </w:p>
+    <w:p/>
+    <w:p>
+      <w:pPr>
+        <w:ind w:firstLine="709"/>
+      </w:pPr>
+      <w:r>
+        <w:t>Se contratará hardware más potente para el procesamiento del servidor.</w:t>
+      </w:r>
+    </w:p>
+    <w:p/>
+    <w:p>
+      <w:pPr>
         <w:pStyle w:val="Ttulo2"/>
       </w:pPr>
       <w:bookmarkStart w:id="46" w:name="_Toc486719934"/>
@@ -19741,6 +18987,7 @@
       </w:pPr>
       <w:bookmarkStart w:id="50" w:name="_Toc486719938"/>
       <w:r>
+        <w:lastRenderedPageBreak/>
         <w:t>CAJA BLANCA</w:t>
       </w:r>
       <w:bookmarkEnd w:id="50"/>
@@ -19817,7 +19064,19 @@
         <w:ind w:firstLine="709"/>
       </w:pPr>
       <w:r>
-        <w:t>Sin embargo, se recuerda encarecidamente que las necesidades de la institución van más allá de este proceso de planificación horaria, llegando hasta los docentes mismos que, sin ellos, no podría ser posible el funcionamiento de una institución académica. Como bien se ha mencionado en los Fundamentos Teóricos, se recuerda que la creación de una normativa que permita la regulación de la disponibilidad de los docentes es absolutamente necesaria para poder alcanzar un nivel de compactación adecuada y razonable, sin esta, las enormes variaciones entre cada disponibilidad seguirán existiendo haciendo prácticamente imposible alcanzar el nivel de compactación deseado o al menos cercano.</w:t>
+        <w:t>Sin embargo, se recuerda encarecidamente que las necesidades de la institución van más allá de este proceso de planificación horaria, llegando hasta los docentes mismos que, sin ellos, no podría ser posible el funcionamiento de una institución académica. C</w:t>
+      </w:r>
+      <w:r>
+        <w:t>omo bien se ha mencionado en la</w:t>
+      </w:r>
+      <w:r>
+        <w:t xml:space="preserve"> </w:t>
+      </w:r>
+      <w:r>
+        <w:t>Justificación</w:t>
+      </w:r>
+      <w:r>
+        <w:t>, se recuerda que la creación de una normativa que permita la regulación de la disponibilidad de los docentes es absolutamente necesaria para poder alcanzar un nivel de compactación adecuada y razonable, sin esta, las enormes variaciones entre cada disponibilidad seguirán existiendo haciendo prácticamente imposible alcanzar el nivel de compactación deseado o al menos cercano.</w:t>
       </w:r>
     </w:p>
     <w:p>
@@ -19944,7 +19203,7 @@
             <w:noProof/>
             <w:lang w:val="es-ES"/>
           </w:rPr>
-          <w:t>25</w:t>
+          <w:t>9</w:t>
         </w:r>
         <w:r>
           <w:fldChar w:fldCharType="end"/>
@@ -20242,7 +19501,7 @@
         <v:path o:extrusionok="f" gradientshapeok="t" o:connecttype="rect"/>
         <o:lock v:ext="edit" aspectratio="t"/>
       </v:shapetype>
-      <v:shape id="_x0000_i1047" type="#_x0000_t75" style="width:11.2pt;height:11.2pt" o:bullet="t">
+      <v:shape id="_x0000_i1138" type="#_x0000_t75" style="width:14.4pt;height:14.4pt" o:bullet="t">
         <v:imagedata r:id="rId1" o:title="clip_image001"/>
       </v:shape>
     </w:pict>
@@ -22323,6 +21582,119 @@
     </w:lvl>
   </w:abstractNum>
   <w:abstractNum w:abstractNumId="19" w15:restartNumberingAfterBreak="0">
+    <w:nsid w:val="784A7E16"/>
+    <w:multiLevelType w:val="hybridMultilevel"/>
+    <w:tmpl w:val="AC14FE7A"/>
+    <w:lvl w:ilvl="0" w:tplc="340A0001">
+      <w:start w:val="1"/>
+      <w:numFmt w:val="bullet"/>
+      <w:lvlText w:val=""/>
+      <w:lvlJc w:val="left"/>
+      <w:pPr>
+        <w:ind w:left="1429" w:hanging="360"/>
+      </w:pPr>
+      <w:rPr>
+        <w:rFonts w:ascii="Symbol" w:hAnsi="Symbol" w:hint="default"/>
+      </w:rPr>
+    </w:lvl>
+    <w:lvl w:ilvl="1" w:tplc="340A0003" w:tentative="1">
+      <w:start w:val="1"/>
+      <w:numFmt w:val="bullet"/>
+      <w:lvlText w:val="o"/>
+      <w:lvlJc w:val="left"/>
+      <w:pPr>
+        <w:ind w:left="2149" w:hanging="360"/>
+      </w:pPr>
+      <w:rPr>
+        <w:rFonts w:ascii="Courier New" w:hAnsi="Courier New" w:cs="Courier New" w:hint="default"/>
+      </w:rPr>
+    </w:lvl>
+    <w:lvl w:ilvl="2" w:tplc="340A0005" w:tentative="1">
+      <w:start w:val="1"/>
+      <w:numFmt w:val="bullet"/>
+      <w:lvlText w:val=""/>
+      <w:lvlJc w:val="left"/>
+      <w:pPr>
+        <w:ind w:left="2869" w:hanging="360"/>
+      </w:pPr>
+      <w:rPr>
+        <w:rFonts w:ascii="Wingdings" w:hAnsi="Wingdings" w:hint="default"/>
+      </w:rPr>
+    </w:lvl>
+    <w:lvl w:ilvl="3" w:tplc="340A0001" w:tentative="1">
+      <w:start w:val="1"/>
+      <w:numFmt w:val="bullet"/>
+      <w:lvlText w:val=""/>
+      <w:lvlJc w:val="left"/>
+      <w:pPr>
+        <w:ind w:left="3589" w:hanging="360"/>
+      </w:pPr>
+      <w:rPr>
+        <w:rFonts w:ascii="Symbol" w:hAnsi="Symbol" w:hint="default"/>
+      </w:rPr>
+    </w:lvl>
+    <w:lvl w:ilvl="4" w:tplc="340A0003" w:tentative="1">
+      <w:start w:val="1"/>
+      <w:numFmt w:val="bullet"/>
+      <w:lvlText w:val="o"/>
+      <w:lvlJc w:val="left"/>
+      <w:pPr>
+        <w:ind w:left="4309" w:hanging="360"/>
+      </w:pPr>
+      <w:rPr>
+        <w:rFonts w:ascii="Courier New" w:hAnsi="Courier New" w:cs="Courier New" w:hint="default"/>
+      </w:rPr>
+    </w:lvl>
+    <w:lvl w:ilvl="5" w:tplc="340A0005" w:tentative="1">
+      <w:start w:val="1"/>
+      <w:numFmt w:val="bullet"/>
+      <w:lvlText w:val=""/>
+      <w:lvlJc w:val="left"/>
+      <w:pPr>
+        <w:ind w:left="5029" w:hanging="360"/>
+      </w:pPr>
+      <w:rPr>
+        <w:rFonts w:ascii="Wingdings" w:hAnsi="Wingdings" w:hint="default"/>
+      </w:rPr>
+    </w:lvl>
+    <w:lvl w:ilvl="6" w:tplc="340A0001" w:tentative="1">
+      <w:start w:val="1"/>
+      <w:numFmt w:val="bullet"/>
+      <w:lvlText w:val=""/>
+      <w:lvlJc w:val="left"/>
+      <w:pPr>
+        <w:ind w:left="5749" w:hanging="360"/>
+      </w:pPr>
+      <w:rPr>
+        <w:rFonts w:ascii="Symbol" w:hAnsi="Symbol" w:hint="default"/>
+      </w:rPr>
+    </w:lvl>
+    <w:lvl w:ilvl="7" w:tplc="340A0003" w:tentative="1">
+      <w:start w:val="1"/>
+      <w:numFmt w:val="bullet"/>
+      <w:lvlText w:val="o"/>
+      <w:lvlJc w:val="left"/>
+      <w:pPr>
+        <w:ind w:left="6469" w:hanging="360"/>
+      </w:pPr>
+      <w:rPr>
+        <w:rFonts w:ascii="Courier New" w:hAnsi="Courier New" w:cs="Courier New" w:hint="default"/>
+      </w:rPr>
+    </w:lvl>
+    <w:lvl w:ilvl="8" w:tplc="340A0005" w:tentative="1">
+      <w:start w:val="1"/>
+      <w:numFmt w:val="bullet"/>
+      <w:lvlText w:val=""/>
+      <w:lvlJc w:val="left"/>
+      <w:pPr>
+        <w:ind w:left="7189" w:hanging="360"/>
+      </w:pPr>
+      <w:rPr>
+        <w:rFonts w:ascii="Wingdings" w:hAnsi="Wingdings" w:hint="default"/>
+      </w:rPr>
+    </w:lvl>
+  </w:abstractNum>
+  <w:abstractNum w:abstractNumId="20" w15:restartNumberingAfterBreak="0">
     <w:nsid w:val="7B820AE7"/>
     <w:multiLevelType w:val="hybridMultilevel"/>
     <w:tmpl w:val="EECA603C"/>
@@ -22472,7 +21844,7 @@
     <w:abstractNumId w:val="4"/>
   </w:num>
   <w:num w:numId="13">
-    <w:abstractNumId w:val="19"/>
+    <w:abstractNumId w:val="20"/>
   </w:num>
   <w:num w:numId="14">
     <w:abstractNumId w:val="1"/>
@@ -22497,6 +21869,9 @@
   </w:num>
   <w:num w:numId="21">
     <w:abstractNumId w:val="2"/>
+  </w:num>
+  <w:num w:numId="22">
+    <w:abstractNumId w:val="19"/>
   </w:num>
 </w:numbering>
 </file>
@@ -22998,10 +22373,9 @@
     <w:next w:val="Normal"/>
     <w:link w:val="Ttulo4Car"/>
     <w:uiPriority w:val="9"/>
-    <w:semiHidden/>
     <w:unhideWhenUsed/>
     <w:qFormat/>
-    <w:rsid w:val="00C7688B"/>
+    <w:rsid w:val="00574461"/>
     <w:pPr>
       <w:keepNext/>
       <w:keepLines/>
@@ -23013,10 +22387,10 @@
       <w:outlineLvl w:val="3"/>
     </w:pPr>
     <w:rPr>
-      <w:rFonts w:asciiTheme="majorHAnsi" w:eastAsiaTheme="majorEastAsia" w:hAnsiTheme="majorHAnsi" w:cstheme="majorBidi"/>
+      <w:rFonts w:eastAsiaTheme="majorEastAsia" w:cstheme="majorBidi"/>
+      <w:b/>
       <w:i/>
       <w:iCs/>
-      <w:color w:val="2E74B5" w:themeColor="accent1" w:themeShade="BF"/>
     </w:rPr>
   </w:style>
   <w:style w:type="paragraph" w:styleId="Ttulo5">
@@ -23025,7 +22399,6 @@
     <w:next w:val="Normal"/>
     <w:link w:val="Ttulo5Car"/>
     <w:uiPriority w:val="9"/>
-    <w:semiHidden/>
     <w:unhideWhenUsed/>
     <w:qFormat/>
     <w:rsid w:val="00C7688B"/>
@@ -23331,13 +22704,13 @@
     <w:basedOn w:val="Fuentedeprrafopredeter"/>
     <w:link w:val="Ttulo4"/>
     <w:uiPriority w:val="9"/>
-    <w:semiHidden/>
-    <w:rsid w:val="00C7688B"/>
+    <w:rsid w:val="00574461"/>
     <w:rPr>
-      <w:rFonts w:asciiTheme="majorHAnsi" w:eastAsiaTheme="majorEastAsia" w:hAnsiTheme="majorHAnsi" w:cstheme="majorBidi"/>
+      <w:rFonts w:ascii="Arial" w:eastAsiaTheme="majorEastAsia" w:hAnsi="Arial" w:cstheme="majorBidi"/>
+      <w:b/>
       <w:i/>
       <w:iCs/>
-      <w:color w:val="2E74B5" w:themeColor="accent1" w:themeShade="BF"/>
+      <w:sz w:val="24"/>
     </w:rPr>
   </w:style>
   <w:style w:type="character" w:customStyle="1" w:styleId="Ttulo5Car">
@@ -23345,7 +22718,6 @@
     <w:basedOn w:val="Fuentedeprrafopredeter"/>
     <w:link w:val="Ttulo5"/>
     <w:uiPriority w:val="9"/>
-    <w:semiHidden/>
     <w:rsid w:val="00C7688B"/>
     <w:rPr>
       <w:rFonts w:asciiTheme="majorHAnsi" w:eastAsiaTheme="majorEastAsia" w:hAnsiTheme="majorHAnsi" w:cstheme="majorBidi"/>
@@ -24103,7 +23475,7 @@
 </file>
 
 <file path=customXml/itemProps1.xml><?xml version="1.0" encoding="utf-8"?>
-<ds:datastoreItem xmlns:ds="http://schemas.openxmlformats.org/officeDocument/2006/customXml" ds:itemID="{25DCC49D-5471-4A91-AA50-A8B3943DDBC6}">
+<ds:datastoreItem xmlns:ds="http://schemas.openxmlformats.org/officeDocument/2006/customXml" ds:itemID="{AC4F2508-2108-4428-9931-209BD5FBA441}">
   <ds:schemaRefs>
     <ds:schemaRef ds:uri="http://schemas.openxmlformats.org/officeDocument/2006/bibliography"/>
   </ds:schemaRefs>

</xml_diff>

<commit_message>
Se modifica el modelo entidad relacion para introducir al usuario y corregir las primaryKey de las entidades
</commit_message>
<xml_diff>
--- a/docs/Documento Taller de Proyecto de Software.docx
+++ b/docs/Documento Taller de Proyecto de Software.docx
@@ -7925,8 +7925,6 @@
         </w:rPr>
         <w:t>ÍNDICE DE TABLAS</w:t>
       </w:r>
-      <w:bookmarkStart w:id="5" w:name="_GoBack"/>
-      <w:bookmarkEnd w:id="5"/>
     </w:p>
     <w:p>
       <w:pPr>
@@ -8205,12 +8203,12 @@
       <w:pPr>
         <w:pStyle w:val="Ttulo1"/>
       </w:pPr>
-      <w:bookmarkStart w:id="6" w:name="_Toc486863978"/>
+      <w:bookmarkStart w:id="5" w:name="_Toc486863978"/>
       <w:r>
         <w:lastRenderedPageBreak/>
         <w:t>INTRODUCCIÓN</w:t>
       </w:r>
-      <w:bookmarkEnd w:id="6"/>
+      <w:bookmarkEnd w:id="5"/>
     </w:p>
     <w:p/>
     <w:p>
@@ -8337,14 +8335,14 @@
       <w:pPr>
         <w:pStyle w:val="Ttulo1"/>
       </w:pPr>
-      <w:bookmarkStart w:id="7" w:name="_DESCRIPCIÓN_EMPRESA_CLIENTE"/>
-      <w:bookmarkStart w:id="8" w:name="_Toc486863979"/>
-      <w:bookmarkEnd w:id="7"/>
+      <w:bookmarkStart w:id="6" w:name="_DESCRIPCIÓN_EMPRESA_CLIENTE"/>
+      <w:bookmarkStart w:id="7" w:name="_Toc486863979"/>
+      <w:bookmarkEnd w:id="6"/>
       <w:r>
         <w:lastRenderedPageBreak/>
         <w:t>DESCRIPCIÓN EMPRESA CLIENTE</w:t>
       </w:r>
-      <w:bookmarkEnd w:id="8"/>
+      <w:bookmarkEnd w:id="7"/>
     </w:p>
     <w:p/>
     <w:p>
@@ -8507,38 +8505,25 @@
           <w:noProof/>
         </w:rPr>
       </w:pPr>
-      <w:bookmarkStart w:id="9" w:name="_Toc486864046"/>
+      <w:bookmarkStart w:id="8" w:name="_Toc486864046"/>
       <w:r>
         <w:t xml:space="preserve">Ilustración </w:t>
       </w:r>
-      <w:r>
-        <w:fldChar w:fldCharType="begin"/>
-      </w:r>
-      <w:r>
-        <w:instrText xml:space="preserve"> SEQ Ilustración \* ARABIC </w:instrText>
-      </w:r>
-      <w:r>
-        <w:fldChar w:fldCharType="separate"/>
-      </w:r>
-      <w:r>
-        <w:rPr>
-          <w:noProof/>
-        </w:rPr>
-        <w:t>1</w:t>
-      </w:r>
-      <w:r>
-        <w:rPr>
-          <w:noProof/>
-        </w:rPr>
-        <w:fldChar w:fldCharType="end"/>
-      </w:r>
+      <w:fldSimple w:instr=" SEQ Ilustración \* ARABIC ">
+        <w:r>
+          <w:rPr>
+            <w:noProof/>
+          </w:rPr>
+          <w:t>1</w:t>
+        </w:r>
+      </w:fldSimple>
       <w:r>
         <w:rPr>
           <w:noProof/>
         </w:rPr>
         <w:t xml:space="preserve"> - Organigrama de los involucrados en el proceso</w:t>
       </w:r>
-      <w:bookmarkEnd w:id="9"/>
+      <w:bookmarkEnd w:id="8"/>
     </w:p>
     <w:p/>
     <w:p>
@@ -8640,44 +8625,44 @@
       <w:pPr>
         <w:pStyle w:val="Ttulo1"/>
       </w:pPr>
-      <w:bookmarkStart w:id="10" w:name="_Toc486863980"/>
+      <w:bookmarkStart w:id="9" w:name="_Toc486863980"/>
       <w:r>
         <w:lastRenderedPageBreak/>
         <w:t>FORMULACIÓN Y DELIMITACIÓN DEL PROBLEMA EN ESTUDIO</w:t>
       </w:r>
+      <w:bookmarkEnd w:id="9"/>
+    </w:p>
+    <w:p/>
+    <w:p>
+      <w:pPr>
+        <w:ind w:firstLine="709"/>
+      </w:pPr>
+      <w:r>
+        <w:t>Antiguamente, las planificaciones de horario de los semestres académicos eran realizadas en papel, sin un sistema que permita la temprana visualización de posibles topones o errores en la claridad de la disponibilidad de los docentes y salas. Este proceso tomaba un excesivo tiempo debido a su altísima complejidad, haciéndolo muy difícil de llevar.</w:t>
+      </w:r>
+    </w:p>
+    <w:p>
+      <w:pPr>
+        <w:ind w:firstLine="709"/>
+      </w:pPr>
+      <w:r>
+        <w:t>En la actualidad, las planificaciones de horario de los semestres académicos son realizadas a través de un sistema incorporado en la plataforma de INACAP. Este sistema disminuye los errores mencionados con la forma anterior de planificación, sin embargo, no se simplifica el proceso y la complejidad de este (aunque no es tanta como en la forma anterior) sigue siendo un tema a la hora de planificar. Los tiempos siguen siendo muy altos y aún se presentan problemas de topones, falta de claridad en las disponibilidades de docentes y salas conllevando a una alta probabilidad de modificaciones en el horario en un plazo extenso de marcha blanca.</w:t>
+      </w:r>
+    </w:p>
+    <w:p>
+      <w:pPr>
+        <w:ind w:firstLine="709"/>
+      </w:pPr>
+    </w:p>
+    <w:p>
+      <w:pPr>
+        <w:pStyle w:val="Ttulo2"/>
+      </w:pPr>
+      <w:bookmarkStart w:id="10" w:name="_Toc486863981"/>
+      <w:r>
+        <w:t>PROYECTO PERTINENTE</w:t>
+      </w:r>
       <w:bookmarkEnd w:id="10"/>
-    </w:p>
-    <w:p/>
-    <w:p>
-      <w:pPr>
-        <w:ind w:firstLine="709"/>
-      </w:pPr>
-      <w:r>
-        <w:t>Antiguamente, las planificaciones de horario de los semestres académicos eran realizadas en papel, sin un sistema que permita la temprana visualización de posibles topones o errores en la claridad de la disponibilidad de los docentes y salas. Este proceso tomaba un excesivo tiempo debido a su altísima complejidad, haciéndolo muy difícil de llevar.</w:t>
-      </w:r>
-    </w:p>
-    <w:p>
-      <w:pPr>
-        <w:ind w:firstLine="709"/>
-      </w:pPr>
-      <w:r>
-        <w:t>En la actualidad, las planificaciones de horario de los semestres académicos son realizadas a través de un sistema incorporado en la plataforma de INACAP. Este sistema disminuye los errores mencionados con la forma anterior de planificación, sin embargo, no se simplifica el proceso y la complejidad de este (aunque no es tanta como en la forma anterior) sigue siendo un tema a la hora de planificar. Los tiempos siguen siendo muy altos y aún se presentan problemas de topones, falta de claridad en las disponibilidades de docentes y salas conllevando a una alta probabilidad de modificaciones en el horario en un plazo extenso de marcha blanca.</w:t>
-      </w:r>
-    </w:p>
-    <w:p>
-      <w:pPr>
-        <w:ind w:firstLine="709"/>
-      </w:pPr>
-    </w:p>
-    <w:p>
-      <w:pPr>
-        <w:pStyle w:val="Ttulo2"/>
-      </w:pPr>
-      <w:bookmarkStart w:id="11" w:name="_Toc486863981"/>
-      <w:r>
-        <w:t>PROYECTO PERTINENTE</w:t>
-      </w:r>
-      <w:bookmarkEnd w:id="11"/>
     </w:p>
     <w:p/>
     <w:p>
@@ -8710,11 +8695,11 @@
       <w:pPr>
         <w:pStyle w:val="Ttulo2"/>
       </w:pPr>
-      <w:bookmarkStart w:id="12" w:name="_Toc486863982"/>
+      <w:bookmarkStart w:id="11" w:name="_Toc486863982"/>
       <w:r>
         <w:t>JUSTIFICACIÓN</w:t>
       </w:r>
-      <w:bookmarkEnd w:id="12"/>
+      <w:bookmarkEnd w:id="11"/>
     </w:p>
     <w:p>
       <w:pPr>
@@ -8787,19 +8772,50 @@
       <w:pPr>
         <w:pStyle w:val="Ttulo2"/>
       </w:pPr>
-      <w:bookmarkStart w:id="13" w:name="_Toc486863983"/>
+      <w:bookmarkStart w:id="12" w:name="_Toc486863983"/>
       <w:r>
         <w:t>ALCANCES</w:t>
       </w:r>
+      <w:bookmarkEnd w:id="12"/>
+    </w:p>
+    <w:p/>
+    <w:p>
+      <w:pPr>
+        <w:ind w:firstLine="709"/>
+      </w:pPr>
+      <w:r>
+        <w:t>El proyecto de sistema web de planificación horaria académica Edd permitirá la planificación horaria académica de una semana para las secciones de una carrera seleccionada. Estos horarios estarán construidos en relación con la información ingresada al sistema por los usuarios.</w:t>
+      </w:r>
+    </w:p>
+    <w:p>
+      <w:pPr>
+        <w:ind w:firstLine="709"/>
+      </w:pPr>
+      <w:r>
+        <w:t>El proyecto será realizado como plataforma web para satisfacer las necesidades de portabilidad requerida por los clientes y entregar un servicio más expedito.</w:t>
+      </w:r>
+    </w:p>
+    <w:p>
+      <w:pPr>
+        <w:ind w:firstLine="709"/>
+      </w:pPr>
+    </w:p>
+    <w:p>
+      <w:pPr>
+        <w:pStyle w:val="Ttulo2"/>
+      </w:pPr>
+      <w:bookmarkStart w:id="13" w:name="_Toc486863984"/>
+      <w:r>
+        <w:t>LÍMITES</w:t>
+      </w:r>
       <w:bookmarkEnd w:id="13"/>
     </w:p>
-    <w:p/>
     <w:p>
       <w:pPr>
         <w:ind w:firstLine="709"/>
       </w:pPr>
       <w:r>
-        <w:t>El proyecto de sistema web de planificación horaria académica Edd permitirá la planificación horaria académica de una semana para las secciones de una carrera seleccionada. Estos horarios estarán construidos en relación con la información ingresada al sistema por los usuarios.</w:t>
+        <w:t>El sistema solo permitirá la planificación académica y el ingreso de la información necesaria para esto. La información necesaria para el proceso tendrá que estar preparada y validada con anterioridad por los usuarios.</w:t>
       </w:r>
     </w:p>
     <w:p>
@@ -8807,44 +8823,13 @@
         <w:ind w:firstLine="709"/>
       </w:pPr>
       <w:r>
-        <w:t>El proyecto será realizado como plataforma web para satisfacer las necesidades de portabilidad requerida por los clientes y entregar un servicio más expedito.</w:t>
+        <w:t>La estructura del proyecto en cuanto a software se refiere está hecha en base a las necesidades de planificación académica de INACAP. Por lo tanto, las instituciones deben adaptarse a la estructura para poder hacer uso del sistema.</w:t>
       </w:r>
     </w:p>
     <w:p>
       <w:pPr>
         <w:ind w:firstLine="709"/>
       </w:pPr>
-    </w:p>
-    <w:p>
-      <w:pPr>
-        <w:pStyle w:val="Ttulo2"/>
-      </w:pPr>
-      <w:bookmarkStart w:id="14" w:name="_Toc486863984"/>
-      <w:r>
-        <w:t>LÍMITES</w:t>
-      </w:r>
-      <w:bookmarkEnd w:id="14"/>
-    </w:p>
-    <w:p>
-      <w:pPr>
-        <w:ind w:firstLine="709"/>
-      </w:pPr>
-      <w:r>
-        <w:t>El sistema solo permitirá la planificación académica y el ingreso de la información necesaria para esto. La información necesaria para el proceso tendrá que estar preparada y validada con anterioridad por los usuarios.</w:t>
-      </w:r>
-    </w:p>
-    <w:p>
-      <w:pPr>
-        <w:ind w:firstLine="709"/>
-      </w:pPr>
-      <w:r>
-        <w:t>La estructura del proyecto en cuanto a software se refiere está hecha en base a las necesidades de planificación académica de INACAP. Por lo tanto, las instituciones deben adaptarse a la estructura para poder hacer uso del sistema.</w:t>
-      </w:r>
-    </w:p>
-    <w:p>
-      <w:pPr>
-        <w:ind w:firstLine="709"/>
-      </w:pPr>
       <w:r>
         <w:t>El tiempo máximo de entrega es la mencionada en el objetivo general y el costo del proyecto no deberá superar lo especificado en la viabilidad económica.</w:t>
       </w:r>
@@ -8853,47 +8838,47 @@
       <w:pPr>
         <w:pStyle w:val="Ttulo1"/>
       </w:pPr>
-      <w:bookmarkStart w:id="15" w:name="_Toc486863985"/>
+      <w:bookmarkStart w:id="14" w:name="_Toc486863985"/>
       <w:r>
         <w:lastRenderedPageBreak/>
         <w:t>OBJETIVOS</w:t>
       </w:r>
+      <w:bookmarkEnd w:id="14"/>
+    </w:p>
+    <w:p/>
+    <w:p>
+      <w:pPr>
+        <w:pStyle w:val="Ttulo2"/>
+      </w:pPr>
+      <w:bookmarkStart w:id="15" w:name="_Toc486863986"/>
+      <w:r>
+        <w:t>OBJETIVO GENERAL</w:t>
+      </w:r>
       <w:bookmarkEnd w:id="15"/>
     </w:p>
     <w:p/>
     <w:p>
       <w:pPr>
+        <w:ind w:firstLine="709"/>
+      </w:pPr>
+      <w:r>
+        <w:t>Desarrollar un sistema web capaz de planificar de una a tres soluciones horarias para los semestres académicos de la Universidad Tecnológica de Chile, INACAP, sede Chillán antes del 30 de noviembre del 2017.</w:t>
+      </w:r>
+    </w:p>
+    <w:p>
+      <w:pPr>
+        <w:ind w:firstLine="709"/>
+      </w:pPr>
+    </w:p>
+    <w:p>
+      <w:pPr>
         <w:pStyle w:val="Ttulo2"/>
       </w:pPr>
-      <w:bookmarkStart w:id="16" w:name="_Toc486863986"/>
-      <w:r>
-        <w:t>OBJETIVO GENERAL</w:t>
+      <w:bookmarkStart w:id="16" w:name="_Toc486863987"/>
+      <w:r>
+        <w:t>OBJETIVOS ESPECÍFICOS</w:t>
       </w:r>
       <w:bookmarkEnd w:id="16"/>
-    </w:p>
-    <w:p/>
-    <w:p>
-      <w:pPr>
-        <w:ind w:firstLine="709"/>
-      </w:pPr>
-      <w:r>
-        <w:t>Desarrollar un sistema web capaz de planificar de una a tres soluciones horarias para los semestres académicos de la Universidad Tecnológica de Chile, INACAP, sede Chillán antes del 30 de noviembre del 2017.</w:t>
-      </w:r>
-    </w:p>
-    <w:p>
-      <w:pPr>
-        <w:ind w:firstLine="709"/>
-      </w:pPr>
-    </w:p>
-    <w:p>
-      <w:pPr>
-        <w:pStyle w:val="Ttulo2"/>
-      </w:pPr>
-      <w:bookmarkStart w:id="17" w:name="_Toc486863987"/>
-      <w:r>
-        <w:t>OBJETIVOS ESPECÍFICOS</w:t>
-      </w:r>
-      <w:bookmarkEnd w:id="17"/>
     </w:p>
     <w:p/>
     <w:p>
@@ -8960,12 +8945,12 @@
       <w:pPr>
         <w:pStyle w:val="Ttulo1"/>
       </w:pPr>
-      <w:bookmarkStart w:id="18" w:name="_Toc486863988"/>
+      <w:bookmarkStart w:id="17" w:name="_Toc486863988"/>
       <w:r>
         <w:lastRenderedPageBreak/>
         <w:t>METODOLOGÍA DE PROGRAMACIÓN A UTILIZAR</w:t>
       </w:r>
-      <w:bookmarkEnd w:id="18"/>
+      <w:bookmarkEnd w:id="17"/>
     </w:p>
     <w:p/>
     <w:p>
@@ -9006,11 +8991,11 @@
       <w:pPr>
         <w:pStyle w:val="Ttulo2"/>
       </w:pPr>
-      <w:bookmarkStart w:id="19" w:name="_Toc486863989"/>
+      <w:bookmarkStart w:id="18" w:name="_Toc486863989"/>
       <w:r>
         <w:t>CICLO DE VIDA</w:t>
       </w:r>
-      <w:bookmarkEnd w:id="19"/>
+      <w:bookmarkEnd w:id="18"/>
     </w:p>
     <w:p/>
     <w:p>
@@ -9050,21 +9035,41 @@
       <w:pPr>
         <w:pStyle w:val="Ttulo1"/>
       </w:pPr>
-      <w:bookmarkStart w:id="20" w:name="_Toc486863990"/>
+      <w:bookmarkStart w:id="19" w:name="_Toc486863990"/>
       <w:r>
         <w:lastRenderedPageBreak/>
         <w:t>FACTIBILIDADES</w:t>
       </w:r>
+      <w:bookmarkEnd w:id="19"/>
+    </w:p>
+    <w:p/>
+    <w:p>
+      <w:pPr>
+        <w:pStyle w:val="Ttulo2"/>
+      </w:pPr>
+      <w:bookmarkStart w:id="20" w:name="_Toc486863991"/>
+      <w:r>
+        <w:t>VIABILIDAD TÉCNICA</w:t>
+      </w:r>
       <w:bookmarkEnd w:id="20"/>
     </w:p>
     <w:p/>
     <w:p>
       <w:pPr>
-        <w:pStyle w:val="Ttulo2"/>
-      </w:pPr>
-      <w:bookmarkStart w:id="21" w:name="_Toc486863991"/>
-      <w:r>
-        <w:t>VIABILIDAD TÉCNICA</w:t>
+        <w:ind w:firstLine="709"/>
+      </w:pPr>
+      <w:r>
+        <w:t>Acerca de los requisitos técnicos del proyecto, se pueden dividir en distintas categorías.</w:t>
+      </w:r>
+    </w:p>
+    <w:p/>
+    <w:p>
+      <w:pPr>
+        <w:pStyle w:val="Ttulo3"/>
+      </w:pPr>
+      <w:bookmarkStart w:id="21" w:name="_Toc486863992"/>
+      <w:r>
+        <w:t>DISEÑO DE BASE DE DATOS</w:t>
       </w:r>
       <w:bookmarkEnd w:id="21"/>
     </w:p>
@@ -9074,7 +9079,7 @@
         <w:ind w:firstLine="709"/>
       </w:pPr>
       <w:r>
-        <w:t>Acerca de los requisitos técnicos del proyecto, se pueden dividir en distintas categorías.</w:t>
+        <w:t>Para el diseño físico de la base de datos, se utilizarán diagramas MER que permiten un fácil entendimiento y visualización previa y posterior en cuanto a bases de datos relacionales.</w:t>
       </w:r>
     </w:p>
     <w:p/>
@@ -9082,9 +9087,9 @@
       <w:pPr>
         <w:pStyle w:val="Ttulo3"/>
       </w:pPr>
-      <w:bookmarkStart w:id="22" w:name="_Toc486863992"/>
-      <w:r>
-        <w:t>DISEÑO DE BASE DE DATOS</w:t>
+      <w:bookmarkStart w:id="22" w:name="_Toc486863993"/>
+      <w:r>
+        <w:t>MODELAMIENTO UML</w:t>
       </w:r>
       <w:bookmarkEnd w:id="22"/>
     </w:p>
@@ -9094,7 +9099,13 @@
         <w:ind w:firstLine="709"/>
       </w:pPr>
       <w:r>
-        <w:t>Para el diseño físico de la base de datos, se utilizarán diagramas MER que permiten un fácil entendimiento y visualización previa y posterior en cuanto a bases de datos relacionales.</w:t>
+        <w:t>Para el modelamiento del comportamiento, estructura e interacción del usuario con e</w:t>
+      </w:r>
+      <w:r>
+        <w:t>l sistema, se utilizará UML v2</w:t>
+      </w:r>
+      <w:r>
+        <w:t xml:space="preserve"> que permite la diagramación de los procesos, actividades, pasos, respuestas, etc, del sistema de una forma sencilla y aclaradora.</w:t>
       </w:r>
     </w:p>
     <w:p/>
@@ -9102,37 +9113,11 @@
       <w:pPr>
         <w:pStyle w:val="Ttulo3"/>
       </w:pPr>
-      <w:bookmarkStart w:id="23" w:name="_Toc486863993"/>
-      <w:r>
-        <w:t>MODELAMIENTO UML</w:t>
+      <w:bookmarkStart w:id="23" w:name="_Toc486863994"/>
+      <w:r>
+        <w:t>LIBRERÍAS</w:t>
       </w:r>
       <w:bookmarkEnd w:id="23"/>
-    </w:p>
-    <w:p/>
-    <w:p>
-      <w:pPr>
-        <w:ind w:firstLine="709"/>
-      </w:pPr>
-      <w:r>
-        <w:t>Para el modelamiento del comportamiento, estructura e interacción del usuario con e</w:t>
-      </w:r>
-      <w:r>
-        <w:t>l sistema, se utilizará UML v2</w:t>
-      </w:r>
-      <w:r>
-        <w:t xml:space="preserve"> que permite la diagramación de los procesos, actividades, pasos, respuestas, etc, del sistema de una forma sencilla y aclaradora.</w:t>
-      </w:r>
-    </w:p>
-    <w:p/>
-    <w:p>
-      <w:pPr>
-        <w:pStyle w:val="Ttulo3"/>
-      </w:pPr>
-      <w:bookmarkStart w:id="24" w:name="_Toc486863994"/>
-      <w:r>
-        <w:t>LIBRERÍAS</w:t>
-      </w:r>
-      <w:bookmarkEnd w:id="24"/>
     </w:p>
     <w:p/>
     <w:p>
@@ -9166,11 +9151,11 @@
       <w:pPr>
         <w:pStyle w:val="Ttulo3"/>
       </w:pPr>
-      <w:bookmarkStart w:id="25" w:name="_Toc486863995"/>
+      <w:bookmarkStart w:id="24" w:name="_Toc486863995"/>
       <w:r>
         <w:t>LENGUAJES DE PROGRAMACIÓN</w:t>
       </w:r>
-      <w:bookmarkEnd w:id="25"/>
+      <w:bookmarkEnd w:id="24"/>
     </w:p>
     <w:p/>
     <w:p>
@@ -9220,12 +9205,12 @@
       <w:pPr>
         <w:pStyle w:val="Ttulo3"/>
       </w:pPr>
-      <w:bookmarkStart w:id="26" w:name="_Toc486863996"/>
+      <w:bookmarkStart w:id="25" w:name="_Toc486863996"/>
       <w:r>
         <w:lastRenderedPageBreak/>
         <w:t>MOTOR DE BASE DE DATOS</w:t>
       </w:r>
-      <w:bookmarkEnd w:id="26"/>
+      <w:bookmarkEnd w:id="25"/>
     </w:p>
     <w:p/>
     <w:p>
@@ -9325,12 +9310,12 @@
       <w:pPr>
         <w:pStyle w:val="Ttulo3"/>
       </w:pPr>
-      <w:bookmarkStart w:id="27" w:name="_Toc486863997"/>
+      <w:bookmarkStart w:id="26" w:name="_Toc486863997"/>
       <w:r>
         <w:lastRenderedPageBreak/>
         <w:t>SERVIDOR</w:t>
       </w:r>
-      <w:bookmarkEnd w:id="27"/>
+      <w:bookmarkEnd w:id="26"/>
     </w:p>
     <w:p/>
     <w:p>
@@ -9410,11 +9395,11 @@
       <w:pPr>
         <w:pStyle w:val="Ttulo3"/>
       </w:pPr>
-      <w:bookmarkStart w:id="28" w:name="_Toc486863998"/>
+      <w:bookmarkStart w:id="27" w:name="_Toc486863998"/>
       <w:r>
         <w:t>EQUIPAMIENTO PARA EL DESARROLLO</w:t>
       </w:r>
-      <w:bookmarkEnd w:id="28"/>
+      <w:bookmarkEnd w:id="27"/>
     </w:p>
     <w:p/>
     <w:p>
@@ -9496,11 +9481,11 @@
       <w:pPr>
         <w:pStyle w:val="Ttulo2"/>
       </w:pPr>
-      <w:bookmarkStart w:id="29" w:name="_Toc486863999"/>
+      <w:bookmarkStart w:id="28" w:name="_Toc486863999"/>
       <w:r>
         <w:t>VIABILIDAD OPERACIONAL</w:t>
       </w:r>
-      <w:bookmarkEnd w:id="29"/>
+      <w:bookmarkEnd w:id="28"/>
     </w:p>
     <w:p>
       <w:pPr>
@@ -10345,11 +10330,11 @@
       <w:pPr>
         <w:pStyle w:val="Ttulo2"/>
       </w:pPr>
-      <w:bookmarkStart w:id="30" w:name="_Toc486864000"/>
+      <w:bookmarkStart w:id="29" w:name="_Toc486864000"/>
       <w:r>
         <w:t>VIABILIDAD FINANCIERA</w:t>
       </w:r>
-      <w:bookmarkEnd w:id="30"/>
+      <w:bookmarkEnd w:id="29"/>
     </w:p>
     <w:p>
       <w:pPr>
@@ -10411,38 +10396,25 @@
         <w:spacing w:line="360" w:lineRule="auto"/>
         <w:ind w:firstLine="708"/>
       </w:pPr>
-      <w:bookmarkStart w:id="31" w:name="_Toc486864047"/>
+      <w:bookmarkStart w:id="30" w:name="_Toc486864047"/>
       <w:r>
         <w:t xml:space="preserve">Ilustración </w:t>
       </w:r>
-      <w:r>
-        <w:fldChar w:fldCharType="begin"/>
-      </w:r>
-      <w:r>
-        <w:instrText xml:space="preserve"> SEQ Ilustración \* ARABIC </w:instrText>
-      </w:r>
-      <w:r>
-        <w:fldChar w:fldCharType="separate"/>
-      </w:r>
-      <w:r>
-        <w:rPr>
-          <w:noProof/>
-        </w:rPr>
-        <w:t>2</w:t>
-      </w:r>
-      <w:r>
-        <w:rPr>
-          <w:noProof/>
-        </w:rPr>
-        <w:fldChar w:fldCharType="end"/>
-      </w:r>
+      <w:fldSimple w:instr=" SEQ Ilustración \* ARABIC ">
+        <w:r>
+          <w:rPr>
+            <w:noProof/>
+          </w:rPr>
+          <w:t>2</w:t>
+        </w:r>
+      </w:fldSimple>
       <w:r>
         <w:rPr>
           <w:noProof/>
         </w:rPr>
         <w:t xml:space="preserve"> - Tabla de créditos de consumo en bancos chilenos</w:t>
       </w:r>
-      <w:bookmarkEnd w:id="31"/>
+      <w:bookmarkEnd w:id="30"/>
     </w:p>
     <w:p>
       <w:pPr>
@@ -10511,38 +10483,25 @@
         <w:spacing w:line="360" w:lineRule="auto"/>
         <w:jc w:val="center"/>
       </w:pPr>
-      <w:bookmarkStart w:id="32" w:name="_Toc486864048"/>
+      <w:bookmarkStart w:id="31" w:name="_Toc486864048"/>
       <w:r>
         <w:t xml:space="preserve">Ilustración </w:t>
       </w:r>
-      <w:r>
-        <w:fldChar w:fldCharType="begin"/>
-      </w:r>
-      <w:r>
-        <w:instrText xml:space="preserve"> SEQ Ilustración \* ARABIC </w:instrText>
-      </w:r>
-      <w:r>
-        <w:fldChar w:fldCharType="separate"/>
-      </w:r>
-      <w:r>
-        <w:rPr>
-          <w:noProof/>
-        </w:rPr>
-        <w:t>3</w:t>
-      </w:r>
-      <w:r>
-        <w:rPr>
-          <w:noProof/>
-        </w:rPr>
-        <w:fldChar w:fldCharType="end"/>
-      </w:r>
+      <w:fldSimple w:instr=" SEQ Ilustración \* ARABIC ">
+        <w:r>
+          <w:rPr>
+            <w:noProof/>
+          </w:rPr>
+          <w:t>3</w:t>
+        </w:r>
+      </w:fldSimple>
       <w:r>
         <w:rPr>
           <w:noProof/>
         </w:rPr>
         <w:t xml:space="preserve"> - Simulación de crédito de consumo en el banco BBVA</w:t>
       </w:r>
-      <w:bookmarkEnd w:id="32"/>
+      <w:bookmarkEnd w:id="31"/>
     </w:p>
     <w:p>
       <w:pPr>
@@ -10600,38 +10559,25 @@
           <w:noProof/>
         </w:rPr>
       </w:pPr>
-      <w:bookmarkStart w:id="33" w:name="_Toc486864049"/>
+      <w:bookmarkStart w:id="32" w:name="_Toc486864049"/>
       <w:r>
         <w:t xml:space="preserve">Ilustración </w:t>
       </w:r>
-      <w:r>
-        <w:fldChar w:fldCharType="begin"/>
-      </w:r>
-      <w:r>
-        <w:instrText xml:space="preserve"> SEQ Ilustración \* ARABIC </w:instrText>
-      </w:r>
-      <w:r>
-        <w:fldChar w:fldCharType="separate"/>
-      </w:r>
-      <w:r>
-        <w:rPr>
-          <w:noProof/>
-        </w:rPr>
-        <w:t>4</w:t>
-      </w:r>
-      <w:r>
-        <w:rPr>
-          <w:noProof/>
-        </w:rPr>
-        <w:fldChar w:fldCharType="end"/>
-      </w:r>
+      <w:fldSimple w:instr=" SEQ Ilustración \* ARABIC ">
+        <w:r>
+          <w:rPr>
+            <w:noProof/>
+          </w:rPr>
+          <w:t>4</w:t>
+        </w:r>
+      </w:fldSimple>
       <w:r>
         <w:rPr>
           <w:noProof/>
         </w:rPr>
         <w:t xml:space="preserve"> - Simulación de crédito de consumo en el Banco Estado</w:t>
       </w:r>
-      <w:bookmarkEnd w:id="33"/>
+      <w:bookmarkEnd w:id="32"/>
     </w:p>
     <w:p>
       <w:pPr>
@@ -10665,31 +10611,31 @@
       <w:pPr>
         <w:pStyle w:val="Ttulo2"/>
       </w:pPr>
-      <w:bookmarkStart w:id="34" w:name="_Toc486864001"/>
+      <w:bookmarkStart w:id="33" w:name="_Toc486864001"/>
       <w:r>
         <w:t>VIABILIDAD ECONÓMICA</w:t>
       </w:r>
+      <w:bookmarkEnd w:id="33"/>
+    </w:p>
+    <w:p/>
+    <w:p>
+      <w:pPr>
+        <w:ind w:firstLine="709"/>
+      </w:pPr>
+      <w:r>
+        <w:t>En esta sección se verán los costos monetarios del proyecto, como se financiará y las posibilidades de comercialización de este.</w:t>
+      </w:r>
+    </w:p>
+    <w:p/>
+    <w:p>
+      <w:pPr>
+        <w:pStyle w:val="Ttulo3"/>
+      </w:pPr>
+      <w:bookmarkStart w:id="34" w:name="_Toc486864002"/>
+      <w:r>
+        <w:t>COSTOS</w:t>
+      </w:r>
       <w:bookmarkEnd w:id="34"/>
-    </w:p>
-    <w:p/>
-    <w:p>
-      <w:pPr>
-        <w:ind w:firstLine="709"/>
-      </w:pPr>
-      <w:r>
-        <w:t>En esta sección se verán los costos monetarios del proyecto, como se financiará y las posibilidades de comercialización de este.</w:t>
-      </w:r>
-    </w:p>
-    <w:p/>
-    <w:p>
-      <w:pPr>
-        <w:pStyle w:val="Ttulo3"/>
-      </w:pPr>
-      <w:bookmarkStart w:id="35" w:name="_Toc486864002"/>
-      <w:r>
-        <w:t>COSTOS</w:t>
-      </w:r>
-      <w:bookmarkEnd w:id="35"/>
     </w:p>
     <w:p/>
     <w:p>
@@ -12686,35 +12632,25 @@
           <w:noProof/>
         </w:rPr>
       </w:pPr>
-      <w:bookmarkStart w:id="36" w:name="_Toc486864063"/>
+      <w:bookmarkStart w:id="35" w:name="_Toc486864063"/>
       <w:r>
         <w:t xml:space="preserve">Tabla </w:t>
       </w:r>
-      <w:r>
-        <w:fldChar w:fldCharType="begin"/>
-      </w:r>
-      <w:r>
-        <w:instrText xml:space="preserve"> SEQ Tabla \* ARABIC </w:instrText>
-      </w:r>
-      <w:r>
-        <w:fldChar w:fldCharType="separate"/>
-      </w:r>
-      <w:r>
-        <w:rPr>
-          <w:noProof/>
-        </w:rPr>
-        <w:t>1</w:t>
-      </w:r>
-      <w:r>
-        <w:fldChar w:fldCharType="end"/>
-      </w:r>
+      <w:fldSimple w:instr=" SEQ Tabla \* ARABIC ">
+        <w:r>
+          <w:rPr>
+            <w:noProof/>
+          </w:rPr>
+          <w:t>1</w:t>
+        </w:r>
+      </w:fldSimple>
       <w:r>
         <w:rPr>
           <w:noProof/>
         </w:rPr>
         <w:t xml:space="preserve"> - Tabla de costos del proyecto</w:t>
       </w:r>
-      <w:bookmarkEnd w:id="36"/>
+      <w:bookmarkEnd w:id="35"/>
     </w:p>
     <w:p>
       <w:pPr>
@@ -12738,39 +12674,39 @@
       <w:pPr>
         <w:pStyle w:val="Ttulo3"/>
       </w:pPr>
-      <w:bookmarkStart w:id="37" w:name="_Toc486864003"/>
+      <w:bookmarkStart w:id="36" w:name="_Toc486864003"/>
       <w:r>
         <w:t>COMERCIALIZACIÓN</w:t>
       </w:r>
+      <w:bookmarkEnd w:id="36"/>
+    </w:p>
+    <w:p/>
+    <w:p>
+      <w:pPr>
+        <w:ind w:firstLine="709"/>
+      </w:pPr>
+      <w:r>
+        <w:t>Las posibilidades de comercialización del proyecto se encontrarían en las instituciones académicas que tengan un nivel organizacional (a nivel de horario académico) parecido a la Universidad Tecnológica de Chile, INACAP.</w:t>
+      </w:r>
+    </w:p>
+    <w:p>
+      <w:pPr>
+        <w:ind w:firstLine="709"/>
+      </w:pPr>
+      <w:r>
+        <w:t>La posibilidad más clara en la actualidad es la universidad ya mencionada, debido a que esta es la solicitante del sistema.</w:t>
+      </w:r>
+    </w:p>
+    <w:p/>
+    <w:p>
+      <w:pPr>
+        <w:pStyle w:val="Ttulo2"/>
+      </w:pPr>
+      <w:bookmarkStart w:id="37" w:name="_Toc486864004"/>
+      <w:r>
+        <w:t>VIABILIDAD LEGAL</w:t>
+      </w:r>
       <w:bookmarkEnd w:id="37"/>
-    </w:p>
-    <w:p/>
-    <w:p>
-      <w:pPr>
-        <w:ind w:firstLine="709"/>
-      </w:pPr>
-      <w:r>
-        <w:t>Las posibilidades de comercialización del proyecto se encontrarían en las instituciones académicas que tengan un nivel organizacional (a nivel de horario académico) parecido a la Universidad Tecnológica de Chile, INACAP.</w:t>
-      </w:r>
-    </w:p>
-    <w:p>
-      <w:pPr>
-        <w:ind w:firstLine="709"/>
-      </w:pPr>
-      <w:r>
-        <w:t>La posibilidad más clara en la actualidad es la universidad ya mencionada, debido a que esta es la solicitante del sistema.</w:t>
-      </w:r>
-    </w:p>
-    <w:p/>
-    <w:p>
-      <w:pPr>
-        <w:pStyle w:val="Ttulo2"/>
-      </w:pPr>
-      <w:bookmarkStart w:id="38" w:name="_Toc486864004"/>
-      <w:r>
-        <w:t>VIABILIDAD LEGAL</w:t>
-      </w:r>
-      <w:bookmarkEnd w:id="38"/>
     </w:p>
     <w:p/>
     <w:p>
@@ -12823,12 +12759,12 @@
       <w:pPr>
         <w:pStyle w:val="Ttulo1"/>
       </w:pPr>
-      <w:bookmarkStart w:id="39" w:name="_Toc486864005"/>
+      <w:bookmarkStart w:id="38" w:name="_Toc486864005"/>
       <w:r>
         <w:lastRenderedPageBreak/>
         <w:t>MODELO DE NEGOCIOS</w:t>
       </w:r>
-      <w:bookmarkEnd w:id="39"/>
+      <w:bookmarkEnd w:id="38"/>
     </w:p>
     <w:p>
       <w:pPr>
@@ -12855,19 +12791,7 @@
           <w:rPr>
             <w:rStyle w:val="Hipervnculo"/>
           </w:rPr>
-          <w:t>Descripción Em</w:t>
-        </w:r>
-        <w:r>
-          <w:rPr>
-            <w:rStyle w:val="Hipervnculo"/>
-          </w:rPr>
-          <w:t>p</w:t>
-        </w:r>
-        <w:r>
-          <w:rPr>
-            <w:rStyle w:val="Hipervnculo"/>
-          </w:rPr>
-          <w:t>resa Cliente</w:t>
+          <w:t>Descripción Empresa Cliente</w:t>
         </w:r>
       </w:hyperlink>
       <w:r>
@@ -13563,12 +13487,12 @@
       <w:pPr>
         <w:pStyle w:val="Ttulo1"/>
       </w:pPr>
-      <w:bookmarkStart w:id="40" w:name="_Toc486864006"/>
+      <w:bookmarkStart w:id="39" w:name="_Toc486864006"/>
       <w:r>
         <w:lastRenderedPageBreak/>
         <w:t>DISEÑO LÓGICO</w:t>
       </w:r>
-      <w:bookmarkEnd w:id="40"/>
+      <w:bookmarkEnd w:id="39"/>
     </w:p>
     <w:p>
       <w:pPr>
@@ -13611,14 +13535,14 @@
       <w:pPr>
         <w:pStyle w:val="Ttulo2"/>
       </w:pPr>
-      <w:bookmarkStart w:id="41" w:name="_Toc486864007"/>
+      <w:bookmarkStart w:id="40" w:name="_Toc486864007"/>
       <w:r>
         <w:t>MODELO IDENTIDAD</w:t>
       </w:r>
       <w:r>
         <w:t xml:space="preserve"> RELACIÓN</w:t>
       </w:r>
-      <w:bookmarkEnd w:id="41"/>
+      <w:bookmarkEnd w:id="40"/>
     </w:p>
     <w:p>
       <w:pPr>
@@ -13629,9 +13553,9 @@
           <w:noProof/>
         </w:rPr>
         <w:drawing>
-          <wp:inline distT="0" distB="0" distL="0" distR="0" wp14:anchorId="7CCDEC7B" wp14:editId="56FA022A">
-            <wp:extent cx="5972175" cy="3685160"/>
-            <wp:effectExtent l="0" t="0" r="0" b="0"/>
+          <wp:inline distT="0" distB="0" distL="0" distR="0" wp14:anchorId="7CCDEC7B" wp14:editId="754C45B9">
+            <wp:extent cx="5972175" cy="3613677"/>
+            <wp:effectExtent l="0" t="0" r="0" b="6350"/>
             <wp:docPr id="6" name="Imagen 6"/>
             <wp:cNvGraphicFramePr>
               <a:graphicFrameLocks xmlns:a="http://schemas.openxmlformats.org/drawingml/2006/main" noChangeAspect="1"/>
@@ -13652,7 +13576,7 @@
                   <pic:spPr>
                     <a:xfrm>
                       <a:off x="0" y="0"/>
-                      <a:ext cx="5972175" cy="3685160"/>
+                      <a:ext cx="5972175" cy="3613677"/>
                     </a:xfrm>
                     <a:prstGeom prst="rect">
                       <a:avLst/>
@@ -13670,37 +13594,26 @@
         <w:pStyle w:val="Descripcin"/>
         <w:spacing w:line="360" w:lineRule="auto"/>
       </w:pPr>
-      <w:bookmarkStart w:id="42" w:name="_Toc486864050"/>
+      <w:bookmarkStart w:id="41" w:name="_Toc486864050"/>
       <w:r>
         <w:t xml:space="preserve">Ilustración </w:t>
       </w:r>
-      <w:r>
-        <w:fldChar w:fldCharType="begin"/>
-      </w:r>
-      <w:r>
-        <w:instrText xml:space="preserve"> SEQ Ilustración \* ARABIC </w:instrText>
-      </w:r>
-      <w:r>
-        <w:fldChar w:fldCharType="separate"/>
-      </w:r>
-      <w:r>
-        <w:rPr>
-          <w:noProof/>
-        </w:rPr>
-        <w:t>5</w:t>
-      </w:r>
-      <w:r>
-        <w:rPr>
-          <w:noProof/>
-        </w:rPr>
-        <w:fldChar w:fldCharType="end"/>
-      </w:r>
+      <w:fldSimple w:instr=" SEQ Ilustración \* ARABIC ">
+        <w:r>
+          <w:rPr>
+            <w:noProof/>
+          </w:rPr>
+          <w:t>5</w:t>
+        </w:r>
+      </w:fldSimple>
       <w:r>
         <w:rPr>
           <w:noProof/>
         </w:rPr>
         <w:t xml:space="preserve"> - Modelo Entidad Relación del proyecto</w:t>
       </w:r>
+      <w:bookmarkStart w:id="42" w:name="_GoBack"/>
+      <w:bookmarkEnd w:id="41"/>
       <w:bookmarkEnd w:id="42"/>
     </w:p>
     <w:p>
@@ -13771,27 +13684,14 @@
       <w:r>
         <w:t xml:space="preserve">Ilustración </w:t>
       </w:r>
-      <w:r>
-        <w:fldChar w:fldCharType="begin"/>
-      </w:r>
-      <w:r>
-        <w:instrText xml:space="preserve"> SEQ Ilustración \* ARABIC </w:instrText>
-      </w:r>
-      <w:r>
-        <w:fldChar w:fldCharType="separate"/>
-      </w:r>
-      <w:r>
-        <w:rPr>
-          <w:noProof/>
-        </w:rPr>
-        <w:t>6</w:t>
-      </w:r>
-      <w:r>
-        <w:rPr>
-          <w:noProof/>
-        </w:rPr>
-        <w:fldChar w:fldCharType="end"/>
-      </w:r>
+      <w:fldSimple w:instr=" SEQ Ilustración \* ARABIC ">
+        <w:r>
+          <w:rPr>
+            <w:noProof/>
+          </w:rPr>
+          <w:t>6</w:t>
+        </w:r>
+      </w:fldSimple>
       <w:r>
         <w:rPr>
           <w:noProof/>
@@ -13909,27 +13809,14 @@
       <w:r>
         <w:t xml:space="preserve">Ilustración </w:t>
       </w:r>
-      <w:r>
-        <w:fldChar w:fldCharType="begin"/>
-      </w:r>
-      <w:r>
-        <w:instrText xml:space="preserve"> SEQ Ilustración \* ARABIC </w:instrText>
-      </w:r>
-      <w:r>
-        <w:fldChar w:fldCharType="separate"/>
-      </w:r>
-      <w:r>
-        <w:rPr>
-          <w:noProof/>
-        </w:rPr>
-        <w:t>7</w:t>
-      </w:r>
-      <w:r>
-        <w:rPr>
-          <w:noProof/>
-        </w:rPr>
-        <w:fldChar w:fldCharType="end"/>
-      </w:r>
+      <w:fldSimple w:instr=" SEQ Ilustración \* ARABIC ">
+        <w:r>
+          <w:rPr>
+            <w:noProof/>
+          </w:rPr>
+          <w:t>7</w:t>
+        </w:r>
+      </w:fldSimple>
       <w:r>
         <w:rPr>
           <w:noProof/>
@@ -14020,27 +13907,14 @@
       <w:r>
         <w:t xml:space="preserve">Ilustración </w:t>
       </w:r>
-      <w:r>
-        <w:fldChar w:fldCharType="begin"/>
-      </w:r>
-      <w:r>
-        <w:instrText xml:space="preserve"> SEQ Ilustración \* ARABIC </w:instrText>
-      </w:r>
-      <w:r>
-        <w:fldChar w:fldCharType="separate"/>
-      </w:r>
-      <w:r>
-        <w:rPr>
-          <w:noProof/>
-        </w:rPr>
-        <w:t>8</w:t>
-      </w:r>
-      <w:r>
-        <w:rPr>
-          <w:noProof/>
-        </w:rPr>
-        <w:fldChar w:fldCharType="end"/>
-      </w:r>
+      <w:fldSimple w:instr=" SEQ Ilustración \* ARABIC ">
+        <w:r>
+          <w:rPr>
+            <w:noProof/>
+          </w:rPr>
+          <w:t>8</w:t>
+        </w:r>
+      </w:fldSimple>
       <w:r>
         <w:rPr>
           <w:noProof/>
@@ -14129,27 +14003,14 @@
       <w:r>
         <w:t xml:space="preserve">Ilustración </w:t>
       </w:r>
-      <w:r>
-        <w:fldChar w:fldCharType="begin"/>
-      </w:r>
-      <w:r>
-        <w:instrText xml:space="preserve"> SEQ Ilustración \* ARABIC </w:instrText>
-      </w:r>
-      <w:r>
-        <w:fldChar w:fldCharType="separate"/>
-      </w:r>
-      <w:r>
-        <w:rPr>
-          <w:noProof/>
-        </w:rPr>
-        <w:t>9</w:t>
-      </w:r>
-      <w:r>
-        <w:rPr>
-          <w:noProof/>
-        </w:rPr>
-        <w:fldChar w:fldCharType="end"/>
-      </w:r>
+      <w:fldSimple w:instr=" SEQ Ilustración \* ARABIC ">
+        <w:r>
+          <w:rPr>
+            <w:noProof/>
+          </w:rPr>
+          <w:t>9</w:t>
+        </w:r>
+      </w:fldSimple>
       <w:r>
         <w:rPr>
           <w:noProof/>
@@ -14232,27 +14093,14 @@
       <w:r>
         <w:t xml:space="preserve">Ilustración </w:t>
       </w:r>
-      <w:r>
-        <w:fldChar w:fldCharType="begin"/>
-      </w:r>
-      <w:r>
-        <w:instrText xml:space="preserve"> SEQ Ilustración \* ARABIC </w:instrText>
-      </w:r>
-      <w:r>
-        <w:fldChar w:fldCharType="separate"/>
-      </w:r>
-      <w:r>
-        <w:rPr>
-          <w:noProof/>
-        </w:rPr>
-        <w:t>10</w:t>
-      </w:r>
-      <w:r>
-        <w:rPr>
-          <w:noProof/>
-        </w:rPr>
-        <w:fldChar w:fldCharType="end"/>
-      </w:r>
+      <w:fldSimple w:instr=" SEQ Ilustración \* ARABIC ">
+        <w:r>
+          <w:rPr>
+            <w:noProof/>
+          </w:rPr>
+          <w:t>10</w:t>
+        </w:r>
+      </w:fldSimple>
       <w:r>
         <w:rPr>
           <w:noProof/>
@@ -22192,27 +22040,14 @@
       <w:r>
         <w:t xml:space="preserve">Ilustración </w:t>
       </w:r>
-      <w:r>
-        <w:fldChar w:fldCharType="begin"/>
-      </w:r>
-      <w:r>
-        <w:instrText xml:space="preserve"> SEQ Ilustración \* ARABIC </w:instrText>
-      </w:r>
-      <w:r>
-        <w:fldChar w:fldCharType="separate"/>
-      </w:r>
-      <w:r>
-        <w:rPr>
-          <w:noProof/>
-        </w:rPr>
-        <w:t>11</w:t>
-      </w:r>
-      <w:r>
-        <w:rPr>
-          <w:noProof/>
-        </w:rPr>
-        <w:fldChar w:fldCharType="end"/>
-      </w:r>
+      <w:fldSimple w:instr=" SEQ Ilustración \* ARABIC ">
+        <w:r>
+          <w:rPr>
+            <w:noProof/>
+          </w:rPr>
+          <w:t>11</w:t>
+        </w:r>
+      </w:fldSimple>
       <w:r>
         <w:rPr>
           <w:noProof/>
@@ -22279,27 +22114,14 @@
       <w:r>
         <w:t xml:space="preserve">Ilustración </w:t>
       </w:r>
-      <w:r>
-        <w:fldChar w:fldCharType="begin"/>
-      </w:r>
-      <w:r>
-        <w:instrText xml:space="preserve"> SEQ Ilustración \* ARABIC </w:instrText>
-      </w:r>
-      <w:r>
-        <w:fldChar w:fldCharType="separate"/>
-      </w:r>
-      <w:r>
-        <w:rPr>
-          <w:noProof/>
-        </w:rPr>
-        <w:t>12</w:t>
-      </w:r>
-      <w:r>
-        <w:rPr>
-          <w:noProof/>
-        </w:rPr>
-        <w:fldChar w:fldCharType="end"/>
-      </w:r>
+      <w:fldSimple w:instr=" SEQ Ilustración \* ARABIC ">
+        <w:r>
+          <w:rPr>
+            <w:noProof/>
+          </w:rPr>
+          <w:t>12</w:t>
+        </w:r>
+      </w:fldSimple>
       <w:r>
         <w:rPr>
           <w:noProof/>
@@ -23090,24 +22912,14 @@
       <w:r>
         <w:t xml:space="preserve">Ilustración </w:t>
       </w:r>
-      <w:r>
-        <w:fldChar w:fldCharType="begin"/>
-      </w:r>
-      <w:r>
-        <w:instrText xml:space="preserve"> SEQ Ilustración \* ARABIC </w:instrText>
-      </w:r>
-      <w:r>
-        <w:fldChar w:fldCharType="separate"/>
-      </w:r>
-      <w:r>
-        <w:rPr>
-          <w:noProof/>
-        </w:rPr>
-        <w:t>13</w:t>
-      </w:r>
-      <w:r>
-        <w:fldChar w:fldCharType="end"/>
-      </w:r>
+      <w:fldSimple w:instr=" SEQ Ilustración \* ARABIC ">
+        <w:r>
+          <w:rPr>
+            <w:noProof/>
+          </w:rPr>
+          <w:t>13</w:t>
+        </w:r>
+      </w:fldSimple>
       <w:r>
         <w:rPr>
           <w:noProof/>
@@ -24069,24 +23881,14 @@
       <w:r>
         <w:t xml:space="preserve">Tabla </w:t>
       </w:r>
-      <w:r>
-        <w:fldChar w:fldCharType="begin"/>
-      </w:r>
-      <w:r>
-        <w:instrText xml:space="preserve"> SEQ Tabla \* ARABIC </w:instrText>
-      </w:r>
-      <w:r>
-        <w:fldChar w:fldCharType="separate"/>
-      </w:r>
-      <w:r>
-        <w:rPr>
-          <w:noProof/>
-        </w:rPr>
-        <w:t>2</w:t>
-      </w:r>
-      <w:r>
-        <w:fldChar w:fldCharType="end"/>
-      </w:r>
+      <w:fldSimple w:instr=" SEQ Tabla \* ARABIC ">
+        <w:r>
+          <w:rPr>
+            <w:noProof/>
+          </w:rPr>
+          <w:t>2</w:t>
+        </w:r>
+      </w:fldSimple>
       <w:r>
         <w:rPr>
           <w:noProof/>
@@ -24179,24 +23981,14 @@
       <w:r>
         <w:t xml:space="preserve">Ilustración </w:t>
       </w:r>
-      <w:r>
-        <w:fldChar w:fldCharType="begin"/>
-      </w:r>
-      <w:r>
-        <w:instrText xml:space="preserve"> SEQ Ilustración \* ARABIC </w:instrText>
-      </w:r>
-      <w:r>
-        <w:fldChar w:fldCharType="separate"/>
-      </w:r>
-      <w:r>
-        <w:rPr>
-          <w:noProof/>
-        </w:rPr>
-        <w:t>14</w:t>
-      </w:r>
-      <w:r>
-        <w:fldChar w:fldCharType="end"/>
-      </w:r>
+      <w:fldSimple w:instr=" SEQ Ilustración \* ARABIC ">
+        <w:r>
+          <w:rPr>
+            <w:noProof/>
+          </w:rPr>
+          <w:t>14</w:t>
+        </w:r>
+      </w:fldSimple>
       <w:r>
         <w:rPr>
           <w:noProof/>
@@ -24500,27 +24292,14 @@
       <w:r>
         <w:t xml:space="preserve">Ilustración </w:t>
       </w:r>
-      <w:r>
-        <w:fldChar w:fldCharType="begin"/>
-      </w:r>
-      <w:r>
-        <w:instrText xml:space="preserve"> SEQ Ilustración \* ARABIC </w:instrText>
-      </w:r>
-      <w:r>
-        <w:fldChar w:fldCharType="separate"/>
-      </w:r>
-      <w:r>
-        <w:rPr>
-          <w:noProof/>
-        </w:rPr>
-        <w:t>15</w:t>
-      </w:r>
-      <w:r>
-        <w:rPr>
-          <w:noProof/>
-        </w:rPr>
-        <w:fldChar w:fldCharType="end"/>
-      </w:r>
+      <w:fldSimple w:instr=" SEQ Ilustración \* ARABIC ">
+        <w:r>
+          <w:rPr>
+            <w:noProof/>
+          </w:rPr>
+          <w:t>15</w:t>
+        </w:r>
+      </w:fldSimple>
       <w:r>
         <w:rPr>
           <w:noProof/>
@@ -24593,27 +24372,14 @@
       <w:r>
         <w:t xml:space="preserve">Ilustración </w:t>
       </w:r>
-      <w:r>
-        <w:fldChar w:fldCharType="begin"/>
-      </w:r>
-      <w:r>
-        <w:instrText xml:space="preserve"> SEQ Ilustración \* ARABIC </w:instrText>
-      </w:r>
-      <w:r>
-        <w:fldChar w:fldCharType="separate"/>
-      </w:r>
-      <w:r>
-        <w:rPr>
-          <w:noProof/>
-        </w:rPr>
-        <w:t>16</w:t>
-      </w:r>
-      <w:r>
-        <w:rPr>
-          <w:noProof/>
-        </w:rPr>
-        <w:fldChar w:fldCharType="end"/>
-      </w:r>
+      <w:fldSimple w:instr=" SEQ Ilustración \* ARABIC ">
+        <w:r>
+          <w:rPr>
+            <w:noProof/>
+          </w:rPr>
+          <w:t>16</w:t>
+        </w:r>
+      </w:fldSimple>
       <w:r>
         <w:rPr>
           <w:noProof/>
@@ -24708,27 +24474,14 @@
       <w:r>
         <w:t xml:space="preserve">Ilustración </w:t>
       </w:r>
-      <w:r>
-        <w:fldChar w:fldCharType="begin"/>
-      </w:r>
-      <w:r>
-        <w:instrText xml:space="preserve"> SEQ Ilustración \* ARABIC </w:instrText>
-      </w:r>
-      <w:r>
-        <w:fldChar w:fldCharType="separate"/>
-      </w:r>
-      <w:r>
-        <w:rPr>
-          <w:noProof/>
-        </w:rPr>
-        <w:t>17</w:t>
-      </w:r>
-      <w:r>
-        <w:rPr>
-          <w:noProof/>
-        </w:rPr>
-        <w:fldChar w:fldCharType="end"/>
-      </w:r>
+      <w:fldSimple w:instr=" SEQ Ilustración \* ARABIC ">
+        <w:r>
+          <w:rPr>
+            <w:noProof/>
+          </w:rPr>
+          <w:t>17</w:t>
+        </w:r>
+      </w:fldSimple>
       <w:r>
         <w:rPr>
           <w:noProof/>
@@ -24860,10 +24613,7 @@
         <w:ind w:firstLine="709"/>
       </w:pPr>
       <w:r>
-        <w:t>L</w:t>
-      </w:r>
-      <w:r>
-        <w:t>a seguridad en el sistema propuesto es un requerimiento no funcional necesario y exigido por el cliente debido al manejo de información confidencial de los docentes y de la Universidad Tecnológica de Chile, INACAP sede Chillán, por lo tanto, esto es un punto crucial al momento de elegir la plataforma para la implementación del proyecto. A continuación, podemos ver una pequeña tabla comparativa acerca de la diferencia sobre seguridad en un hosting y un VPS:</w:t>
+        <w:t>La seguridad en el sistema propuesto es un requerimiento no funcional necesario y exigido por el cliente debido al manejo de información confidencial de los docentes y de la Universidad Tecnológica de Chile, INACAP sede Chillán, por lo tanto, esto es un punto crucial al momento de elegir la plataforma para la implementación del proyecto. A continuación, podemos ver una pequeña tabla comparativa acerca de la diferencia sobre seguridad en un hosting y un VPS:</w:t>
       </w:r>
     </w:p>
     <w:tbl>
@@ -25056,24 +24806,14 @@
       <w:r>
         <w:t xml:space="preserve">Tabla </w:t>
       </w:r>
-      <w:r>
-        <w:fldChar w:fldCharType="begin"/>
-      </w:r>
-      <w:r>
-        <w:instrText xml:space="preserve"> SEQ Tabla \* ARABIC </w:instrText>
-      </w:r>
-      <w:r>
-        <w:fldChar w:fldCharType="separate"/>
-      </w:r>
-      <w:r>
-        <w:rPr>
-          <w:noProof/>
-        </w:rPr>
-        <w:t>3</w:t>
-      </w:r>
-      <w:r>
-        <w:fldChar w:fldCharType="end"/>
-      </w:r>
+      <w:fldSimple w:instr=" SEQ Tabla \* ARABIC ">
+        <w:r>
+          <w:rPr>
+            <w:noProof/>
+          </w:rPr>
+          <w:t>3</w:t>
+        </w:r>
+      </w:fldSimple>
       <w:r>
         <w:rPr>
           <w:noProof/>
@@ -25240,6 +24980,7 @@
         <w:docPartUnique/>
       </w:docPartObj>
     </w:sdtPr>
+    <w:sdtEndPr/>
     <w:sdtContent>
       <w:p>
         <w:pPr>
@@ -25260,7 +25001,7 @@
             <w:noProof/>
             <w:lang w:val="es-ES"/>
           </w:rPr>
-          <w:t>8</w:t>
+          <w:t>29</w:t>
         </w:r>
         <w:r>
           <w:fldChar w:fldCharType="end"/>
@@ -25287,6 +25028,7 @@
         <w:docPartUnique/>
       </w:docPartObj>
     </w:sdtPr>
+    <w:sdtEndPr/>
     <w:sdtContent>
       <w:p>
         <w:pPr>
@@ -25307,7 +25049,7 @@
             <w:noProof/>
             <w:lang w:val="es-ES"/>
           </w:rPr>
-          <w:t>63</w:t>
+          <w:t>64</w:t>
         </w:r>
         <w:r>
           <w:fldChar w:fldCharType="end"/>
@@ -25956,7 +25698,7 @@
         <v:path o:extrusionok="f" gradientshapeok="t" o:connecttype="rect"/>
         <o:lock v:ext="edit" aspectratio="t"/>
       </v:shapetype>
-      <v:shape id="_x0000_i1130" type="#_x0000_t75" style="width:11.25pt;height:11.25pt" o:bullet="t">
+      <v:shape id="_x0000_i1027" type="#_x0000_t75" style="width:11.25pt;height:11.25pt" o:bullet="t">
         <v:imagedata r:id="rId1" o:title="clip_image001"/>
       </v:shape>
     </w:pict>
@@ -32049,7 +31791,7 @@
 </file>
 
 <file path=customXml/itemProps1.xml><?xml version="1.0" encoding="utf-8"?>
-<ds:datastoreItem xmlns:ds="http://schemas.openxmlformats.org/officeDocument/2006/customXml" ds:itemID="{E9C0575C-4E73-45C7-AE8C-74C2B61C9B48}">
+<ds:datastoreItem xmlns:ds="http://schemas.openxmlformats.org/officeDocument/2006/customXml" ds:itemID="{2F97FCEF-68B6-4BEC-BB13-D74CE9283EB9}">
   <ds:schemaRefs>
     <ds:schemaRef ds:uri="http://schemas.openxmlformats.org/officeDocument/2006/bibliography"/>
   </ds:schemaRefs>

</xml_diff>

<commit_message>
Se agregan los valores institucionales y se hacen pequeños cambios
</commit_message>
<xml_diff>
--- a/docs/Documento Taller de Proyecto de Software.docx
+++ b/docs/Documento Taller de Proyecto de Software.docx
@@ -1,6 +1,6 @@
 
 <file path=word/document.xml><?xml version="1.0" encoding="utf-8"?>
-<w:document xmlns:wpc="http://schemas.microsoft.com/office/word/2010/wordprocessingCanvas" xmlns:cx="http://schemas.microsoft.com/office/drawing/2014/chartex" xmlns:cx1="http://schemas.microsoft.com/office/drawing/2015/9/8/chartex" xmlns:cx2="http://schemas.microsoft.com/office/drawing/2015/10/21/chartex" xmlns:cx3="http://schemas.microsoft.com/office/drawing/2016/5/9/chartex" xmlns:cx4="http://schemas.microsoft.com/office/drawing/2016/5/10/chartex" xmlns:cx5="http://schemas.microsoft.com/office/drawing/2016/5/11/chartex" xmlns:cx6="http://schemas.microsoft.com/office/drawing/2016/5/12/chartex" xmlns:cx7="http://schemas.microsoft.com/office/drawing/2016/5/13/chartex" xmlns:cx8="http://schemas.microsoft.com/office/drawing/2016/5/14/chartex" xmlns:mc="http://schemas.openxmlformats.org/markup-compatibility/2006" xmlns:aink="http://schemas.microsoft.com/office/drawing/2016/ink" xmlns:am3d="http://schemas.microsoft.com/office/drawing/2017/model3d" xmlns:o="urn:schemas-microsoft-com:office:office" xmlns:r="http://schemas.openxmlformats.org/officeDocument/2006/relationships" xmlns:m="http://schemas.openxmlformats.org/officeDocument/2006/math" xmlns:v="urn:schemas-microsoft-com:vml" xmlns:wp14="http://schemas.microsoft.com/office/word/2010/wordprocessingDrawing" xmlns:wp="http://schemas.openxmlformats.org/drawingml/2006/wordprocessingDrawing" xmlns:w10="urn:schemas-microsoft-com:office:word" xmlns:w="http://schemas.openxmlformats.org/wordprocessingml/2006/main" xmlns:w14="http://schemas.microsoft.com/office/word/2010/wordml" xmlns:w15="http://schemas.microsoft.com/office/word/2012/wordml" xmlns:w16cid="http://schemas.microsoft.com/office/word/2016/wordml/cid" xmlns:w16se="http://schemas.microsoft.com/office/word/2015/wordml/symex" xmlns:wpg="http://schemas.microsoft.com/office/word/2010/wordprocessingGroup" xmlns:wpi="http://schemas.microsoft.com/office/word/2010/wordprocessingInk" xmlns:wne="http://schemas.microsoft.com/office/word/2006/wordml" xmlns:wps="http://schemas.microsoft.com/office/word/2010/wordprocessingShape" mc:Ignorable="w14 w15 w16se w16cid wp14">
+<w:document xmlns:wpc="http://schemas.microsoft.com/office/word/2010/wordprocessingCanvas" xmlns:cx="http://schemas.microsoft.com/office/drawing/2014/chartex" xmlns:cx1="http://schemas.microsoft.com/office/drawing/2015/9/8/chartex" xmlns:mc="http://schemas.openxmlformats.org/markup-compatibility/2006" xmlns:o="urn:schemas-microsoft-com:office:office" xmlns:r="http://schemas.openxmlformats.org/officeDocument/2006/relationships" xmlns:m="http://schemas.openxmlformats.org/officeDocument/2006/math" xmlns:v="urn:schemas-microsoft-com:vml" xmlns:wp14="http://schemas.microsoft.com/office/word/2010/wordprocessingDrawing" xmlns:wp="http://schemas.openxmlformats.org/drawingml/2006/wordprocessingDrawing" xmlns:w10="urn:schemas-microsoft-com:office:word" xmlns:w="http://schemas.openxmlformats.org/wordprocessingml/2006/main" xmlns:w14="http://schemas.microsoft.com/office/word/2010/wordml" xmlns:w15="http://schemas.microsoft.com/office/word/2012/wordml" xmlns:w16se="http://schemas.microsoft.com/office/word/2015/wordml/symex" xmlns:wpg="http://schemas.microsoft.com/office/word/2010/wordprocessingGroup" xmlns:wpi="http://schemas.microsoft.com/office/word/2010/wordprocessingInk" xmlns:wne="http://schemas.microsoft.com/office/word/2006/wordml" xmlns:wps="http://schemas.microsoft.com/office/word/2010/wordprocessingShape" mc:Ignorable="w14 w15 w16se wp14">
   <w:body>
     <w:p>
       <w:pPr>
@@ -228,13 +228,33 @@
           <w:szCs w:val="24"/>
           <w:u w:val="single" w:color="000000"/>
         </w:rPr>
-        <w:t>“Edd”</w:t>
-      </w:r>
+        <w:t>“</w:t>
+      </w:r>
+      <w:proofErr w:type="spellStart"/>
       <w:r>
         <w:rPr>
           <w:rFonts w:eastAsia="Arial" w:cs="Arial"/>
           <w:b/>
           <w:szCs w:val="24"/>
+          <w:u w:val="single" w:color="000000"/>
+        </w:rPr>
+        <w:t>Edd</w:t>
+      </w:r>
+      <w:proofErr w:type="spellEnd"/>
+      <w:r>
+        <w:rPr>
+          <w:rFonts w:eastAsia="Arial" w:cs="Arial"/>
+          <w:b/>
+          <w:szCs w:val="24"/>
+          <w:u w:val="single" w:color="000000"/>
+        </w:rPr>
+        <w:t>”</w:t>
+      </w:r>
+      <w:r>
+        <w:rPr>
+          <w:rFonts w:eastAsia="Arial" w:cs="Arial"/>
+          <w:b/>
+          <w:szCs w:val="24"/>
         </w:rPr>
         <w:t xml:space="preserve"> </w:t>
       </w:r>
@@ -390,7 +410,43 @@
           <w:b/>
           <w:szCs w:val="24"/>
         </w:rPr>
-        <w:t xml:space="preserve">“Profesor:  Sr. Alan Cartes Fica” </w:t>
+        <w:t xml:space="preserve">“Profesor:  Sr. Alan </w:t>
+      </w:r>
+      <w:proofErr w:type="spellStart"/>
+      <w:r>
+        <w:rPr>
+          <w:rFonts w:eastAsia="Arial" w:cs="Arial"/>
+          <w:b/>
+          <w:szCs w:val="24"/>
+        </w:rPr>
+        <w:t>Cartes</w:t>
+      </w:r>
+      <w:proofErr w:type="spellEnd"/>
+      <w:r>
+        <w:rPr>
+          <w:rFonts w:eastAsia="Arial" w:cs="Arial"/>
+          <w:b/>
+          <w:szCs w:val="24"/>
+        </w:rPr>
+        <w:t xml:space="preserve"> </w:t>
+      </w:r>
+      <w:proofErr w:type="spellStart"/>
+      <w:r>
+        <w:rPr>
+          <w:rFonts w:eastAsia="Arial" w:cs="Arial"/>
+          <w:b/>
+          <w:szCs w:val="24"/>
+        </w:rPr>
+        <w:t>Fica</w:t>
+      </w:r>
+      <w:proofErr w:type="spellEnd"/>
+      <w:r>
+        <w:rPr>
+          <w:rFonts w:eastAsia="Arial" w:cs="Arial"/>
+          <w:b/>
+          <w:szCs w:val="24"/>
+        </w:rPr>
+        <w:t xml:space="preserve">” </w:t>
       </w:r>
     </w:p>
     <w:p>
@@ -6639,6 +6695,8 @@
           <w:docGrid w:linePitch="360"/>
         </w:sectPr>
       </w:pPr>
+      <w:bookmarkStart w:id="5" w:name="_GoBack"/>
+      <w:bookmarkEnd w:id="5"/>
     </w:p>
     <w:p>
       <w:pPr>
@@ -8203,12 +8261,12 @@
       <w:pPr>
         <w:pStyle w:val="Ttulo1"/>
       </w:pPr>
-      <w:bookmarkStart w:id="5" w:name="_Toc486863978"/>
+      <w:bookmarkStart w:id="6" w:name="_Toc486863978"/>
       <w:r>
         <w:lastRenderedPageBreak/>
         <w:t>INTRODUCCIÓN</w:t>
       </w:r>
-      <w:bookmarkEnd w:id="5"/>
+      <w:bookmarkEnd w:id="6"/>
     </w:p>
     <w:p/>
     <w:p>
@@ -8285,8 +8343,13 @@
         <w:footnoteReference w:id="1"/>
       </w:r>
       <w:r>
-        <w:t>, se llegó a la conclusión que la construcción como sistema no experto sería suficiente para satisfacer todos los requerimientos y expectativas de los stakeholders</w:t>
-      </w:r>
+        <w:t xml:space="preserve">, se llegó a la conclusión que la construcción como sistema no experto sería suficiente para satisfacer todos los requerimientos y expectativas de los </w:t>
+      </w:r>
+      <w:proofErr w:type="spellStart"/>
+      <w:r>
+        <w:t>stakeholders</w:t>
+      </w:r>
+      <w:proofErr w:type="spellEnd"/>
       <w:r>
         <w:rPr>
           <w:rStyle w:val="Refdenotaalpie"/>
@@ -8335,14 +8398,14 @@
       <w:pPr>
         <w:pStyle w:val="Ttulo1"/>
       </w:pPr>
-      <w:bookmarkStart w:id="6" w:name="_DESCRIPCIÓN_EMPRESA_CLIENTE"/>
-      <w:bookmarkStart w:id="7" w:name="_Toc486863979"/>
-      <w:bookmarkEnd w:id="6"/>
+      <w:bookmarkStart w:id="7" w:name="_DESCRIPCIÓN_EMPRESA_CLIENTE"/>
+      <w:bookmarkStart w:id="8" w:name="_Toc486863979"/>
+      <w:bookmarkEnd w:id="7"/>
       <w:r>
         <w:lastRenderedPageBreak/>
         <w:t>DESCRIPCIÓN EMPRESA CLIENTE</w:t>
       </w:r>
-      <w:bookmarkEnd w:id="7"/>
+      <w:bookmarkEnd w:id="8"/>
     </w:p>
     <w:p/>
     <w:p>
@@ -8370,7 +8433,15 @@
         </w:numPr>
       </w:pPr>
       <w:r>
-        <w:t>Centro de Formación Técnica INACAP, que cuenta con la mayor acreditación nacional otorgada por CNA-Chile junto a DuocUC y ENAC por seis años.</w:t>
+        <w:t xml:space="preserve">Centro de Formación Técnica INACAP, que cuenta con la mayor acreditación nacional otorgada por CNA-Chile junto a </w:t>
+      </w:r>
+      <w:proofErr w:type="spellStart"/>
+      <w:r>
+        <w:t>DuocUC</w:t>
+      </w:r>
+      <w:proofErr w:type="spellEnd"/>
+      <w:r>
+        <w:t xml:space="preserve"> y ENAC por seis años.</w:t>
       </w:r>
     </w:p>
     <w:p>
@@ -8382,7 +8453,15 @@
         </w:numPr>
       </w:pPr>
       <w:r>
-        <w:t>Instituto Profesional INACAP, acreditado por CNA-Chile por seis años, siendo superada solo por DuocUC.</w:t>
+        <w:t xml:space="preserve">Instituto Profesional INACAP, acreditado por CNA-Chile por seis años, siendo superada solo por </w:t>
+      </w:r>
+      <w:proofErr w:type="spellStart"/>
+      <w:r>
+        <w:t>DuocUC</w:t>
+      </w:r>
+      <w:proofErr w:type="spellEnd"/>
+      <w:r>
+        <w:t>.</w:t>
       </w:r>
     </w:p>
     <w:p>
@@ -8394,7 +8473,15 @@
         </w:numPr>
       </w:pPr>
       <w:r>
-        <w:t>Universidad Tecnológica de Chile INACAP, universidad privada y autónoma, acreditada por CNA-Chile por dos años de un máximo de siete, entre noviembre de 2016 y noviembre de 2018. Figura como la 33.ª universidad chilena según la clasificación webométrica del CSIC, en julio de 2016.</w:t>
+        <w:t xml:space="preserve">Universidad Tecnológica de Chile INACAP, universidad privada y autónoma, acreditada por CNA-Chile por dos años de un máximo de siete, entre noviembre de 2016 y noviembre de 2018. Figura como la 33.ª universidad chilena según la clasificación </w:t>
+      </w:r>
+      <w:proofErr w:type="spellStart"/>
+      <w:r>
+        <w:t>webométrica</w:t>
+      </w:r>
+      <w:proofErr w:type="spellEnd"/>
+      <w:r>
+        <w:t xml:space="preserve"> del CSIC, en julio de 2016.</w:t>
       </w:r>
     </w:p>
     <w:p>
@@ -8450,6 +8537,7 @@
       <w:r>
         <w:rPr>
           <w:noProof/>
+          <w:lang w:eastAsia="es-CL"/>
         </w:rPr>
         <w:drawing>
           <wp:inline distT="0" distB="0" distL="0" distR="0" wp14:anchorId="7916E816" wp14:editId="26A50E26">
@@ -8505,25 +8593,38 @@
           <w:noProof/>
         </w:rPr>
       </w:pPr>
-      <w:bookmarkStart w:id="8" w:name="_Toc486864046"/>
+      <w:bookmarkStart w:id="9" w:name="_Toc486864046"/>
       <w:r>
         <w:t xml:space="preserve">Ilustración </w:t>
       </w:r>
-      <w:fldSimple w:instr=" SEQ Ilustración \* ARABIC ">
-        <w:r>
-          <w:rPr>
-            <w:noProof/>
-          </w:rPr>
-          <w:t>1</w:t>
-        </w:r>
-      </w:fldSimple>
+      <w:r>
+        <w:fldChar w:fldCharType="begin"/>
+      </w:r>
+      <w:r>
+        <w:instrText xml:space="preserve"> SEQ Ilustración \* ARABIC </w:instrText>
+      </w:r>
+      <w:r>
+        <w:fldChar w:fldCharType="separate"/>
+      </w:r>
       <w:r>
         <w:rPr>
           <w:noProof/>
         </w:rPr>
+        <w:t>1</w:t>
+      </w:r>
+      <w:r>
+        <w:rPr>
+          <w:noProof/>
+        </w:rPr>
+        <w:fldChar w:fldCharType="end"/>
+      </w:r>
+      <w:r>
+        <w:rPr>
+          <w:noProof/>
+        </w:rPr>
         <w:t xml:space="preserve"> - Organigrama de los involucrados en el proceso</w:t>
       </w:r>
-      <w:bookmarkEnd w:id="8"/>
+      <w:bookmarkEnd w:id="9"/>
     </w:p>
     <w:p/>
     <w:p>
@@ -8572,7 +8673,15 @@
         <w:t>Director de Carrera:</w:t>
       </w:r>
       <w:r>
-        <w:t xml:space="preserve"> Encargado de la supervisión del proceso y validador de la información y proceso llevado a cabo por el/la coordinador (a) de área.</w:t>
+        <w:t xml:space="preserve"> Encargado de la supervisión del proceso y validador de la información y proceso llevado a cabo por el/</w:t>
+      </w:r>
+      <w:proofErr w:type="gramStart"/>
+      <w:r>
+        <w:t>la coordinador</w:t>
+      </w:r>
+      <w:proofErr w:type="gramEnd"/>
+      <w:r>
+        <w:t xml:space="preserve"> (a) de área.</w:t>
       </w:r>
     </w:p>
     <w:p>
@@ -8625,12 +8734,12 @@
       <w:pPr>
         <w:pStyle w:val="Ttulo1"/>
       </w:pPr>
-      <w:bookmarkStart w:id="9" w:name="_Toc486863980"/>
+      <w:bookmarkStart w:id="10" w:name="_Toc486863980"/>
       <w:r>
         <w:lastRenderedPageBreak/>
         <w:t>FORMULACIÓN Y DELIMITACIÓN DEL PROBLEMA EN ESTUDIO</w:t>
       </w:r>
-      <w:bookmarkEnd w:id="9"/>
+      <w:bookmarkEnd w:id="10"/>
     </w:p>
     <w:p/>
     <w:p>
@@ -8658,11 +8767,11 @@
       <w:pPr>
         <w:pStyle w:val="Ttulo2"/>
       </w:pPr>
-      <w:bookmarkStart w:id="10" w:name="_Toc486863981"/>
+      <w:bookmarkStart w:id="11" w:name="_Toc486863981"/>
       <w:r>
         <w:t>PROYECTO PERTINENTE</w:t>
       </w:r>
-      <w:bookmarkEnd w:id="10"/>
+      <w:bookmarkEnd w:id="11"/>
     </w:p>
     <w:p/>
     <w:p>
@@ -8676,7 +8785,15 @@
         <w:t>una solución horaria académica</w:t>
       </w:r>
       <w:r>
-        <w:t xml:space="preserve">, disminuyendo considerablemente la complejidad y el tiempo utilizado en este proceso por parte de las personas. Debido a esto mismo, también permitiría disminuir cualquier complejidad de cambio de disponibilidad de docente, crecimiento de la sección, etc, ocurrida después de la creación </w:t>
+        <w:t xml:space="preserve">, disminuyendo considerablemente la complejidad y el tiempo utilizado en este proceso por parte de las personas. Debido a esto mismo, también permitiría disminuir cualquier complejidad de cambio de disponibilidad de docente, crecimiento de la sección, </w:t>
+      </w:r>
+      <w:proofErr w:type="spellStart"/>
+      <w:r>
+        <w:t>etc</w:t>
+      </w:r>
+      <w:proofErr w:type="spellEnd"/>
+      <w:r>
+        <w:t xml:space="preserve">, ocurrida después de la creación </w:t>
       </w:r>
       <w:r>
         <w:lastRenderedPageBreak/>
@@ -8695,11 +8812,11 @@
       <w:pPr>
         <w:pStyle w:val="Ttulo2"/>
       </w:pPr>
-      <w:bookmarkStart w:id="11" w:name="_Toc486863982"/>
+      <w:bookmarkStart w:id="12" w:name="_Toc486863982"/>
       <w:r>
         <w:t>JUSTIFICACIÓN</w:t>
       </w:r>
-      <w:bookmarkEnd w:id="11"/>
+      <w:bookmarkEnd w:id="12"/>
     </w:p>
     <w:p>
       <w:pPr>
@@ -8752,7 +8869,15 @@
         <w:t xml:space="preserve">r de los casos, este proceso se </w:t>
       </w:r>
       <w:r>
-        <w:t>vuelve más tortuoso al tener que modificar las variables. Sin embargo, si logramos reemplazar el manejo humano en los pasos más complejos del proceso por maquinas, seremos capaces de disminuir considerablemente toda esta carga, no solo disminuyendo los tiempos y la complejidad, sino también los errores implícitos, beneficiando considerablemente a los stakeholders.</w:t>
+        <w:t xml:space="preserve">vuelve más tortuoso al tener que modificar las variables. Sin embargo, si logramos reemplazar el manejo humano en los pasos más complejos del proceso por maquinas, seremos capaces de disminuir considerablemente toda esta carga, no solo disminuyendo los tiempos y la complejidad, sino también los errores implícitos, beneficiando considerablemente a los </w:t>
+      </w:r>
+      <w:proofErr w:type="spellStart"/>
+      <w:r>
+        <w:t>stakeholders</w:t>
+      </w:r>
+      <w:proofErr w:type="spellEnd"/>
+      <w:r>
+        <w:t>.</w:t>
       </w:r>
     </w:p>
     <w:p>
@@ -8772,11 +8897,11 @@
       <w:pPr>
         <w:pStyle w:val="Ttulo2"/>
       </w:pPr>
-      <w:bookmarkStart w:id="12" w:name="_Toc486863983"/>
+      <w:bookmarkStart w:id="13" w:name="_Toc486863983"/>
       <w:r>
         <w:t>ALCANCES</w:t>
       </w:r>
-      <w:bookmarkEnd w:id="12"/>
+      <w:bookmarkEnd w:id="13"/>
     </w:p>
     <w:p/>
     <w:p>
@@ -8784,7 +8909,15 @@
         <w:ind w:firstLine="709"/>
       </w:pPr>
       <w:r>
-        <w:t>El proyecto de sistema web de planificación horaria académica Edd permitirá la planificación horaria académica de una semana para las secciones de una carrera seleccionada. Estos horarios estarán construidos en relación con la información ingresada al sistema por los usuarios.</w:t>
+        <w:t xml:space="preserve">El proyecto de sistema web de planificación horaria académica </w:t>
+      </w:r>
+      <w:proofErr w:type="spellStart"/>
+      <w:r>
+        <w:t>Edd</w:t>
+      </w:r>
+      <w:proofErr w:type="spellEnd"/>
+      <w:r>
+        <w:t xml:space="preserve"> permitirá la planificación horaria académica de una semana para las secciones de una carrera seleccionada. Estos horarios estarán construidos en relación con la información ingresada al sistema por los usuarios.</w:t>
       </w:r>
     </w:p>
     <w:p>
@@ -8804,11 +8937,11 @@
       <w:pPr>
         <w:pStyle w:val="Ttulo2"/>
       </w:pPr>
-      <w:bookmarkStart w:id="13" w:name="_Toc486863984"/>
+      <w:bookmarkStart w:id="14" w:name="_Toc486863984"/>
       <w:r>
         <w:t>LÍMITES</w:t>
       </w:r>
-      <w:bookmarkEnd w:id="13"/>
+      <w:bookmarkEnd w:id="14"/>
     </w:p>
     <w:p>
       <w:pPr>
@@ -8838,23 +8971,23 @@
       <w:pPr>
         <w:pStyle w:val="Ttulo1"/>
       </w:pPr>
-      <w:bookmarkStart w:id="14" w:name="_Toc486863985"/>
+      <w:bookmarkStart w:id="15" w:name="_Toc486863985"/>
       <w:r>
         <w:lastRenderedPageBreak/>
         <w:t>OBJETIVOS</w:t>
       </w:r>
-      <w:bookmarkEnd w:id="14"/>
+      <w:bookmarkEnd w:id="15"/>
     </w:p>
     <w:p/>
     <w:p>
       <w:pPr>
         <w:pStyle w:val="Ttulo2"/>
       </w:pPr>
-      <w:bookmarkStart w:id="15" w:name="_Toc486863986"/>
+      <w:bookmarkStart w:id="16" w:name="_Toc486863986"/>
       <w:r>
         <w:t>OBJETIVO GENERAL</w:t>
       </w:r>
-      <w:bookmarkEnd w:id="15"/>
+      <w:bookmarkEnd w:id="16"/>
     </w:p>
     <w:p/>
     <w:p>
@@ -8874,11 +9007,11 @@
       <w:pPr>
         <w:pStyle w:val="Ttulo2"/>
       </w:pPr>
-      <w:bookmarkStart w:id="16" w:name="_Toc486863987"/>
+      <w:bookmarkStart w:id="17" w:name="_Toc486863987"/>
       <w:r>
         <w:t>OBJETIVOS ESPECÍFICOS</w:t>
       </w:r>
-      <w:bookmarkEnd w:id="16"/>
+      <w:bookmarkEnd w:id="17"/>
     </w:p>
     <w:p/>
     <w:p>
@@ -8920,7 +9053,13 @@
         <w:ind w:left="357" w:firstLine="357"/>
       </w:pPr>
       <w:r>
-        <w:t>Recomendar los mejores docentes para las asignaturas en las que se solicita.</w:t>
+        <w:t>Recomendar los</w:t>
+      </w:r>
+      <w:r>
+        <w:t xml:space="preserve"> posibles</w:t>
+      </w:r>
+      <w:r>
+        <w:t xml:space="preserve"> mejores docentes para las asignaturas en las que se solicita.</w:t>
       </w:r>
     </w:p>
     <w:p/>
@@ -8945,12 +9084,12 @@
       <w:pPr>
         <w:pStyle w:val="Ttulo1"/>
       </w:pPr>
-      <w:bookmarkStart w:id="17" w:name="_Toc486863988"/>
+      <w:bookmarkStart w:id="18" w:name="_Toc486863988"/>
       <w:r>
         <w:lastRenderedPageBreak/>
         <w:t>METODOLOGÍA DE PROGRAMACIÓN A UTILIZAR</w:t>
       </w:r>
-      <w:bookmarkEnd w:id="17"/>
+      <w:bookmarkEnd w:id="18"/>
     </w:p>
     <w:p/>
     <w:p>
@@ -8970,7 +9109,23 @@
         <w:t xml:space="preserve">. El uso de una metodología ágil o adaptación de esta permite ir verificando y validando cada mantenedor y algoritmo implementado en el proyecto de una manera más veloz y no sujeta a una extensa cantidad de pasos que pueden llegar a ser innecesarios. </w:t>
       </w:r>
       <w:r>
-        <w:t xml:space="preserve">Esta metodología permite el desarrollo del software a través de objetivos y una fácil integración en proyectos que requieren una mayor modularidad a través de los Sprints. Esto beneficia directamente a este proyecto debido a que necesita una </w:t>
+        <w:t xml:space="preserve">Esta metodología permite el desarrollo del software a través de objetivos y una fácil integración en proyectos que requieren </w:t>
+      </w:r>
+      <w:proofErr w:type="gramStart"/>
+      <w:r>
+        <w:t>una mayor modularidad</w:t>
+      </w:r>
+      <w:proofErr w:type="gramEnd"/>
+      <w:r>
+        <w:t xml:space="preserve"> a través de los </w:t>
+      </w:r>
+      <w:proofErr w:type="spellStart"/>
+      <w:r>
+        <w:t>Sprints</w:t>
+      </w:r>
+      <w:proofErr w:type="spellEnd"/>
+      <w:r>
+        <w:t xml:space="preserve">. Esto beneficia directamente a este proyecto debido a que necesita una </w:t>
       </w:r>
       <w:r>
         <w:t>aplicación web que permite</w:t>
@@ -8991,11 +9146,11 @@
       <w:pPr>
         <w:pStyle w:val="Ttulo2"/>
       </w:pPr>
-      <w:bookmarkStart w:id="18" w:name="_Toc486863989"/>
+      <w:bookmarkStart w:id="19" w:name="_Toc486863989"/>
       <w:r>
         <w:t>CICLO DE VIDA</w:t>
       </w:r>
-      <w:bookmarkEnd w:id="18"/>
+      <w:bookmarkEnd w:id="19"/>
     </w:p>
     <w:p/>
     <w:p>
@@ -9035,23 +9190,23 @@
       <w:pPr>
         <w:pStyle w:val="Ttulo1"/>
       </w:pPr>
-      <w:bookmarkStart w:id="19" w:name="_Toc486863990"/>
+      <w:bookmarkStart w:id="20" w:name="_Toc486863990"/>
       <w:r>
         <w:lastRenderedPageBreak/>
         <w:t>FACTIBILIDADES</w:t>
       </w:r>
-      <w:bookmarkEnd w:id="19"/>
+      <w:bookmarkEnd w:id="20"/>
     </w:p>
     <w:p/>
     <w:p>
       <w:pPr>
         <w:pStyle w:val="Ttulo2"/>
       </w:pPr>
-      <w:bookmarkStart w:id="20" w:name="_Toc486863991"/>
+      <w:bookmarkStart w:id="21" w:name="_Toc486863991"/>
       <w:r>
         <w:t>VIABILIDAD TÉCNICA</w:t>
       </w:r>
-      <w:bookmarkEnd w:id="20"/>
+      <w:bookmarkEnd w:id="21"/>
     </w:p>
     <w:p/>
     <w:p>
@@ -9067,11 +9222,11 @@
       <w:pPr>
         <w:pStyle w:val="Ttulo3"/>
       </w:pPr>
-      <w:bookmarkStart w:id="21" w:name="_Toc486863992"/>
+      <w:bookmarkStart w:id="22" w:name="_Toc486863992"/>
       <w:r>
         <w:t>DISEÑO DE BASE DE DATOS</w:t>
       </w:r>
-      <w:bookmarkEnd w:id="21"/>
+      <w:bookmarkEnd w:id="22"/>
     </w:p>
     <w:p/>
     <w:p>
@@ -9087,11 +9242,11 @@
       <w:pPr>
         <w:pStyle w:val="Ttulo3"/>
       </w:pPr>
-      <w:bookmarkStart w:id="22" w:name="_Toc486863993"/>
+      <w:bookmarkStart w:id="23" w:name="_Toc486863993"/>
       <w:r>
         <w:t>MODELAMIENTO UML</w:t>
       </w:r>
-      <w:bookmarkEnd w:id="22"/>
+      <w:bookmarkEnd w:id="23"/>
     </w:p>
     <w:p/>
     <w:p>
@@ -9105,7 +9260,15 @@
         <w:t>l sistema, se utilizará UML v2</w:t>
       </w:r>
       <w:r>
-        <w:t xml:space="preserve"> que permite la diagramación de los procesos, actividades, pasos, respuestas, etc, del sistema de una forma sencilla y aclaradora.</w:t>
+        <w:t xml:space="preserve"> que permite la diagramación de los procesos, actividades, pasos, respuestas, </w:t>
+      </w:r>
+      <w:proofErr w:type="spellStart"/>
+      <w:r>
+        <w:t>etc</w:t>
+      </w:r>
+      <w:proofErr w:type="spellEnd"/>
+      <w:r>
+        <w:t>, del sistema de una forma sencilla y aclaradora.</w:t>
       </w:r>
     </w:p>
     <w:p/>
@@ -9113,11 +9276,11 @@
       <w:pPr>
         <w:pStyle w:val="Ttulo3"/>
       </w:pPr>
-      <w:bookmarkStart w:id="23" w:name="_Toc486863994"/>
+      <w:bookmarkStart w:id="24" w:name="_Toc486863994"/>
       <w:r>
         <w:t>LIBRERÍAS</w:t>
       </w:r>
-      <w:bookmarkEnd w:id="23"/>
+      <w:bookmarkEnd w:id="24"/>
     </w:p>
     <w:p/>
     <w:p>
@@ -9125,8 +9288,13 @@
         <w:ind w:firstLine="709"/>
       </w:pPr>
       <w:r>
-        <w:t>Debido a que el software se desarrollará para plataforma web, se ha optado por la utilización de la librería NodeJS</w:t>
-      </w:r>
+        <w:t xml:space="preserve">Debido a que el software se desarrollará para plataforma web, se ha optado por la utilización de la librería </w:t>
+      </w:r>
+      <w:proofErr w:type="spellStart"/>
+      <w:r>
+        <w:t>NodeJS</w:t>
+      </w:r>
+      <w:proofErr w:type="spellEnd"/>
       <w:r>
         <w:rPr>
           <w:rStyle w:val="Refdenotaalpie"/>
@@ -9141,9 +9309,22 @@
       <w:pPr>
         <w:ind w:firstLine="709"/>
       </w:pPr>
+      <w:proofErr w:type="spellStart"/>
       <w:r>
         <w:lastRenderedPageBreak/>
-        <w:t>NodeJS es un entorno de ejecución para JavaScript construido con el motor de JavaScript V8 de Chrome. Node.js usa un modelo de operaciones E/S sin bloqueo y orientado a eventos, que lo hace liviano y eficiente. Esto permitiría múltiples conexiones al sistema y trabajar con procesos de alta demanda sin necesidad de que se exista un bloqueo por parte del servidor. A diferencia de lenguajes como PHP, NodeJS permite la escritura de un sistema asíncrono con una mayor naturalidad, otorgando más estabilidad y disponibilidad al sistema en procesos de alta demanda de procesamiento.</w:t>
+        <w:t>NodeJS</w:t>
+      </w:r>
+      <w:proofErr w:type="spellEnd"/>
+      <w:r>
+        <w:t xml:space="preserve"> es un entorno de ejecución para JavaScript construido con el motor de JavaScript V8 de Chrome. Node.js usa un modelo de operaciones E/S sin bloqueo y orientado a eventos, que lo hace liviano y eficiente. Esto permitiría múltiples conexiones al sistema y trabajar con procesos de alta demanda sin necesidad de que se exista un bloqueo por parte del servidor. A diferencia de lenguajes como PHP, </w:t>
+      </w:r>
+      <w:proofErr w:type="spellStart"/>
+      <w:r>
+        <w:t>NodeJS</w:t>
+      </w:r>
+      <w:proofErr w:type="spellEnd"/>
+      <w:r>
+        <w:t xml:space="preserve"> permite la escritura de un sistema asíncrono con una mayor naturalidad, otorgando más estabilidad y disponibilidad al sistema en procesos de alta demanda de procesamiento.</w:t>
       </w:r>
     </w:p>
     <w:p/>
@@ -9151,11 +9332,11 @@
       <w:pPr>
         <w:pStyle w:val="Ttulo3"/>
       </w:pPr>
-      <w:bookmarkStart w:id="24" w:name="_Toc486863995"/>
+      <w:bookmarkStart w:id="25" w:name="_Toc486863995"/>
       <w:r>
         <w:t>LENGUAJES DE PROGRAMACIÓN</w:t>
       </w:r>
-      <w:bookmarkEnd w:id="24"/>
+      <w:bookmarkEnd w:id="25"/>
     </w:p>
     <w:p/>
     <w:p>
@@ -9163,7 +9344,31 @@
         <w:ind w:firstLine="709"/>
       </w:pPr>
       <w:r>
-        <w:t>Ya que el sistema se desarrollará en un ambiente web para el fácil acceso y portabilidad demandada por los usuarios, se ha concluido que el mejor lenguaje a utilizar como base sería Javascript. La programación en Javascript estará dictada por el estilo impuesto por la librería NodeJS y se añadirá la tecnología JSON</w:t>
+        <w:t xml:space="preserve">Ya que el sistema se desarrollará en un ambiente web para el fácil acceso y portabilidad demandada por los usuarios, se ha concluido que el mejor lenguaje a utilizar como base sería </w:t>
+      </w:r>
+      <w:proofErr w:type="spellStart"/>
+      <w:r>
+        <w:t>Javascript</w:t>
+      </w:r>
+      <w:proofErr w:type="spellEnd"/>
+      <w:r>
+        <w:t xml:space="preserve">. La programación en </w:t>
+      </w:r>
+      <w:proofErr w:type="spellStart"/>
+      <w:r>
+        <w:t>Javascript</w:t>
+      </w:r>
+      <w:proofErr w:type="spellEnd"/>
+      <w:r>
+        <w:t xml:space="preserve"> estará dictada por el estilo impuesto por la librería </w:t>
+      </w:r>
+      <w:proofErr w:type="spellStart"/>
+      <w:r>
+        <w:t>NodeJS</w:t>
+      </w:r>
+      <w:proofErr w:type="spellEnd"/>
+      <w:r>
+        <w:t xml:space="preserve"> y se añadirá la tecnología JSON</w:t>
       </w:r>
       <w:r>
         <w:rPr>
@@ -9186,8 +9391,21 @@
         <w:t xml:space="preserve">es de la seguridad informática. [2] </w:t>
       </w:r>
       <w:r>
-        <w:t>Entonces, ¿por qué la elección de Javascript y no cualquier otro lenguaje que permita la programación del lado del servidor? La elección es gracias a lo moderno del lenguaje (se adapta completamente a los más modernos estilos de programación), posee una comunidad muy activa que siempre está actualizando sus frameworks</w:t>
-      </w:r>
+        <w:t xml:space="preserve">Entonces, ¿por qué la elección de </w:t>
+      </w:r>
+      <w:proofErr w:type="spellStart"/>
+      <w:r>
+        <w:t>Javascript</w:t>
+      </w:r>
+      <w:proofErr w:type="spellEnd"/>
+      <w:r>
+        <w:t xml:space="preserve"> y no cualquier otro lenguaje que permita la programación del lado del servidor? La elección es gracias a lo moderno del lenguaje (se adapta completamente a los más modernos estilos de programación), posee una comunidad muy activa que siempre está actualizando sus </w:t>
+      </w:r>
+      <w:proofErr w:type="spellStart"/>
+      <w:r>
+        <w:t>frameworks</w:t>
+      </w:r>
+      <w:proofErr w:type="spellEnd"/>
       <w:r>
         <w:rPr>
           <w:rStyle w:val="Refdenotaalpie"/>
@@ -9205,12 +9423,12 @@
       <w:pPr>
         <w:pStyle w:val="Ttulo3"/>
       </w:pPr>
-      <w:bookmarkStart w:id="25" w:name="_Toc486863996"/>
+      <w:bookmarkStart w:id="26" w:name="_Toc486863996"/>
       <w:r>
         <w:lastRenderedPageBreak/>
         <w:t>MOTOR DE BASE DE DATOS</w:t>
       </w:r>
-      <w:bookmarkEnd w:id="25"/>
+      <w:bookmarkEnd w:id="26"/>
     </w:p>
     <w:p/>
     <w:p>
@@ -9218,15 +9436,36 @@
         <w:ind w:firstLine="709"/>
       </w:pPr>
       <w:r>
-        <w:t>Tomando en consideración las ventajas que ofrece, la facilidad de implementación con los lenguajes anteriormente mencionados, el reconocimiento de los datos utilizados por el sistema y la capacidad de poder estructurar estos mismos, se escoge como motor de base datos a MariaDB.</w:t>
+        <w:t xml:space="preserve">Tomando en consideración las ventajas que ofrece, la facilidad de implementación con los lenguajes anteriormente mencionados, el reconocimiento de los datos utilizados por el sistema y la capacidad de poder estructurar estos mismos, se escoge como motor de base datos a </w:t>
+      </w:r>
+      <w:proofErr w:type="spellStart"/>
+      <w:r>
+        <w:t>MariaDB</w:t>
+      </w:r>
+      <w:proofErr w:type="spellEnd"/>
+      <w:r>
+        <w:t>.</w:t>
       </w:r>
     </w:p>
     <w:p>
       <w:pPr>
         <w:ind w:firstLine="709"/>
       </w:pPr>
-      <w:r>
-        <w:t>MariaDB es un sistema de administración relacional de bases de datos basado en MySQL. Una base de datos relacional archiva datos en tablas separadas en vez de colocar todos los datos en un gran archivo. Esto permite velocidad y flexibilidad. Las tablas están conectadas por relaciones definidas que hacen posible combinar datos de diferentes tablas sobre pedido.</w:t>
+      <w:proofErr w:type="spellStart"/>
+      <w:r>
+        <w:t>MariaDB</w:t>
+      </w:r>
+      <w:proofErr w:type="spellEnd"/>
+      <w:r>
+        <w:t xml:space="preserve"> es un sistema de administración relacional de bases de datos basado en </w:t>
+      </w:r>
+      <w:proofErr w:type="spellStart"/>
+      <w:r>
+        <w:t>MySQL</w:t>
+      </w:r>
+      <w:proofErr w:type="spellEnd"/>
+      <w:r>
+        <w:t>. Una base de datos relacional archiva datos en tablas separadas en vez de colocar todos los datos en un gran archivo. Esto permite velocidad y flexibilidad. Las tablas están conectadas por relaciones definidas que hacen posible combinar datos de diferentes tablas sobre pedido.</w:t>
       </w:r>
     </w:p>
     <w:p>
@@ -9234,7 +9473,15 @@
         <w:ind w:firstLine="709"/>
       </w:pPr>
       <w:r>
-        <w:t>Algunas de las ventajas de MariaDB son:</w:t>
+        <w:t xml:space="preserve">Algunas de las ventajas de </w:t>
+      </w:r>
+      <w:proofErr w:type="spellStart"/>
+      <w:r>
+        <w:t>MariaDB</w:t>
+      </w:r>
+      <w:proofErr w:type="spellEnd"/>
+      <w:r>
+        <w:t xml:space="preserve"> son:</w:t>
       </w:r>
     </w:p>
     <w:p>
@@ -9258,7 +9505,31 @@
         </w:numPr>
       </w:pPr>
       <w:r>
-        <w:t>El optimizador de MariaDB -que se encuentra en el núcleo de cualquier SGBDfunciona claramente más rápido con cargas complejas que MySQL.</w:t>
+        <w:t xml:space="preserve">El optimizador de </w:t>
+      </w:r>
+      <w:proofErr w:type="spellStart"/>
+      <w:r>
+        <w:t>MariaDB</w:t>
+      </w:r>
+      <w:proofErr w:type="spellEnd"/>
+      <w:r>
+        <w:t xml:space="preserve"> -que se encuentra en el núcleo de cualquier </w:t>
+      </w:r>
+      <w:proofErr w:type="spellStart"/>
+      <w:r>
+        <w:t>SGBDfunciona</w:t>
+      </w:r>
+      <w:proofErr w:type="spellEnd"/>
+      <w:r>
+        <w:t xml:space="preserve"> claramente más rápido con cargas complejas que </w:t>
+      </w:r>
+      <w:proofErr w:type="spellStart"/>
+      <w:r>
+        <w:t>MySQL</w:t>
+      </w:r>
+      <w:proofErr w:type="spellEnd"/>
+      <w:r>
+        <w:t>.</w:t>
       </w:r>
     </w:p>
     <w:p>
@@ -9298,7 +9569,15 @@
         </w:sectPr>
       </w:pPr>
       <w:r>
-        <w:t>Acerca de por qué no otro sistema de base de datos relacional, este sistema satisface a cabalidad los requerimientos del proyecto y utilizar un sistema distinto y más complejo de base de datos sería innecesario. Acerca de sistemas de base de datos parecidos a MariaDB, se pudo identificar casi ninguna diferencia, solo diferenciándose en aspectos completamente opcionales o no requeridos para el proyecto en cuestión.</w:t>
+        <w:t xml:space="preserve">Acerca de por qué no otro sistema de base de datos relacional, este sistema satisface a cabalidad los requerimientos del proyecto y utilizar un sistema distinto y más complejo de base de datos sería innecesario. Acerca de sistemas de base de datos parecidos a </w:t>
+      </w:r>
+      <w:proofErr w:type="spellStart"/>
+      <w:r>
+        <w:t>MariaDB</w:t>
+      </w:r>
+      <w:proofErr w:type="spellEnd"/>
+      <w:r>
+        <w:t>, se pudo identificar casi ninguna diferencia, solo diferenciándose en aspectos completamente opcionales o no requeridos para el proyecto en cuestión.</w:t>
       </w:r>
     </w:p>
     <w:p>
@@ -9310,12 +9589,12 @@
       <w:pPr>
         <w:pStyle w:val="Ttulo3"/>
       </w:pPr>
-      <w:bookmarkStart w:id="26" w:name="_Toc486863997"/>
+      <w:bookmarkStart w:id="27" w:name="_Toc486863997"/>
       <w:r>
         <w:lastRenderedPageBreak/>
         <w:t>SERVIDOR</w:t>
       </w:r>
-      <w:bookmarkEnd w:id="26"/>
+      <w:bookmarkEnd w:id="27"/>
     </w:p>
     <w:p/>
     <w:p>
@@ -9395,11 +9674,11 @@
       <w:pPr>
         <w:pStyle w:val="Ttulo3"/>
       </w:pPr>
-      <w:bookmarkStart w:id="27" w:name="_Toc486863998"/>
+      <w:bookmarkStart w:id="28" w:name="_Toc486863998"/>
       <w:r>
         <w:t>EQUIPAMIENTO PARA EL DESARROLLO</w:t>
       </w:r>
-      <w:bookmarkEnd w:id="27"/>
+      <w:bookmarkEnd w:id="28"/>
     </w:p>
     <w:p/>
     <w:p>
@@ -9464,7 +9743,15 @@
       </w:pPr>
       <w:r>
         <w:lastRenderedPageBreak/>
-        <w:t>Las características mencionadas satisfacen las necesidades de los softwares ocupados. Recordar que Javascript puede ser programado a través de simples editores de código sin la necesidad de un IDE</w:t>
+        <w:t xml:space="preserve">Las características mencionadas satisfacen las necesidades de los softwares ocupados. Recordar que </w:t>
+      </w:r>
+      <w:proofErr w:type="spellStart"/>
+      <w:r>
+        <w:t>Javascript</w:t>
+      </w:r>
+      <w:proofErr w:type="spellEnd"/>
+      <w:r>
+        <w:t xml:space="preserve"> puede ser programado a través de simples editores de código sin la necesidad de un IDE</w:t>
       </w:r>
       <w:r>
         <w:rPr>
@@ -9481,11 +9768,11 @@
       <w:pPr>
         <w:pStyle w:val="Ttulo2"/>
       </w:pPr>
-      <w:bookmarkStart w:id="28" w:name="_Toc486863999"/>
+      <w:bookmarkStart w:id="29" w:name="_Toc486863999"/>
       <w:r>
         <w:t>VIABILIDAD OPERACIONAL</w:t>
       </w:r>
-      <w:bookmarkEnd w:id="28"/>
+      <w:bookmarkEnd w:id="29"/>
     </w:p>
     <w:p>
       <w:pPr>
@@ -10330,11 +10617,11 @@
       <w:pPr>
         <w:pStyle w:val="Ttulo2"/>
       </w:pPr>
-      <w:bookmarkStart w:id="29" w:name="_Toc486864000"/>
+      <w:bookmarkStart w:id="30" w:name="_Toc486864000"/>
       <w:r>
         <w:t>VIABILIDAD FINANCIERA</w:t>
       </w:r>
-      <w:bookmarkEnd w:id="29"/>
+      <w:bookmarkEnd w:id="30"/>
     </w:p>
     <w:p>
       <w:pPr>
@@ -10352,6 +10639,7 @@
       <w:r>
         <w:rPr>
           <w:noProof/>
+          <w:lang w:eastAsia="es-CL"/>
         </w:rPr>
         <w:drawing>
           <wp:inline distT="0" distB="0" distL="0" distR="0" wp14:anchorId="3D2BB8B9" wp14:editId="52B2FF92">
@@ -10396,25 +10684,38 @@
         <w:spacing w:line="360" w:lineRule="auto"/>
         <w:ind w:firstLine="708"/>
       </w:pPr>
-      <w:bookmarkStart w:id="30" w:name="_Toc486864047"/>
+      <w:bookmarkStart w:id="31" w:name="_Toc486864047"/>
       <w:r>
         <w:t xml:space="preserve">Ilustración </w:t>
       </w:r>
-      <w:fldSimple w:instr=" SEQ Ilustración \* ARABIC ">
-        <w:r>
-          <w:rPr>
-            <w:noProof/>
-          </w:rPr>
-          <w:t>2</w:t>
-        </w:r>
-      </w:fldSimple>
+      <w:r>
+        <w:fldChar w:fldCharType="begin"/>
+      </w:r>
+      <w:r>
+        <w:instrText xml:space="preserve"> SEQ Ilustración \* ARABIC </w:instrText>
+      </w:r>
+      <w:r>
+        <w:fldChar w:fldCharType="separate"/>
+      </w:r>
       <w:r>
         <w:rPr>
           <w:noProof/>
         </w:rPr>
+        <w:t>2</w:t>
+      </w:r>
+      <w:r>
+        <w:rPr>
+          <w:noProof/>
+        </w:rPr>
+        <w:fldChar w:fldCharType="end"/>
+      </w:r>
+      <w:r>
+        <w:rPr>
+          <w:noProof/>
+        </w:rPr>
         <w:t xml:space="preserve"> - Tabla de créditos de consumo en bancos chilenos</w:t>
       </w:r>
-      <w:bookmarkEnd w:id="30"/>
+      <w:bookmarkEnd w:id="31"/>
     </w:p>
     <w:p>
       <w:pPr>
@@ -10438,6 +10739,7 @@
       <w:r>
         <w:rPr>
           <w:noProof/>
+          <w:lang w:eastAsia="es-CL"/>
         </w:rPr>
         <w:lastRenderedPageBreak/>
         <w:drawing>
@@ -10483,25 +10785,38 @@
         <w:spacing w:line="360" w:lineRule="auto"/>
         <w:jc w:val="center"/>
       </w:pPr>
-      <w:bookmarkStart w:id="31" w:name="_Toc486864048"/>
+      <w:bookmarkStart w:id="32" w:name="_Toc486864048"/>
       <w:r>
         <w:t xml:space="preserve">Ilustración </w:t>
       </w:r>
-      <w:fldSimple w:instr=" SEQ Ilustración \* ARABIC ">
-        <w:r>
-          <w:rPr>
-            <w:noProof/>
-          </w:rPr>
-          <w:t>3</w:t>
-        </w:r>
-      </w:fldSimple>
+      <w:r>
+        <w:fldChar w:fldCharType="begin"/>
+      </w:r>
+      <w:r>
+        <w:instrText xml:space="preserve"> SEQ Ilustración \* ARABIC </w:instrText>
+      </w:r>
+      <w:r>
+        <w:fldChar w:fldCharType="separate"/>
+      </w:r>
       <w:r>
         <w:rPr>
           <w:noProof/>
         </w:rPr>
+        <w:t>3</w:t>
+      </w:r>
+      <w:r>
+        <w:rPr>
+          <w:noProof/>
+        </w:rPr>
+        <w:fldChar w:fldCharType="end"/>
+      </w:r>
+      <w:r>
+        <w:rPr>
+          <w:noProof/>
+        </w:rPr>
         <w:t xml:space="preserve"> - Simulación de crédito de consumo en el banco BBVA</w:t>
       </w:r>
-      <w:bookmarkEnd w:id="31"/>
+      <w:bookmarkEnd w:id="32"/>
     </w:p>
     <w:p>
       <w:pPr>
@@ -10512,6 +10827,7 @@
       <w:r>
         <w:rPr>
           <w:noProof/>
+          <w:lang w:eastAsia="es-CL"/>
         </w:rPr>
         <w:drawing>
           <wp:inline distT="0" distB="0" distL="0" distR="0" wp14:anchorId="45FE1870" wp14:editId="11673D4E">
@@ -10559,25 +10875,38 @@
           <w:noProof/>
         </w:rPr>
       </w:pPr>
-      <w:bookmarkStart w:id="32" w:name="_Toc486864049"/>
+      <w:bookmarkStart w:id="33" w:name="_Toc486864049"/>
       <w:r>
         <w:t xml:space="preserve">Ilustración </w:t>
       </w:r>
-      <w:fldSimple w:instr=" SEQ Ilustración \* ARABIC ">
-        <w:r>
-          <w:rPr>
-            <w:noProof/>
-          </w:rPr>
-          <w:t>4</w:t>
-        </w:r>
-      </w:fldSimple>
+      <w:r>
+        <w:fldChar w:fldCharType="begin"/>
+      </w:r>
+      <w:r>
+        <w:instrText xml:space="preserve"> SEQ Ilustración \* ARABIC </w:instrText>
+      </w:r>
+      <w:r>
+        <w:fldChar w:fldCharType="separate"/>
+      </w:r>
       <w:r>
         <w:rPr>
           <w:noProof/>
         </w:rPr>
+        <w:t>4</w:t>
+      </w:r>
+      <w:r>
+        <w:rPr>
+          <w:noProof/>
+        </w:rPr>
+        <w:fldChar w:fldCharType="end"/>
+      </w:r>
+      <w:r>
+        <w:rPr>
+          <w:noProof/>
+        </w:rPr>
         <w:t xml:space="preserve"> - Simulación de crédito de consumo en el Banco Estado</w:t>
       </w:r>
-      <w:bookmarkEnd w:id="32"/>
+      <w:bookmarkEnd w:id="33"/>
     </w:p>
     <w:p>
       <w:pPr>
@@ -10611,11 +10940,11 @@
       <w:pPr>
         <w:pStyle w:val="Ttulo2"/>
       </w:pPr>
-      <w:bookmarkStart w:id="33" w:name="_Toc486864001"/>
+      <w:bookmarkStart w:id="34" w:name="_Toc486864001"/>
       <w:r>
         <w:t>VIABILIDAD ECONÓMICA</w:t>
       </w:r>
-      <w:bookmarkEnd w:id="33"/>
+      <w:bookmarkEnd w:id="34"/>
     </w:p>
     <w:p/>
     <w:p>
@@ -10631,11 +10960,11 @@
       <w:pPr>
         <w:pStyle w:val="Ttulo3"/>
       </w:pPr>
-      <w:bookmarkStart w:id="34" w:name="_Toc486864002"/>
+      <w:bookmarkStart w:id="35" w:name="_Toc486864002"/>
       <w:r>
         <w:t>COSTOS</w:t>
       </w:r>
-      <w:bookmarkEnd w:id="34"/>
+      <w:bookmarkEnd w:id="35"/>
     </w:p>
     <w:p/>
     <w:p>
@@ -11558,6 +11887,7 @@
                 <w:szCs w:val="20"/>
               </w:rPr>
             </w:pPr>
+            <w:proofErr w:type="spellStart"/>
             <w:r>
               <w:rPr>
                 <w:rFonts w:cs="Arial"/>
@@ -11566,6 +11896,7 @@
               </w:rPr>
               <w:t>NodeJS</w:t>
             </w:r>
+            <w:proofErr w:type="spellEnd"/>
           </w:p>
         </w:tc>
         <w:tc>
@@ -11735,6 +12066,7 @@
                 <w:szCs w:val="20"/>
               </w:rPr>
             </w:pPr>
+            <w:proofErr w:type="spellStart"/>
             <w:r>
               <w:rPr>
                 <w:rFonts w:cs="Arial"/>
@@ -11743,6 +12075,7 @@
               </w:rPr>
               <w:t>MariaDB</w:t>
             </w:r>
+            <w:proofErr w:type="spellEnd"/>
           </w:p>
         </w:tc>
         <w:tc>
@@ -12632,25 +12965,38 @@
           <w:noProof/>
         </w:rPr>
       </w:pPr>
-      <w:bookmarkStart w:id="35" w:name="_Toc486864063"/>
+      <w:bookmarkStart w:id="36" w:name="_Toc486864063"/>
       <w:r>
         <w:t xml:space="preserve">Tabla </w:t>
       </w:r>
-      <w:fldSimple w:instr=" SEQ Tabla \* ARABIC ">
-        <w:r>
-          <w:rPr>
-            <w:noProof/>
-          </w:rPr>
-          <w:t>1</w:t>
-        </w:r>
-      </w:fldSimple>
+      <w:r>
+        <w:fldChar w:fldCharType="begin"/>
+      </w:r>
+      <w:r>
+        <w:instrText xml:space="preserve"> SEQ Tabla \* ARABIC </w:instrText>
+      </w:r>
+      <w:r>
+        <w:fldChar w:fldCharType="separate"/>
+      </w:r>
       <w:r>
         <w:rPr>
           <w:noProof/>
         </w:rPr>
+        <w:t>1</w:t>
+      </w:r>
+      <w:r>
+        <w:rPr>
+          <w:noProof/>
+        </w:rPr>
+        <w:fldChar w:fldCharType="end"/>
+      </w:r>
+      <w:r>
+        <w:rPr>
+          <w:noProof/>
+        </w:rPr>
         <w:t xml:space="preserve"> - Tabla de costos del proyecto</w:t>
       </w:r>
-      <w:bookmarkEnd w:id="35"/>
+      <w:bookmarkEnd w:id="36"/>
     </w:p>
     <w:p>
       <w:pPr>
@@ -12658,7 +13004,23 @@
       </w:pPr>
       <w:r>
         <w:lastRenderedPageBreak/>
-        <w:t>La empresa prestadora del servicio de VPS elegida es DigitalOcean debido a su buena reputación en la comunidad y el precio entregado (5 dólares). Las empresas que prestan servicios de arriendo de equipos son muy poco conocidas o lo hacen a empresas y eventos en particular, por lo tanto, se ha preferido adquirir un notebook que satisfaga las prestaciones necesarias para el desarrollo del proyecto. El certificado SSL ha sido cotizado en GoDaddy debido a su precio y buena reputación en la comunidad.</w:t>
+        <w:t xml:space="preserve">La empresa prestadora del servicio de VPS elegida es </w:t>
+      </w:r>
+      <w:proofErr w:type="spellStart"/>
+      <w:r>
+        <w:t>DigitalOcean</w:t>
+      </w:r>
+      <w:proofErr w:type="spellEnd"/>
+      <w:r>
+        <w:t xml:space="preserve"> debido a su buena reputación en la comunidad y el precio entregado (5 dólares). Las empresas que prestan servicios de arriendo de equipos son muy poco conocidas o lo hacen a empresas y eventos en particular, por lo tanto, se ha preferido adquirir un notebook que satisfaga las prestaciones necesarias para el desarrollo del proyecto. El certificado SSL ha sido cotizado en </w:t>
+      </w:r>
+      <w:proofErr w:type="spellStart"/>
+      <w:r>
+        <w:t>GoDaddy</w:t>
+      </w:r>
+      <w:proofErr w:type="spellEnd"/>
+      <w:r>
+        <w:t xml:space="preserve"> debido a su precio y buena reputación en la comunidad.</w:t>
       </w:r>
     </w:p>
     <w:p>
@@ -12674,11 +13036,11 @@
       <w:pPr>
         <w:pStyle w:val="Ttulo3"/>
       </w:pPr>
-      <w:bookmarkStart w:id="36" w:name="_Toc486864003"/>
+      <w:bookmarkStart w:id="37" w:name="_Toc486864003"/>
       <w:r>
         <w:t>COMERCIALIZACIÓN</w:t>
       </w:r>
-      <w:bookmarkEnd w:id="36"/>
+      <w:bookmarkEnd w:id="37"/>
     </w:p>
     <w:p/>
     <w:p>
@@ -12702,11 +13064,11 @@
       <w:pPr>
         <w:pStyle w:val="Ttulo2"/>
       </w:pPr>
-      <w:bookmarkStart w:id="37" w:name="_Toc486864004"/>
+      <w:bookmarkStart w:id="38" w:name="_Toc486864004"/>
       <w:r>
         <w:t>VIABILIDAD LEGAL</w:t>
       </w:r>
-      <w:bookmarkEnd w:id="37"/>
+      <w:bookmarkEnd w:id="38"/>
     </w:p>
     <w:p/>
     <w:p>
@@ -12759,12 +13121,12 @@
       <w:pPr>
         <w:pStyle w:val="Ttulo1"/>
       </w:pPr>
-      <w:bookmarkStart w:id="38" w:name="_Toc486864005"/>
+      <w:bookmarkStart w:id="39" w:name="_Toc486864005"/>
       <w:r>
         <w:lastRenderedPageBreak/>
         <w:t>MODELO DE NEGOCIOS</w:t>
       </w:r>
-      <w:bookmarkEnd w:id="38"/>
+      <w:bookmarkEnd w:id="39"/>
     </w:p>
     <w:p>
       <w:pPr>
@@ -12784,7 +13146,13 @@
         <w:ind w:firstLine="709"/>
       </w:pPr>
       <w:r>
-        <w:t xml:space="preserve">El modelo de negocio del proyecto se alinea a la Misión y Visión descritas en la </w:t>
+        <w:t>El modelo de negocio del proyect</w:t>
+      </w:r>
+      <w:r>
+        <w:t>o se alinea a la Misión descrita</w:t>
+      </w:r>
+      <w:r>
+        <w:t xml:space="preserve"> en la </w:t>
       </w:r>
       <w:hyperlink w:anchor="_DESCRIPCIÓN_EMPRESA_CLIENTE" w:history="1">
         <w:r>
@@ -13449,7 +13817,6 @@
         <w:rPr>
           <w:rFonts w:eastAsia="Times New Roman" w:cs="Arial"/>
           <w:szCs w:val="24"/>
-          <w:u w:val="single"/>
           <w:lang w:eastAsia="es-CL"/>
         </w:rPr>
       </w:pPr>
@@ -13460,11 +13827,161 @@
           <w:lang w:eastAsia="es-CL"/>
         </w:rPr>
         <w:lastRenderedPageBreak/>
-        <w:t>El proyecto se alinearía con el Primer Pilar gracias al fortalecimiento de la experiencia del alumno a través de una mejor distribución horaria con docentes adecuados para las asignaturas, lo cual también se alinea con el Segundo Pilar y el Tercer Pilar. Se alinearía con el Cuarto Pilar gracias a los beneficios entregados por una mejor planificación, manteniendo a los docentes y alumnos con una distribución de carga académica más amigable.</w:t>
-      </w:r>
-    </w:p>
-    <w:p>
-      <w:pPr>
+        <w:t>Además, el proyecto se alinearía con los siguientes valores descritos por INACAP:</w:t>
+      </w:r>
+    </w:p>
+    <w:p>
+      <w:pPr>
+        <w:spacing w:before="100" w:beforeAutospacing="1" w:after="100" w:afterAutospacing="1"/>
+        <w:jc w:val="left"/>
+        <w:rPr>
+          <w:rFonts w:eastAsia="Times New Roman" w:cs="Arial"/>
+          <w:sz w:val="36"/>
+          <w:szCs w:val="24"/>
+          <w:lang w:eastAsia="es-CL"/>
+        </w:rPr>
+      </w:pPr>
+      <w:r>
+        <w:rPr>
+          <w:rStyle w:val="Textoennegrita"/>
+          <w:rFonts w:cs="Arial"/>
+          <w:szCs w:val="18"/>
+        </w:rPr>
+        <w:t>Igualdad de oportunidades</w:t>
+      </w:r>
+      <w:r>
+        <w:rPr>
+          <w:rFonts w:cs="Arial"/>
+          <w:szCs w:val="18"/>
+        </w:rPr>
+        <w:br/>
+        <w:t>Aspiramos a que cada persona alcance su máximo potencial educacional y profesional.</w:t>
+      </w:r>
+      <w:r>
+        <w:rPr>
+          <w:rFonts w:cs="Arial"/>
+          <w:szCs w:val="18"/>
+        </w:rPr>
+        <w:br/>
+      </w:r>
+      <w:r>
+        <w:rPr>
+          <w:rFonts w:cs="Arial"/>
+          <w:szCs w:val="18"/>
+        </w:rPr>
+        <w:br/>
+      </w:r>
+      <w:r>
+        <w:rPr>
+          <w:rStyle w:val="Textoennegrita"/>
+          <w:rFonts w:cs="Arial"/>
+          <w:szCs w:val="18"/>
+        </w:rPr>
+        <w:t>Vinculación con el mundo productivo</w:t>
+      </w:r>
+      <w:r>
+        <w:rPr>
+          <w:rFonts w:cs="Arial"/>
+          <w:szCs w:val="18"/>
+        </w:rPr>
+        <w:br/>
+        <w:t>Buscamos satisfacer las necesidades actuales y futuras de los diferentes sectores productivos.</w:t>
+      </w:r>
+      <w:r>
+        <w:rPr>
+          <w:rFonts w:cs="Arial"/>
+          <w:szCs w:val="18"/>
+        </w:rPr>
+        <w:br/>
+      </w:r>
+      <w:r>
+        <w:rPr>
+          <w:rFonts w:cs="Arial"/>
+          <w:szCs w:val="18"/>
+        </w:rPr>
+        <w:br/>
+      </w:r>
+      <w:r>
+        <w:rPr>
+          <w:rStyle w:val="Textoennegrita"/>
+          <w:rFonts w:cs="Arial"/>
+          <w:szCs w:val="18"/>
+        </w:rPr>
+        <w:t>Excelencia</w:t>
+      </w:r>
+      <w:r>
+        <w:rPr>
+          <w:rFonts w:cs="Arial"/>
+          <w:szCs w:val="18"/>
+        </w:rPr>
+        <w:br/>
+        <w:t>Enfatizamos la integridad, el mejoramiento continuo y el trabajo bien hecho.</w:t>
+      </w:r>
+      <w:r>
+        <w:rPr>
+          <w:rFonts w:cs="Arial"/>
+          <w:szCs w:val="18"/>
+        </w:rPr>
+        <w:br/>
+      </w:r>
+      <w:r>
+        <w:rPr>
+          <w:rFonts w:cs="Arial"/>
+          <w:szCs w:val="18"/>
+        </w:rPr>
+        <w:br/>
+      </w:r>
+      <w:r>
+        <w:rPr>
+          <w:rStyle w:val="Textoennegrita"/>
+          <w:rFonts w:cs="Arial"/>
+          <w:szCs w:val="18"/>
+        </w:rPr>
+        <w:t>Servicio</w:t>
+      </w:r>
+      <w:r>
+        <w:rPr>
+          <w:rFonts w:cs="Arial"/>
+          <w:szCs w:val="18"/>
+        </w:rPr>
+        <w:br/>
+        <w:t>Tenemos vocación de servicio. Creemos en Chile, sus personas y su potencial de desarrollo.</w:t>
+      </w:r>
+      <w:r>
+        <w:rPr>
+          <w:rFonts w:cs="Arial"/>
+          <w:szCs w:val="18"/>
+        </w:rPr>
+        <w:br/>
+      </w:r>
+      <w:r>
+        <w:rPr>
+          <w:rFonts w:cs="Arial"/>
+          <w:szCs w:val="18"/>
+        </w:rPr>
+        <w:br/>
+      </w:r>
+      <w:r>
+        <w:rPr>
+          <w:rStyle w:val="Textoennegrita"/>
+          <w:rFonts w:cs="Arial"/>
+          <w:szCs w:val="18"/>
+        </w:rPr>
+        <w:t>Innovación</w:t>
+      </w:r>
+      <w:r>
+        <w:rPr>
+          <w:rFonts w:cs="Arial"/>
+          <w:szCs w:val="18"/>
+        </w:rPr>
+        <w:br/>
+        <w:t>Estamos siempre a la vanguardia en los procesos de enseñanza y aprendizaje, así como en la gestión de los recursos y las tecnologías.</w:t>
+      </w:r>
+    </w:p>
+    <w:p>
+      <w:pPr>
+        <w:spacing w:before="100" w:beforeAutospacing="1" w:after="100" w:afterAutospacing="1"/>
+        <w:ind w:firstLine="709"/>
         <w:jc w:val="left"/>
         <w:rPr>
           <w:rFonts w:eastAsia="Times New Roman" w:cs="Arial"/>
@@ -13477,9 +13994,36 @@
         <w:rPr>
           <w:rFonts w:eastAsia="Times New Roman" w:cs="Arial"/>
           <w:szCs w:val="24"/>
+          <w:lang w:eastAsia="es-CL"/>
+        </w:rPr>
+        <w:t>El proyecto se alinearía con el Primer Pilar gracias al fortalecimiento de la experiencia del alumno a través de una mejor distribución horaria con docentes adecuados para las asignaturas, lo cual también se alinea con el Segundo Pilar y el Tercer Pilar. Se alinearía con el Cuarto Pilar gracias a los beneficios entregados por una mejor planificación, manteniendo a los docentes y alumnos con una distribución de carga académica más amigable.</w:t>
+      </w:r>
+      <w:r>
+        <w:rPr>
+          <w:rFonts w:eastAsia="Times New Roman" w:cs="Arial"/>
+          <w:szCs w:val="24"/>
+          <w:lang w:eastAsia="es-CL"/>
+        </w:rPr>
+        <w:t xml:space="preserve"> Con lo anteriormente mencionado, también se lograría la alineación con los valores institucionales.</w:t>
+      </w:r>
+    </w:p>
+    <w:p>
+      <w:pPr>
+        <w:jc w:val="left"/>
+        <w:rPr>
+          <w:rFonts w:eastAsia="Times New Roman" w:cs="Arial"/>
+          <w:szCs w:val="24"/>
           <w:u w:val="single"/>
           <w:lang w:eastAsia="es-CL"/>
         </w:rPr>
+      </w:pPr>
+      <w:r>
+        <w:rPr>
+          <w:rFonts w:eastAsia="Times New Roman" w:cs="Arial"/>
+          <w:szCs w:val="24"/>
+          <w:u w:val="single"/>
+          <w:lang w:eastAsia="es-CL"/>
+        </w:rPr>
         <w:br w:type="page"/>
       </w:r>
     </w:p>
@@ -13487,12 +14031,12 @@
       <w:pPr>
         <w:pStyle w:val="Ttulo1"/>
       </w:pPr>
-      <w:bookmarkStart w:id="39" w:name="_Toc486864006"/>
+      <w:bookmarkStart w:id="40" w:name="_Toc486864006"/>
       <w:r>
         <w:lastRenderedPageBreak/>
         <w:t>DISEÑO LÓGICO</w:t>
       </w:r>
-      <w:bookmarkEnd w:id="39"/>
+      <w:bookmarkEnd w:id="40"/>
     </w:p>
     <w:p>
       <w:pPr>
@@ -13535,14 +14079,14 @@
       <w:pPr>
         <w:pStyle w:val="Ttulo2"/>
       </w:pPr>
-      <w:bookmarkStart w:id="40" w:name="_Toc486864007"/>
+      <w:bookmarkStart w:id="41" w:name="_Toc486864007"/>
       <w:r>
         <w:t>MODELO IDENTIDAD</w:t>
       </w:r>
       <w:r>
         <w:t xml:space="preserve"> RELACIÓN</w:t>
       </w:r>
-      <w:bookmarkEnd w:id="40"/>
+      <w:bookmarkEnd w:id="41"/>
     </w:p>
     <w:p>
       <w:pPr>
@@ -13551,6 +14095,7 @@
       <w:r>
         <w:rPr>
           <w:noProof/>
+          <w:lang w:eastAsia="es-CL"/>
         </w:rPr>
         <w:drawing>
           <wp:inline distT="0" distB="0" distL="0" distR="0" wp14:anchorId="7CCDEC7B" wp14:editId="754C45B9">
@@ -13594,26 +14139,37 @@
         <w:pStyle w:val="Descripcin"/>
         <w:spacing w:line="360" w:lineRule="auto"/>
       </w:pPr>
-      <w:bookmarkStart w:id="41" w:name="_Toc486864050"/>
+      <w:bookmarkStart w:id="42" w:name="_Toc486864050"/>
       <w:r>
         <w:t xml:space="preserve">Ilustración </w:t>
       </w:r>
-      <w:fldSimple w:instr=" SEQ Ilustración \* ARABIC ">
-        <w:r>
-          <w:rPr>
-            <w:noProof/>
-          </w:rPr>
-          <w:t>5</w:t>
-        </w:r>
-      </w:fldSimple>
+      <w:r>
+        <w:fldChar w:fldCharType="begin"/>
+      </w:r>
+      <w:r>
+        <w:instrText xml:space="preserve"> SEQ Ilustración \* ARABIC </w:instrText>
+      </w:r>
+      <w:r>
+        <w:fldChar w:fldCharType="separate"/>
+      </w:r>
       <w:r>
         <w:rPr>
           <w:noProof/>
         </w:rPr>
+        <w:t>5</w:t>
+      </w:r>
+      <w:r>
+        <w:rPr>
+          <w:noProof/>
+        </w:rPr>
+        <w:fldChar w:fldCharType="end"/>
+      </w:r>
+      <w:r>
+        <w:rPr>
+          <w:noProof/>
+        </w:rPr>
         <w:t xml:space="preserve"> - Modelo Entidad Relación del proyecto</w:t>
       </w:r>
-      <w:bookmarkStart w:id="42" w:name="_GoBack"/>
-      <w:bookmarkEnd w:id="41"/>
       <w:bookmarkEnd w:id="42"/>
     </w:p>
     <w:p>
@@ -13634,6 +14190,7 @@
       <w:r>
         <w:rPr>
           <w:noProof/>
+          <w:lang w:eastAsia="es-CL"/>
         </w:rPr>
         <w:drawing>
           <wp:inline distT="0" distB="0" distL="0" distR="0" wp14:anchorId="5F5296FE" wp14:editId="4A7BEC4C">
@@ -13684,14 +14241,27 @@
       <w:r>
         <w:t xml:space="preserve">Ilustración </w:t>
       </w:r>
-      <w:fldSimple w:instr=" SEQ Ilustración \* ARABIC ">
-        <w:r>
-          <w:rPr>
-            <w:noProof/>
-          </w:rPr>
-          <w:t>6</w:t>
-        </w:r>
-      </w:fldSimple>
+      <w:r>
+        <w:fldChar w:fldCharType="begin"/>
+      </w:r>
+      <w:r>
+        <w:instrText xml:space="preserve"> SEQ Ilustración \* ARABIC </w:instrText>
+      </w:r>
+      <w:r>
+        <w:fldChar w:fldCharType="separate"/>
+      </w:r>
+      <w:r>
+        <w:rPr>
+          <w:noProof/>
+        </w:rPr>
+        <w:t>6</w:t>
+      </w:r>
+      <w:r>
+        <w:rPr>
+          <w:noProof/>
+        </w:rPr>
+        <w:fldChar w:fldCharType="end"/>
+      </w:r>
       <w:r>
         <w:rPr>
           <w:noProof/>
@@ -13809,14 +14379,27 @@
       <w:r>
         <w:t xml:space="preserve">Ilustración </w:t>
       </w:r>
-      <w:fldSimple w:instr=" SEQ Ilustración \* ARABIC ">
-        <w:r>
-          <w:rPr>
-            <w:noProof/>
-          </w:rPr>
-          <w:t>7</w:t>
-        </w:r>
-      </w:fldSimple>
+      <w:r>
+        <w:fldChar w:fldCharType="begin"/>
+      </w:r>
+      <w:r>
+        <w:instrText xml:space="preserve"> SEQ Ilustración \* ARABIC </w:instrText>
+      </w:r>
+      <w:r>
+        <w:fldChar w:fldCharType="separate"/>
+      </w:r>
+      <w:r>
+        <w:rPr>
+          <w:noProof/>
+        </w:rPr>
+        <w:t>7</w:t>
+      </w:r>
+      <w:r>
+        <w:rPr>
+          <w:noProof/>
+        </w:rPr>
+        <w:fldChar w:fldCharType="end"/>
+      </w:r>
       <w:r>
         <w:rPr>
           <w:noProof/>
@@ -13907,14 +14490,27 @@
       <w:r>
         <w:t xml:space="preserve">Ilustración </w:t>
       </w:r>
-      <w:fldSimple w:instr=" SEQ Ilustración \* ARABIC ">
-        <w:r>
-          <w:rPr>
-            <w:noProof/>
-          </w:rPr>
-          <w:t>8</w:t>
-        </w:r>
-      </w:fldSimple>
+      <w:r>
+        <w:fldChar w:fldCharType="begin"/>
+      </w:r>
+      <w:r>
+        <w:instrText xml:space="preserve"> SEQ Ilustración \* ARABIC </w:instrText>
+      </w:r>
+      <w:r>
+        <w:fldChar w:fldCharType="separate"/>
+      </w:r>
+      <w:r>
+        <w:rPr>
+          <w:noProof/>
+        </w:rPr>
+        <w:t>8</w:t>
+      </w:r>
+      <w:r>
+        <w:rPr>
+          <w:noProof/>
+        </w:rPr>
+        <w:fldChar w:fldCharType="end"/>
+      </w:r>
       <w:r>
         <w:rPr>
           <w:noProof/>
@@ -13955,6 +14551,7 @@
       <w:r>
         <w:rPr>
           <w:noProof/>
+          <w:lang w:eastAsia="es-CL"/>
         </w:rPr>
         <w:drawing>
           <wp:inline distT="0" distB="0" distL="0" distR="0" wp14:anchorId="27921C9C" wp14:editId="5DE63EA8">
@@ -14003,14 +14600,27 @@
       <w:r>
         <w:t xml:space="preserve">Ilustración </w:t>
       </w:r>
-      <w:fldSimple w:instr=" SEQ Ilustración \* ARABIC ">
-        <w:r>
-          <w:rPr>
-            <w:noProof/>
-          </w:rPr>
-          <w:t>9</w:t>
-        </w:r>
-      </w:fldSimple>
+      <w:r>
+        <w:fldChar w:fldCharType="begin"/>
+      </w:r>
+      <w:r>
+        <w:instrText xml:space="preserve"> SEQ Ilustración \* ARABIC </w:instrText>
+      </w:r>
+      <w:r>
+        <w:fldChar w:fldCharType="separate"/>
+      </w:r>
+      <w:r>
+        <w:rPr>
+          <w:noProof/>
+        </w:rPr>
+        <w:t>9</w:t>
+      </w:r>
+      <w:r>
+        <w:rPr>
+          <w:noProof/>
+        </w:rPr>
+        <w:fldChar w:fldCharType="end"/>
+      </w:r>
       <w:r>
         <w:rPr>
           <w:noProof/>
@@ -14038,6 +14648,7 @@
       <w:r>
         <w:rPr>
           <w:noProof/>
+          <w:lang w:eastAsia="es-CL"/>
         </w:rPr>
         <w:drawing>
           <wp:inline distT="0" distB="0" distL="0" distR="0" wp14:anchorId="2C3B82C3" wp14:editId="71B3C4DD">
@@ -14093,14 +14704,27 @@
       <w:r>
         <w:t xml:space="preserve">Ilustración </w:t>
       </w:r>
-      <w:fldSimple w:instr=" SEQ Ilustración \* ARABIC ">
-        <w:r>
-          <w:rPr>
-            <w:noProof/>
-          </w:rPr>
-          <w:t>10</w:t>
-        </w:r>
-      </w:fldSimple>
+      <w:r>
+        <w:fldChar w:fldCharType="begin"/>
+      </w:r>
+      <w:r>
+        <w:instrText xml:space="preserve"> SEQ Ilustración \* ARABIC </w:instrText>
+      </w:r>
+      <w:r>
+        <w:fldChar w:fldCharType="separate"/>
+      </w:r>
+      <w:r>
+        <w:rPr>
+          <w:noProof/>
+        </w:rPr>
+        <w:t>10</w:t>
+      </w:r>
+      <w:r>
+        <w:rPr>
+          <w:noProof/>
+        </w:rPr>
+        <w:fldChar w:fldCharType="end"/>
+      </w:r>
       <w:r>
         <w:rPr>
           <w:noProof/>
@@ -14320,7 +14944,27 @@
                 <w:szCs w:val="24"/>
                 <w:lang w:val="es-CL"/>
               </w:rPr>
-              <w:t>El sistema presentará una interfaz de usuario sencilla y responsive para que sea de fácil manejo a los usuarios del sistema.</w:t>
+              <w:t xml:space="preserve">El sistema presentará una interfaz de usuario sencilla y </w:t>
+            </w:r>
+            <w:proofErr w:type="spellStart"/>
+            <w:r>
+              <w:rPr>
+                <w:rFonts w:ascii="Arial" w:hAnsi="Arial" w:cs="Arial"/>
+                <w:sz w:val="24"/>
+                <w:szCs w:val="24"/>
+                <w:lang w:val="es-CL"/>
+              </w:rPr>
+              <w:t>responsive</w:t>
+            </w:r>
+            <w:proofErr w:type="spellEnd"/>
+            <w:r>
+              <w:rPr>
+                <w:rFonts w:ascii="Arial" w:hAnsi="Arial" w:cs="Arial"/>
+                <w:sz w:val="24"/>
+                <w:szCs w:val="24"/>
+                <w:lang w:val="es-CL"/>
+              </w:rPr>
+              <w:t xml:space="preserve"> para que sea de fácil manejo a los usuarios del sistema.</w:t>
             </w:r>
           </w:p>
         </w:tc>
@@ -14398,7 +15042,23 @@
                 <w:rFonts w:cs="Arial"/>
                 <w:szCs w:val="24"/>
               </w:rPr>
-              <w:t xml:space="preserve"> deberá ser de fácil manejo, es decir, debe poseer una navegabilidad y uso intuitivo además de presentar un formato responsive.</w:t>
+              <w:t xml:space="preserve"> deberá ser de fácil manejo, es decir, debe poseer una navegabilidad y uso intuitivo además de presentar un formato </w:t>
+            </w:r>
+            <w:proofErr w:type="spellStart"/>
+            <w:r>
+              <w:rPr>
+                <w:rFonts w:cs="Arial"/>
+                <w:szCs w:val="24"/>
+              </w:rPr>
+              <w:t>responsive</w:t>
+            </w:r>
+            <w:proofErr w:type="spellEnd"/>
+            <w:r>
+              <w:rPr>
+                <w:rFonts w:cs="Arial"/>
+                <w:szCs w:val="24"/>
+              </w:rPr>
+              <w:t>.</w:t>
             </w:r>
           </w:p>
         </w:tc>
@@ -14654,7 +15314,27 @@
                 <w:szCs w:val="24"/>
                 <w:lang w:val="es-CL"/>
               </w:rPr>
-              <w:t>El sistema contará con un sistema de login para el acceso al panel administrativo. Sobre los datos, se asegurará su confiabilidad, integridad y accesibilidad.</w:t>
+              <w:t xml:space="preserve">El sistema contará con un sistema de </w:t>
+            </w:r>
+            <w:proofErr w:type="spellStart"/>
+            <w:r>
+              <w:rPr>
+                <w:rFonts w:ascii="Arial" w:hAnsi="Arial" w:cs="Arial"/>
+                <w:sz w:val="24"/>
+                <w:szCs w:val="24"/>
+                <w:lang w:val="es-CL"/>
+              </w:rPr>
+              <w:t>login</w:t>
+            </w:r>
+            <w:proofErr w:type="spellEnd"/>
+            <w:r>
+              <w:rPr>
+                <w:rFonts w:ascii="Arial" w:hAnsi="Arial" w:cs="Arial"/>
+                <w:sz w:val="24"/>
+                <w:szCs w:val="24"/>
+                <w:lang w:val="es-CL"/>
+              </w:rPr>
+              <w:t xml:space="preserve"> para el acceso al panel administrativo. Sobre los datos, se asegurará su confiabilidad, integridad y accesibilidad.</w:t>
             </w:r>
           </w:p>
         </w:tc>
@@ -14771,7 +15451,6 @@
                 <w:szCs w:val="24"/>
                 <w:lang w:val="es-CL"/>
               </w:rPr>
-              <w:lastRenderedPageBreak/>
               <w:t xml:space="preserve">Prioridad del requerimiento:     </w:t>
             </w:r>
           </w:p>
@@ -15473,7 +16152,6 @@
                 <w:szCs w:val="24"/>
                 <w:lang w:val="es-CL"/>
               </w:rPr>
-              <w:lastRenderedPageBreak/>
               <w:t>Requerimiento NO funcional:</w:t>
             </w:r>
           </w:p>
@@ -17954,7 +18632,6 @@
                 <w:szCs w:val="24"/>
                 <w:lang w:val="es-CL"/>
               </w:rPr>
-              <w:lastRenderedPageBreak/>
               <w:t>Requerimiento NO funcional:</w:t>
             </w:r>
           </w:p>
@@ -21879,7 +22556,49 @@
         <w:rPr>
           <w:rFonts w:cs="Arial"/>
         </w:rPr>
-        <w:t>En cuanto a la programación del software, se debe mantener un orden y claridad para el correcto entendimiento del código. Es necesaria la aplicación de indentaciones en cada asignación y los comentarios deben encontrarse antes de cada función y clase explicando el qué hace, sus parámetros y variables. Estos dos últimos deben ir acompañados con la nomenclatura “@params”, “@vars” según sea el caso.</w:t>
+        <w:t xml:space="preserve">En cuanto a la programación del software, se debe mantener un orden y claridad para el correcto entendimiento del código. Es necesaria la aplicación de </w:t>
+      </w:r>
+      <w:proofErr w:type="spellStart"/>
+      <w:r>
+        <w:rPr>
+          <w:rFonts w:cs="Arial"/>
+        </w:rPr>
+        <w:t>indentaciones</w:t>
+      </w:r>
+      <w:proofErr w:type="spellEnd"/>
+      <w:r>
+        <w:rPr>
+          <w:rFonts w:cs="Arial"/>
+        </w:rPr>
+        <w:t xml:space="preserve"> en cada asignación y los comentarios deben encontrarse antes de cada función y clase explicando el qué hace, sus parámetros y variables. Estos dos últimos deben ir acompañados con la nomenclatura “@</w:t>
+      </w:r>
+      <w:proofErr w:type="spellStart"/>
+      <w:r>
+        <w:rPr>
+          <w:rFonts w:cs="Arial"/>
+        </w:rPr>
+        <w:t>params</w:t>
+      </w:r>
+      <w:proofErr w:type="spellEnd"/>
+      <w:r>
+        <w:rPr>
+          <w:rFonts w:cs="Arial"/>
+        </w:rPr>
+        <w:t>”, “@</w:t>
+      </w:r>
+      <w:proofErr w:type="spellStart"/>
+      <w:r>
+        <w:rPr>
+          <w:rFonts w:cs="Arial"/>
+        </w:rPr>
+        <w:t>vars</w:t>
+      </w:r>
+      <w:proofErr w:type="spellEnd"/>
+      <w:r>
+        <w:rPr>
+          <w:rFonts w:cs="Arial"/>
+        </w:rPr>
+        <w:t>” según sea el caso.</w:t>
       </w:r>
     </w:p>
     <w:p>
@@ -21899,14 +22618,30 @@
         <w:rPr>
           <w:rFonts w:cs="Arial"/>
         </w:rPr>
-        <w:t xml:space="preserve"> análisis de rendimiento para la programación, cada persona que participe en el desarrollo del proyecto debe ir llenando una planilla en Excel acerca de la actividad que está realizando, una breve descripción, una referencia al Issue en </w:t>
-      </w:r>
+        <w:t xml:space="preserve"> análisis de rendimiento para la programación, cada persona que participe en el desarrollo del proyecto debe ir llenando una planilla en Excel acerca de la actividad que está realizando, una breve descripción, una referencia al </w:t>
+      </w:r>
+      <w:proofErr w:type="spellStart"/>
       <w:r>
         <w:rPr>
           <w:rFonts w:cs="Arial"/>
         </w:rPr>
+        <w:t>Issue</w:t>
+      </w:r>
+      <w:proofErr w:type="spellEnd"/>
+      <w:r>
+        <w:rPr>
+          <w:rFonts w:cs="Arial"/>
+        </w:rPr>
+        <w:t xml:space="preserve"> en </w:t>
+      </w:r>
+      <w:proofErr w:type="spellStart"/>
+      <w:r>
+        <w:rPr>
+          <w:rFonts w:cs="Arial"/>
+        </w:rPr>
         <w:t>Github</w:t>
       </w:r>
+      <w:proofErr w:type="spellEnd"/>
       <w:r>
         <w:rPr>
           <w:rFonts w:cs="Arial"/>
@@ -21939,37 +22674,119 @@
           <w:rFonts w:cs="Arial"/>
           <w:szCs w:val="24"/>
         </w:rPr>
-        <w:t xml:space="preserve">En cuanto al control de versiones del software, se utilizará la herramienta Git en conjunto con la plataforma </w:t>
-      </w:r>
+        <w:t xml:space="preserve">En cuanto al control de versiones del software, se utilizará la herramienta </w:t>
+      </w:r>
+      <w:proofErr w:type="spellStart"/>
       <w:r>
         <w:rPr>
           <w:rFonts w:cs="Arial"/>
           <w:szCs w:val="24"/>
         </w:rPr>
-        <w:t>Github</w:t>
-      </w:r>
+        <w:t>Git</w:t>
+      </w:r>
+      <w:proofErr w:type="spellEnd"/>
       <w:r>
         <w:rPr>
           <w:rFonts w:cs="Arial"/>
           <w:szCs w:val="24"/>
         </w:rPr>
-        <w:t xml:space="preserve"> debido a la capacidad de alojar repositorios de forma gratuita y de fácil administración del desarrollo.</w:t>
-      </w:r>
-    </w:p>
-    <w:p>
-      <w:pPr>
-        <w:ind w:firstLine="709"/>
+        <w:t xml:space="preserve"> en conjunto con la plataforma </w:t>
+      </w:r>
+      <w:proofErr w:type="spellStart"/>
+      <w:r>
         <w:rPr>
           <w:rFonts w:cs="Arial"/>
           <w:szCs w:val="24"/>
         </w:rPr>
-      </w:pPr>
+        <w:t>Github</w:t>
+      </w:r>
+      <w:proofErr w:type="spellEnd"/>
       <w:r>
         <w:rPr>
           <w:rFonts w:cs="Arial"/>
           <w:szCs w:val="24"/>
         </w:rPr>
-        <w:t>Cada actividad será iniciada como un Issue con sus correspondientes responsables, categorías y descripción. Se deberá crear una rama especial para el Issue en cuestión y solo realizar un merge de ramas al estar completamente testeada y funcional. La actividad debe ser referenciada en cada commit realizado para esta actividad.</w:t>
+        <w:t xml:space="preserve"> debido a la capacidad de alojar repositorios de forma gratuita y de fácil administración del desarrollo.</w:t>
+      </w:r>
+    </w:p>
+    <w:p>
+      <w:pPr>
+        <w:ind w:firstLine="709"/>
+        <w:rPr>
+          <w:rFonts w:cs="Arial"/>
+          <w:szCs w:val="24"/>
+        </w:rPr>
+      </w:pPr>
+      <w:r>
+        <w:rPr>
+          <w:rFonts w:cs="Arial"/>
+          <w:szCs w:val="24"/>
+        </w:rPr>
+        <w:t xml:space="preserve">Cada actividad será iniciada como un </w:t>
+      </w:r>
+      <w:proofErr w:type="spellStart"/>
+      <w:r>
+        <w:rPr>
+          <w:rFonts w:cs="Arial"/>
+          <w:szCs w:val="24"/>
+        </w:rPr>
+        <w:t>Issue</w:t>
+      </w:r>
+      <w:proofErr w:type="spellEnd"/>
+      <w:r>
+        <w:rPr>
+          <w:rFonts w:cs="Arial"/>
+          <w:szCs w:val="24"/>
+        </w:rPr>
+        <w:t xml:space="preserve"> con sus correspondientes responsables, categorías y descripción. Se deberá crear una rama especial para el </w:t>
+      </w:r>
+      <w:proofErr w:type="spellStart"/>
+      <w:r>
+        <w:rPr>
+          <w:rFonts w:cs="Arial"/>
+          <w:szCs w:val="24"/>
+        </w:rPr>
+        <w:t>Issue</w:t>
+      </w:r>
+      <w:proofErr w:type="spellEnd"/>
+      <w:r>
+        <w:rPr>
+          <w:rFonts w:cs="Arial"/>
+          <w:szCs w:val="24"/>
+        </w:rPr>
+        <w:t xml:space="preserve"> en cuestión y solo realizar un </w:t>
+      </w:r>
+      <w:proofErr w:type="spellStart"/>
+      <w:r>
+        <w:rPr>
+          <w:rFonts w:cs="Arial"/>
+          <w:szCs w:val="24"/>
+        </w:rPr>
+        <w:t>merge</w:t>
+      </w:r>
+      <w:proofErr w:type="spellEnd"/>
+      <w:r>
+        <w:rPr>
+          <w:rFonts w:cs="Arial"/>
+          <w:szCs w:val="24"/>
+        </w:rPr>
+        <w:t xml:space="preserve"> de ramas al estar completamente testeada y funcional. La actividad debe ser referenciada en cada </w:t>
+      </w:r>
+      <w:proofErr w:type="spellStart"/>
+      <w:r>
+        <w:rPr>
+          <w:rFonts w:cs="Arial"/>
+          <w:szCs w:val="24"/>
+        </w:rPr>
+        <w:t>commit</w:t>
+      </w:r>
+      <w:proofErr w:type="spellEnd"/>
+      <w:r>
+        <w:rPr>
+          <w:rFonts w:cs="Arial"/>
+          <w:szCs w:val="24"/>
+        </w:rPr>
+        <w:t xml:space="preserve"> realizado para esta actividad.</w:t>
       </w:r>
     </w:p>
     <w:p/>
@@ -21992,6 +22809,7 @@
       <w:r>
         <w:rPr>
           <w:noProof/>
+          <w:lang w:eastAsia="es-CL"/>
         </w:rPr>
         <w:drawing>
           <wp:inline distT="0" distB="0" distL="0" distR="0" wp14:anchorId="68AC49CA" wp14:editId="3F4E33ED">
@@ -22040,14 +22858,27 @@
       <w:r>
         <w:t xml:space="preserve">Ilustración </w:t>
       </w:r>
-      <w:fldSimple w:instr=" SEQ Ilustración \* ARABIC ">
-        <w:r>
-          <w:rPr>
-            <w:noProof/>
-          </w:rPr>
-          <w:t>11</w:t>
-        </w:r>
-      </w:fldSimple>
+      <w:r>
+        <w:fldChar w:fldCharType="begin"/>
+      </w:r>
+      <w:r>
+        <w:instrText xml:space="preserve"> SEQ Ilustración \* ARABIC </w:instrText>
+      </w:r>
+      <w:r>
+        <w:fldChar w:fldCharType="separate"/>
+      </w:r>
+      <w:r>
+        <w:rPr>
+          <w:noProof/>
+        </w:rPr>
+        <w:t>11</w:t>
+      </w:r>
+      <w:r>
+        <w:rPr>
+          <w:noProof/>
+        </w:rPr>
+        <w:fldChar w:fldCharType="end"/>
+      </w:r>
       <w:r>
         <w:rPr>
           <w:noProof/>
@@ -22064,6 +22895,7 @@
       <w:r>
         <w:rPr>
           <w:noProof/>
+          <w:lang w:eastAsia="es-CL"/>
         </w:rPr>
         <w:drawing>
           <wp:inline distT="0" distB="0" distL="0" distR="0" wp14:anchorId="568C67CB" wp14:editId="6376CA0F">
@@ -22114,14 +22946,27 @@
       <w:r>
         <w:t xml:space="preserve">Ilustración </w:t>
       </w:r>
-      <w:fldSimple w:instr=" SEQ Ilustración \* ARABIC ">
-        <w:r>
-          <w:rPr>
-            <w:noProof/>
-          </w:rPr>
-          <w:t>12</w:t>
-        </w:r>
-      </w:fldSimple>
+      <w:r>
+        <w:fldChar w:fldCharType="begin"/>
+      </w:r>
+      <w:r>
+        <w:instrText xml:space="preserve"> SEQ Ilustración \* ARABIC </w:instrText>
+      </w:r>
+      <w:r>
+        <w:fldChar w:fldCharType="separate"/>
+      </w:r>
+      <w:r>
+        <w:rPr>
+          <w:noProof/>
+        </w:rPr>
+        <w:t>12</w:t>
+      </w:r>
+      <w:r>
+        <w:rPr>
+          <w:noProof/>
+        </w:rPr>
+        <w:fldChar w:fldCharType="end"/>
+      </w:r>
       <w:r>
         <w:rPr>
           <w:noProof/>
@@ -22650,7 +23495,15 @@
         <w:ind w:firstLine="709"/>
       </w:pPr>
       <w:r>
-        <w:t>Se utilizarán estimaciones de estabilidad de componentes en el sistema y pruebas de seguridad apoyadas por sistemas de seguridad especializados como Kali Linux.</w:t>
+        <w:t xml:space="preserve">Se utilizarán estimaciones de estabilidad de componentes en el sistema y pruebas de seguridad apoyadas por sistemas de seguridad especializados como </w:t>
+      </w:r>
+      <w:proofErr w:type="spellStart"/>
+      <w:r>
+        <w:t>Kali</w:t>
+      </w:r>
+      <w:proofErr w:type="spellEnd"/>
+      <w:r>
+        <w:t xml:space="preserve"> Linux.</w:t>
       </w:r>
     </w:p>
     <w:p/>
@@ -22785,7 +23638,15 @@
         <w:ind w:firstLine="709"/>
       </w:pPr>
       <w:r>
-        <w:t>Se llevarán a cabo pruebas de complejidad ciclomática, pruebas de estrés y mejoras en el código en relación con utilizar mejores funciones que consuman la menor cantidad de procesamiento posible entregando un buen funcionamiento.</w:t>
+        <w:t xml:space="preserve">Se llevarán a cabo pruebas de complejidad </w:t>
+      </w:r>
+      <w:proofErr w:type="spellStart"/>
+      <w:r>
+        <w:t>ciclomática</w:t>
+      </w:r>
+      <w:proofErr w:type="spellEnd"/>
+      <w:r>
+        <w:t>, pruebas de estrés y mejoras en el código en relación con utilizar mejores funciones que consuman la menor cantidad de procesamiento posible entregando un buen funcionamiento.</w:t>
       </w:r>
     </w:p>
     <w:p>
@@ -22912,18 +23773,31 @@
       <w:r>
         <w:t xml:space="preserve">Ilustración </w:t>
       </w:r>
-      <w:fldSimple w:instr=" SEQ Ilustración \* ARABIC ">
-        <w:r>
-          <w:rPr>
-            <w:noProof/>
-          </w:rPr>
-          <w:t>13</w:t>
-        </w:r>
-      </w:fldSimple>
+      <w:r>
+        <w:fldChar w:fldCharType="begin"/>
+      </w:r>
+      <w:r>
+        <w:instrText xml:space="preserve"> SEQ Ilustración \* ARABIC </w:instrText>
+      </w:r>
+      <w:r>
+        <w:fldChar w:fldCharType="separate"/>
+      </w:r>
       <w:r>
         <w:rPr>
           <w:noProof/>
         </w:rPr>
+        <w:t>13</w:t>
+      </w:r>
+      <w:r>
+        <w:rPr>
+          <w:noProof/>
+        </w:rPr>
+        <w:fldChar w:fldCharType="end"/>
+      </w:r>
+      <w:r>
+        <w:rPr>
+          <w:noProof/>
+        </w:rPr>
         <w:t xml:space="preserve"> - Cantidad de espcio inicial según las configuraciones de MySQL</w:t>
       </w:r>
       <w:bookmarkEnd w:id="80"/>
@@ -22940,7 +23814,35 @@
           <w:i/>
         </w:rPr>
         <w:lastRenderedPageBreak/>
-        <w:t>Recordar que el motor de base de datos a utilizar es MariaDB que está basado en MySQL, por lo tanto, los valores indicados en este cálculo son los mismos o muy cercanos.</w:t>
+        <w:t xml:space="preserve">Recordar que el motor de base de datos a utilizar es </w:t>
+      </w:r>
+      <w:proofErr w:type="spellStart"/>
+      <w:r>
+        <w:rPr>
+          <w:i/>
+        </w:rPr>
+        <w:t>MariaDB</w:t>
+      </w:r>
+      <w:proofErr w:type="spellEnd"/>
+      <w:r>
+        <w:rPr>
+          <w:i/>
+        </w:rPr>
+        <w:t xml:space="preserve"> que está basado en </w:t>
+      </w:r>
+      <w:proofErr w:type="spellStart"/>
+      <w:r>
+        <w:rPr>
+          <w:i/>
+        </w:rPr>
+        <w:t>MySQL</w:t>
+      </w:r>
+      <w:proofErr w:type="spellEnd"/>
+      <w:r>
+        <w:rPr>
+          <w:i/>
+        </w:rPr>
+        <w:t>, por lo tanto, los valores indicados en este cálculo son los mismos o muy cercanos.</w:t>
       </w:r>
     </w:p>
     <w:p>
@@ -23881,14 +24783,27 @@
       <w:r>
         <w:t xml:space="preserve">Tabla </w:t>
       </w:r>
-      <w:fldSimple w:instr=" SEQ Tabla \* ARABIC ">
-        <w:r>
-          <w:rPr>
-            <w:noProof/>
-          </w:rPr>
-          <w:t>2</w:t>
-        </w:r>
-      </w:fldSimple>
+      <w:r>
+        <w:fldChar w:fldCharType="begin"/>
+      </w:r>
+      <w:r>
+        <w:instrText xml:space="preserve"> SEQ Tabla \* ARABIC </w:instrText>
+      </w:r>
+      <w:r>
+        <w:fldChar w:fldCharType="separate"/>
+      </w:r>
+      <w:r>
+        <w:rPr>
+          <w:noProof/>
+        </w:rPr>
+        <w:t>2</w:t>
+      </w:r>
+      <w:r>
+        <w:rPr>
+          <w:noProof/>
+        </w:rPr>
+        <w:fldChar w:fldCharType="end"/>
+      </w:r>
       <w:r>
         <w:rPr>
           <w:noProof/>
@@ -23981,14 +24896,27 @@
       <w:r>
         <w:t xml:space="preserve">Ilustración </w:t>
       </w:r>
-      <w:fldSimple w:instr=" SEQ Ilustración \* ARABIC ">
-        <w:r>
-          <w:rPr>
-            <w:noProof/>
-          </w:rPr>
-          <w:t>14</w:t>
-        </w:r>
-      </w:fldSimple>
+      <w:r>
+        <w:fldChar w:fldCharType="begin"/>
+      </w:r>
+      <w:r>
+        <w:instrText xml:space="preserve"> SEQ Ilustración \* ARABIC </w:instrText>
+      </w:r>
+      <w:r>
+        <w:fldChar w:fldCharType="separate"/>
+      </w:r>
+      <w:r>
+        <w:rPr>
+          <w:noProof/>
+        </w:rPr>
+        <w:t>14</w:t>
+      </w:r>
+      <w:r>
+        <w:rPr>
+          <w:noProof/>
+        </w:rPr>
+        <w:fldChar w:fldCharType="end"/>
+      </w:r>
       <w:r>
         <w:rPr>
           <w:noProof/>
@@ -24067,16 +24995,34 @@
         <w:ind w:firstLine="709"/>
       </w:pPr>
       <w:r>
-        <w:t xml:space="preserve">Para las pruebas unitarias, se utilizará la herramiento </w:t>
-      </w:r>
+        <w:t xml:space="preserve">Para las pruebas unitarias, se utilizará la </w:t>
+      </w:r>
+      <w:proofErr w:type="spellStart"/>
+      <w:r>
+        <w:t>herramiento</w:t>
+      </w:r>
+      <w:proofErr w:type="spellEnd"/>
+      <w:r>
+        <w:t xml:space="preserve"> </w:t>
+      </w:r>
+      <w:proofErr w:type="spellStart"/>
       <w:r>
         <w:rPr>
           <w:i/>
         </w:rPr>
         <w:t>QUnit</w:t>
       </w:r>
-      <w:r>
-        <w:t xml:space="preserve"> que son librerías para pruebas unitarias en Javascript. Sin embargo, las pruebas no se pueden aplicar en la actualidad por la falta de código</w:t>
+      <w:proofErr w:type="spellEnd"/>
+      <w:r>
+        <w:t xml:space="preserve"> que son librerías para pruebas unitarias en </w:t>
+      </w:r>
+      <w:proofErr w:type="spellStart"/>
+      <w:r>
+        <w:t>Javascript</w:t>
+      </w:r>
+      <w:proofErr w:type="spellEnd"/>
+      <w:r>
+        <w:t>. Sin embargo, las pruebas no se pueden aplicar en la actualidad por la falta de código</w:t>
       </w:r>
       <w:r>
         <w:t>, ya que todavía no se empieza la etapa de desarrollo del proyecto.</w:t>
@@ -24227,6 +25173,7 @@
       <w:r>
         <w:rPr>
           <w:noProof/>
+          <w:lang w:eastAsia="es-CL"/>
         </w:rPr>
         <w:drawing>
           <wp:inline distT="0" distB="0" distL="0" distR="0" wp14:anchorId="7DFBF9BF" wp14:editId="14919F30">
@@ -24292,18 +25239,31 @@
       <w:r>
         <w:t xml:space="preserve">Ilustración </w:t>
       </w:r>
-      <w:fldSimple w:instr=" SEQ Ilustración \* ARABIC ">
-        <w:r>
-          <w:rPr>
-            <w:noProof/>
-          </w:rPr>
-          <w:t>15</w:t>
-        </w:r>
-      </w:fldSimple>
+      <w:r>
+        <w:fldChar w:fldCharType="begin"/>
+      </w:r>
+      <w:r>
+        <w:instrText xml:space="preserve"> SEQ Ilustración \* ARABIC </w:instrText>
+      </w:r>
+      <w:r>
+        <w:fldChar w:fldCharType="separate"/>
+      </w:r>
       <w:r>
         <w:rPr>
           <w:noProof/>
         </w:rPr>
+        <w:t>15</w:t>
+      </w:r>
+      <w:r>
+        <w:rPr>
+          <w:noProof/>
+        </w:rPr>
+        <w:fldChar w:fldCharType="end"/>
+      </w:r>
+      <w:r>
+        <w:rPr>
+          <w:noProof/>
+        </w:rPr>
         <w:t xml:space="preserve"> - Interfaz inicial del sistema</w:t>
       </w:r>
       <w:bookmarkEnd w:id="93"/>
@@ -24315,6 +25275,7 @@
       <w:r>
         <w:rPr>
           <w:noProof/>
+          <w:lang w:eastAsia="es-CL"/>
         </w:rPr>
         <w:drawing>
           <wp:inline distT="0" distB="0" distL="0" distR="0" wp14:anchorId="1031C442" wp14:editId="613FC803">
@@ -24372,14 +25333,27 @@
       <w:r>
         <w:t xml:space="preserve">Ilustración </w:t>
       </w:r>
-      <w:fldSimple w:instr=" SEQ Ilustración \* ARABIC ">
-        <w:r>
-          <w:rPr>
-            <w:noProof/>
-          </w:rPr>
-          <w:t>16</w:t>
-        </w:r>
-      </w:fldSimple>
+      <w:r>
+        <w:fldChar w:fldCharType="begin"/>
+      </w:r>
+      <w:r>
+        <w:instrText xml:space="preserve"> SEQ Ilustración \* ARABIC </w:instrText>
+      </w:r>
+      <w:r>
+        <w:fldChar w:fldCharType="separate"/>
+      </w:r>
+      <w:r>
+        <w:rPr>
+          <w:noProof/>
+        </w:rPr>
+        <w:t>16</w:t>
+      </w:r>
+      <w:r>
+        <w:rPr>
+          <w:noProof/>
+        </w:rPr>
+        <w:fldChar w:fldCharType="end"/>
+      </w:r>
       <w:r>
         <w:rPr>
           <w:noProof/>
@@ -24416,6 +25390,7 @@
       <w:r>
         <w:rPr>
           <w:noProof/>
+          <w:lang w:eastAsia="es-CL"/>
         </w:rPr>
         <w:lastRenderedPageBreak/>
         <w:drawing>
@@ -24474,14 +25449,27 @@
       <w:r>
         <w:t xml:space="preserve">Ilustración </w:t>
       </w:r>
-      <w:fldSimple w:instr=" SEQ Ilustración \* ARABIC ">
-        <w:r>
-          <w:rPr>
-            <w:noProof/>
-          </w:rPr>
-          <w:t>17</w:t>
-        </w:r>
-      </w:fldSimple>
+      <w:r>
+        <w:fldChar w:fldCharType="begin"/>
+      </w:r>
+      <w:r>
+        <w:instrText xml:space="preserve"> SEQ Ilustración \* ARABIC </w:instrText>
+      </w:r>
+      <w:r>
+        <w:fldChar w:fldCharType="separate"/>
+      </w:r>
+      <w:r>
+        <w:rPr>
+          <w:noProof/>
+        </w:rPr>
+        <w:t>17</w:t>
+      </w:r>
+      <w:r>
+        <w:rPr>
+          <w:noProof/>
+        </w:rPr>
+        <w:fldChar w:fldCharType="end"/>
+      </w:r>
       <w:r>
         <w:rPr>
           <w:noProof/>
@@ -24530,7 +25518,13 @@
         <w:t>Como se ha podido apreciar a lo largo del documento, el proyecto podrá mejorar considerablemente el proceso en cuestión disminuyendo la complejidad y el tiempo utilizado en esto gracias a la evaluación de las variables por parte del sistema y no de las personas. Además, también se debe considerar los cambios producidos después de la creación de un horario, los cuales impactan en gran medida a estos mismos ya que, en su mayoría, son cambios en la disponibilidad de los docentes</w:t>
       </w:r>
       <w:r>
-        <w:t xml:space="preserve"> y que estarían beneficiados gracias a la recomendación de los docentes según el perfil profesional de cada asignatura</w:t>
+        <w:t xml:space="preserve"> y que estarían </w:t>
+      </w:r>
+      <w:r>
+        <w:t>alivianadas en complejidad</w:t>
+      </w:r>
+      <w:r>
+        <w:t xml:space="preserve"> gracias a la recomendación de los docentes según el perfil profesional de cada asignatura</w:t>
       </w:r>
       <w:r>
         <w:t>.</w:t>
@@ -24778,7 +25772,6 @@
           </w:tcPr>
           <w:p>
             <w:r>
-              <w:lastRenderedPageBreak/>
               <w:t>Ofrece un sistema de archivos y encapsulamiento básico.</w:t>
             </w:r>
           </w:p>
@@ -24806,14 +25799,27 @@
       <w:r>
         <w:t xml:space="preserve">Tabla </w:t>
       </w:r>
-      <w:fldSimple w:instr=" SEQ Tabla \* ARABIC ">
-        <w:r>
-          <w:rPr>
-            <w:noProof/>
-          </w:rPr>
-          <w:t>3</w:t>
-        </w:r>
-      </w:fldSimple>
+      <w:r>
+        <w:fldChar w:fldCharType="begin"/>
+      </w:r>
+      <w:r>
+        <w:instrText xml:space="preserve"> SEQ Tabla \* ARABIC </w:instrText>
+      </w:r>
+      <w:r>
+        <w:fldChar w:fldCharType="separate"/>
+      </w:r>
+      <w:r>
+        <w:rPr>
+          <w:noProof/>
+        </w:rPr>
+        <w:t>3</w:t>
+      </w:r>
+      <w:r>
+        <w:rPr>
+          <w:noProof/>
+        </w:rPr>
+        <w:fldChar w:fldCharType="end"/>
+      </w:r>
       <w:r>
         <w:rPr>
           <w:noProof/>
@@ -24844,17 +25850,93 @@
         <w:ind w:left="709" w:hanging="709"/>
       </w:pPr>
       <w:r>
-        <w:t xml:space="preserve">[1] Xiaodan, Yu (2014). </w:t>
-      </w:r>
-      <w:r>
-        <w:t>Understanding agile software development practices using shared mental models theory</w:t>
-      </w:r>
+        <w:t xml:space="preserve">[1] </w:t>
+      </w:r>
+      <w:proofErr w:type="spellStart"/>
+      <w:r>
+        <w:t>Xiaodan</w:t>
+      </w:r>
+      <w:proofErr w:type="spellEnd"/>
+      <w:r>
+        <w:t xml:space="preserve">, </w:t>
+      </w:r>
+      <w:proofErr w:type="spellStart"/>
+      <w:r>
+        <w:t>Yu</w:t>
+      </w:r>
+      <w:proofErr w:type="spellEnd"/>
+      <w:r>
+        <w:t xml:space="preserve"> (2014). </w:t>
+      </w:r>
+      <w:proofErr w:type="spellStart"/>
+      <w:r>
+        <w:t>Understanding</w:t>
+      </w:r>
+      <w:proofErr w:type="spellEnd"/>
+      <w:r>
+        <w:t xml:space="preserve"> agile software </w:t>
+      </w:r>
+      <w:proofErr w:type="spellStart"/>
+      <w:r>
+        <w:t>development</w:t>
+      </w:r>
+      <w:proofErr w:type="spellEnd"/>
+      <w:r>
+        <w:t xml:space="preserve"> </w:t>
+      </w:r>
+      <w:proofErr w:type="spellStart"/>
+      <w:r>
+        <w:t>practices</w:t>
+      </w:r>
+      <w:proofErr w:type="spellEnd"/>
+      <w:r>
+        <w:t xml:space="preserve"> </w:t>
+      </w:r>
+      <w:proofErr w:type="spellStart"/>
+      <w:r>
+        <w:t>using</w:t>
+      </w:r>
+      <w:proofErr w:type="spellEnd"/>
+      <w:r>
+        <w:t xml:space="preserve"> </w:t>
+      </w:r>
+      <w:proofErr w:type="spellStart"/>
+      <w:r>
+        <w:t>shared</w:t>
+      </w:r>
+      <w:proofErr w:type="spellEnd"/>
+      <w:r>
+        <w:t xml:space="preserve"> mental </w:t>
+      </w:r>
+      <w:proofErr w:type="spellStart"/>
+      <w:r>
+        <w:t>models</w:t>
+      </w:r>
+      <w:proofErr w:type="spellEnd"/>
+      <w:r>
+        <w:t xml:space="preserve"> </w:t>
+      </w:r>
+      <w:proofErr w:type="spellStart"/>
+      <w:r>
+        <w:t>theory</w:t>
+      </w:r>
+      <w:proofErr w:type="spellEnd"/>
       <w:r>
         <w:t xml:space="preserve">. </w:t>
       </w:r>
-      <w:r>
-        <w:t>Information and Software Technology</w:t>
-      </w:r>
+      <w:proofErr w:type="spellStart"/>
+      <w:r>
+        <w:t>Information</w:t>
+      </w:r>
+      <w:proofErr w:type="spellEnd"/>
+      <w:r>
+        <w:t xml:space="preserve"> and Software </w:t>
+      </w:r>
+      <w:proofErr w:type="spellStart"/>
+      <w:r>
+        <w:t>Technology</w:t>
+      </w:r>
+      <w:proofErr w:type="spellEnd"/>
       <w:r>
         <w:t xml:space="preserve">, 56, 911-921. Recuperado de </w:t>
       </w:r>
@@ -24872,16 +25954,103 @@
         <w:ind w:left="709" w:hanging="709"/>
       </w:pPr>
       <w:r>
-        <w:t xml:space="preserve">[2] Mesquida, Antoni L. (2015). </w:t>
-      </w:r>
-      <w:r>
-        <w:t>Implementing information security best practices on software lifecycle processes: The ISO/IEC 15504 Security Extension</w:t>
-      </w:r>
+        <w:t xml:space="preserve">[2] </w:t>
+      </w:r>
+      <w:proofErr w:type="spellStart"/>
+      <w:r>
+        <w:t>Mesquida</w:t>
+      </w:r>
+      <w:proofErr w:type="spellEnd"/>
+      <w:r>
+        <w:t xml:space="preserve">, Antoni L. (2015). </w:t>
+      </w:r>
+      <w:proofErr w:type="spellStart"/>
+      <w:r>
+        <w:t>Implementing</w:t>
+      </w:r>
+      <w:proofErr w:type="spellEnd"/>
+      <w:r>
+        <w:t xml:space="preserve"> </w:t>
+      </w:r>
+      <w:proofErr w:type="spellStart"/>
+      <w:r>
+        <w:t>information</w:t>
+      </w:r>
+      <w:proofErr w:type="spellEnd"/>
+      <w:r>
+        <w:t xml:space="preserve"> </w:t>
+      </w:r>
+      <w:proofErr w:type="spellStart"/>
+      <w:r>
+        <w:t>security</w:t>
+      </w:r>
+      <w:proofErr w:type="spellEnd"/>
+      <w:r>
+        <w:t xml:space="preserve"> </w:t>
+      </w:r>
+      <w:proofErr w:type="spellStart"/>
+      <w:r>
+        <w:t>best</w:t>
+      </w:r>
+      <w:proofErr w:type="spellEnd"/>
+      <w:r>
+        <w:t xml:space="preserve"> </w:t>
+      </w:r>
+      <w:proofErr w:type="spellStart"/>
+      <w:r>
+        <w:t>practices</w:t>
+      </w:r>
+      <w:proofErr w:type="spellEnd"/>
+      <w:r>
+        <w:t xml:space="preserve"> </w:t>
+      </w:r>
+      <w:proofErr w:type="spellStart"/>
+      <w:r>
+        <w:t>on</w:t>
+      </w:r>
+      <w:proofErr w:type="spellEnd"/>
+      <w:r>
+        <w:t xml:space="preserve"> software </w:t>
+      </w:r>
+      <w:proofErr w:type="spellStart"/>
+      <w:r>
+        <w:t>lifecycle</w:t>
+      </w:r>
+      <w:proofErr w:type="spellEnd"/>
+      <w:r>
+        <w:t xml:space="preserve"> </w:t>
+      </w:r>
+      <w:proofErr w:type="spellStart"/>
+      <w:r>
+        <w:t>processes</w:t>
+      </w:r>
+      <w:proofErr w:type="spellEnd"/>
+      <w:r>
+        <w:t xml:space="preserve">: </w:t>
+      </w:r>
+      <w:proofErr w:type="spellStart"/>
+      <w:r>
+        <w:t>The</w:t>
+      </w:r>
+      <w:proofErr w:type="spellEnd"/>
+      <w:r>
+        <w:t xml:space="preserve"> ISO/IEC 15504 Security </w:t>
+      </w:r>
+      <w:proofErr w:type="spellStart"/>
+      <w:r>
+        <w:t>Extension</w:t>
+      </w:r>
+      <w:proofErr w:type="spellEnd"/>
       <w:r>
         <w:t xml:space="preserve">. </w:t>
       </w:r>
-      <w:r>
-        <w:t>Computers &amp; Security</w:t>
+      <w:proofErr w:type="spellStart"/>
+      <w:r>
+        <w:t>Computers</w:t>
+      </w:r>
+      <w:proofErr w:type="spellEnd"/>
+      <w:r>
+        <w:t xml:space="preserve"> &amp; Security</w:t>
       </w:r>
       <w:r>
         <w:t xml:space="preserve">, 48, 19-34. Recuperado de </w:t>
@@ -24913,7 +26082,7 @@
 </file>
 
 <file path=word/endnotes.xml><?xml version="1.0" encoding="utf-8"?>
-<w:endnotes xmlns:wpc="http://schemas.microsoft.com/office/word/2010/wordprocessingCanvas" xmlns:cx="http://schemas.microsoft.com/office/drawing/2014/chartex" xmlns:cx1="http://schemas.microsoft.com/office/drawing/2015/9/8/chartex" xmlns:cx2="http://schemas.microsoft.com/office/drawing/2015/10/21/chartex" xmlns:cx3="http://schemas.microsoft.com/office/drawing/2016/5/9/chartex" xmlns:cx4="http://schemas.microsoft.com/office/drawing/2016/5/10/chartex" xmlns:cx5="http://schemas.microsoft.com/office/drawing/2016/5/11/chartex" xmlns:cx6="http://schemas.microsoft.com/office/drawing/2016/5/12/chartex" xmlns:cx7="http://schemas.microsoft.com/office/drawing/2016/5/13/chartex" xmlns:cx8="http://schemas.microsoft.com/office/drawing/2016/5/14/chartex" xmlns:mc="http://schemas.openxmlformats.org/markup-compatibility/2006" xmlns:aink="http://schemas.microsoft.com/office/drawing/2016/ink" xmlns:am3d="http://schemas.microsoft.com/office/drawing/2017/model3d" xmlns:o="urn:schemas-microsoft-com:office:office" xmlns:r="http://schemas.openxmlformats.org/officeDocument/2006/relationships" xmlns:m="http://schemas.openxmlformats.org/officeDocument/2006/math" xmlns:v="urn:schemas-microsoft-com:vml" xmlns:wp14="http://schemas.microsoft.com/office/word/2010/wordprocessingDrawing" xmlns:wp="http://schemas.openxmlformats.org/drawingml/2006/wordprocessingDrawing" xmlns:w10="urn:schemas-microsoft-com:office:word" xmlns:w="http://schemas.openxmlformats.org/wordprocessingml/2006/main" xmlns:w14="http://schemas.microsoft.com/office/word/2010/wordml" xmlns:w15="http://schemas.microsoft.com/office/word/2012/wordml" xmlns:w16cid="http://schemas.microsoft.com/office/word/2016/wordml/cid" xmlns:w16se="http://schemas.microsoft.com/office/word/2015/wordml/symex" xmlns:wpg="http://schemas.microsoft.com/office/word/2010/wordprocessingGroup" xmlns:wpi="http://schemas.microsoft.com/office/word/2010/wordprocessingInk" xmlns:wne="http://schemas.microsoft.com/office/word/2006/wordml" xmlns:wps="http://schemas.microsoft.com/office/word/2010/wordprocessingShape" mc:Ignorable="w14 w15 w16se w16cid wp14">
+<w:endnotes xmlns:wpc="http://schemas.microsoft.com/office/word/2010/wordprocessingCanvas" xmlns:cx="http://schemas.microsoft.com/office/drawing/2014/chartex" xmlns:cx1="http://schemas.microsoft.com/office/drawing/2015/9/8/chartex" xmlns:mc="http://schemas.openxmlformats.org/markup-compatibility/2006" xmlns:o="urn:schemas-microsoft-com:office:office" xmlns:r="http://schemas.openxmlformats.org/officeDocument/2006/relationships" xmlns:m="http://schemas.openxmlformats.org/officeDocument/2006/math" xmlns:v="urn:schemas-microsoft-com:vml" xmlns:wp14="http://schemas.microsoft.com/office/word/2010/wordprocessingDrawing" xmlns:wp="http://schemas.openxmlformats.org/drawingml/2006/wordprocessingDrawing" xmlns:w10="urn:schemas-microsoft-com:office:word" xmlns:w="http://schemas.openxmlformats.org/wordprocessingml/2006/main" xmlns:w14="http://schemas.microsoft.com/office/word/2010/wordml" xmlns:w15="http://schemas.microsoft.com/office/word/2012/wordml" xmlns:w16se="http://schemas.microsoft.com/office/word/2015/wordml/symex" xmlns:wpg="http://schemas.microsoft.com/office/word/2010/wordprocessingGroup" xmlns:wpi="http://schemas.microsoft.com/office/word/2010/wordprocessingInk" xmlns:wne="http://schemas.microsoft.com/office/word/2006/wordml" xmlns:wps="http://schemas.microsoft.com/office/word/2010/wordprocessingShape" mc:Ignorable="w14 w15 w16se wp14">
   <w:endnote w:type="separator" w:id="-1">
     <w:p>
       <w:pPr>
@@ -24938,7 +26107,7 @@
 </file>
 
 <file path=word/footer1.xml><?xml version="1.0" encoding="utf-8"?>
-<w:ftr xmlns:wpc="http://schemas.microsoft.com/office/word/2010/wordprocessingCanvas" xmlns:cx="http://schemas.microsoft.com/office/drawing/2014/chartex" xmlns:cx1="http://schemas.microsoft.com/office/drawing/2015/9/8/chartex" xmlns:cx2="http://schemas.microsoft.com/office/drawing/2015/10/21/chartex" xmlns:cx3="http://schemas.microsoft.com/office/drawing/2016/5/9/chartex" xmlns:cx4="http://schemas.microsoft.com/office/drawing/2016/5/10/chartex" xmlns:cx5="http://schemas.microsoft.com/office/drawing/2016/5/11/chartex" xmlns:cx6="http://schemas.microsoft.com/office/drawing/2016/5/12/chartex" xmlns:cx7="http://schemas.microsoft.com/office/drawing/2016/5/13/chartex" xmlns:cx8="http://schemas.microsoft.com/office/drawing/2016/5/14/chartex" xmlns:mc="http://schemas.openxmlformats.org/markup-compatibility/2006" xmlns:aink="http://schemas.microsoft.com/office/drawing/2016/ink" xmlns:am3d="http://schemas.microsoft.com/office/drawing/2017/model3d" xmlns:o="urn:schemas-microsoft-com:office:office" xmlns:r="http://schemas.openxmlformats.org/officeDocument/2006/relationships" xmlns:m="http://schemas.openxmlformats.org/officeDocument/2006/math" xmlns:v="urn:schemas-microsoft-com:vml" xmlns:wp14="http://schemas.microsoft.com/office/word/2010/wordprocessingDrawing" xmlns:wp="http://schemas.openxmlformats.org/drawingml/2006/wordprocessingDrawing" xmlns:w10="urn:schemas-microsoft-com:office:word" xmlns:w="http://schemas.openxmlformats.org/wordprocessingml/2006/main" xmlns:w14="http://schemas.microsoft.com/office/word/2010/wordml" xmlns:w15="http://schemas.microsoft.com/office/word/2012/wordml" xmlns:w16cid="http://schemas.microsoft.com/office/word/2016/wordml/cid" xmlns:w16se="http://schemas.microsoft.com/office/word/2015/wordml/symex" xmlns:wpg="http://schemas.microsoft.com/office/word/2010/wordprocessingGroup" xmlns:wpi="http://schemas.microsoft.com/office/word/2010/wordprocessingInk" xmlns:wne="http://schemas.microsoft.com/office/word/2006/wordml" xmlns:wps="http://schemas.microsoft.com/office/word/2010/wordprocessingShape" mc:Ignorable="w14 w15 w16se w16cid wp14">
+<w:ftr xmlns:wpc="http://schemas.microsoft.com/office/word/2010/wordprocessingCanvas" xmlns:cx="http://schemas.microsoft.com/office/drawing/2014/chartex" xmlns:cx1="http://schemas.microsoft.com/office/drawing/2015/9/8/chartex" xmlns:mc="http://schemas.openxmlformats.org/markup-compatibility/2006" xmlns:o="urn:schemas-microsoft-com:office:office" xmlns:r="http://schemas.openxmlformats.org/officeDocument/2006/relationships" xmlns:m="http://schemas.openxmlformats.org/officeDocument/2006/math" xmlns:v="urn:schemas-microsoft-com:vml" xmlns:wp14="http://schemas.microsoft.com/office/word/2010/wordprocessingDrawing" xmlns:wp="http://schemas.openxmlformats.org/drawingml/2006/wordprocessingDrawing" xmlns:w10="urn:schemas-microsoft-com:office:word" xmlns:w="http://schemas.openxmlformats.org/wordprocessingml/2006/main" xmlns:w14="http://schemas.microsoft.com/office/word/2010/wordml" xmlns:w15="http://schemas.microsoft.com/office/word/2012/wordml" xmlns:w16se="http://schemas.microsoft.com/office/word/2015/wordml/symex" xmlns:wpg="http://schemas.microsoft.com/office/word/2010/wordprocessingGroup" xmlns:wpi="http://schemas.microsoft.com/office/word/2010/wordprocessingInk" xmlns:wne="http://schemas.microsoft.com/office/word/2006/wordml" xmlns:wps="http://schemas.microsoft.com/office/word/2010/wordprocessingShape" mc:Ignorable="w14 w15 w16se wp14">
   <w:p>
     <w:pPr>
       <w:pStyle w:val="Piedepgina"/>
@@ -24954,7 +26123,7 @@
 </file>
 
 <file path=word/footer2.xml><?xml version="1.0" encoding="utf-8"?>
-<w:ftr xmlns:wpc="http://schemas.microsoft.com/office/word/2010/wordprocessingCanvas" xmlns:cx="http://schemas.microsoft.com/office/drawing/2014/chartex" xmlns:cx1="http://schemas.microsoft.com/office/drawing/2015/9/8/chartex" xmlns:cx2="http://schemas.microsoft.com/office/drawing/2015/10/21/chartex" xmlns:cx3="http://schemas.microsoft.com/office/drawing/2016/5/9/chartex" xmlns:cx4="http://schemas.microsoft.com/office/drawing/2016/5/10/chartex" xmlns:cx5="http://schemas.microsoft.com/office/drawing/2016/5/11/chartex" xmlns:cx6="http://schemas.microsoft.com/office/drawing/2016/5/12/chartex" xmlns:cx7="http://schemas.microsoft.com/office/drawing/2016/5/13/chartex" xmlns:cx8="http://schemas.microsoft.com/office/drawing/2016/5/14/chartex" xmlns:mc="http://schemas.openxmlformats.org/markup-compatibility/2006" xmlns:aink="http://schemas.microsoft.com/office/drawing/2016/ink" xmlns:am3d="http://schemas.microsoft.com/office/drawing/2017/model3d" xmlns:o="urn:schemas-microsoft-com:office:office" xmlns:r="http://schemas.openxmlformats.org/officeDocument/2006/relationships" xmlns:m="http://schemas.openxmlformats.org/officeDocument/2006/math" xmlns:v="urn:schemas-microsoft-com:vml" xmlns:wp14="http://schemas.microsoft.com/office/word/2010/wordprocessingDrawing" xmlns:wp="http://schemas.openxmlformats.org/drawingml/2006/wordprocessingDrawing" xmlns:w10="urn:schemas-microsoft-com:office:word" xmlns:w="http://schemas.openxmlformats.org/wordprocessingml/2006/main" xmlns:w14="http://schemas.microsoft.com/office/word/2010/wordml" xmlns:w15="http://schemas.microsoft.com/office/word/2012/wordml" xmlns:w16cid="http://schemas.microsoft.com/office/word/2016/wordml/cid" xmlns:w16se="http://schemas.microsoft.com/office/word/2015/wordml/symex" xmlns:wpg="http://schemas.microsoft.com/office/word/2010/wordprocessingGroup" xmlns:wpi="http://schemas.microsoft.com/office/word/2010/wordprocessingInk" xmlns:wne="http://schemas.microsoft.com/office/word/2006/wordml" xmlns:wps="http://schemas.microsoft.com/office/word/2010/wordprocessingShape" mc:Ignorable="w14 w15 w16se w16cid wp14">
+<w:ftr xmlns:wpc="http://schemas.microsoft.com/office/word/2010/wordprocessingCanvas" xmlns:cx="http://schemas.microsoft.com/office/drawing/2014/chartex" xmlns:cx1="http://schemas.microsoft.com/office/drawing/2015/9/8/chartex" xmlns:mc="http://schemas.openxmlformats.org/markup-compatibility/2006" xmlns:o="urn:schemas-microsoft-com:office:office" xmlns:r="http://schemas.openxmlformats.org/officeDocument/2006/relationships" xmlns:m="http://schemas.openxmlformats.org/officeDocument/2006/math" xmlns:v="urn:schemas-microsoft-com:vml" xmlns:wp14="http://schemas.microsoft.com/office/word/2010/wordprocessingDrawing" xmlns:wp="http://schemas.openxmlformats.org/drawingml/2006/wordprocessingDrawing" xmlns:w10="urn:schemas-microsoft-com:office:word" xmlns:w="http://schemas.openxmlformats.org/wordprocessingml/2006/main" xmlns:w14="http://schemas.microsoft.com/office/word/2010/wordml" xmlns:w15="http://schemas.microsoft.com/office/word/2012/wordml" xmlns:w16se="http://schemas.microsoft.com/office/word/2015/wordml/symex" xmlns:wpg="http://schemas.microsoft.com/office/word/2010/wordprocessingGroup" xmlns:wpi="http://schemas.microsoft.com/office/word/2010/wordprocessingInk" xmlns:wne="http://schemas.microsoft.com/office/word/2006/wordml" xmlns:wps="http://schemas.microsoft.com/office/word/2010/wordprocessingShape" mc:Ignorable="w14 w15 w16se wp14">
   <w:p>
     <w:pPr>
       <w:pStyle w:val="Piedepgina"/>
@@ -24971,7 +26140,7 @@
 </file>
 
 <file path=word/footer3.xml><?xml version="1.0" encoding="utf-8"?>
-<w:ftr xmlns:wpc="http://schemas.microsoft.com/office/word/2010/wordprocessingCanvas" xmlns:cx="http://schemas.microsoft.com/office/drawing/2014/chartex" xmlns:cx1="http://schemas.microsoft.com/office/drawing/2015/9/8/chartex" xmlns:cx2="http://schemas.microsoft.com/office/drawing/2015/10/21/chartex" xmlns:cx3="http://schemas.microsoft.com/office/drawing/2016/5/9/chartex" xmlns:cx4="http://schemas.microsoft.com/office/drawing/2016/5/10/chartex" xmlns:cx5="http://schemas.microsoft.com/office/drawing/2016/5/11/chartex" xmlns:cx6="http://schemas.microsoft.com/office/drawing/2016/5/12/chartex" xmlns:cx7="http://schemas.microsoft.com/office/drawing/2016/5/13/chartex" xmlns:cx8="http://schemas.microsoft.com/office/drawing/2016/5/14/chartex" xmlns:mc="http://schemas.openxmlformats.org/markup-compatibility/2006" xmlns:aink="http://schemas.microsoft.com/office/drawing/2016/ink" xmlns:am3d="http://schemas.microsoft.com/office/drawing/2017/model3d" xmlns:o="urn:schemas-microsoft-com:office:office" xmlns:r="http://schemas.openxmlformats.org/officeDocument/2006/relationships" xmlns:m="http://schemas.openxmlformats.org/officeDocument/2006/math" xmlns:v="urn:schemas-microsoft-com:vml" xmlns:wp14="http://schemas.microsoft.com/office/word/2010/wordprocessingDrawing" xmlns:wp="http://schemas.openxmlformats.org/drawingml/2006/wordprocessingDrawing" xmlns:w10="urn:schemas-microsoft-com:office:word" xmlns:w="http://schemas.openxmlformats.org/wordprocessingml/2006/main" xmlns:w14="http://schemas.microsoft.com/office/word/2010/wordml" xmlns:w15="http://schemas.microsoft.com/office/word/2012/wordml" xmlns:w16cid="http://schemas.microsoft.com/office/word/2016/wordml/cid" xmlns:w16se="http://schemas.microsoft.com/office/word/2015/wordml/symex" xmlns:wpg="http://schemas.microsoft.com/office/word/2010/wordprocessingGroup" xmlns:wpi="http://schemas.microsoft.com/office/word/2010/wordprocessingInk" xmlns:wne="http://schemas.microsoft.com/office/word/2006/wordml" xmlns:wps="http://schemas.microsoft.com/office/word/2010/wordprocessingShape" mc:Ignorable="w14 w15 w16se w16cid wp14">
+<w:ftr xmlns:wpc="http://schemas.microsoft.com/office/word/2010/wordprocessingCanvas" xmlns:cx="http://schemas.microsoft.com/office/drawing/2014/chartex" xmlns:cx1="http://schemas.microsoft.com/office/drawing/2015/9/8/chartex" xmlns:mc="http://schemas.openxmlformats.org/markup-compatibility/2006" xmlns:o="urn:schemas-microsoft-com:office:office" xmlns:r="http://schemas.openxmlformats.org/officeDocument/2006/relationships" xmlns:m="http://schemas.openxmlformats.org/officeDocument/2006/math" xmlns:v="urn:schemas-microsoft-com:vml" xmlns:wp14="http://schemas.microsoft.com/office/word/2010/wordprocessingDrawing" xmlns:wp="http://schemas.openxmlformats.org/drawingml/2006/wordprocessingDrawing" xmlns:w10="urn:schemas-microsoft-com:office:word" xmlns:w="http://schemas.openxmlformats.org/wordprocessingml/2006/main" xmlns:w14="http://schemas.microsoft.com/office/word/2010/wordml" xmlns:w15="http://schemas.microsoft.com/office/word/2012/wordml" xmlns:w16se="http://schemas.microsoft.com/office/word/2015/wordml/symex" xmlns:wpg="http://schemas.microsoft.com/office/word/2010/wordprocessingGroup" xmlns:wpi="http://schemas.microsoft.com/office/word/2010/wordprocessingInk" xmlns:wne="http://schemas.microsoft.com/office/word/2006/wordml" xmlns:wps="http://schemas.microsoft.com/office/word/2010/wordprocessingShape" mc:Ignorable="w14 w15 w16se wp14">
   <w:sdt>
     <w:sdtPr>
       <w:id w:val="784011944"/>
@@ -25001,7 +26170,7 @@
             <w:noProof/>
             <w:lang w:val="es-ES"/>
           </w:rPr>
-          <w:t>29</w:t>
+          <w:t>17</w:t>
         </w:r>
         <w:r>
           <w:fldChar w:fldCharType="end"/>
@@ -25019,7 +26188,7 @@
 </file>
 
 <file path=word/footer4.xml><?xml version="1.0" encoding="utf-8"?>
-<w:ftr xmlns:wpc="http://schemas.microsoft.com/office/word/2010/wordprocessingCanvas" xmlns:cx="http://schemas.microsoft.com/office/drawing/2014/chartex" xmlns:cx1="http://schemas.microsoft.com/office/drawing/2015/9/8/chartex" xmlns:cx2="http://schemas.microsoft.com/office/drawing/2015/10/21/chartex" xmlns:cx3="http://schemas.microsoft.com/office/drawing/2016/5/9/chartex" xmlns:cx4="http://schemas.microsoft.com/office/drawing/2016/5/10/chartex" xmlns:cx5="http://schemas.microsoft.com/office/drawing/2016/5/11/chartex" xmlns:cx6="http://schemas.microsoft.com/office/drawing/2016/5/12/chartex" xmlns:cx7="http://schemas.microsoft.com/office/drawing/2016/5/13/chartex" xmlns:cx8="http://schemas.microsoft.com/office/drawing/2016/5/14/chartex" xmlns:mc="http://schemas.openxmlformats.org/markup-compatibility/2006" xmlns:aink="http://schemas.microsoft.com/office/drawing/2016/ink" xmlns:am3d="http://schemas.microsoft.com/office/drawing/2017/model3d" xmlns:o="urn:schemas-microsoft-com:office:office" xmlns:r="http://schemas.openxmlformats.org/officeDocument/2006/relationships" xmlns:m="http://schemas.openxmlformats.org/officeDocument/2006/math" xmlns:v="urn:schemas-microsoft-com:vml" xmlns:wp14="http://schemas.microsoft.com/office/word/2010/wordprocessingDrawing" xmlns:wp="http://schemas.openxmlformats.org/drawingml/2006/wordprocessingDrawing" xmlns:w10="urn:schemas-microsoft-com:office:word" xmlns:w="http://schemas.openxmlformats.org/wordprocessingml/2006/main" xmlns:w14="http://schemas.microsoft.com/office/word/2010/wordml" xmlns:w15="http://schemas.microsoft.com/office/word/2012/wordml" xmlns:w16cid="http://schemas.microsoft.com/office/word/2016/wordml/cid" xmlns:w16se="http://schemas.microsoft.com/office/word/2015/wordml/symex" xmlns:wpg="http://schemas.microsoft.com/office/word/2010/wordprocessingGroup" xmlns:wpi="http://schemas.microsoft.com/office/word/2010/wordprocessingInk" xmlns:wne="http://schemas.microsoft.com/office/word/2006/wordml" xmlns:wps="http://schemas.microsoft.com/office/word/2010/wordprocessingShape" mc:Ignorable="w14 w15 w16se w16cid wp14">
+<w:ftr xmlns:wpc="http://schemas.microsoft.com/office/word/2010/wordprocessingCanvas" xmlns:cx="http://schemas.microsoft.com/office/drawing/2014/chartex" xmlns:cx1="http://schemas.microsoft.com/office/drawing/2015/9/8/chartex" xmlns:mc="http://schemas.openxmlformats.org/markup-compatibility/2006" xmlns:o="urn:schemas-microsoft-com:office:office" xmlns:r="http://schemas.openxmlformats.org/officeDocument/2006/relationships" xmlns:m="http://schemas.openxmlformats.org/officeDocument/2006/math" xmlns:v="urn:schemas-microsoft-com:vml" xmlns:wp14="http://schemas.microsoft.com/office/word/2010/wordprocessingDrawing" xmlns:wp="http://schemas.openxmlformats.org/drawingml/2006/wordprocessingDrawing" xmlns:w10="urn:schemas-microsoft-com:office:word" xmlns:w="http://schemas.openxmlformats.org/wordprocessingml/2006/main" xmlns:w14="http://schemas.microsoft.com/office/word/2010/wordml" xmlns:w15="http://schemas.microsoft.com/office/word/2012/wordml" xmlns:w16se="http://schemas.microsoft.com/office/word/2015/wordml/symex" xmlns:wpg="http://schemas.microsoft.com/office/word/2010/wordprocessingGroup" xmlns:wpi="http://schemas.microsoft.com/office/word/2010/wordprocessingInk" xmlns:wne="http://schemas.microsoft.com/office/word/2006/wordml" xmlns:wps="http://schemas.microsoft.com/office/word/2010/wordprocessingShape" mc:Ignorable="w14 w15 w16se wp14">
   <w:sdt>
     <w:sdtPr>
       <w:id w:val="-1086607615"/>
@@ -25067,7 +26236,7 @@
 </file>
 
 <file path=word/footnotes.xml><?xml version="1.0" encoding="utf-8"?>
-<w:footnotes xmlns:wpc="http://schemas.microsoft.com/office/word/2010/wordprocessingCanvas" xmlns:cx="http://schemas.microsoft.com/office/drawing/2014/chartex" xmlns:cx1="http://schemas.microsoft.com/office/drawing/2015/9/8/chartex" xmlns:cx2="http://schemas.microsoft.com/office/drawing/2015/10/21/chartex" xmlns:cx3="http://schemas.microsoft.com/office/drawing/2016/5/9/chartex" xmlns:cx4="http://schemas.microsoft.com/office/drawing/2016/5/10/chartex" xmlns:cx5="http://schemas.microsoft.com/office/drawing/2016/5/11/chartex" xmlns:cx6="http://schemas.microsoft.com/office/drawing/2016/5/12/chartex" xmlns:cx7="http://schemas.microsoft.com/office/drawing/2016/5/13/chartex" xmlns:cx8="http://schemas.microsoft.com/office/drawing/2016/5/14/chartex" xmlns:mc="http://schemas.openxmlformats.org/markup-compatibility/2006" xmlns:aink="http://schemas.microsoft.com/office/drawing/2016/ink" xmlns:am3d="http://schemas.microsoft.com/office/drawing/2017/model3d" xmlns:o="urn:schemas-microsoft-com:office:office" xmlns:r="http://schemas.openxmlformats.org/officeDocument/2006/relationships" xmlns:m="http://schemas.openxmlformats.org/officeDocument/2006/math" xmlns:v="urn:schemas-microsoft-com:vml" xmlns:wp14="http://schemas.microsoft.com/office/word/2010/wordprocessingDrawing" xmlns:wp="http://schemas.openxmlformats.org/drawingml/2006/wordprocessingDrawing" xmlns:w10="urn:schemas-microsoft-com:office:word" xmlns:w="http://schemas.openxmlformats.org/wordprocessingml/2006/main" xmlns:w14="http://schemas.microsoft.com/office/word/2010/wordml" xmlns:w15="http://schemas.microsoft.com/office/word/2012/wordml" xmlns:w16cid="http://schemas.microsoft.com/office/word/2016/wordml/cid" xmlns:w16se="http://schemas.microsoft.com/office/word/2015/wordml/symex" xmlns:wpg="http://schemas.microsoft.com/office/word/2010/wordprocessingGroup" xmlns:wpi="http://schemas.microsoft.com/office/word/2010/wordprocessingInk" xmlns:wne="http://schemas.microsoft.com/office/word/2006/wordml" xmlns:wps="http://schemas.microsoft.com/office/word/2010/wordprocessingShape" mc:Ignorable="w14 w15 w16se w16cid wp14">
+<w:footnotes xmlns:wpc="http://schemas.microsoft.com/office/word/2010/wordprocessingCanvas" xmlns:cx="http://schemas.microsoft.com/office/drawing/2014/chartex" xmlns:cx1="http://schemas.microsoft.com/office/drawing/2015/9/8/chartex" xmlns:mc="http://schemas.openxmlformats.org/markup-compatibility/2006" xmlns:o="urn:schemas-microsoft-com:office:office" xmlns:r="http://schemas.openxmlformats.org/officeDocument/2006/relationships" xmlns:m="http://schemas.openxmlformats.org/officeDocument/2006/math" xmlns:v="urn:schemas-microsoft-com:vml" xmlns:wp14="http://schemas.microsoft.com/office/word/2010/wordprocessingDrawing" xmlns:wp="http://schemas.openxmlformats.org/drawingml/2006/wordprocessingDrawing" xmlns:w10="urn:schemas-microsoft-com:office:word" xmlns:w="http://schemas.openxmlformats.org/wordprocessingml/2006/main" xmlns:w14="http://schemas.microsoft.com/office/word/2010/wordml" xmlns:w15="http://schemas.microsoft.com/office/word/2012/wordml" xmlns:w16se="http://schemas.microsoft.com/office/word/2015/wordml/symex" xmlns:wpg="http://schemas.microsoft.com/office/word/2010/wordprocessingGroup" xmlns:wpi="http://schemas.microsoft.com/office/word/2010/wordprocessingInk" xmlns:wne="http://schemas.microsoft.com/office/word/2006/wordml" xmlns:wps="http://schemas.microsoft.com/office/word/2010/wordprocessingShape" mc:Ignorable="w14 w15 w16se wp14">
   <w:footnote w:type="separator" w:id="-1">
     <w:p>
       <w:pPr>
@@ -25239,7 +26408,7 @@
 </file>
 
 <file path=word/header1.xml><?xml version="1.0" encoding="utf-8"?>
-<w:hdr xmlns:wpc="http://schemas.microsoft.com/office/word/2010/wordprocessingCanvas" xmlns:cx="http://schemas.microsoft.com/office/drawing/2014/chartex" xmlns:cx1="http://schemas.microsoft.com/office/drawing/2015/9/8/chartex" xmlns:cx2="http://schemas.microsoft.com/office/drawing/2015/10/21/chartex" xmlns:cx3="http://schemas.microsoft.com/office/drawing/2016/5/9/chartex" xmlns:cx4="http://schemas.microsoft.com/office/drawing/2016/5/10/chartex" xmlns:cx5="http://schemas.microsoft.com/office/drawing/2016/5/11/chartex" xmlns:cx6="http://schemas.microsoft.com/office/drawing/2016/5/12/chartex" xmlns:cx7="http://schemas.microsoft.com/office/drawing/2016/5/13/chartex" xmlns:cx8="http://schemas.microsoft.com/office/drawing/2016/5/14/chartex" xmlns:mc="http://schemas.openxmlformats.org/markup-compatibility/2006" xmlns:aink="http://schemas.microsoft.com/office/drawing/2016/ink" xmlns:am3d="http://schemas.microsoft.com/office/drawing/2017/model3d" xmlns:o="urn:schemas-microsoft-com:office:office" xmlns:r="http://schemas.openxmlformats.org/officeDocument/2006/relationships" xmlns:m="http://schemas.openxmlformats.org/officeDocument/2006/math" xmlns:v="urn:schemas-microsoft-com:vml" xmlns:wp14="http://schemas.microsoft.com/office/word/2010/wordprocessingDrawing" xmlns:wp="http://schemas.openxmlformats.org/drawingml/2006/wordprocessingDrawing" xmlns:w10="urn:schemas-microsoft-com:office:word" xmlns:w="http://schemas.openxmlformats.org/wordprocessingml/2006/main" xmlns:w14="http://schemas.microsoft.com/office/word/2010/wordml" xmlns:w15="http://schemas.microsoft.com/office/word/2012/wordml" xmlns:w16cid="http://schemas.microsoft.com/office/word/2016/wordml/cid" xmlns:w16se="http://schemas.microsoft.com/office/word/2015/wordml/symex" xmlns:wpg="http://schemas.microsoft.com/office/word/2010/wordprocessingGroup" xmlns:wpi="http://schemas.microsoft.com/office/word/2010/wordprocessingInk" xmlns:wne="http://schemas.microsoft.com/office/word/2006/wordml" xmlns:wps="http://schemas.microsoft.com/office/word/2010/wordprocessingShape" mc:Ignorable="w14 w15 w16se w16cid wp14">
+<w:hdr xmlns:wpc="http://schemas.microsoft.com/office/word/2010/wordprocessingCanvas" xmlns:cx="http://schemas.microsoft.com/office/drawing/2014/chartex" xmlns:cx1="http://schemas.microsoft.com/office/drawing/2015/9/8/chartex" xmlns:mc="http://schemas.openxmlformats.org/markup-compatibility/2006" xmlns:o="urn:schemas-microsoft-com:office:office" xmlns:r="http://schemas.openxmlformats.org/officeDocument/2006/relationships" xmlns:m="http://schemas.openxmlformats.org/officeDocument/2006/math" xmlns:v="urn:schemas-microsoft-com:vml" xmlns:wp14="http://schemas.microsoft.com/office/word/2010/wordprocessingDrawing" xmlns:wp="http://schemas.openxmlformats.org/drawingml/2006/wordprocessingDrawing" xmlns:w10="urn:schemas-microsoft-com:office:word" xmlns:w="http://schemas.openxmlformats.org/wordprocessingml/2006/main" xmlns:w14="http://schemas.microsoft.com/office/word/2010/wordml" xmlns:w15="http://schemas.microsoft.com/office/word/2012/wordml" xmlns:w16se="http://schemas.microsoft.com/office/word/2015/wordml/symex" xmlns:wpg="http://schemas.microsoft.com/office/word/2010/wordprocessingGroup" xmlns:wpi="http://schemas.microsoft.com/office/word/2010/wordprocessingInk" xmlns:wne="http://schemas.microsoft.com/office/word/2006/wordml" xmlns:wps="http://schemas.microsoft.com/office/word/2010/wordprocessingShape" mc:Ignorable="w14 w15 w16se wp14">
   <w:p>
     <w:pPr>
       <w:spacing w:after="0" w:line="259" w:lineRule="auto"/>
@@ -25338,7 +26507,7 @@
             </wp:anchor>
           </w:drawing>
         </mc:Choice>
-        <mc:Fallback>
+        <mc:Fallback xmlns:w16cid="http://schemas.microsoft.com/office/word/2016/wordml/cid" xmlns:am3d="http://schemas.microsoft.com/office/drawing/2017/model3d" xmlns:aink="http://schemas.microsoft.com/office/drawing/2016/ink" xmlns:cx8="http://schemas.microsoft.com/office/drawing/2016/5/14/chartex" xmlns:cx7="http://schemas.microsoft.com/office/drawing/2016/5/13/chartex" xmlns:cx6="http://schemas.microsoft.com/office/drawing/2016/5/12/chartex" xmlns:cx5="http://schemas.microsoft.com/office/drawing/2016/5/11/chartex" xmlns:cx4="http://schemas.microsoft.com/office/drawing/2016/5/10/chartex" xmlns:cx3="http://schemas.microsoft.com/office/drawing/2016/5/9/chartex" xmlns:cx2="http://schemas.microsoft.com/office/drawing/2015/10/21/chartex">
           <w:pict>
             <v:group w14:anchorId="2CC62A79" id="Group 4505" o:spid="_x0000_s1026" style="position:absolute;margin-left:0;margin-top:0;width:0;height:0;z-index:-251650048;mso-position-horizontal-relative:page;mso-position-vertical-relative:page" coordsize="1,1" o:gfxdata="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">
               <w10:wrap anchorx="page" anchory="page"/>
@@ -25352,7 +26521,7 @@
 </file>
 
 <file path=word/header2.xml><?xml version="1.0" encoding="utf-8"?>
-<w:hdr xmlns:wpc="http://schemas.microsoft.com/office/word/2010/wordprocessingCanvas" xmlns:cx="http://schemas.microsoft.com/office/drawing/2014/chartex" xmlns:cx1="http://schemas.microsoft.com/office/drawing/2015/9/8/chartex" xmlns:cx2="http://schemas.microsoft.com/office/drawing/2015/10/21/chartex" xmlns:cx3="http://schemas.microsoft.com/office/drawing/2016/5/9/chartex" xmlns:cx4="http://schemas.microsoft.com/office/drawing/2016/5/10/chartex" xmlns:cx5="http://schemas.microsoft.com/office/drawing/2016/5/11/chartex" xmlns:cx6="http://schemas.microsoft.com/office/drawing/2016/5/12/chartex" xmlns:cx7="http://schemas.microsoft.com/office/drawing/2016/5/13/chartex" xmlns:cx8="http://schemas.microsoft.com/office/drawing/2016/5/14/chartex" xmlns:mc="http://schemas.openxmlformats.org/markup-compatibility/2006" xmlns:aink="http://schemas.microsoft.com/office/drawing/2016/ink" xmlns:am3d="http://schemas.microsoft.com/office/drawing/2017/model3d" xmlns:o="urn:schemas-microsoft-com:office:office" xmlns:r="http://schemas.openxmlformats.org/officeDocument/2006/relationships" xmlns:m="http://schemas.openxmlformats.org/officeDocument/2006/math" xmlns:v="urn:schemas-microsoft-com:vml" xmlns:wp14="http://schemas.microsoft.com/office/word/2010/wordprocessingDrawing" xmlns:wp="http://schemas.openxmlformats.org/drawingml/2006/wordprocessingDrawing" xmlns:w10="urn:schemas-microsoft-com:office:word" xmlns:w="http://schemas.openxmlformats.org/wordprocessingml/2006/main" xmlns:w14="http://schemas.microsoft.com/office/word/2010/wordml" xmlns:w15="http://schemas.microsoft.com/office/word/2012/wordml" xmlns:w16cid="http://schemas.microsoft.com/office/word/2016/wordml/cid" xmlns:w16se="http://schemas.microsoft.com/office/word/2015/wordml/symex" xmlns:wpg="http://schemas.microsoft.com/office/word/2010/wordprocessingGroup" xmlns:wpi="http://schemas.microsoft.com/office/word/2010/wordprocessingInk" xmlns:wne="http://schemas.microsoft.com/office/word/2006/wordml" xmlns:wps="http://schemas.microsoft.com/office/word/2010/wordprocessingShape" mc:Ignorable="w14 w15 w16se w16cid wp14">
+<w:hdr xmlns:wpc="http://schemas.microsoft.com/office/word/2010/wordprocessingCanvas" xmlns:cx="http://schemas.microsoft.com/office/drawing/2014/chartex" xmlns:cx1="http://schemas.microsoft.com/office/drawing/2015/9/8/chartex" xmlns:mc="http://schemas.openxmlformats.org/markup-compatibility/2006" xmlns:o="urn:schemas-microsoft-com:office:office" xmlns:r="http://schemas.openxmlformats.org/officeDocument/2006/relationships" xmlns:m="http://schemas.openxmlformats.org/officeDocument/2006/math" xmlns:v="urn:schemas-microsoft-com:vml" xmlns:wp14="http://schemas.microsoft.com/office/word/2010/wordprocessingDrawing" xmlns:wp="http://schemas.openxmlformats.org/drawingml/2006/wordprocessingDrawing" xmlns:w10="urn:schemas-microsoft-com:office:word" xmlns:w="http://schemas.openxmlformats.org/wordprocessingml/2006/main" xmlns:w14="http://schemas.microsoft.com/office/word/2010/wordml" xmlns:w15="http://schemas.microsoft.com/office/word/2012/wordml" xmlns:w16se="http://schemas.microsoft.com/office/word/2015/wordml/symex" xmlns:wpg="http://schemas.microsoft.com/office/word/2010/wordprocessingGroup" xmlns:wpi="http://schemas.microsoft.com/office/word/2010/wordprocessingInk" xmlns:wne="http://schemas.microsoft.com/office/word/2006/wordml" xmlns:wps="http://schemas.microsoft.com/office/word/2010/wordprocessingShape" mc:Ignorable="w14 w15 w16se wp14">
   <w:p>
     <w:pPr>
       <w:spacing w:after="0" w:line="259" w:lineRule="auto"/>
@@ -25457,7 +26626,7 @@
             </wp:anchor>
           </w:drawing>
         </mc:Choice>
-        <mc:Fallback>
+        <mc:Fallback xmlns:w16cid="http://schemas.microsoft.com/office/word/2016/wordml/cid" xmlns:am3d="http://schemas.microsoft.com/office/drawing/2017/model3d" xmlns:aink="http://schemas.microsoft.com/office/drawing/2016/ink" xmlns:cx8="http://schemas.microsoft.com/office/drawing/2016/5/14/chartex" xmlns:cx7="http://schemas.microsoft.com/office/drawing/2016/5/13/chartex" xmlns:cx6="http://schemas.microsoft.com/office/drawing/2016/5/12/chartex" xmlns:cx5="http://schemas.microsoft.com/office/drawing/2016/5/11/chartex" xmlns:cx4="http://schemas.microsoft.com/office/drawing/2016/5/10/chartex" xmlns:cx3="http://schemas.microsoft.com/office/drawing/2016/5/9/chartex" xmlns:cx2="http://schemas.microsoft.com/office/drawing/2015/10/21/chartex">
           <w:pict>
             <v:group w14:anchorId="1C901B98" id="Group 4496" o:spid="_x0000_s1026" style="position:absolute;margin-left:0;margin-top:0;width:0;height:0;z-index:-251648000;mso-position-horizontal-relative:page;mso-position-vertical-relative:page" coordsize="1,1" o:gfxdata="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">
               <w10:wrap anchorx="page" anchory="page"/>
@@ -25471,7 +26640,7 @@
 </file>
 
 <file path=word/header3.xml><?xml version="1.0" encoding="utf-8"?>
-<w:hdr xmlns:wpc="http://schemas.microsoft.com/office/word/2010/wordprocessingCanvas" xmlns:cx="http://schemas.microsoft.com/office/drawing/2014/chartex" xmlns:cx1="http://schemas.microsoft.com/office/drawing/2015/9/8/chartex" xmlns:cx2="http://schemas.microsoft.com/office/drawing/2015/10/21/chartex" xmlns:cx3="http://schemas.microsoft.com/office/drawing/2016/5/9/chartex" xmlns:cx4="http://schemas.microsoft.com/office/drawing/2016/5/10/chartex" xmlns:cx5="http://schemas.microsoft.com/office/drawing/2016/5/11/chartex" xmlns:cx6="http://schemas.microsoft.com/office/drawing/2016/5/12/chartex" xmlns:cx7="http://schemas.microsoft.com/office/drawing/2016/5/13/chartex" xmlns:cx8="http://schemas.microsoft.com/office/drawing/2016/5/14/chartex" xmlns:mc="http://schemas.openxmlformats.org/markup-compatibility/2006" xmlns:aink="http://schemas.microsoft.com/office/drawing/2016/ink" xmlns:am3d="http://schemas.microsoft.com/office/drawing/2017/model3d" xmlns:o="urn:schemas-microsoft-com:office:office" xmlns:r="http://schemas.openxmlformats.org/officeDocument/2006/relationships" xmlns:m="http://schemas.openxmlformats.org/officeDocument/2006/math" xmlns:v="urn:schemas-microsoft-com:vml" xmlns:wp14="http://schemas.microsoft.com/office/word/2010/wordprocessingDrawing" xmlns:wp="http://schemas.openxmlformats.org/drawingml/2006/wordprocessingDrawing" xmlns:w10="urn:schemas-microsoft-com:office:word" xmlns:w="http://schemas.openxmlformats.org/wordprocessingml/2006/main" xmlns:w14="http://schemas.microsoft.com/office/word/2010/wordml" xmlns:w15="http://schemas.microsoft.com/office/word/2012/wordml" xmlns:w16cid="http://schemas.microsoft.com/office/word/2016/wordml/cid" xmlns:w16se="http://schemas.microsoft.com/office/word/2015/wordml/symex" xmlns:wpg="http://schemas.microsoft.com/office/word/2010/wordprocessingGroup" xmlns:wpi="http://schemas.microsoft.com/office/word/2010/wordprocessingInk" xmlns:wne="http://schemas.microsoft.com/office/word/2006/wordml" xmlns:wps="http://schemas.microsoft.com/office/word/2010/wordprocessingShape" mc:Ignorable="w14 w15 w16se w16cid wp14">
+<w:hdr xmlns:wpc="http://schemas.microsoft.com/office/word/2010/wordprocessingCanvas" xmlns:cx="http://schemas.microsoft.com/office/drawing/2014/chartex" xmlns:cx1="http://schemas.microsoft.com/office/drawing/2015/9/8/chartex" xmlns:mc="http://schemas.openxmlformats.org/markup-compatibility/2006" xmlns:o="urn:schemas-microsoft-com:office:office" xmlns:r="http://schemas.openxmlformats.org/officeDocument/2006/relationships" xmlns:m="http://schemas.openxmlformats.org/officeDocument/2006/math" xmlns:v="urn:schemas-microsoft-com:vml" xmlns:wp14="http://schemas.microsoft.com/office/word/2010/wordprocessingDrawing" xmlns:wp="http://schemas.openxmlformats.org/drawingml/2006/wordprocessingDrawing" xmlns:w10="urn:schemas-microsoft-com:office:word" xmlns:w="http://schemas.openxmlformats.org/wordprocessingml/2006/main" xmlns:w14="http://schemas.microsoft.com/office/word/2010/wordml" xmlns:w15="http://schemas.microsoft.com/office/word/2012/wordml" xmlns:w16se="http://schemas.microsoft.com/office/word/2015/wordml/symex" xmlns:wpg="http://schemas.microsoft.com/office/word/2010/wordprocessingGroup" xmlns:wpi="http://schemas.microsoft.com/office/word/2010/wordprocessingInk" xmlns:wne="http://schemas.microsoft.com/office/word/2006/wordml" xmlns:wps="http://schemas.microsoft.com/office/word/2010/wordprocessingShape" mc:Ignorable="w14 w15 w16se wp14">
   <w:p>
     <w:pPr>
       <w:spacing w:after="0" w:line="259" w:lineRule="auto"/>
@@ -25576,7 +26745,7 @@
             </wp:anchor>
           </w:drawing>
         </mc:Choice>
-        <mc:Fallback>
+        <mc:Fallback xmlns:w16cid="http://schemas.microsoft.com/office/word/2016/wordml/cid" xmlns:am3d="http://schemas.microsoft.com/office/drawing/2017/model3d" xmlns:aink="http://schemas.microsoft.com/office/drawing/2016/ink" xmlns:cx8="http://schemas.microsoft.com/office/drawing/2016/5/14/chartex" xmlns:cx7="http://schemas.microsoft.com/office/drawing/2016/5/13/chartex" xmlns:cx6="http://schemas.microsoft.com/office/drawing/2016/5/12/chartex" xmlns:cx5="http://schemas.microsoft.com/office/drawing/2016/5/11/chartex" xmlns:cx4="http://schemas.microsoft.com/office/drawing/2016/5/10/chartex" xmlns:cx3="http://schemas.microsoft.com/office/drawing/2016/5/9/chartex" xmlns:cx2="http://schemas.microsoft.com/office/drawing/2015/10/21/chartex">
           <w:pict>
             <v:group w14:anchorId="1C710E90" id="Group 4487" o:spid="_x0000_s1026" style="position:absolute;margin-left:0;margin-top:0;width:0;height:0;z-index:-251645952;mso-position-horizontal-relative:page;mso-position-vertical-relative:page" coordsize="1,1" o:gfxdata="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">
               <w10:wrap anchorx="page" anchory="page"/>
@@ -25590,7 +26759,7 @@
 </file>
 
 <file path=word/header4.xml><?xml version="1.0" encoding="utf-8"?>
-<w:hdr xmlns:wpc="http://schemas.microsoft.com/office/word/2010/wordprocessingCanvas" xmlns:cx="http://schemas.microsoft.com/office/drawing/2014/chartex" xmlns:cx1="http://schemas.microsoft.com/office/drawing/2015/9/8/chartex" xmlns:cx2="http://schemas.microsoft.com/office/drawing/2015/10/21/chartex" xmlns:cx3="http://schemas.microsoft.com/office/drawing/2016/5/9/chartex" xmlns:cx4="http://schemas.microsoft.com/office/drawing/2016/5/10/chartex" xmlns:cx5="http://schemas.microsoft.com/office/drawing/2016/5/11/chartex" xmlns:cx6="http://schemas.microsoft.com/office/drawing/2016/5/12/chartex" xmlns:cx7="http://schemas.microsoft.com/office/drawing/2016/5/13/chartex" xmlns:cx8="http://schemas.microsoft.com/office/drawing/2016/5/14/chartex" xmlns:mc="http://schemas.openxmlformats.org/markup-compatibility/2006" xmlns:aink="http://schemas.microsoft.com/office/drawing/2016/ink" xmlns:am3d="http://schemas.microsoft.com/office/drawing/2017/model3d" xmlns:o="urn:schemas-microsoft-com:office:office" xmlns:r="http://schemas.openxmlformats.org/officeDocument/2006/relationships" xmlns:m="http://schemas.openxmlformats.org/officeDocument/2006/math" xmlns:v="urn:schemas-microsoft-com:vml" xmlns:wp14="http://schemas.microsoft.com/office/word/2010/wordprocessingDrawing" xmlns:wp="http://schemas.openxmlformats.org/drawingml/2006/wordprocessingDrawing" xmlns:w10="urn:schemas-microsoft-com:office:word" xmlns:w="http://schemas.openxmlformats.org/wordprocessingml/2006/main" xmlns:w14="http://schemas.microsoft.com/office/word/2010/wordml" xmlns:w15="http://schemas.microsoft.com/office/word/2012/wordml" xmlns:w16cid="http://schemas.microsoft.com/office/word/2016/wordml/cid" xmlns:w16se="http://schemas.microsoft.com/office/word/2015/wordml/symex" xmlns:wpg="http://schemas.microsoft.com/office/word/2010/wordprocessingGroup" xmlns:wpi="http://schemas.microsoft.com/office/word/2010/wordprocessingInk" xmlns:wne="http://schemas.microsoft.com/office/word/2006/wordml" xmlns:wps="http://schemas.microsoft.com/office/word/2010/wordprocessingShape" mc:Ignorable="w14 w15 w16se w16cid wp14">
+<w:hdr xmlns:wpc="http://schemas.microsoft.com/office/word/2010/wordprocessingCanvas" xmlns:cx="http://schemas.microsoft.com/office/drawing/2014/chartex" xmlns:cx1="http://schemas.microsoft.com/office/drawing/2015/9/8/chartex" xmlns:mc="http://schemas.openxmlformats.org/markup-compatibility/2006" xmlns:o="urn:schemas-microsoft-com:office:office" xmlns:r="http://schemas.openxmlformats.org/officeDocument/2006/relationships" xmlns:m="http://schemas.openxmlformats.org/officeDocument/2006/math" xmlns:v="urn:schemas-microsoft-com:vml" xmlns:wp14="http://schemas.microsoft.com/office/word/2010/wordprocessingDrawing" xmlns:wp="http://schemas.openxmlformats.org/drawingml/2006/wordprocessingDrawing" xmlns:w10="urn:schemas-microsoft-com:office:word" xmlns:w="http://schemas.openxmlformats.org/wordprocessingml/2006/main" xmlns:w14="http://schemas.microsoft.com/office/word/2010/wordml" xmlns:w15="http://schemas.microsoft.com/office/word/2012/wordml" xmlns:w16se="http://schemas.microsoft.com/office/word/2015/wordml/symex" xmlns:wpg="http://schemas.microsoft.com/office/word/2010/wordprocessingGroup" xmlns:wpi="http://schemas.microsoft.com/office/word/2010/wordprocessingInk" xmlns:wne="http://schemas.microsoft.com/office/word/2006/wordml" xmlns:wps="http://schemas.microsoft.com/office/word/2010/wordprocessingShape" mc:Ignorable="w14 w15 w16se wp14">
   <w:p>
     <w:pPr>
       <w:pStyle w:val="Encabezado"/>
@@ -25676,7 +26845,7 @@
 </file>
 
 <file path=word/numbering.xml><?xml version="1.0" encoding="utf-8"?>
-<w:numbering xmlns:wpc="http://schemas.microsoft.com/office/word/2010/wordprocessingCanvas" xmlns:cx="http://schemas.microsoft.com/office/drawing/2014/chartex" xmlns:cx1="http://schemas.microsoft.com/office/drawing/2015/9/8/chartex" xmlns:cx2="http://schemas.microsoft.com/office/drawing/2015/10/21/chartex" xmlns:cx3="http://schemas.microsoft.com/office/drawing/2016/5/9/chartex" xmlns:cx4="http://schemas.microsoft.com/office/drawing/2016/5/10/chartex" xmlns:cx5="http://schemas.microsoft.com/office/drawing/2016/5/11/chartex" xmlns:cx6="http://schemas.microsoft.com/office/drawing/2016/5/12/chartex" xmlns:cx7="http://schemas.microsoft.com/office/drawing/2016/5/13/chartex" xmlns:cx8="http://schemas.microsoft.com/office/drawing/2016/5/14/chartex" xmlns:mc="http://schemas.openxmlformats.org/markup-compatibility/2006" xmlns:aink="http://schemas.microsoft.com/office/drawing/2016/ink" xmlns:am3d="http://schemas.microsoft.com/office/drawing/2017/model3d" xmlns:o="urn:schemas-microsoft-com:office:office" xmlns:r="http://schemas.openxmlformats.org/officeDocument/2006/relationships" xmlns:m="http://schemas.openxmlformats.org/officeDocument/2006/math" xmlns:v="urn:schemas-microsoft-com:vml" xmlns:wp14="http://schemas.microsoft.com/office/word/2010/wordprocessingDrawing" xmlns:wp="http://schemas.openxmlformats.org/drawingml/2006/wordprocessingDrawing" xmlns:w10="urn:schemas-microsoft-com:office:word" xmlns:w="http://schemas.openxmlformats.org/wordprocessingml/2006/main" xmlns:w14="http://schemas.microsoft.com/office/word/2010/wordml" xmlns:w15="http://schemas.microsoft.com/office/word/2012/wordml" xmlns:w16cid="http://schemas.microsoft.com/office/word/2016/wordml/cid" xmlns:w16se="http://schemas.microsoft.com/office/word/2015/wordml/symex" xmlns:wpg="http://schemas.microsoft.com/office/word/2010/wordprocessingGroup" xmlns:wpi="http://schemas.microsoft.com/office/word/2010/wordprocessingInk" xmlns:wne="http://schemas.microsoft.com/office/word/2006/wordml" xmlns:wps="http://schemas.microsoft.com/office/word/2010/wordprocessingShape" mc:Ignorable="w14 w15 w16se w16cid wp14">
+<w:numbering xmlns:wpc="http://schemas.microsoft.com/office/word/2010/wordprocessingCanvas" xmlns:cx="http://schemas.microsoft.com/office/drawing/2014/chartex" xmlns:cx1="http://schemas.microsoft.com/office/drawing/2015/9/8/chartex" xmlns:mc="http://schemas.openxmlformats.org/markup-compatibility/2006" xmlns:o="urn:schemas-microsoft-com:office:office" xmlns:r="http://schemas.openxmlformats.org/officeDocument/2006/relationships" xmlns:m="http://schemas.openxmlformats.org/officeDocument/2006/math" xmlns:v="urn:schemas-microsoft-com:vml" xmlns:wp14="http://schemas.microsoft.com/office/word/2010/wordprocessingDrawing" xmlns:wp="http://schemas.openxmlformats.org/drawingml/2006/wordprocessingDrawing" xmlns:w10="urn:schemas-microsoft-com:office:word" xmlns:w="http://schemas.openxmlformats.org/wordprocessingml/2006/main" xmlns:w14="http://schemas.microsoft.com/office/word/2010/wordml" xmlns:w15="http://schemas.microsoft.com/office/word/2012/wordml" xmlns:w16se="http://schemas.microsoft.com/office/word/2015/wordml/symex" xmlns:wpg="http://schemas.microsoft.com/office/word/2010/wordprocessingGroup" xmlns:wpi="http://schemas.microsoft.com/office/word/2010/wordprocessingInk" xmlns:wne="http://schemas.microsoft.com/office/word/2006/wordml" xmlns:wps="http://schemas.microsoft.com/office/word/2010/wordprocessingShape" mc:Ignorable="w14 w15 w16se wp14">
   <w:numPicBullet w:numPicBulletId="0">
     <w:pict>
       <v:shapetype id="_x0000_t75" coordsize="21600,21600" o:spt="75" o:preferrelative="t" path="m@4@5l@4@11@9@11@9@5xe" filled="f" stroked="f">
@@ -25698,7 +26867,7 @@
         <v:path o:extrusionok="f" gradientshapeok="t" o:connecttype="rect"/>
         <o:lock v:ext="edit" aspectratio="t"/>
       </v:shapetype>
-      <v:shape id="_x0000_i1027" type="#_x0000_t75" style="width:11.25pt;height:11.25pt" o:bullet="t">
+      <v:shape id="_x0000_i1035" type="#_x0000_t75" style="width:11.25pt;height:11.25pt" o:bullet="t">
         <v:imagedata r:id="rId1" o:title="clip_image001"/>
       </v:shape>
     </w:pict>
@@ -27308,6 +28477,119 @@
     </w:lvl>
   </w:abstractNum>
   <w:abstractNum w:abstractNumId="13" w15:restartNumberingAfterBreak="0">
+    <w:nsid w:val="3FC24435"/>
+    <w:multiLevelType w:val="hybridMultilevel"/>
+    <w:tmpl w:val="BCB8725A"/>
+    <w:lvl w:ilvl="0" w:tplc="340A0001">
+      <w:start w:val="1"/>
+      <w:numFmt w:val="bullet"/>
+      <w:lvlText w:val=""/>
+      <w:lvlJc w:val="left"/>
+      <w:pPr>
+        <w:ind w:left="720" w:hanging="360"/>
+      </w:pPr>
+      <w:rPr>
+        <w:rFonts w:ascii="Symbol" w:hAnsi="Symbol" w:hint="default"/>
+      </w:rPr>
+    </w:lvl>
+    <w:lvl w:ilvl="1" w:tplc="340A0003" w:tentative="1">
+      <w:start w:val="1"/>
+      <w:numFmt w:val="bullet"/>
+      <w:lvlText w:val="o"/>
+      <w:lvlJc w:val="left"/>
+      <w:pPr>
+        <w:ind w:left="1440" w:hanging="360"/>
+      </w:pPr>
+      <w:rPr>
+        <w:rFonts w:ascii="Courier New" w:hAnsi="Courier New" w:cs="Courier New" w:hint="default"/>
+      </w:rPr>
+    </w:lvl>
+    <w:lvl w:ilvl="2" w:tplc="340A0005" w:tentative="1">
+      <w:start w:val="1"/>
+      <w:numFmt w:val="bullet"/>
+      <w:lvlText w:val=""/>
+      <w:lvlJc w:val="left"/>
+      <w:pPr>
+        <w:ind w:left="2160" w:hanging="360"/>
+      </w:pPr>
+      <w:rPr>
+        <w:rFonts w:ascii="Wingdings" w:hAnsi="Wingdings" w:hint="default"/>
+      </w:rPr>
+    </w:lvl>
+    <w:lvl w:ilvl="3" w:tplc="340A0001" w:tentative="1">
+      <w:start w:val="1"/>
+      <w:numFmt w:val="bullet"/>
+      <w:lvlText w:val=""/>
+      <w:lvlJc w:val="left"/>
+      <w:pPr>
+        <w:ind w:left="2880" w:hanging="360"/>
+      </w:pPr>
+      <w:rPr>
+        <w:rFonts w:ascii="Symbol" w:hAnsi="Symbol" w:hint="default"/>
+      </w:rPr>
+    </w:lvl>
+    <w:lvl w:ilvl="4" w:tplc="340A0003" w:tentative="1">
+      <w:start w:val="1"/>
+      <w:numFmt w:val="bullet"/>
+      <w:lvlText w:val="o"/>
+      <w:lvlJc w:val="left"/>
+      <w:pPr>
+        <w:ind w:left="3600" w:hanging="360"/>
+      </w:pPr>
+      <w:rPr>
+        <w:rFonts w:ascii="Courier New" w:hAnsi="Courier New" w:cs="Courier New" w:hint="default"/>
+      </w:rPr>
+    </w:lvl>
+    <w:lvl w:ilvl="5" w:tplc="340A0005" w:tentative="1">
+      <w:start w:val="1"/>
+      <w:numFmt w:val="bullet"/>
+      <w:lvlText w:val=""/>
+      <w:lvlJc w:val="left"/>
+      <w:pPr>
+        <w:ind w:left="4320" w:hanging="360"/>
+      </w:pPr>
+      <w:rPr>
+        <w:rFonts w:ascii="Wingdings" w:hAnsi="Wingdings" w:hint="default"/>
+      </w:rPr>
+    </w:lvl>
+    <w:lvl w:ilvl="6" w:tplc="340A0001" w:tentative="1">
+      <w:start w:val="1"/>
+      <w:numFmt w:val="bullet"/>
+      <w:lvlText w:val=""/>
+      <w:lvlJc w:val="left"/>
+      <w:pPr>
+        <w:ind w:left="5040" w:hanging="360"/>
+      </w:pPr>
+      <w:rPr>
+        <w:rFonts w:ascii="Symbol" w:hAnsi="Symbol" w:hint="default"/>
+      </w:rPr>
+    </w:lvl>
+    <w:lvl w:ilvl="7" w:tplc="340A0003" w:tentative="1">
+      <w:start w:val="1"/>
+      <w:numFmt w:val="bullet"/>
+      <w:lvlText w:val="o"/>
+      <w:lvlJc w:val="left"/>
+      <w:pPr>
+        <w:ind w:left="5760" w:hanging="360"/>
+      </w:pPr>
+      <w:rPr>
+        <w:rFonts w:ascii="Courier New" w:hAnsi="Courier New" w:cs="Courier New" w:hint="default"/>
+      </w:rPr>
+    </w:lvl>
+    <w:lvl w:ilvl="8" w:tplc="340A0005" w:tentative="1">
+      <w:start w:val="1"/>
+      <w:numFmt w:val="bullet"/>
+      <w:lvlText w:val=""/>
+      <w:lvlJc w:val="left"/>
+      <w:pPr>
+        <w:ind w:left="6480" w:hanging="360"/>
+      </w:pPr>
+      <w:rPr>
+        <w:rFonts w:ascii="Wingdings" w:hAnsi="Wingdings" w:hint="default"/>
+      </w:rPr>
+    </w:lvl>
+  </w:abstractNum>
+  <w:abstractNum w:abstractNumId="14" w15:restartNumberingAfterBreak="0">
     <w:nsid w:val="41E77479"/>
     <w:multiLevelType w:val="hybridMultilevel"/>
     <w:tmpl w:val="099E4B62"/>
@@ -27420,7 +28702,7 @@
       </w:rPr>
     </w:lvl>
   </w:abstractNum>
-  <w:abstractNum w:abstractNumId="14" w15:restartNumberingAfterBreak="0">
+  <w:abstractNum w:abstractNumId="15" w15:restartNumberingAfterBreak="0">
     <w:nsid w:val="460D2990"/>
     <w:multiLevelType w:val="hybridMultilevel"/>
     <w:tmpl w:val="732CE73E"/>
@@ -27533,7 +28815,7 @@
       </w:rPr>
     </w:lvl>
   </w:abstractNum>
-  <w:abstractNum w:abstractNumId="15" w15:restartNumberingAfterBreak="0">
+  <w:abstractNum w:abstractNumId="16" w15:restartNumberingAfterBreak="0">
     <w:nsid w:val="475965CB"/>
     <w:multiLevelType w:val="hybridMultilevel"/>
     <w:tmpl w:val="446A2146"/>
@@ -27619,7 +28901,7 @@
       </w:pPr>
     </w:lvl>
   </w:abstractNum>
-  <w:abstractNum w:abstractNumId="16" w15:restartNumberingAfterBreak="0">
+  <w:abstractNum w:abstractNumId="17" w15:restartNumberingAfterBreak="0">
     <w:nsid w:val="480D712A"/>
     <w:multiLevelType w:val="multilevel"/>
     <w:tmpl w:val="340A0025"/>
@@ -27714,7 +28996,7 @@
       </w:pPr>
     </w:lvl>
   </w:abstractNum>
-  <w:abstractNum w:abstractNumId="17" w15:restartNumberingAfterBreak="0">
+  <w:abstractNum w:abstractNumId="18" w15:restartNumberingAfterBreak="0">
     <w:nsid w:val="49D70C88"/>
     <w:multiLevelType w:val="hybridMultilevel"/>
     <w:tmpl w:val="C7580E22"/>
@@ -27800,7 +29082,7 @@
       </w:pPr>
     </w:lvl>
   </w:abstractNum>
-  <w:abstractNum w:abstractNumId="18" w15:restartNumberingAfterBreak="0">
+  <w:abstractNum w:abstractNumId="19" w15:restartNumberingAfterBreak="0">
     <w:nsid w:val="51D939AE"/>
     <w:multiLevelType w:val="hybridMultilevel"/>
     <w:tmpl w:val="29608B62"/>
@@ -27913,7 +29195,7 @@
       </w:rPr>
     </w:lvl>
   </w:abstractNum>
-  <w:abstractNum w:abstractNumId="19" w15:restartNumberingAfterBreak="0">
+  <w:abstractNum w:abstractNumId="20" w15:restartNumberingAfterBreak="0">
     <w:nsid w:val="553F0DEA"/>
     <w:multiLevelType w:val="multilevel"/>
     <w:tmpl w:val="E556B596"/>
@@ -28062,7 +29344,7 @@
       </w:rPr>
     </w:lvl>
   </w:abstractNum>
-  <w:abstractNum w:abstractNumId="20" w15:restartNumberingAfterBreak="0">
+  <w:abstractNum w:abstractNumId="21" w15:restartNumberingAfterBreak="0">
     <w:nsid w:val="5E4E226B"/>
     <w:multiLevelType w:val="hybridMultilevel"/>
     <w:tmpl w:val="45589EAA"/>
@@ -28175,7 +29457,7 @@
       </w:rPr>
     </w:lvl>
   </w:abstractNum>
-  <w:abstractNum w:abstractNumId="21" w15:restartNumberingAfterBreak="0">
+  <w:abstractNum w:abstractNumId="22" w15:restartNumberingAfterBreak="0">
     <w:nsid w:val="615B1C6C"/>
     <w:multiLevelType w:val="hybridMultilevel"/>
     <w:tmpl w:val="46C09D56"/>
@@ -28288,7 +29570,7 @@
       </w:rPr>
     </w:lvl>
   </w:abstractNum>
-  <w:abstractNum w:abstractNumId="22" w15:restartNumberingAfterBreak="0">
+  <w:abstractNum w:abstractNumId="23" w15:restartNumberingAfterBreak="0">
     <w:nsid w:val="62BB6BAA"/>
     <w:multiLevelType w:val="multilevel"/>
     <w:tmpl w:val="38FA3902"/>
@@ -28437,7 +29719,7 @@
       </w:rPr>
     </w:lvl>
   </w:abstractNum>
-  <w:abstractNum w:abstractNumId="23" w15:restartNumberingAfterBreak="0">
+  <w:abstractNum w:abstractNumId="24" w15:restartNumberingAfterBreak="0">
     <w:nsid w:val="64293289"/>
     <w:multiLevelType w:val="hybridMultilevel"/>
     <w:tmpl w:val="59F457E6"/>
@@ -28550,7 +29832,7 @@
       </w:rPr>
     </w:lvl>
   </w:abstractNum>
-  <w:abstractNum w:abstractNumId="24" w15:restartNumberingAfterBreak="0">
+  <w:abstractNum w:abstractNumId="25" w15:restartNumberingAfterBreak="0">
     <w:nsid w:val="714942EC"/>
     <w:multiLevelType w:val="multilevel"/>
     <w:tmpl w:val="340A001F"/>
@@ -28636,7 +29918,7 @@
       </w:pPr>
     </w:lvl>
   </w:abstractNum>
-  <w:abstractNum w:abstractNumId="25" w15:restartNumberingAfterBreak="0">
+  <w:abstractNum w:abstractNumId="26" w15:restartNumberingAfterBreak="0">
     <w:nsid w:val="784A7E16"/>
     <w:multiLevelType w:val="hybridMultilevel"/>
     <w:tmpl w:val="AC14FE7A"/>
@@ -28749,7 +30031,7 @@
       </w:rPr>
     </w:lvl>
   </w:abstractNum>
-  <w:abstractNum w:abstractNumId="26" w15:restartNumberingAfterBreak="0">
+  <w:abstractNum w:abstractNumId="27" w15:restartNumberingAfterBreak="0">
     <w:nsid w:val="7A4B7446"/>
     <w:multiLevelType w:val="multilevel"/>
     <w:tmpl w:val="C74AEA9C"/>
@@ -28898,7 +30180,7 @@
       </w:rPr>
     </w:lvl>
   </w:abstractNum>
-  <w:abstractNum w:abstractNumId="27" w15:restartNumberingAfterBreak="0">
+  <w:abstractNum w:abstractNumId="28" w15:restartNumberingAfterBreak="0">
     <w:nsid w:val="7B820AE7"/>
     <w:multiLevelType w:val="hybridMultilevel"/>
     <w:tmpl w:val="EECA603C"/>
@@ -29012,28 +30294,28 @@
     </w:lvl>
   </w:abstractNum>
   <w:num w:numId="1">
-    <w:abstractNumId w:val="17"/>
+    <w:abstractNumId w:val="18"/>
   </w:num>
   <w:num w:numId="2">
-    <w:abstractNumId w:val="16"/>
+    <w:abstractNumId w:val="17"/>
   </w:num>
   <w:num w:numId="3">
     <w:abstractNumId w:val="9"/>
   </w:num>
   <w:num w:numId="4">
-    <w:abstractNumId w:val="23"/>
+    <w:abstractNumId w:val="24"/>
   </w:num>
   <w:num w:numId="5">
-    <w:abstractNumId w:val="14"/>
+    <w:abstractNumId w:val="15"/>
   </w:num>
   <w:num w:numId="6">
-    <w:abstractNumId w:val="18"/>
+    <w:abstractNumId w:val="19"/>
   </w:num>
   <w:num w:numId="7">
-    <w:abstractNumId w:val="24"/>
+    <w:abstractNumId w:val="25"/>
   </w:num>
   <w:num w:numId="8">
-    <w:abstractNumId w:val="16"/>
+    <w:abstractNumId w:val="17"/>
   </w:num>
   <w:num w:numId="9">
     <w:abstractNumId w:val="12"/>
@@ -29048,7 +30330,7 @@
     <w:abstractNumId w:val="5"/>
   </w:num>
   <w:num w:numId="13">
-    <w:abstractNumId w:val="27"/>
+    <w:abstractNumId w:val="28"/>
   </w:num>
   <w:num w:numId="14">
     <w:abstractNumId w:val="1"/>
@@ -29063,10 +30345,10 @@
     <w:abstractNumId w:val="10"/>
   </w:num>
   <w:num w:numId="18">
-    <w:abstractNumId w:val="20"/>
+    <w:abstractNumId w:val="21"/>
   </w:num>
   <w:num w:numId="19">
-    <w:abstractNumId w:val="13"/>
+    <w:abstractNumId w:val="14"/>
   </w:num>
   <w:num w:numId="20">
     <w:abstractNumId w:val="4"/>
@@ -29075,34 +30357,37 @@
     <w:abstractNumId w:val="2"/>
   </w:num>
   <w:num w:numId="22">
-    <w:abstractNumId w:val="25"/>
+    <w:abstractNumId w:val="26"/>
   </w:num>
   <w:num w:numId="23">
-    <w:abstractNumId w:val="15"/>
+    <w:abstractNumId w:val="16"/>
   </w:num>
   <w:num w:numId="24">
-    <w:abstractNumId w:val="22"/>
+    <w:abstractNumId w:val="23"/>
   </w:num>
   <w:num w:numId="25">
     <w:abstractNumId w:val="11"/>
   </w:num>
   <w:num w:numId="26">
-    <w:abstractNumId w:val="19"/>
+    <w:abstractNumId w:val="20"/>
   </w:num>
   <w:num w:numId="27">
-    <w:abstractNumId w:val="26"/>
+    <w:abstractNumId w:val="27"/>
   </w:num>
   <w:num w:numId="28">
-    <w:abstractNumId w:val="21"/>
+    <w:abstractNumId w:val="22"/>
   </w:num>
   <w:num w:numId="29">
     <w:abstractNumId w:val="3"/>
+  </w:num>
+  <w:num w:numId="30">
+    <w:abstractNumId w:val="13"/>
   </w:num>
 </w:numbering>
 </file>
 
 <file path=word/styles.xml><?xml version="1.0" encoding="utf-8"?>
-<w:styles xmlns:mc="http://schemas.openxmlformats.org/markup-compatibility/2006" xmlns:r="http://schemas.openxmlformats.org/officeDocument/2006/relationships" xmlns:w="http://schemas.openxmlformats.org/wordprocessingml/2006/main" xmlns:w14="http://schemas.microsoft.com/office/word/2010/wordml" xmlns:w15="http://schemas.microsoft.com/office/word/2012/wordml" xmlns:w16cid="http://schemas.microsoft.com/office/word/2016/wordml/cid" xmlns:w16se="http://schemas.microsoft.com/office/word/2015/wordml/symex" mc:Ignorable="w14 w15 w16se w16cid">
+<w:styles xmlns:mc="http://schemas.openxmlformats.org/markup-compatibility/2006" xmlns:r="http://schemas.openxmlformats.org/officeDocument/2006/relationships" xmlns:w="http://schemas.openxmlformats.org/wordprocessingml/2006/main" xmlns:w14="http://schemas.microsoft.com/office/word/2010/wordml" xmlns:w15="http://schemas.microsoft.com/office/word/2012/wordml" xmlns:w16se="http://schemas.microsoft.com/office/word/2015/wordml/symex" mc:Ignorable="w14 w15 w16se">
   <w:docDefaults>
     <w:rPrDefault>
       <w:rPr>
@@ -29118,7 +30403,7 @@
       </w:pPr>
     </w:pPrDefault>
   </w:docDefaults>
-  <w:latentStyles w:defLockedState="0" w:defUIPriority="99" w:defSemiHidden="0" w:defUnhideWhenUsed="0" w:defQFormat="0" w:count="375">
+  <w:latentStyles w:defLockedState="0" w:defUIPriority="99" w:defSemiHidden="0" w:defUnhideWhenUsed="0" w:defQFormat="0" w:count="371">
     <w:lsdException w:name="Normal" w:uiPriority="0" w:qFormat="1"/>
     <w:lsdException w:name="heading 1" w:uiPriority="9" w:qFormat="1"/>
     <w:lsdException w:name="heading 2" w:semiHidden="1" w:uiPriority="9" w:unhideWhenUsed="1" w:qFormat="1"/>
@@ -29490,10 +30775,6 @@
     <w:lsdException w:name="List Table 5 Dark Accent 6" w:uiPriority="50"/>
     <w:lsdException w:name="List Table 6 Colorful Accent 6" w:uiPriority="51"/>
     <w:lsdException w:name="List Table 7 Colorful Accent 6" w:uiPriority="52"/>
-    <w:lsdException w:name="Mention" w:semiHidden="1" w:unhideWhenUsed="1"/>
-    <w:lsdException w:name="Smart Hyperlink" w:semiHidden="1" w:unhideWhenUsed="1"/>
-    <w:lsdException w:name="Hashtag" w:semiHidden="1" w:unhideWhenUsed="1"/>
-    <w:lsdException w:name="Unresolved Mention" w:semiHidden="1" w:unhideWhenUsed="1"/>
   </w:latentStyles>
   <w:style w:type="paragraph" w:default="1" w:styleId="Normal">
     <w:name w:val="Normal"/>
@@ -30442,7 +31723,7 @@
       <w:spacing w:after="0"/>
     </w:pPr>
   </w:style>
-  <w:style w:type="character" w:styleId="Mencinsinresolver">
+  <w:style w:type="character" w:customStyle="1" w:styleId="UnresolvedMention">
     <w:name w:val="Unresolved Mention"/>
     <w:basedOn w:val="Fuentedeprrafopredeter"/>
     <w:uiPriority w:val="99"/>
@@ -30537,6 +31818,17 @@
         <w:shd w:val="clear" w:color="auto" w:fill="CCCCCC" w:themeFill="text1" w:themeFillTint="33"/>
       </w:tcPr>
     </w:tblStylePr>
+  </w:style>
+  <w:style w:type="character" w:styleId="Textoennegrita">
+    <w:name w:val="Strong"/>
+    <w:basedOn w:val="Fuentedeprrafopredeter"/>
+    <w:uiPriority w:val="22"/>
+    <w:qFormat/>
+    <w:rsid w:val="00D90343"/>
+    <w:rPr>
+      <w:b/>
+      <w:bCs/>
+    </w:rPr>
   </w:style>
 </w:styles>
 </file>
@@ -31791,7 +33083,7 @@
 </file>
 
 <file path=customXml/itemProps1.xml><?xml version="1.0" encoding="utf-8"?>
-<ds:datastoreItem xmlns:ds="http://schemas.openxmlformats.org/officeDocument/2006/customXml" ds:itemID="{2F97FCEF-68B6-4BEC-BB13-D74CE9283EB9}">
+<ds:datastoreItem xmlns:ds="http://schemas.openxmlformats.org/officeDocument/2006/customXml" ds:itemID="{171FB010-77E9-4936-8B20-EE29D95363CB}">
   <ds:schemaRefs>
     <ds:schemaRef ds:uri="http://schemas.openxmlformats.org/officeDocument/2006/bibliography"/>
   </ds:schemaRefs>

</xml_diff>